<commit_message>
Show-Password Button implementiert Passwortanzeige umgestaltet um bestmögliches Ergebnis auf verschiedenen Bildschirmgrößen zu erhalten
</commit_message>
<xml_diff>
--- a/Dokumentation/Notizen.docx
+++ b/Dokumentation/Notizen.docx
@@ -377,13 +377,8 @@
         </w:numPr>
         <w:spacing w:line="254" w:lineRule="auto"/>
       </w:pPr>
-      <w:proofErr w:type="spellStart"/>
-      <w:r>
-        <w:t>nfe</w:t>
-      </w:r>
-      <w:proofErr w:type="spellEnd"/>
-      <w:r>
-        <w:t xml:space="preserve">: Design verschönern </w:t>
+      <w:r>
+        <w:t xml:space="preserve">nfe: Design verschönern </w:t>
       </w:r>
     </w:p>
     <w:p>
@@ -512,33 +507,11 @@
           <w:strike/>
         </w:rPr>
       </w:pPr>
-      <w:proofErr w:type="spellStart"/>
       <w:r>
         <w:rPr>
           <w:strike/>
         </w:rPr>
-        <w:t>Copy</w:t>
-      </w:r>
-      <w:proofErr w:type="spellEnd"/>
-      <w:r>
-        <w:rPr>
-          <w:strike/>
-        </w:rPr>
-        <w:t>-</w:t>
-      </w:r>
-      <w:proofErr w:type="spellStart"/>
-      <w:r>
-        <w:rPr>
-          <w:strike/>
-        </w:rPr>
-        <w:t>to</w:t>
-      </w:r>
-      <w:proofErr w:type="spellEnd"/>
-      <w:r>
-        <w:rPr>
-          <w:strike/>
-        </w:rPr>
-        <w:t>-Clipboard</w:t>
+        <w:t>Copy-to-Clipboard</w:t>
       </w:r>
       <w:r>
         <w:rPr>
@@ -639,21 +612,7 @@
         <w:rPr>
           <w:strike/>
         </w:rPr>
-        <w:t xml:space="preserve">Popup: </w:t>
-      </w:r>
-      <w:proofErr w:type="spellStart"/>
-      <w:r>
-        <w:rPr>
-          <w:strike/>
-        </w:rPr>
-        <w:t>new</w:t>
-      </w:r>
-      <w:proofErr w:type="spellEnd"/>
-      <w:r>
-        <w:rPr>
-          <w:strike/>
-        </w:rPr>
-        <w:t xml:space="preserve"> Master PW</w:t>
+        <w:t>Popup: new Master PW</w:t>
       </w:r>
     </w:p>
     <w:p>
@@ -684,14 +643,9 @@
         </w:numPr>
         <w:spacing w:line="254" w:lineRule="auto"/>
       </w:pPr>
-      <w:proofErr w:type="spellStart"/>
       <w:r>
         <w:lastRenderedPageBreak/>
-        <w:t>mkerk</w:t>
-      </w:r>
-      <w:proofErr w:type="spellEnd"/>
-      <w:r>
-        <w:t>: Daten in XML-Datei schreiben</w:t>
+        <w:t>mkerk: Daten in XML-Datei schreiben</w:t>
       </w:r>
     </w:p>
     <w:p>
@@ -703,13 +657,8 @@
         </w:numPr>
         <w:spacing w:line="254" w:lineRule="auto"/>
       </w:pPr>
-      <w:proofErr w:type="spellStart"/>
-      <w:r>
-        <w:t>lhu</w:t>
-      </w:r>
-      <w:proofErr w:type="spellEnd"/>
-      <w:r>
-        <w:t>: Verschlüsselung umsetzen</w:t>
+      <w:r>
+        <w:t>lhu: Verschlüsselung umsetzen</w:t>
       </w:r>
     </w:p>
     <w:p>
@@ -721,13 +670,8 @@
         </w:numPr>
         <w:spacing w:line="254" w:lineRule="auto"/>
       </w:pPr>
-      <w:proofErr w:type="spellStart"/>
-      <w:r>
-        <w:t>soch</w:t>
-      </w:r>
-      <w:proofErr w:type="spellEnd"/>
-      <w:r>
-        <w:t xml:space="preserve">: </w:t>
+      <w:r>
+        <w:t xml:space="preserve">soch: </w:t>
       </w:r>
     </w:p>
     <w:p>
@@ -755,43 +699,27 @@
         </w:numPr>
         <w:spacing w:line="254" w:lineRule="auto"/>
       </w:pPr>
-      <w:proofErr w:type="spellStart"/>
       <w:r>
         <w:rPr>
           <w:strike/>
         </w:rPr>
-        <w:t>Splashscreen</w:t>
-      </w:r>
-      <w:proofErr w:type="spellEnd"/>
+        <w:t>Splashscreen erstellt</w:t>
+      </w:r>
+    </w:p>
+    <w:p>
+      <w:pPr>
+        <w:pStyle w:val="Listenabsatz"/>
+        <w:numPr>
+          <w:ilvl w:val="1"/>
+          <w:numId w:val="3"/>
+        </w:numPr>
+        <w:spacing w:line="254" w:lineRule="auto"/>
+      </w:pPr>
       <w:r>
         <w:rPr>
           <w:strike/>
         </w:rPr>
-        <w:t xml:space="preserve"> erstellt</w:t>
-      </w:r>
-    </w:p>
-    <w:p>
-      <w:pPr>
-        <w:pStyle w:val="Listenabsatz"/>
-        <w:numPr>
-          <w:ilvl w:val="1"/>
-          <w:numId w:val="3"/>
-        </w:numPr>
-        <w:spacing w:line="254" w:lineRule="auto"/>
-      </w:pPr>
-      <w:proofErr w:type="spellStart"/>
-      <w:r>
-        <w:rPr>
-          <w:strike/>
-        </w:rPr>
-        <w:t>Launchericon</w:t>
-      </w:r>
-      <w:proofErr w:type="spellEnd"/>
-      <w:r>
-        <w:rPr>
-          <w:strike/>
-        </w:rPr>
-        <w:t xml:space="preserve"> ausgetauscht</w:t>
+        <w:t>Launchericon ausgetauscht</w:t>
       </w:r>
     </w:p>
     <w:p>
@@ -1084,11 +1012,9 @@
             <w:hideMark/>
           </w:tcPr>
           <w:p>
-            <w:proofErr w:type="spellStart"/>
             <w:r>
               <w:t>mkerk</w:t>
             </w:r>
-            <w:proofErr w:type="spellEnd"/>
           </w:p>
         </w:tc>
         <w:tc>
@@ -1176,208 +1102,158 @@
                 <w:rFonts w:cs="Verdana"/>
                 <w:color w:val="000000"/>
               </w:rPr>
-              <w:t xml:space="preserve">- </w:t>
-            </w:r>
-            <w:proofErr w:type="spellStart"/>
+              <w:t>- ToDo: Es treten Exceptions auf, weil Elemente im Formular nicht gefunden werden und deshalb null sind (Beseitigen!)</w:t>
+            </w:r>
+          </w:p>
+        </w:tc>
+      </w:tr>
+      <w:tr>
+        <w:tc>
+          <w:tcPr>
+            <w:tcW w:w="1129" w:type="dxa"/>
+            <w:tcBorders>
+              <w:top w:val="single" w:sz="4" w:space="0" w:color="auto"/>
+              <w:left w:val="single" w:sz="4" w:space="0" w:color="auto"/>
+              <w:bottom w:val="single" w:sz="4" w:space="0" w:color="auto"/>
+              <w:right w:val="single" w:sz="4" w:space="0" w:color="auto"/>
+            </w:tcBorders>
+            <w:hideMark/>
+          </w:tcPr>
+          <w:p>
+            <w:r>
+              <w:t>29.11.14</w:t>
+            </w:r>
+          </w:p>
+        </w:tc>
+        <w:tc>
+          <w:tcPr>
+            <w:tcW w:w="851" w:type="dxa"/>
+            <w:tcBorders>
+              <w:top w:val="single" w:sz="4" w:space="0" w:color="auto"/>
+              <w:left w:val="single" w:sz="4" w:space="0" w:color="auto"/>
+              <w:bottom w:val="single" w:sz="4" w:space="0" w:color="auto"/>
+              <w:right w:val="single" w:sz="4" w:space="0" w:color="auto"/>
+            </w:tcBorders>
+            <w:hideMark/>
+          </w:tcPr>
+          <w:p>
+            <w:r>
+              <w:t>Alle</w:t>
+            </w:r>
+          </w:p>
+        </w:tc>
+        <w:tc>
+          <w:tcPr>
+            <w:tcW w:w="1134" w:type="dxa"/>
+            <w:tcBorders>
+              <w:top w:val="single" w:sz="4" w:space="0" w:color="auto"/>
+              <w:left w:val="single" w:sz="4" w:space="0" w:color="auto"/>
+              <w:bottom w:val="single" w:sz="4" w:space="0" w:color="auto"/>
+              <w:right w:val="single" w:sz="4" w:space="0" w:color="auto"/>
+            </w:tcBorders>
+          </w:tcPr>
+          <w:p/>
+        </w:tc>
+        <w:tc>
+          <w:tcPr>
+            <w:tcW w:w="3339" w:type="dxa"/>
+            <w:tcBorders>
+              <w:top w:val="single" w:sz="4" w:space="0" w:color="auto"/>
+              <w:left w:val="single" w:sz="4" w:space="0" w:color="auto"/>
+              <w:bottom w:val="single" w:sz="4" w:space="0" w:color="auto"/>
+              <w:right w:val="single" w:sz="4" w:space="0" w:color="auto"/>
+            </w:tcBorders>
+            <w:hideMark/>
+          </w:tcPr>
+          <w:p>
+            <w:r>
+              <w:t>Besprechung in Bocholt</w:t>
+            </w:r>
+          </w:p>
+        </w:tc>
+        <w:tc>
+          <w:tcPr>
+            <w:tcW w:w="3117" w:type="dxa"/>
+            <w:tcBorders>
+              <w:top w:val="single" w:sz="4" w:space="0" w:color="auto"/>
+              <w:left w:val="single" w:sz="4" w:space="0" w:color="auto"/>
+              <w:bottom w:val="single" w:sz="4" w:space="0" w:color="auto"/>
+              <w:right w:val="single" w:sz="4" w:space="0" w:color="auto"/>
+            </w:tcBorders>
+          </w:tcPr>
+          <w:p/>
+        </w:tc>
+      </w:tr>
+      <w:tr>
+        <w:tc>
+          <w:tcPr>
+            <w:tcW w:w="1129" w:type="dxa"/>
+            <w:tcBorders>
+              <w:top w:val="single" w:sz="4" w:space="0" w:color="auto"/>
+              <w:left w:val="single" w:sz="4" w:space="0" w:color="auto"/>
+              <w:bottom w:val="single" w:sz="4" w:space="0" w:color="auto"/>
+              <w:right w:val="single" w:sz="4" w:space="0" w:color="auto"/>
+            </w:tcBorders>
+            <w:hideMark/>
+          </w:tcPr>
+          <w:p>
+            <w:r>
+              <w:t>02.12.14</w:t>
+            </w:r>
+          </w:p>
+        </w:tc>
+        <w:tc>
+          <w:tcPr>
+            <w:tcW w:w="851" w:type="dxa"/>
+            <w:tcBorders>
+              <w:top w:val="single" w:sz="4" w:space="0" w:color="auto"/>
+              <w:left w:val="single" w:sz="4" w:space="0" w:color="auto"/>
+              <w:bottom w:val="single" w:sz="4" w:space="0" w:color="auto"/>
+              <w:right w:val="single" w:sz="4" w:space="0" w:color="auto"/>
+            </w:tcBorders>
+            <w:hideMark/>
+          </w:tcPr>
+          <w:p>
+            <w:r>
+              <w:t>mkerk</w:t>
+            </w:r>
+          </w:p>
+        </w:tc>
+        <w:tc>
+          <w:tcPr>
+            <w:tcW w:w="1134" w:type="dxa"/>
+            <w:tcBorders>
+              <w:top w:val="single" w:sz="4" w:space="0" w:color="auto"/>
+              <w:left w:val="single" w:sz="4" w:space="0" w:color="auto"/>
+              <w:bottom w:val="single" w:sz="4" w:space="0" w:color="auto"/>
+              <w:right w:val="single" w:sz="4" w:space="0" w:color="auto"/>
+            </w:tcBorders>
+            <w:hideMark/>
+          </w:tcPr>
+          <w:p>
+            <w:r>
+              <w:t>4 h</w:t>
+            </w:r>
+          </w:p>
+        </w:tc>
+        <w:tc>
+          <w:tcPr>
+            <w:tcW w:w="3339" w:type="dxa"/>
+            <w:tcBorders>
+              <w:top w:val="single" w:sz="4" w:space="0" w:color="auto"/>
+              <w:left w:val="single" w:sz="4" w:space="0" w:color="auto"/>
+              <w:bottom w:val="single" w:sz="4" w:space="0" w:color="auto"/>
+              <w:right w:val="single" w:sz="4" w:space="0" w:color="auto"/>
+            </w:tcBorders>
+            <w:hideMark/>
+          </w:tcPr>
+          <w:p>
             <w:r>
               <w:rPr>
                 <w:rFonts w:cs="Verdana"/>
                 <w:color w:val="000000"/>
               </w:rPr>
-              <w:t>ToDo</w:t>
-            </w:r>
-            <w:proofErr w:type="spellEnd"/>
-            <w:r>
-              <w:rPr>
-                <w:rFonts w:cs="Verdana"/>
-                <w:color w:val="000000"/>
-              </w:rPr>
-              <w:t xml:space="preserve">: Es treten </w:t>
-            </w:r>
-            <w:proofErr w:type="spellStart"/>
-            <w:r>
-              <w:rPr>
-                <w:rFonts w:cs="Verdana"/>
-                <w:color w:val="000000"/>
-              </w:rPr>
-              <w:t>Exceptions</w:t>
-            </w:r>
-            <w:proofErr w:type="spellEnd"/>
-            <w:r>
-              <w:rPr>
-                <w:rFonts w:cs="Verdana"/>
-                <w:color w:val="000000"/>
-              </w:rPr>
-              <w:t xml:space="preserve"> auf, weil Elemente im Formular nicht gefunden werden und deshalb null sind (Beseitigen!)</w:t>
-            </w:r>
-          </w:p>
-        </w:tc>
-      </w:tr>
-      <w:tr>
-        <w:tc>
-          <w:tcPr>
-            <w:tcW w:w="1129" w:type="dxa"/>
-            <w:tcBorders>
-              <w:top w:val="single" w:sz="4" w:space="0" w:color="auto"/>
-              <w:left w:val="single" w:sz="4" w:space="0" w:color="auto"/>
-              <w:bottom w:val="single" w:sz="4" w:space="0" w:color="auto"/>
-              <w:right w:val="single" w:sz="4" w:space="0" w:color="auto"/>
-            </w:tcBorders>
-            <w:hideMark/>
-          </w:tcPr>
-          <w:p>
-            <w:r>
-              <w:t>29.11.14</w:t>
-            </w:r>
-          </w:p>
-        </w:tc>
-        <w:tc>
-          <w:tcPr>
-            <w:tcW w:w="851" w:type="dxa"/>
-            <w:tcBorders>
-              <w:top w:val="single" w:sz="4" w:space="0" w:color="auto"/>
-              <w:left w:val="single" w:sz="4" w:space="0" w:color="auto"/>
-              <w:bottom w:val="single" w:sz="4" w:space="0" w:color="auto"/>
-              <w:right w:val="single" w:sz="4" w:space="0" w:color="auto"/>
-            </w:tcBorders>
-            <w:hideMark/>
-          </w:tcPr>
-          <w:p>
-            <w:r>
-              <w:t>Alle</w:t>
-            </w:r>
-          </w:p>
-        </w:tc>
-        <w:tc>
-          <w:tcPr>
-            <w:tcW w:w="1134" w:type="dxa"/>
-            <w:tcBorders>
-              <w:top w:val="single" w:sz="4" w:space="0" w:color="auto"/>
-              <w:left w:val="single" w:sz="4" w:space="0" w:color="auto"/>
-              <w:bottom w:val="single" w:sz="4" w:space="0" w:color="auto"/>
-              <w:right w:val="single" w:sz="4" w:space="0" w:color="auto"/>
-            </w:tcBorders>
-          </w:tcPr>
-          <w:p/>
-        </w:tc>
-        <w:tc>
-          <w:tcPr>
-            <w:tcW w:w="3339" w:type="dxa"/>
-            <w:tcBorders>
-              <w:top w:val="single" w:sz="4" w:space="0" w:color="auto"/>
-              <w:left w:val="single" w:sz="4" w:space="0" w:color="auto"/>
-              <w:bottom w:val="single" w:sz="4" w:space="0" w:color="auto"/>
-              <w:right w:val="single" w:sz="4" w:space="0" w:color="auto"/>
-            </w:tcBorders>
-            <w:hideMark/>
-          </w:tcPr>
-          <w:p>
-            <w:r>
-              <w:t>Besprechung in Bocholt</w:t>
-            </w:r>
-          </w:p>
-        </w:tc>
-        <w:tc>
-          <w:tcPr>
-            <w:tcW w:w="3117" w:type="dxa"/>
-            <w:tcBorders>
-              <w:top w:val="single" w:sz="4" w:space="0" w:color="auto"/>
-              <w:left w:val="single" w:sz="4" w:space="0" w:color="auto"/>
-              <w:bottom w:val="single" w:sz="4" w:space="0" w:color="auto"/>
-              <w:right w:val="single" w:sz="4" w:space="0" w:color="auto"/>
-            </w:tcBorders>
-          </w:tcPr>
-          <w:p/>
-        </w:tc>
-      </w:tr>
-      <w:tr>
-        <w:tc>
-          <w:tcPr>
-            <w:tcW w:w="1129" w:type="dxa"/>
-            <w:tcBorders>
-              <w:top w:val="single" w:sz="4" w:space="0" w:color="auto"/>
-              <w:left w:val="single" w:sz="4" w:space="0" w:color="auto"/>
-              <w:bottom w:val="single" w:sz="4" w:space="0" w:color="auto"/>
-              <w:right w:val="single" w:sz="4" w:space="0" w:color="auto"/>
-            </w:tcBorders>
-            <w:hideMark/>
-          </w:tcPr>
-          <w:p>
-            <w:r>
-              <w:t>02.12.14</w:t>
-            </w:r>
-          </w:p>
-        </w:tc>
-        <w:tc>
-          <w:tcPr>
-            <w:tcW w:w="851" w:type="dxa"/>
-            <w:tcBorders>
-              <w:top w:val="single" w:sz="4" w:space="0" w:color="auto"/>
-              <w:left w:val="single" w:sz="4" w:space="0" w:color="auto"/>
-              <w:bottom w:val="single" w:sz="4" w:space="0" w:color="auto"/>
-              <w:right w:val="single" w:sz="4" w:space="0" w:color="auto"/>
-            </w:tcBorders>
-            <w:hideMark/>
-          </w:tcPr>
-          <w:p>
-            <w:proofErr w:type="spellStart"/>
-            <w:r>
-              <w:t>mkerk</w:t>
-            </w:r>
-            <w:proofErr w:type="spellEnd"/>
-          </w:p>
-        </w:tc>
-        <w:tc>
-          <w:tcPr>
-            <w:tcW w:w="1134" w:type="dxa"/>
-            <w:tcBorders>
-              <w:top w:val="single" w:sz="4" w:space="0" w:color="auto"/>
-              <w:left w:val="single" w:sz="4" w:space="0" w:color="auto"/>
-              <w:bottom w:val="single" w:sz="4" w:space="0" w:color="auto"/>
-              <w:right w:val="single" w:sz="4" w:space="0" w:color="auto"/>
-            </w:tcBorders>
-            <w:hideMark/>
-          </w:tcPr>
-          <w:p>
-            <w:r>
-              <w:t>4 h</w:t>
-            </w:r>
-          </w:p>
-        </w:tc>
-        <w:tc>
-          <w:tcPr>
-            <w:tcW w:w="3339" w:type="dxa"/>
-            <w:tcBorders>
-              <w:top w:val="single" w:sz="4" w:space="0" w:color="auto"/>
-              <w:left w:val="single" w:sz="4" w:space="0" w:color="auto"/>
-              <w:bottom w:val="single" w:sz="4" w:space="0" w:color="auto"/>
-              <w:right w:val="single" w:sz="4" w:space="0" w:color="auto"/>
-            </w:tcBorders>
-            <w:hideMark/>
-          </w:tcPr>
-          <w:p>
-            <w:r>
-              <w:rPr>
-                <w:rFonts w:cs="Verdana"/>
-                <w:color w:val="000000"/>
-              </w:rPr>
-              <w:t xml:space="preserve">- Im vorherigen beschriebene </w:t>
-            </w:r>
-            <w:proofErr w:type="spellStart"/>
-            <w:r>
-              <w:rPr>
-                <w:rFonts w:cs="Verdana"/>
-                <w:color w:val="000000"/>
-              </w:rPr>
-              <w:t>Exceptions</w:t>
-            </w:r>
-            <w:proofErr w:type="spellEnd"/>
-            <w:r>
-              <w:rPr>
-                <w:rFonts w:cs="Verdana"/>
-                <w:color w:val="000000"/>
-              </w:rPr>
-              <w:t xml:space="preserve"> beseitigt</w:t>
+              <w:t>- Im vorherigen beschriebene Exceptions beseitigt</w:t>
             </w:r>
             <w:r>
               <w:rPr>
@@ -1522,11 +1398,9 @@
             <w:hideMark/>
           </w:tcPr>
           <w:p>
-            <w:proofErr w:type="spellStart"/>
             <w:r>
               <w:t>nfe</w:t>
             </w:r>
-            <w:proofErr w:type="spellEnd"/>
           </w:p>
         </w:tc>
         <w:tc>
@@ -1596,15 +1470,7 @@
               <w:ind w:left="175" w:hanging="143"/>
             </w:pPr>
             <w:r>
-              <w:t xml:space="preserve">Tabs entfernen, </w:t>
-            </w:r>
-            <w:proofErr w:type="spellStart"/>
-            <w:r>
-              <w:t>MainActivity</w:t>
-            </w:r>
-            <w:proofErr w:type="spellEnd"/>
-            <w:r>
-              <w:t xml:space="preserve"> in mehrere aufteilen</w:t>
+              <w:t>Tabs entfernen, MainActivity in mehrere aufteilen</w:t>
             </w:r>
           </w:p>
         </w:tc>
@@ -1629,13 +1495,8 @@
               <w:spacing w:line="254" w:lineRule="auto"/>
               <w:ind w:left="175" w:hanging="143"/>
             </w:pPr>
-            <w:proofErr w:type="spellStart"/>
-            <w:r>
-              <w:t>Up</w:t>
-            </w:r>
-            <w:proofErr w:type="spellEnd"/>
-            <w:r>
-              <w:t>-Button funktioniert nicht</w:t>
+            <w:r>
+              <w:t>Up-Button funktioniert nicht</w:t>
             </w:r>
           </w:p>
           <w:p>
@@ -1649,15 +1510,7 @@
               <w:ind w:left="175" w:hanging="143"/>
             </w:pPr>
             <w:r>
-              <w:t xml:space="preserve">Overflow in der </w:t>
-            </w:r>
-            <w:proofErr w:type="spellStart"/>
-            <w:r>
-              <w:t>ActionBar</w:t>
-            </w:r>
-            <w:proofErr w:type="spellEnd"/>
-            <w:r>
-              <w:t xml:space="preserve"> funktioniert nicht</w:t>
+              <w:t>Overflow in der ActionBar funktioniert nicht</w:t>
             </w:r>
           </w:p>
           <w:p>
@@ -1684,15 +1537,7 @@
               <w:spacing w:line="254" w:lineRule="auto"/>
             </w:pPr>
             <w:r>
-              <w:t>Gelöst (</w:t>
-            </w:r>
-            <w:proofErr w:type="spellStart"/>
-            <w:r>
-              <w:t>input</w:t>
-            </w:r>
-            <w:proofErr w:type="spellEnd"/>
-            <w:r>
-              <w:t xml:space="preserve"> type fehlte)</w:t>
+              <w:t>Gelöst (input type fehlte)</w:t>
             </w:r>
           </w:p>
           <w:p>
@@ -1741,11 +1586,9 @@
             <w:hideMark/>
           </w:tcPr>
           <w:p>
-            <w:proofErr w:type="spellStart"/>
             <w:r>
               <w:t>nfe</w:t>
             </w:r>
-            <w:proofErr w:type="spellEnd"/>
           </w:p>
         </w:tc>
         <w:tc>
@@ -1798,13 +1641,8 @@
               </w:numPr>
               <w:spacing w:line="254" w:lineRule="auto"/>
             </w:pPr>
-            <w:proofErr w:type="spellStart"/>
-            <w:r>
-              <w:t>Up</w:t>
-            </w:r>
-            <w:proofErr w:type="spellEnd"/>
-            <w:r>
-              <w:t>-Buttons gefixt</w:t>
+            <w:r>
+              <w:t>Up-Buttons gefixt</w:t>
             </w:r>
           </w:p>
           <w:p>
@@ -1824,35 +1662,7 @@
               <w:rPr>
                 <w:lang w:val="en-US"/>
               </w:rPr>
-              <w:t xml:space="preserve">Copy-to-Clipboard-Button </w:t>
-            </w:r>
-            <w:proofErr w:type="spellStart"/>
-            <w:r>
-              <w:rPr>
-                <w:lang w:val="en-US"/>
-              </w:rPr>
-              <w:t>angelegt</w:t>
-            </w:r>
-            <w:proofErr w:type="spellEnd"/>
-            <w:r>
-              <w:rPr>
-                <w:lang w:val="en-US"/>
-              </w:rPr>
-              <w:t xml:space="preserve"> (</w:t>
-            </w:r>
-            <w:proofErr w:type="spellStart"/>
-            <w:r>
-              <w:rPr>
-                <w:lang w:val="en-US"/>
-              </w:rPr>
-              <w:t>funktionslos</w:t>
-            </w:r>
-            <w:proofErr w:type="spellEnd"/>
-            <w:r>
-              <w:rPr>
-                <w:lang w:val="en-US"/>
-              </w:rPr>
-              <w:t>)</w:t>
+              <w:t>Copy-to-Clipboard-Button angelegt (funktionslos)</w:t>
             </w:r>
           </w:p>
           <w:p>
@@ -1908,15 +1718,7 @@
               <w:ind w:left="175" w:hanging="143"/>
             </w:pPr>
             <w:r>
-              <w:t xml:space="preserve">Maske </w:t>
-            </w:r>
-            <w:proofErr w:type="spellStart"/>
-            <w:r>
-              <w:t>new</w:t>
-            </w:r>
-            <w:proofErr w:type="spellEnd"/>
-            <w:r>
-              <w:t xml:space="preserve"> Master PW</w:t>
+              <w:t>Maske new Master PW</w:t>
             </w:r>
           </w:p>
           <w:p>
@@ -1946,13 +1748,8 @@
               <w:spacing w:line="254" w:lineRule="auto"/>
               <w:ind w:left="175" w:hanging="143"/>
             </w:pPr>
-            <w:proofErr w:type="spellStart"/>
-            <w:r>
-              <w:t>Up</w:t>
-            </w:r>
-            <w:proofErr w:type="spellEnd"/>
-            <w:r>
-              <w:t>-Button funktioniert nicht</w:t>
+            <w:r>
+              <w:t>Up-Button funktioniert nicht</w:t>
             </w:r>
           </w:p>
           <w:p>
@@ -1965,15 +1762,7 @@
               <w:spacing w:line="254" w:lineRule="auto"/>
             </w:pPr>
             <w:r>
-              <w:t>Gelöst (</w:t>
-            </w:r>
-            <w:proofErr w:type="spellStart"/>
-            <w:r>
-              <w:t>Supprt</w:t>
-            </w:r>
-            <w:proofErr w:type="spellEnd"/>
-            <w:r>
-              <w:t>-Library geladen, Button-Funktion umgesetzt)</w:t>
+              <w:t>Gelöst (Supprt-Library geladen, Button-Funktion umgesetzt)</w:t>
             </w:r>
           </w:p>
           <w:p>
@@ -1987,15 +1776,7 @@
               <w:ind w:left="175" w:hanging="143"/>
             </w:pPr>
             <w:r>
-              <w:t xml:space="preserve">Overflow in der </w:t>
-            </w:r>
-            <w:proofErr w:type="spellStart"/>
-            <w:r>
-              <w:t>ActionBar</w:t>
-            </w:r>
-            <w:proofErr w:type="spellEnd"/>
-            <w:r>
-              <w:t xml:space="preserve"> funktioniert nicht (brauchen wir aber nicht unbedingt)</w:t>
+              <w:t>Overflow in der ActionBar funktioniert nicht (brauchen wir aber nicht unbedingt)</w:t>
             </w:r>
           </w:p>
           <w:p/>
@@ -2031,11 +1812,9 @@
             <w:hideMark/>
           </w:tcPr>
           <w:p>
-            <w:proofErr w:type="spellStart"/>
             <w:r>
               <w:t>nfe</w:t>
             </w:r>
-            <w:proofErr w:type="spellEnd"/>
           </w:p>
         </w:tc>
         <w:tc>
@@ -2120,11 +1899,9 @@
             <w:hideMark/>
           </w:tcPr>
           <w:p>
-            <w:proofErr w:type="spellStart"/>
             <w:r>
               <w:t>mkerk</w:t>
             </w:r>
-            <w:proofErr w:type="spellEnd"/>
           </w:p>
         </w:tc>
         <w:tc>
@@ -2174,28 +1951,12 @@
           </w:tcPr>
           <w:p>
             <w:r>
-              <w:t xml:space="preserve">- Wie vermutet verursachte das Update auf eine neue </w:t>
-            </w:r>
-            <w:proofErr w:type="spellStart"/>
-            <w:r>
-              <w:t>Gradle</w:t>
-            </w:r>
-            <w:proofErr w:type="spellEnd"/>
-            <w:r>
-              <w:t xml:space="preserve"> Version Probleme</w:t>
-            </w:r>
-          </w:p>
-          <w:p>
-            <w:r>
-              <w:t xml:space="preserve">- Beim </w:t>
-            </w:r>
-            <w:proofErr w:type="spellStart"/>
-            <w:r>
-              <w:t>Build</w:t>
-            </w:r>
-            <w:proofErr w:type="spellEnd"/>
-            <w:r>
-              <w:t xml:space="preserve"> der App wurden das Android Support Repository </w:t>
+              <w:t>- Wie vermutet verursachte das Update auf eine neue Gradle Version Probleme</w:t>
+            </w:r>
+          </w:p>
+          <w:p>
+            <w:r>
+              <w:t xml:space="preserve">- Beim Build der App wurden das Android Support Repository </w:t>
             </w:r>
             <w:r>
               <w:lastRenderedPageBreak/>
@@ -2235,11 +1996,9 @@
             <w:hideMark/>
           </w:tcPr>
           <w:p>
-            <w:proofErr w:type="spellStart"/>
             <w:r>
               <w:t>soch</w:t>
             </w:r>
-            <w:proofErr w:type="spellEnd"/>
           </w:p>
         </w:tc>
         <w:tc>
@@ -2277,15 +2036,7 @@
           </w:p>
           <w:p>
             <w:r>
-              <w:t xml:space="preserve">- </w:t>
-            </w:r>
-            <w:proofErr w:type="spellStart"/>
-            <w:r>
-              <w:t>Splashscreen</w:t>
-            </w:r>
-            <w:proofErr w:type="spellEnd"/>
-            <w:r>
-              <w:t xml:space="preserve"> erstellt </w:t>
+              <w:t xml:space="preserve">- Splashscreen erstellt </w:t>
             </w:r>
           </w:p>
           <w:p>
@@ -2337,11 +2088,9 @@
             <w:hideMark/>
           </w:tcPr>
           <w:p>
-            <w:proofErr w:type="spellStart"/>
             <w:r>
               <w:t>mkerk</w:t>
             </w:r>
-            <w:proofErr w:type="spellEnd"/>
           </w:p>
         </w:tc>
         <w:tc>
@@ -2374,15 +2123,7 @@
           </w:tcPr>
           <w:p>
             <w:r>
-              <w:t xml:space="preserve">- Klasse </w:t>
-            </w:r>
-            <w:proofErr w:type="spellStart"/>
-            <w:r>
-              <w:t>PasswortItem</w:t>
-            </w:r>
-            <w:proofErr w:type="spellEnd"/>
-            <w:r>
-              <w:t xml:space="preserve"> um den Usernamen erweitert</w:t>
+              <w:t>- Klasse PasswortItem um den Usernamen erweitert</w:t>
             </w:r>
           </w:p>
           <w:p>
@@ -2492,94 +2233,38 @@
             </w:r>
           </w:p>
           <w:p>
-            <w:proofErr w:type="spellStart"/>
-            <w:r>
-              <w:t>Lhu</w:t>
-            </w:r>
-            <w:proofErr w:type="spellEnd"/>
-            <w:r>
-              <w:t>: Umsetzung der Verschlüsselung</w:t>
-            </w:r>
-          </w:p>
-          <w:p>
-            <w:proofErr w:type="spellStart"/>
-            <w:r>
-              <w:t>Lhu</w:t>
-            </w:r>
-            <w:proofErr w:type="spellEnd"/>
-            <w:r>
-              <w:t xml:space="preserve">: Ändern des </w:t>
-            </w:r>
-            <w:proofErr w:type="spellStart"/>
-            <w:r>
-              <w:t>MasterPassworts</w:t>
-            </w:r>
-            <w:proofErr w:type="spellEnd"/>
-          </w:p>
-          <w:p>
-            <w:proofErr w:type="spellStart"/>
-            <w:r>
-              <w:t>Lhu</w:t>
-            </w:r>
-            <w:proofErr w:type="spellEnd"/>
-            <w:r>
-              <w:t>: evtl. Unit-Tests für Verschlüsselung</w:t>
-            </w:r>
-          </w:p>
-          <w:p>
-            <w:proofErr w:type="spellStart"/>
-            <w:r>
-              <w:t>Nfe</w:t>
-            </w:r>
-            <w:proofErr w:type="spellEnd"/>
-            <w:r>
-              <w:t>: Quality-Ampel rausschmeißen</w:t>
-            </w:r>
-          </w:p>
-          <w:p>
-            <w:proofErr w:type="spellStart"/>
-            <w:r>
-              <w:t>Nfe</w:t>
-            </w:r>
-            <w:proofErr w:type="spellEnd"/>
-            <w:r>
-              <w:t xml:space="preserve">: </w:t>
-            </w:r>
-            <w:proofErr w:type="spellStart"/>
-            <w:r>
-              <w:t>Copy</w:t>
-            </w:r>
-            <w:proofErr w:type="spellEnd"/>
-            <w:r>
-              <w:t xml:space="preserve"> </w:t>
-            </w:r>
-            <w:proofErr w:type="spellStart"/>
-            <w:r>
-              <w:t>to</w:t>
-            </w:r>
-            <w:proofErr w:type="spellEnd"/>
-            <w:r>
-              <w:t xml:space="preserve"> Clipboard-Button implementieren (max. 1 h investieren)</w:t>
-            </w:r>
-          </w:p>
-          <w:p>
-            <w:proofErr w:type="spellStart"/>
-            <w:r>
-              <w:t>Mkerk</w:t>
-            </w:r>
-            <w:proofErr w:type="spellEnd"/>
-            <w:r>
-              <w:t>: Generierung zufälliger Passwörter</w:t>
-            </w:r>
-          </w:p>
-          <w:p>
-            <w:proofErr w:type="spellStart"/>
-            <w:r>
-              <w:t>Soch</w:t>
-            </w:r>
-            <w:proofErr w:type="spellEnd"/>
-            <w:r>
-              <w:t>: Show Password-Button (PWs zunächst ausblenden)</w:t>
+            <w:r>
+              <w:t>Lhu: Umsetzung der Verschlüsselung</w:t>
+            </w:r>
+          </w:p>
+          <w:p>
+            <w:r>
+              <w:t>Lhu: Ändern des MasterPassworts</w:t>
+            </w:r>
+          </w:p>
+          <w:p>
+            <w:r>
+              <w:t>Lhu: evtl. Unit-Tests für Verschlüsselung</w:t>
+            </w:r>
+          </w:p>
+          <w:p>
+            <w:r>
+              <w:t>Nfe: Quality-Ampel rausschmeißen</w:t>
+            </w:r>
+          </w:p>
+          <w:p>
+            <w:r>
+              <w:t>Nfe: Copy to Clipboard-Button implementieren (max. 1 h investieren)</w:t>
+            </w:r>
+          </w:p>
+          <w:p>
+            <w:r>
+              <w:t>Mkerk: Generierung zufälliger Passwörter</w:t>
+            </w:r>
+          </w:p>
+          <w:p>
+            <w:r>
+              <w:t>Soch: Show Password-Button (PWs zunächst ausblenden)</w:t>
             </w:r>
           </w:p>
           <w:p>
@@ -2657,11 +2342,9 @@
             <w:hideMark/>
           </w:tcPr>
           <w:p>
-            <w:proofErr w:type="spellStart"/>
             <w:r>
               <w:t>Mkerk</w:t>
             </w:r>
-            <w:proofErr w:type="spellEnd"/>
           </w:p>
         </w:tc>
         <w:tc>
@@ -2713,9 +2396,10 @@
                 <w:sz w:val="16"/>
                 <w:szCs w:val="16"/>
               </w:rPr>
-              <w:t>- Button "</w:t>
-            </w:r>
-            <w:proofErr w:type="spellStart"/>
+              <w:t>- Button "Generate random password" hinzugefügt</w:t>
+            </w:r>
+          </w:p>
+          <w:p>
             <w:r>
               <w:rPr>
                 <w:rFonts w:ascii="Verdana" w:hAnsi="Verdana" w:cs="Verdana"/>
@@ -2723,88 +2407,7 @@
                 <w:sz w:val="16"/>
                 <w:szCs w:val="16"/>
               </w:rPr>
-              <w:t>Generate</w:t>
-            </w:r>
-            <w:proofErr w:type="spellEnd"/>
-            <w:r>
-              <w:rPr>
-                <w:rFonts w:ascii="Verdana" w:hAnsi="Verdana" w:cs="Verdana"/>
-                <w:color w:val="000000"/>
-                <w:sz w:val="16"/>
-                <w:szCs w:val="16"/>
-              </w:rPr>
-              <w:t xml:space="preserve"> </w:t>
-            </w:r>
-            <w:proofErr w:type="spellStart"/>
-            <w:r>
-              <w:rPr>
-                <w:rFonts w:ascii="Verdana" w:hAnsi="Verdana" w:cs="Verdana"/>
-                <w:color w:val="000000"/>
-                <w:sz w:val="16"/>
-                <w:szCs w:val="16"/>
-              </w:rPr>
-              <w:t>random</w:t>
-            </w:r>
-            <w:proofErr w:type="spellEnd"/>
-            <w:r>
-              <w:rPr>
-                <w:rFonts w:ascii="Verdana" w:hAnsi="Verdana" w:cs="Verdana"/>
-                <w:color w:val="000000"/>
-                <w:sz w:val="16"/>
-                <w:szCs w:val="16"/>
-              </w:rPr>
-              <w:t xml:space="preserve"> </w:t>
-            </w:r>
-            <w:proofErr w:type="spellStart"/>
-            <w:r>
-              <w:rPr>
-                <w:rFonts w:ascii="Verdana" w:hAnsi="Verdana" w:cs="Verdana"/>
-                <w:color w:val="000000"/>
-                <w:sz w:val="16"/>
-                <w:szCs w:val="16"/>
-              </w:rPr>
-              <w:t>password</w:t>
-            </w:r>
-            <w:proofErr w:type="spellEnd"/>
-            <w:r>
-              <w:rPr>
-                <w:rFonts w:ascii="Verdana" w:hAnsi="Verdana" w:cs="Verdana"/>
-                <w:color w:val="000000"/>
-                <w:sz w:val="16"/>
-                <w:szCs w:val="16"/>
-              </w:rPr>
-              <w:t>" hinzugefügt</w:t>
-            </w:r>
-          </w:p>
-          <w:p>
-            <w:r>
-              <w:rPr>
-                <w:rFonts w:ascii="Verdana" w:hAnsi="Verdana" w:cs="Verdana"/>
-                <w:color w:val="000000"/>
-                <w:sz w:val="16"/>
-                <w:szCs w:val="16"/>
-              </w:rPr>
-              <w:t xml:space="preserve">- Methode </w:t>
-            </w:r>
-            <w:proofErr w:type="spellStart"/>
-            <w:r>
-              <w:rPr>
-                <w:rFonts w:ascii="Verdana" w:hAnsi="Verdana" w:cs="Verdana"/>
-                <w:color w:val="000000"/>
-                <w:sz w:val="16"/>
-                <w:szCs w:val="16"/>
-              </w:rPr>
-              <w:t>generateRandomPassword</w:t>
-            </w:r>
-            <w:proofErr w:type="spellEnd"/>
-            <w:r>
-              <w:rPr>
-                <w:rFonts w:ascii="Verdana" w:hAnsi="Verdana" w:cs="Verdana"/>
-                <w:color w:val="000000"/>
-                <w:sz w:val="16"/>
-                <w:szCs w:val="16"/>
-              </w:rPr>
-              <w:t>() hinzugefügt, die ein zufälliges Passwort erzeugt</w:t>
+              <w:t>- Methode generateRandomPassword() hinzugefügt, die ein zufälliges Passwort erzeugt</w:t>
             </w:r>
           </w:p>
         </w:tc>
@@ -2854,11 +2457,9 @@
             </w:tcBorders>
           </w:tcPr>
           <w:p>
-            <w:proofErr w:type="spellStart"/>
             <w:r>
               <w:t>Nfe</w:t>
             </w:r>
-            <w:proofErr w:type="spellEnd"/>
           </w:p>
         </w:tc>
         <w:tc>
@@ -2872,72 +2473,150 @@
             </w:tcBorders>
           </w:tcPr>
           <w:p>
+            <w:r>
+              <w:t>2 h</w:t>
+            </w:r>
+          </w:p>
+        </w:tc>
+        <w:tc>
+          <w:tcPr>
+            <w:tcW w:w="3339" w:type="dxa"/>
+            <w:tcBorders>
+              <w:top w:val="single" w:sz="4" w:space="0" w:color="auto"/>
+              <w:left w:val="single" w:sz="4" w:space="0" w:color="auto"/>
+              <w:bottom w:val="single" w:sz="4" w:space="0" w:color="auto"/>
+              <w:right w:val="single" w:sz="4" w:space="0" w:color="auto"/>
+            </w:tcBorders>
+          </w:tcPr>
+          <w:p>
+            <w:r>
+              <w:t>- Quality-Ampel wieder entfernt</w:t>
+            </w:r>
+          </w:p>
+          <w:p>
+            <w:r>
+              <w:t>- Copy-Button implementiert</w:t>
+            </w:r>
+          </w:p>
+        </w:tc>
+        <w:tc>
+          <w:tcPr>
+            <w:tcW w:w="3117" w:type="dxa"/>
+            <w:tcBorders>
+              <w:top w:val="single" w:sz="4" w:space="0" w:color="auto"/>
+              <w:left w:val="single" w:sz="4" w:space="0" w:color="auto"/>
+              <w:bottom w:val="single" w:sz="4" w:space="0" w:color="auto"/>
+              <w:right w:val="single" w:sz="4" w:space="0" w:color="auto"/>
+            </w:tcBorders>
+          </w:tcPr>
+          <w:p>
+            <w:r>
+              <w:t>Konflikte im Code haben mich mit SourceTree verwirrt. Hab es zurückgerollt und neu committed.</w:t>
+            </w:r>
+          </w:p>
+        </w:tc>
+      </w:tr>
+      <w:tr>
+        <w:tc>
+          <w:tcPr>
+            <w:tcW w:w="1129" w:type="dxa"/>
+            <w:tcBorders>
+              <w:top w:val="single" w:sz="4" w:space="0" w:color="auto"/>
+              <w:left w:val="single" w:sz="4" w:space="0" w:color="auto"/>
+              <w:bottom w:val="single" w:sz="4" w:space="0" w:color="auto"/>
+              <w:right w:val="single" w:sz="4" w:space="0" w:color="auto"/>
+            </w:tcBorders>
+          </w:tcPr>
+          <w:p>
+            <w:r>
+              <w:t>13.01.15</w:t>
+            </w:r>
+          </w:p>
+        </w:tc>
+        <w:tc>
+          <w:tcPr>
+            <w:tcW w:w="851" w:type="dxa"/>
+            <w:tcBorders>
+              <w:top w:val="single" w:sz="4" w:space="0" w:color="auto"/>
+              <w:left w:val="single" w:sz="4" w:space="0" w:color="auto"/>
+              <w:bottom w:val="single" w:sz="4" w:space="0" w:color="auto"/>
+              <w:right w:val="single" w:sz="4" w:space="0" w:color="auto"/>
+            </w:tcBorders>
+          </w:tcPr>
+          <w:p>
+            <w:r>
+              <w:t>Soch</w:t>
+            </w:r>
+          </w:p>
+        </w:tc>
+        <w:tc>
+          <w:tcPr>
+            <w:tcW w:w="1134" w:type="dxa"/>
+            <w:tcBorders>
+              <w:top w:val="single" w:sz="4" w:space="0" w:color="auto"/>
+              <w:left w:val="single" w:sz="4" w:space="0" w:color="auto"/>
+              <w:bottom w:val="single" w:sz="4" w:space="0" w:color="auto"/>
+              <w:right w:val="single" w:sz="4" w:space="0" w:color="auto"/>
+            </w:tcBorders>
+          </w:tcPr>
+          <w:p>
+            <w:r>
+              <w:t>2h</w:t>
+            </w:r>
+          </w:p>
+        </w:tc>
+        <w:tc>
+          <w:tcPr>
+            <w:tcW w:w="3339" w:type="dxa"/>
+            <w:tcBorders>
+              <w:top w:val="single" w:sz="4" w:space="0" w:color="auto"/>
+              <w:left w:val="single" w:sz="4" w:space="0" w:color="auto"/>
+              <w:bottom w:val="single" w:sz="4" w:space="0" w:color="auto"/>
+              <w:right w:val="single" w:sz="4" w:space="0" w:color="auto"/>
+            </w:tcBorders>
+          </w:tcPr>
+          <w:p>
+            <w:r>
+              <w:t>- Show Password-Button implementiert</w:t>
+            </w:r>
+          </w:p>
+          <w:p>
+            <w:r>
+              <w:t>- Passwortanzeige umgebaut um Platz für weiteren Button zu bekommen</w:t>
+            </w:r>
+          </w:p>
+        </w:tc>
+        <w:tc>
+          <w:tcPr>
+            <w:tcW w:w="3117" w:type="dxa"/>
+            <w:tcBorders>
+              <w:top w:val="single" w:sz="4" w:space="0" w:color="auto"/>
+              <w:left w:val="single" w:sz="4" w:space="0" w:color="auto"/>
+              <w:bottom w:val="single" w:sz="4" w:space="0" w:color="auto"/>
+              <w:right w:val="single" w:sz="4" w:space="0" w:color="auto"/>
+            </w:tcBorders>
+          </w:tcPr>
+          <w:p>
+            <w:r>
+              <w:t xml:space="preserve">Das Anordnen von Schaltern und Textfeldern mit dem </w:t>
+            </w:r>
+            <w:r>
+              <w:t>GUI</w:t>
+            </w:r>
+            <w:r>
+              <w:t>-Editor ist extrem umständlich, da ein Element immer in einer Beziehung zu einem anderen Element stehen muss</w:t>
+            </w:r>
+          </w:p>
+          <w:p>
+            <w:r>
+              <w:t xml:space="preserve">Mein Testgerät war ein Galaxy S3 mini, welches ein kleineres Display hat und deshalb die </w:t>
+            </w:r>
+            <w:r>
+              <w:lastRenderedPageBreak/>
+              <w:t>Anwendung komplett anders skaliert</w:t>
+            </w:r>
             <w:bookmarkStart w:id="0" w:name="_GoBack"/>
             <w:bookmarkEnd w:id="0"/>
-            <w:r>
-              <w:t>2 h</w:t>
-            </w:r>
-          </w:p>
-        </w:tc>
-        <w:tc>
-          <w:tcPr>
-            <w:tcW w:w="3339" w:type="dxa"/>
-            <w:tcBorders>
-              <w:top w:val="single" w:sz="4" w:space="0" w:color="auto"/>
-              <w:left w:val="single" w:sz="4" w:space="0" w:color="auto"/>
-              <w:bottom w:val="single" w:sz="4" w:space="0" w:color="auto"/>
-              <w:right w:val="single" w:sz="4" w:space="0" w:color="auto"/>
-            </w:tcBorders>
-          </w:tcPr>
-          <w:p>
-            <w:r>
-              <w:t>- Quality-Ampel wieder entfernt</w:t>
-            </w:r>
-          </w:p>
-          <w:p>
-            <w:r>
-              <w:t xml:space="preserve">- </w:t>
-            </w:r>
-            <w:proofErr w:type="spellStart"/>
-            <w:r>
-              <w:t>Copy</w:t>
-            </w:r>
-            <w:proofErr w:type="spellEnd"/>
-            <w:r>
-              <w:t>-Button implementiert</w:t>
-            </w:r>
-          </w:p>
-        </w:tc>
-        <w:tc>
-          <w:tcPr>
-            <w:tcW w:w="3117" w:type="dxa"/>
-            <w:tcBorders>
-              <w:top w:val="single" w:sz="4" w:space="0" w:color="auto"/>
-              <w:left w:val="single" w:sz="4" w:space="0" w:color="auto"/>
-              <w:bottom w:val="single" w:sz="4" w:space="0" w:color="auto"/>
-              <w:right w:val="single" w:sz="4" w:space="0" w:color="auto"/>
-            </w:tcBorders>
-          </w:tcPr>
-          <w:p>
-            <w:r>
-              <w:t xml:space="preserve">Konflikte im Code haben mich mit </w:t>
-            </w:r>
-            <w:proofErr w:type="spellStart"/>
-            <w:r>
-              <w:t>SourceTree</w:t>
-            </w:r>
-            <w:proofErr w:type="spellEnd"/>
-            <w:r>
-              <w:t xml:space="preserve"> verwirrt. Hab es zurückgerollt und neu </w:t>
-            </w:r>
-            <w:proofErr w:type="spellStart"/>
-            <w:r>
-              <w:t>committed</w:t>
-            </w:r>
-            <w:proofErr w:type="spellEnd"/>
-            <w:r>
-              <w:t>.</w:t>
-            </w:r>
           </w:p>
         </w:tc>
       </w:tr>

</xml_diff>

<commit_message>
Besprechung in Notizen aufgenommen
</commit_message>
<xml_diff>
--- a/Dokumentation/Notizen.docx
+++ b/Dokumentation/Notizen.docx
@@ -377,8 +377,13 @@
         </w:numPr>
         <w:spacing w:line="254" w:lineRule="auto"/>
       </w:pPr>
-      <w:r>
-        <w:t xml:space="preserve">nfe: Design verschönern </w:t>
+      <w:proofErr w:type="spellStart"/>
+      <w:r>
+        <w:t>nfe</w:t>
+      </w:r>
+      <w:proofErr w:type="spellEnd"/>
+      <w:r>
+        <w:t xml:space="preserve">: Design verschönern </w:t>
       </w:r>
     </w:p>
     <w:p>
@@ -507,11 +512,33 @@
           <w:strike/>
         </w:rPr>
       </w:pPr>
+      <w:proofErr w:type="spellStart"/>
       <w:r>
         <w:rPr>
           <w:strike/>
         </w:rPr>
-        <w:t>Copy-to-Clipboard</w:t>
+        <w:t>Copy</w:t>
+      </w:r>
+      <w:proofErr w:type="spellEnd"/>
+      <w:r>
+        <w:rPr>
+          <w:strike/>
+        </w:rPr>
+        <w:t>-</w:t>
+      </w:r>
+      <w:proofErr w:type="spellStart"/>
+      <w:r>
+        <w:rPr>
+          <w:strike/>
+        </w:rPr>
+        <w:t>to</w:t>
+      </w:r>
+      <w:proofErr w:type="spellEnd"/>
+      <w:r>
+        <w:rPr>
+          <w:strike/>
+        </w:rPr>
+        <w:t>-Clipboard</w:t>
       </w:r>
       <w:r>
         <w:rPr>
@@ -612,7 +639,21 @@
         <w:rPr>
           <w:strike/>
         </w:rPr>
-        <w:t>Popup: new Master PW</w:t>
+        <w:t xml:space="preserve">Popup: </w:t>
+      </w:r>
+      <w:proofErr w:type="spellStart"/>
+      <w:r>
+        <w:rPr>
+          <w:strike/>
+        </w:rPr>
+        <w:t>new</w:t>
+      </w:r>
+      <w:proofErr w:type="spellEnd"/>
+      <w:r>
+        <w:rPr>
+          <w:strike/>
+        </w:rPr>
+        <w:t xml:space="preserve"> Master PW</w:t>
       </w:r>
     </w:p>
     <w:p>
@@ -643,9 +684,14 @@
         </w:numPr>
         <w:spacing w:line="254" w:lineRule="auto"/>
       </w:pPr>
+      <w:proofErr w:type="spellStart"/>
       <w:r>
         <w:lastRenderedPageBreak/>
-        <w:t>mkerk: Daten in XML-Datei schreiben</w:t>
+        <w:t>mkerk</w:t>
+      </w:r>
+      <w:proofErr w:type="spellEnd"/>
+      <w:r>
+        <w:t>: Daten in XML-Datei schreiben</w:t>
       </w:r>
     </w:p>
     <w:p>
@@ -657,8 +703,13 @@
         </w:numPr>
         <w:spacing w:line="254" w:lineRule="auto"/>
       </w:pPr>
-      <w:r>
-        <w:t>lhu: Verschlüsselung umsetzen</w:t>
+      <w:proofErr w:type="spellStart"/>
+      <w:r>
+        <w:t>lhu</w:t>
+      </w:r>
+      <w:proofErr w:type="spellEnd"/>
+      <w:r>
+        <w:t>: Verschlüsselung umsetzen</w:t>
       </w:r>
     </w:p>
     <w:p>
@@ -670,8 +721,13 @@
         </w:numPr>
         <w:spacing w:line="254" w:lineRule="auto"/>
       </w:pPr>
-      <w:r>
-        <w:t xml:space="preserve">soch: </w:t>
+      <w:proofErr w:type="spellStart"/>
+      <w:r>
+        <w:t>soch</w:t>
+      </w:r>
+      <w:proofErr w:type="spellEnd"/>
+      <w:r>
+        <w:t xml:space="preserve">: </w:t>
       </w:r>
     </w:p>
     <w:p>
@@ -699,27 +755,43 @@
         </w:numPr>
         <w:spacing w:line="254" w:lineRule="auto"/>
       </w:pPr>
+      <w:proofErr w:type="spellStart"/>
       <w:r>
         <w:rPr>
           <w:strike/>
         </w:rPr>
-        <w:t>Splashscreen erstellt</w:t>
-      </w:r>
-    </w:p>
-    <w:p>
-      <w:pPr>
-        <w:pStyle w:val="Listenabsatz"/>
-        <w:numPr>
-          <w:ilvl w:val="1"/>
-          <w:numId w:val="3"/>
-        </w:numPr>
-        <w:spacing w:line="254" w:lineRule="auto"/>
-      </w:pPr>
+        <w:t>Splashscreen</w:t>
+      </w:r>
+      <w:proofErr w:type="spellEnd"/>
       <w:r>
         <w:rPr>
           <w:strike/>
         </w:rPr>
-        <w:t>Launchericon ausgetauscht</w:t>
+        <w:t xml:space="preserve"> erstellt</w:t>
+      </w:r>
+    </w:p>
+    <w:p>
+      <w:pPr>
+        <w:pStyle w:val="Listenabsatz"/>
+        <w:numPr>
+          <w:ilvl w:val="1"/>
+          <w:numId w:val="3"/>
+        </w:numPr>
+        <w:spacing w:line="254" w:lineRule="auto"/>
+      </w:pPr>
+      <w:proofErr w:type="spellStart"/>
+      <w:r>
+        <w:rPr>
+          <w:strike/>
+        </w:rPr>
+        <w:t>Launchericon</w:t>
+      </w:r>
+      <w:proofErr w:type="spellEnd"/>
+      <w:r>
+        <w:rPr>
+          <w:strike/>
+        </w:rPr>
+        <w:t xml:space="preserve"> ausgetauscht</w:t>
       </w:r>
     </w:p>
     <w:p>
@@ -1012,9 +1084,11 @@
             <w:hideMark/>
           </w:tcPr>
           <w:p>
+            <w:proofErr w:type="spellStart"/>
             <w:r>
               <w:t>mkerk</w:t>
             </w:r>
+            <w:proofErr w:type="spellEnd"/>
           </w:p>
         </w:tc>
         <w:tc>
@@ -1102,158 +1176,208 @@
                 <w:rFonts w:cs="Verdana"/>
                 <w:color w:val="000000"/>
               </w:rPr>
-              <w:t>- ToDo: Es treten Exceptions auf, weil Elemente im Formular nicht gefunden werden und deshalb null sind (Beseitigen!)</w:t>
-            </w:r>
-          </w:p>
-        </w:tc>
-      </w:tr>
-      <w:tr>
-        <w:tc>
-          <w:tcPr>
-            <w:tcW w:w="1129" w:type="dxa"/>
-            <w:tcBorders>
-              <w:top w:val="single" w:sz="4" w:space="0" w:color="auto"/>
-              <w:left w:val="single" w:sz="4" w:space="0" w:color="auto"/>
-              <w:bottom w:val="single" w:sz="4" w:space="0" w:color="auto"/>
-              <w:right w:val="single" w:sz="4" w:space="0" w:color="auto"/>
-            </w:tcBorders>
-            <w:hideMark/>
-          </w:tcPr>
-          <w:p>
-            <w:r>
-              <w:t>29.11.14</w:t>
-            </w:r>
-          </w:p>
-        </w:tc>
-        <w:tc>
-          <w:tcPr>
-            <w:tcW w:w="851" w:type="dxa"/>
-            <w:tcBorders>
-              <w:top w:val="single" w:sz="4" w:space="0" w:color="auto"/>
-              <w:left w:val="single" w:sz="4" w:space="0" w:color="auto"/>
-              <w:bottom w:val="single" w:sz="4" w:space="0" w:color="auto"/>
-              <w:right w:val="single" w:sz="4" w:space="0" w:color="auto"/>
-            </w:tcBorders>
-            <w:hideMark/>
-          </w:tcPr>
-          <w:p>
-            <w:r>
-              <w:t>Alle</w:t>
-            </w:r>
-          </w:p>
-        </w:tc>
-        <w:tc>
-          <w:tcPr>
-            <w:tcW w:w="1134" w:type="dxa"/>
-            <w:tcBorders>
-              <w:top w:val="single" w:sz="4" w:space="0" w:color="auto"/>
-              <w:left w:val="single" w:sz="4" w:space="0" w:color="auto"/>
-              <w:bottom w:val="single" w:sz="4" w:space="0" w:color="auto"/>
-              <w:right w:val="single" w:sz="4" w:space="0" w:color="auto"/>
-            </w:tcBorders>
-          </w:tcPr>
-          <w:p/>
-        </w:tc>
-        <w:tc>
-          <w:tcPr>
-            <w:tcW w:w="3339" w:type="dxa"/>
-            <w:tcBorders>
-              <w:top w:val="single" w:sz="4" w:space="0" w:color="auto"/>
-              <w:left w:val="single" w:sz="4" w:space="0" w:color="auto"/>
-              <w:bottom w:val="single" w:sz="4" w:space="0" w:color="auto"/>
-              <w:right w:val="single" w:sz="4" w:space="0" w:color="auto"/>
-            </w:tcBorders>
-            <w:hideMark/>
-          </w:tcPr>
-          <w:p>
-            <w:r>
-              <w:t>Besprechung in Bocholt</w:t>
-            </w:r>
-          </w:p>
-        </w:tc>
-        <w:tc>
-          <w:tcPr>
-            <w:tcW w:w="3117" w:type="dxa"/>
-            <w:tcBorders>
-              <w:top w:val="single" w:sz="4" w:space="0" w:color="auto"/>
-              <w:left w:val="single" w:sz="4" w:space="0" w:color="auto"/>
-              <w:bottom w:val="single" w:sz="4" w:space="0" w:color="auto"/>
-              <w:right w:val="single" w:sz="4" w:space="0" w:color="auto"/>
-            </w:tcBorders>
-          </w:tcPr>
-          <w:p/>
-        </w:tc>
-      </w:tr>
-      <w:tr>
-        <w:tc>
-          <w:tcPr>
-            <w:tcW w:w="1129" w:type="dxa"/>
-            <w:tcBorders>
-              <w:top w:val="single" w:sz="4" w:space="0" w:color="auto"/>
-              <w:left w:val="single" w:sz="4" w:space="0" w:color="auto"/>
-              <w:bottom w:val="single" w:sz="4" w:space="0" w:color="auto"/>
-              <w:right w:val="single" w:sz="4" w:space="0" w:color="auto"/>
-            </w:tcBorders>
-            <w:hideMark/>
-          </w:tcPr>
-          <w:p>
-            <w:r>
-              <w:t>02.12.14</w:t>
-            </w:r>
-          </w:p>
-        </w:tc>
-        <w:tc>
-          <w:tcPr>
-            <w:tcW w:w="851" w:type="dxa"/>
-            <w:tcBorders>
-              <w:top w:val="single" w:sz="4" w:space="0" w:color="auto"/>
-              <w:left w:val="single" w:sz="4" w:space="0" w:color="auto"/>
-              <w:bottom w:val="single" w:sz="4" w:space="0" w:color="auto"/>
-              <w:right w:val="single" w:sz="4" w:space="0" w:color="auto"/>
-            </w:tcBorders>
-            <w:hideMark/>
-          </w:tcPr>
-          <w:p>
-            <w:r>
-              <w:t>mkerk</w:t>
-            </w:r>
-          </w:p>
-        </w:tc>
-        <w:tc>
-          <w:tcPr>
-            <w:tcW w:w="1134" w:type="dxa"/>
-            <w:tcBorders>
-              <w:top w:val="single" w:sz="4" w:space="0" w:color="auto"/>
-              <w:left w:val="single" w:sz="4" w:space="0" w:color="auto"/>
-              <w:bottom w:val="single" w:sz="4" w:space="0" w:color="auto"/>
-              <w:right w:val="single" w:sz="4" w:space="0" w:color="auto"/>
-            </w:tcBorders>
-            <w:hideMark/>
-          </w:tcPr>
-          <w:p>
-            <w:r>
-              <w:t>4 h</w:t>
-            </w:r>
-          </w:p>
-        </w:tc>
-        <w:tc>
-          <w:tcPr>
-            <w:tcW w:w="3339" w:type="dxa"/>
-            <w:tcBorders>
-              <w:top w:val="single" w:sz="4" w:space="0" w:color="auto"/>
-              <w:left w:val="single" w:sz="4" w:space="0" w:color="auto"/>
-              <w:bottom w:val="single" w:sz="4" w:space="0" w:color="auto"/>
-              <w:right w:val="single" w:sz="4" w:space="0" w:color="auto"/>
-            </w:tcBorders>
-            <w:hideMark/>
-          </w:tcPr>
-          <w:p>
+              <w:t xml:space="preserve">- </w:t>
+            </w:r>
+            <w:proofErr w:type="spellStart"/>
             <w:r>
               <w:rPr>
                 <w:rFonts w:cs="Verdana"/>
                 <w:color w:val="000000"/>
               </w:rPr>
-              <w:t>- Im vorherigen beschriebene Exceptions beseitigt</w:t>
+              <w:t>ToDo</w:t>
+            </w:r>
+            <w:proofErr w:type="spellEnd"/>
+            <w:r>
+              <w:rPr>
+                <w:rFonts w:cs="Verdana"/>
+                <w:color w:val="000000"/>
+              </w:rPr>
+              <w:t xml:space="preserve">: Es treten </w:t>
+            </w:r>
+            <w:proofErr w:type="spellStart"/>
+            <w:r>
+              <w:rPr>
+                <w:rFonts w:cs="Verdana"/>
+                <w:color w:val="000000"/>
+              </w:rPr>
+              <w:t>Exceptions</w:t>
+            </w:r>
+            <w:proofErr w:type="spellEnd"/>
+            <w:r>
+              <w:rPr>
+                <w:rFonts w:cs="Verdana"/>
+                <w:color w:val="000000"/>
+              </w:rPr>
+              <w:t xml:space="preserve"> auf, weil Elemente im Formular nicht gefunden werden und deshalb null sind (Beseitigen!)</w:t>
+            </w:r>
+          </w:p>
+        </w:tc>
+      </w:tr>
+      <w:tr>
+        <w:tc>
+          <w:tcPr>
+            <w:tcW w:w="1129" w:type="dxa"/>
+            <w:tcBorders>
+              <w:top w:val="single" w:sz="4" w:space="0" w:color="auto"/>
+              <w:left w:val="single" w:sz="4" w:space="0" w:color="auto"/>
+              <w:bottom w:val="single" w:sz="4" w:space="0" w:color="auto"/>
+              <w:right w:val="single" w:sz="4" w:space="0" w:color="auto"/>
+            </w:tcBorders>
+            <w:hideMark/>
+          </w:tcPr>
+          <w:p>
+            <w:r>
+              <w:t>29.11.14</w:t>
+            </w:r>
+          </w:p>
+        </w:tc>
+        <w:tc>
+          <w:tcPr>
+            <w:tcW w:w="851" w:type="dxa"/>
+            <w:tcBorders>
+              <w:top w:val="single" w:sz="4" w:space="0" w:color="auto"/>
+              <w:left w:val="single" w:sz="4" w:space="0" w:color="auto"/>
+              <w:bottom w:val="single" w:sz="4" w:space="0" w:color="auto"/>
+              <w:right w:val="single" w:sz="4" w:space="0" w:color="auto"/>
+            </w:tcBorders>
+            <w:hideMark/>
+          </w:tcPr>
+          <w:p>
+            <w:r>
+              <w:t>Alle</w:t>
+            </w:r>
+          </w:p>
+        </w:tc>
+        <w:tc>
+          <w:tcPr>
+            <w:tcW w:w="1134" w:type="dxa"/>
+            <w:tcBorders>
+              <w:top w:val="single" w:sz="4" w:space="0" w:color="auto"/>
+              <w:left w:val="single" w:sz="4" w:space="0" w:color="auto"/>
+              <w:bottom w:val="single" w:sz="4" w:space="0" w:color="auto"/>
+              <w:right w:val="single" w:sz="4" w:space="0" w:color="auto"/>
+            </w:tcBorders>
+          </w:tcPr>
+          <w:p/>
+        </w:tc>
+        <w:tc>
+          <w:tcPr>
+            <w:tcW w:w="3339" w:type="dxa"/>
+            <w:tcBorders>
+              <w:top w:val="single" w:sz="4" w:space="0" w:color="auto"/>
+              <w:left w:val="single" w:sz="4" w:space="0" w:color="auto"/>
+              <w:bottom w:val="single" w:sz="4" w:space="0" w:color="auto"/>
+              <w:right w:val="single" w:sz="4" w:space="0" w:color="auto"/>
+            </w:tcBorders>
+            <w:hideMark/>
+          </w:tcPr>
+          <w:p>
+            <w:r>
+              <w:t>Besprechung in Bocholt</w:t>
+            </w:r>
+          </w:p>
+        </w:tc>
+        <w:tc>
+          <w:tcPr>
+            <w:tcW w:w="3117" w:type="dxa"/>
+            <w:tcBorders>
+              <w:top w:val="single" w:sz="4" w:space="0" w:color="auto"/>
+              <w:left w:val="single" w:sz="4" w:space="0" w:color="auto"/>
+              <w:bottom w:val="single" w:sz="4" w:space="0" w:color="auto"/>
+              <w:right w:val="single" w:sz="4" w:space="0" w:color="auto"/>
+            </w:tcBorders>
+          </w:tcPr>
+          <w:p/>
+        </w:tc>
+      </w:tr>
+      <w:tr>
+        <w:tc>
+          <w:tcPr>
+            <w:tcW w:w="1129" w:type="dxa"/>
+            <w:tcBorders>
+              <w:top w:val="single" w:sz="4" w:space="0" w:color="auto"/>
+              <w:left w:val="single" w:sz="4" w:space="0" w:color="auto"/>
+              <w:bottom w:val="single" w:sz="4" w:space="0" w:color="auto"/>
+              <w:right w:val="single" w:sz="4" w:space="0" w:color="auto"/>
+            </w:tcBorders>
+            <w:hideMark/>
+          </w:tcPr>
+          <w:p>
+            <w:r>
+              <w:t>02.12.14</w:t>
+            </w:r>
+          </w:p>
+        </w:tc>
+        <w:tc>
+          <w:tcPr>
+            <w:tcW w:w="851" w:type="dxa"/>
+            <w:tcBorders>
+              <w:top w:val="single" w:sz="4" w:space="0" w:color="auto"/>
+              <w:left w:val="single" w:sz="4" w:space="0" w:color="auto"/>
+              <w:bottom w:val="single" w:sz="4" w:space="0" w:color="auto"/>
+              <w:right w:val="single" w:sz="4" w:space="0" w:color="auto"/>
+            </w:tcBorders>
+            <w:hideMark/>
+          </w:tcPr>
+          <w:p>
+            <w:proofErr w:type="spellStart"/>
+            <w:r>
+              <w:t>mkerk</w:t>
+            </w:r>
+            <w:proofErr w:type="spellEnd"/>
+          </w:p>
+        </w:tc>
+        <w:tc>
+          <w:tcPr>
+            <w:tcW w:w="1134" w:type="dxa"/>
+            <w:tcBorders>
+              <w:top w:val="single" w:sz="4" w:space="0" w:color="auto"/>
+              <w:left w:val="single" w:sz="4" w:space="0" w:color="auto"/>
+              <w:bottom w:val="single" w:sz="4" w:space="0" w:color="auto"/>
+              <w:right w:val="single" w:sz="4" w:space="0" w:color="auto"/>
+            </w:tcBorders>
+            <w:hideMark/>
+          </w:tcPr>
+          <w:p>
+            <w:r>
+              <w:t>4 h</w:t>
+            </w:r>
+          </w:p>
+        </w:tc>
+        <w:tc>
+          <w:tcPr>
+            <w:tcW w:w="3339" w:type="dxa"/>
+            <w:tcBorders>
+              <w:top w:val="single" w:sz="4" w:space="0" w:color="auto"/>
+              <w:left w:val="single" w:sz="4" w:space="0" w:color="auto"/>
+              <w:bottom w:val="single" w:sz="4" w:space="0" w:color="auto"/>
+              <w:right w:val="single" w:sz="4" w:space="0" w:color="auto"/>
+            </w:tcBorders>
+            <w:hideMark/>
+          </w:tcPr>
+          <w:p>
+            <w:r>
+              <w:rPr>
+                <w:rFonts w:cs="Verdana"/>
+                <w:color w:val="000000"/>
+              </w:rPr>
+              <w:t xml:space="preserve">- Im vorherigen beschriebene </w:t>
+            </w:r>
+            <w:proofErr w:type="spellStart"/>
+            <w:r>
+              <w:rPr>
+                <w:rFonts w:cs="Verdana"/>
+                <w:color w:val="000000"/>
+              </w:rPr>
+              <w:t>Exceptions</w:t>
+            </w:r>
+            <w:proofErr w:type="spellEnd"/>
+            <w:r>
+              <w:rPr>
+                <w:rFonts w:cs="Verdana"/>
+                <w:color w:val="000000"/>
+              </w:rPr>
+              <w:t xml:space="preserve"> beseitigt</w:t>
             </w:r>
             <w:r>
               <w:rPr>
@@ -1398,9 +1522,11 @@
             <w:hideMark/>
           </w:tcPr>
           <w:p>
+            <w:proofErr w:type="spellStart"/>
             <w:r>
               <w:t>nfe</w:t>
             </w:r>
+            <w:proofErr w:type="spellEnd"/>
           </w:p>
         </w:tc>
         <w:tc>
@@ -1470,7 +1596,15 @@
               <w:ind w:left="175" w:hanging="143"/>
             </w:pPr>
             <w:r>
-              <w:t>Tabs entfernen, MainActivity in mehrere aufteilen</w:t>
+              <w:t xml:space="preserve">Tabs entfernen, </w:t>
+            </w:r>
+            <w:proofErr w:type="spellStart"/>
+            <w:r>
+              <w:t>MainActivity</w:t>
+            </w:r>
+            <w:proofErr w:type="spellEnd"/>
+            <w:r>
+              <w:t xml:space="preserve"> in mehrere aufteilen</w:t>
             </w:r>
           </w:p>
         </w:tc>
@@ -1495,8 +1629,13 @@
               <w:spacing w:line="254" w:lineRule="auto"/>
               <w:ind w:left="175" w:hanging="143"/>
             </w:pPr>
-            <w:r>
-              <w:t>Up-Button funktioniert nicht</w:t>
+            <w:proofErr w:type="spellStart"/>
+            <w:r>
+              <w:t>Up</w:t>
+            </w:r>
+            <w:proofErr w:type="spellEnd"/>
+            <w:r>
+              <w:t>-Button funktioniert nicht</w:t>
             </w:r>
           </w:p>
           <w:p>
@@ -1510,7 +1649,15 @@
               <w:ind w:left="175" w:hanging="143"/>
             </w:pPr>
             <w:r>
-              <w:t>Overflow in der ActionBar funktioniert nicht</w:t>
+              <w:t xml:space="preserve">Overflow in der </w:t>
+            </w:r>
+            <w:proofErr w:type="spellStart"/>
+            <w:r>
+              <w:t>ActionBar</w:t>
+            </w:r>
+            <w:proofErr w:type="spellEnd"/>
+            <w:r>
+              <w:t xml:space="preserve"> funktioniert nicht</w:t>
             </w:r>
           </w:p>
           <w:p>
@@ -1537,7 +1684,15 @@
               <w:spacing w:line="254" w:lineRule="auto"/>
             </w:pPr>
             <w:r>
-              <w:t>Gelöst (input type fehlte)</w:t>
+              <w:t>Gelöst (</w:t>
+            </w:r>
+            <w:proofErr w:type="spellStart"/>
+            <w:r>
+              <w:t>input</w:t>
+            </w:r>
+            <w:proofErr w:type="spellEnd"/>
+            <w:r>
+              <w:t xml:space="preserve"> type fehlte)</w:t>
             </w:r>
           </w:p>
           <w:p>
@@ -1586,9 +1741,11 @@
             <w:hideMark/>
           </w:tcPr>
           <w:p>
+            <w:proofErr w:type="spellStart"/>
             <w:r>
               <w:t>nfe</w:t>
             </w:r>
+            <w:proofErr w:type="spellEnd"/>
           </w:p>
         </w:tc>
         <w:tc>
@@ -1641,8 +1798,13 @@
               </w:numPr>
               <w:spacing w:line="254" w:lineRule="auto"/>
             </w:pPr>
-            <w:r>
-              <w:t>Up-Buttons gefixt</w:t>
+            <w:proofErr w:type="spellStart"/>
+            <w:r>
+              <w:t>Up</w:t>
+            </w:r>
+            <w:proofErr w:type="spellEnd"/>
+            <w:r>
+              <w:t>-Buttons gefixt</w:t>
             </w:r>
           </w:p>
           <w:p>
@@ -1662,7 +1824,35 @@
               <w:rPr>
                 <w:lang w:val="en-US"/>
               </w:rPr>
-              <w:t>Copy-to-Clipboard-Button angelegt (funktionslos)</w:t>
+              <w:t xml:space="preserve">Copy-to-Clipboard-Button </w:t>
+            </w:r>
+            <w:proofErr w:type="spellStart"/>
+            <w:r>
+              <w:rPr>
+                <w:lang w:val="en-US"/>
+              </w:rPr>
+              <w:t>angelegt</w:t>
+            </w:r>
+            <w:proofErr w:type="spellEnd"/>
+            <w:r>
+              <w:rPr>
+                <w:lang w:val="en-US"/>
+              </w:rPr>
+              <w:t xml:space="preserve"> (</w:t>
+            </w:r>
+            <w:proofErr w:type="spellStart"/>
+            <w:r>
+              <w:rPr>
+                <w:lang w:val="en-US"/>
+              </w:rPr>
+              <w:t>funktionslos</w:t>
+            </w:r>
+            <w:proofErr w:type="spellEnd"/>
+            <w:r>
+              <w:rPr>
+                <w:lang w:val="en-US"/>
+              </w:rPr>
+              <w:t>)</w:t>
             </w:r>
           </w:p>
           <w:p>
@@ -1718,7 +1908,15 @@
               <w:ind w:left="175" w:hanging="143"/>
             </w:pPr>
             <w:r>
-              <w:t>Maske new Master PW</w:t>
+              <w:t xml:space="preserve">Maske </w:t>
+            </w:r>
+            <w:proofErr w:type="spellStart"/>
+            <w:r>
+              <w:t>new</w:t>
+            </w:r>
+            <w:proofErr w:type="spellEnd"/>
+            <w:r>
+              <w:t xml:space="preserve"> Master PW</w:t>
             </w:r>
           </w:p>
           <w:p>
@@ -1748,8 +1946,13 @@
               <w:spacing w:line="254" w:lineRule="auto"/>
               <w:ind w:left="175" w:hanging="143"/>
             </w:pPr>
-            <w:r>
-              <w:t>Up-Button funktioniert nicht</w:t>
+            <w:proofErr w:type="spellStart"/>
+            <w:r>
+              <w:t>Up</w:t>
+            </w:r>
+            <w:proofErr w:type="spellEnd"/>
+            <w:r>
+              <w:t>-Button funktioniert nicht</w:t>
             </w:r>
           </w:p>
           <w:p>
@@ -1762,7 +1965,15 @@
               <w:spacing w:line="254" w:lineRule="auto"/>
             </w:pPr>
             <w:r>
-              <w:t>Gelöst (Supprt-Library geladen, Button-Funktion umgesetzt)</w:t>
+              <w:t>Gelöst (</w:t>
+            </w:r>
+            <w:proofErr w:type="spellStart"/>
+            <w:r>
+              <w:t>Supprt</w:t>
+            </w:r>
+            <w:proofErr w:type="spellEnd"/>
+            <w:r>
+              <w:t>-Library geladen, Button-Funktion umgesetzt)</w:t>
             </w:r>
           </w:p>
           <w:p>
@@ -1776,7 +1987,15 @@
               <w:ind w:left="175" w:hanging="143"/>
             </w:pPr>
             <w:r>
-              <w:t>Overflow in der ActionBar funktioniert nicht (brauchen wir aber nicht unbedingt)</w:t>
+              <w:t xml:space="preserve">Overflow in der </w:t>
+            </w:r>
+            <w:proofErr w:type="spellStart"/>
+            <w:r>
+              <w:t>ActionBar</w:t>
+            </w:r>
+            <w:proofErr w:type="spellEnd"/>
+            <w:r>
+              <w:t xml:space="preserve"> funktioniert nicht (brauchen wir aber nicht unbedingt)</w:t>
             </w:r>
           </w:p>
           <w:p/>
@@ -1812,9 +2031,11 @@
             <w:hideMark/>
           </w:tcPr>
           <w:p>
+            <w:proofErr w:type="spellStart"/>
             <w:r>
               <w:t>nfe</w:t>
             </w:r>
+            <w:proofErr w:type="spellEnd"/>
           </w:p>
         </w:tc>
         <w:tc>
@@ -1899,9 +2120,11 @@
             <w:hideMark/>
           </w:tcPr>
           <w:p>
+            <w:proofErr w:type="spellStart"/>
             <w:r>
               <w:t>mkerk</w:t>
             </w:r>
+            <w:proofErr w:type="spellEnd"/>
           </w:p>
         </w:tc>
         <w:tc>
@@ -1951,12 +2174,28 @@
           </w:tcPr>
           <w:p>
             <w:r>
-              <w:t>- Wie vermutet verursachte das Update auf eine neue Gradle Version Probleme</w:t>
-            </w:r>
-          </w:p>
-          <w:p>
-            <w:r>
-              <w:t xml:space="preserve">- Beim Build der App wurden das Android Support Repository </w:t>
+              <w:t xml:space="preserve">- Wie vermutet verursachte das Update auf eine neue </w:t>
+            </w:r>
+            <w:proofErr w:type="spellStart"/>
+            <w:r>
+              <w:t>Gradle</w:t>
+            </w:r>
+            <w:proofErr w:type="spellEnd"/>
+            <w:r>
+              <w:t xml:space="preserve"> Version Probleme</w:t>
+            </w:r>
+          </w:p>
+          <w:p>
+            <w:r>
+              <w:t xml:space="preserve">- Beim </w:t>
+            </w:r>
+            <w:proofErr w:type="spellStart"/>
+            <w:r>
+              <w:t>Build</w:t>
+            </w:r>
+            <w:proofErr w:type="spellEnd"/>
+            <w:r>
+              <w:t xml:space="preserve"> der App wurden das Android Support Repository </w:t>
             </w:r>
             <w:r>
               <w:lastRenderedPageBreak/>
@@ -1996,9 +2235,11 @@
             <w:hideMark/>
           </w:tcPr>
           <w:p>
+            <w:proofErr w:type="spellStart"/>
             <w:r>
               <w:t>soch</w:t>
             </w:r>
+            <w:proofErr w:type="spellEnd"/>
           </w:p>
         </w:tc>
         <w:tc>
@@ -2036,7 +2277,15 @@
           </w:p>
           <w:p>
             <w:r>
-              <w:t xml:space="preserve">- Splashscreen erstellt </w:t>
+              <w:t xml:space="preserve">- </w:t>
+            </w:r>
+            <w:proofErr w:type="spellStart"/>
+            <w:r>
+              <w:t>Splashscreen</w:t>
+            </w:r>
+            <w:proofErr w:type="spellEnd"/>
+            <w:r>
+              <w:t xml:space="preserve"> erstellt </w:t>
             </w:r>
           </w:p>
           <w:p>
@@ -2088,9 +2337,11 @@
             <w:hideMark/>
           </w:tcPr>
           <w:p>
+            <w:proofErr w:type="spellStart"/>
             <w:r>
               <w:t>mkerk</w:t>
             </w:r>
+            <w:proofErr w:type="spellEnd"/>
           </w:p>
         </w:tc>
         <w:tc>
@@ -2123,7 +2374,15 @@
           </w:tcPr>
           <w:p>
             <w:r>
-              <w:t>- Klasse PasswortItem um den Usernamen erweitert</w:t>
+              <w:t xml:space="preserve">- Klasse </w:t>
+            </w:r>
+            <w:proofErr w:type="spellStart"/>
+            <w:r>
+              <w:t>PasswortItem</w:t>
+            </w:r>
+            <w:proofErr w:type="spellEnd"/>
+            <w:r>
+              <w:t xml:space="preserve"> um den Usernamen erweitert</w:t>
             </w:r>
           </w:p>
           <w:p>
@@ -2233,38 +2492,94 @@
             </w:r>
           </w:p>
           <w:p>
-            <w:r>
-              <w:t>Lhu: Umsetzung der Verschlüsselung</w:t>
-            </w:r>
-          </w:p>
-          <w:p>
-            <w:r>
-              <w:t>Lhu: Ändern des MasterPassworts</w:t>
-            </w:r>
-          </w:p>
-          <w:p>
-            <w:r>
-              <w:t>Lhu: evtl. Unit-Tests für Verschlüsselung</w:t>
-            </w:r>
-          </w:p>
-          <w:p>
-            <w:r>
-              <w:t>Nfe: Quality-Ampel rausschmeißen</w:t>
-            </w:r>
-          </w:p>
-          <w:p>
-            <w:r>
-              <w:t>Nfe: Copy to Clipboard-Button implementieren (max. 1 h investieren)</w:t>
-            </w:r>
-          </w:p>
-          <w:p>
-            <w:r>
-              <w:t>Mkerk: Generierung zufälliger Passwörter</w:t>
-            </w:r>
-          </w:p>
-          <w:p>
-            <w:r>
-              <w:t>Soch: Show Password-Button (PWs zunächst ausblenden)</w:t>
+            <w:proofErr w:type="spellStart"/>
+            <w:r>
+              <w:t>Lhu</w:t>
+            </w:r>
+            <w:proofErr w:type="spellEnd"/>
+            <w:r>
+              <w:t>: Umsetzung der Verschlüsselung</w:t>
+            </w:r>
+          </w:p>
+          <w:p>
+            <w:proofErr w:type="spellStart"/>
+            <w:r>
+              <w:t>Lhu</w:t>
+            </w:r>
+            <w:proofErr w:type="spellEnd"/>
+            <w:r>
+              <w:t xml:space="preserve">: Ändern des </w:t>
+            </w:r>
+            <w:proofErr w:type="spellStart"/>
+            <w:r>
+              <w:t>MasterPassworts</w:t>
+            </w:r>
+            <w:proofErr w:type="spellEnd"/>
+          </w:p>
+          <w:p>
+            <w:proofErr w:type="spellStart"/>
+            <w:r>
+              <w:t>Lhu</w:t>
+            </w:r>
+            <w:proofErr w:type="spellEnd"/>
+            <w:r>
+              <w:t>: evtl. Unit-Tests für Verschlüsselung</w:t>
+            </w:r>
+          </w:p>
+          <w:p>
+            <w:proofErr w:type="spellStart"/>
+            <w:r>
+              <w:t>Nfe</w:t>
+            </w:r>
+            <w:proofErr w:type="spellEnd"/>
+            <w:r>
+              <w:t>: Quality-Ampel rausschmeißen</w:t>
+            </w:r>
+          </w:p>
+          <w:p>
+            <w:proofErr w:type="spellStart"/>
+            <w:r>
+              <w:t>Nfe</w:t>
+            </w:r>
+            <w:proofErr w:type="spellEnd"/>
+            <w:r>
+              <w:t xml:space="preserve">: </w:t>
+            </w:r>
+            <w:proofErr w:type="spellStart"/>
+            <w:r>
+              <w:t>Copy</w:t>
+            </w:r>
+            <w:proofErr w:type="spellEnd"/>
+            <w:r>
+              <w:t xml:space="preserve"> </w:t>
+            </w:r>
+            <w:proofErr w:type="spellStart"/>
+            <w:r>
+              <w:t>to</w:t>
+            </w:r>
+            <w:proofErr w:type="spellEnd"/>
+            <w:r>
+              <w:t xml:space="preserve"> Clipboard-Button implementieren (max. 1 h investieren)</w:t>
+            </w:r>
+          </w:p>
+          <w:p>
+            <w:proofErr w:type="spellStart"/>
+            <w:r>
+              <w:t>Mkerk</w:t>
+            </w:r>
+            <w:proofErr w:type="spellEnd"/>
+            <w:r>
+              <w:t>: Generierung zufälliger Passwörter</w:t>
+            </w:r>
+          </w:p>
+          <w:p>
+            <w:proofErr w:type="spellStart"/>
+            <w:r>
+              <w:t>Soch</w:t>
+            </w:r>
+            <w:proofErr w:type="spellEnd"/>
+            <w:r>
+              <w:t>: Show Password-Button (PWs zunächst ausblenden)</w:t>
             </w:r>
           </w:p>
           <w:p>
@@ -2342,9 +2657,11 @@
             <w:hideMark/>
           </w:tcPr>
           <w:p>
+            <w:proofErr w:type="spellStart"/>
             <w:r>
               <w:t>Mkerk</w:t>
             </w:r>
+            <w:proofErr w:type="spellEnd"/>
           </w:p>
         </w:tc>
         <w:tc>
@@ -2396,10 +2713,9 @@
                 <w:sz w:val="16"/>
                 <w:szCs w:val="16"/>
               </w:rPr>
-              <w:t>- Button "Generate random password" hinzugefügt</w:t>
-            </w:r>
-          </w:p>
-          <w:p>
+              <w:t>- Button "</w:t>
+            </w:r>
+            <w:proofErr w:type="spellStart"/>
             <w:r>
               <w:rPr>
                 <w:rFonts w:ascii="Verdana" w:hAnsi="Verdana" w:cs="Verdana"/>
@@ -2407,7 +2723,88 @@
                 <w:sz w:val="16"/>
                 <w:szCs w:val="16"/>
               </w:rPr>
-              <w:t>- Methode generateRandomPassword() hinzugefügt, die ein zufälliges Passwort erzeugt</w:t>
+              <w:t>Generate</w:t>
+            </w:r>
+            <w:proofErr w:type="spellEnd"/>
+            <w:r>
+              <w:rPr>
+                <w:rFonts w:ascii="Verdana" w:hAnsi="Verdana" w:cs="Verdana"/>
+                <w:color w:val="000000"/>
+                <w:sz w:val="16"/>
+                <w:szCs w:val="16"/>
+              </w:rPr>
+              <w:t xml:space="preserve"> </w:t>
+            </w:r>
+            <w:proofErr w:type="spellStart"/>
+            <w:r>
+              <w:rPr>
+                <w:rFonts w:ascii="Verdana" w:hAnsi="Verdana" w:cs="Verdana"/>
+                <w:color w:val="000000"/>
+                <w:sz w:val="16"/>
+                <w:szCs w:val="16"/>
+              </w:rPr>
+              <w:t>random</w:t>
+            </w:r>
+            <w:proofErr w:type="spellEnd"/>
+            <w:r>
+              <w:rPr>
+                <w:rFonts w:ascii="Verdana" w:hAnsi="Verdana" w:cs="Verdana"/>
+                <w:color w:val="000000"/>
+                <w:sz w:val="16"/>
+                <w:szCs w:val="16"/>
+              </w:rPr>
+              <w:t xml:space="preserve"> </w:t>
+            </w:r>
+            <w:proofErr w:type="spellStart"/>
+            <w:r>
+              <w:rPr>
+                <w:rFonts w:ascii="Verdana" w:hAnsi="Verdana" w:cs="Verdana"/>
+                <w:color w:val="000000"/>
+                <w:sz w:val="16"/>
+                <w:szCs w:val="16"/>
+              </w:rPr>
+              <w:t>password</w:t>
+            </w:r>
+            <w:proofErr w:type="spellEnd"/>
+            <w:r>
+              <w:rPr>
+                <w:rFonts w:ascii="Verdana" w:hAnsi="Verdana" w:cs="Verdana"/>
+                <w:color w:val="000000"/>
+                <w:sz w:val="16"/>
+                <w:szCs w:val="16"/>
+              </w:rPr>
+              <w:t>" hinzugefügt</w:t>
+            </w:r>
+          </w:p>
+          <w:p>
+            <w:r>
+              <w:rPr>
+                <w:rFonts w:ascii="Verdana" w:hAnsi="Verdana" w:cs="Verdana"/>
+                <w:color w:val="000000"/>
+                <w:sz w:val="16"/>
+                <w:szCs w:val="16"/>
+              </w:rPr>
+              <w:t xml:space="preserve">- Methode </w:t>
+            </w:r>
+            <w:proofErr w:type="spellStart"/>
+            <w:r>
+              <w:rPr>
+                <w:rFonts w:ascii="Verdana" w:hAnsi="Verdana" w:cs="Verdana"/>
+                <w:color w:val="000000"/>
+                <w:sz w:val="16"/>
+                <w:szCs w:val="16"/>
+              </w:rPr>
+              <w:t>generateRandomPassword</w:t>
+            </w:r>
+            <w:proofErr w:type="spellEnd"/>
+            <w:r>
+              <w:rPr>
+                <w:rFonts w:ascii="Verdana" w:hAnsi="Verdana" w:cs="Verdana"/>
+                <w:color w:val="000000"/>
+                <w:sz w:val="16"/>
+                <w:szCs w:val="16"/>
+              </w:rPr>
+              <w:t>() hinzugefügt, die ein zufälliges Passwort erzeugt</w:t>
             </w:r>
           </w:p>
         </w:tc>
@@ -2457,9 +2854,11 @@
             </w:tcBorders>
           </w:tcPr>
           <w:p>
+            <w:proofErr w:type="spellStart"/>
             <w:r>
               <w:t>Nfe</w:t>
             </w:r>
+            <w:proofErr w:type="spellEnd"/>
           </w:p>
         </w:tc>
         <w:tc>
@@ -2495,7 +2894,15 @@
           </w:p>
           <w:p>
             <w:r>
-              <w:t>- Copy-Button implementiert</w:t>
+              <w:t xml:space="preserve">- </w:t>
+            </w:r>
+            <w:proofErr w:type="spellStart"/>
+            <w:r>
+              <w:t>Copy</w:t>
+            </w:r>
+            <w:proofErr w:type="spellEnd"/>
+            <w:r>
+              <w:t>-Button implementiert</w:t>
             </w:r>
           </w:p>
         </w:tc>
@@ -2511,7 +2918,23 @@
           </w:tcPr>
           <w:p>
             <w:r>
-              <w:t>Konflikte im Code haben mich mit SourceTree verwirrt. Hab es zurückgerollt und neu committed.</w:t>
+              <w:t xml:space="preserve">Konflikte im Code haben mich mit </w:t>
+            </w:r>
+            <w:proofErr w:type="spellStart"/>
+            <w:r>
+              <w:t>SourceTree</w:t>
+            </w:r>
+            <w:proofErr w:type="spellEnd"/>
+            <w:r>
+              <w:t xml:space="preserve"> verwirrt. Hab es zurückgerollt und neu </w:t>
+            </w:r>
+            <w:proofErr w:type="spellStart"/>
+            <w:r>
+              <w:t>committed</w:t>
+            </w:r>
+            <w:proofErr w:type="spellEnd"/>
+            <w:r>
+              <w:t>.</w:t>
             </w:r>
           </w:p>
         </w:tc>
@@ -2544,9 +2967,11 @@
             </w:tcBorders>
           </w:tcPr>
           <w:p>
+            <w:proofErr w:type="spellStart"/>
             <w:r>
               <w:t>Soch</w:t>
             </w:r>
+            <w:proofErr w:type="spellEnd"/>
           </w:p>
         </w:tc>
         <w:tc>
@@ -2609,15 +3034,148 @@
           </w:p>
           <w:p>
             <w:r>
-              <w:t xml:space="preserve">Mein Testgerät war ein Galaxy S3 mini, welches ein kleineres Display hat und deshalb die </w:t>
+              <w:t xml:space="preserve">Mein Testgerät war ein </w:t>
+            </w:r>
+            <w:proofErr w:type="spellStart"/>
+            <w:r>
+              <w:t>Galaxy</w:t>
+            </w:r>
+            <w:proofErr w:type="spellEnd"/>
+            <w:r>
+              <w:t xml:space="preserve"> S3 mini, welches ein kleineres Display hat und deshalb die </w:t>
             </w:r>
             <w:r>
               <w:lastRenderedPageBreak/>
               <w:t>Anwendung komplett anders skaliert</w:t>
             </w:r>
+          </w:p>
+        </w:tc>
+      </w:tr>
+      <w:tr>
+        <w:tc>
+          <w:tcPr>
+            <w:tcW w:w="1129" w:type="dxa"/>
+            <w:tcBorders>
+              <w:top w:val="single" w:sz="4" w:space="0" w:color="auto"/>
+              <w:left w:val="single" w:sz="4" w:space="0" w:color="auto"/>
+              <w:bottom w:val="single" w:sz="4" w:space="0" w:color="auto"/>
+              <w:right w:val="single" w:sz="4" w:space="0" w:color="auto"/>
+            </w:tcBorders>
+          </w:tcPr>
+          <w:p>
+            <w:r>
+              <w:lastRenderedPageBreak/>
+              <w:t>17.01.15</w:t>
+            </w:r>
+          </w:p>
+        </w:tc>
+        <w:tc>
+          <w:tcPr>
+            <w:tcW w:w="851" w:type="dxa"/>
+            <w:tcBorders>
+              <w:top w:val="single" w:sz="4" w:space="0" w:color="auto"/>
+              <w:left w:val="single" w:sz="4" w:space="0" w:color="auto"/>
+              <w:bottom w:val="single" w:sz="4" w:space="0" w:color="auto"/>
+              <w:right w:val="single" w:sz="4" w:space="0" w:color="auto"/>
+            </w:tcBorders>
+          </w:tcPr>
+          <w:p>
+            <w:r>
+              <w:t>alle</w:t>
+            </w:r>
+          </w:p>
+        </w:tc>
+        <w:tc>
+          <w:tcPr>
+            <w:tcW w:w="1134" w:type="dxa"/>
+            <w:tcBorders>
+              <w:top w:val="single" w:sz="4" w:space="0" w:color="auto"/>
+              <w:left w:val="single" w:sz="4" w:space="0" w:color="auto"/>
+              <w:bottom w:val="single" w:sz="4" w:space="0" w:color="auto"/>
+              <w:right w:val="single" w:sz="4" w:space="0" w:color="auto"/>
+            </w:tcBorders>
+          </w:tcPr>
+          <w:p/>
+        </w:tc>
+        <w:tc>
+          <w:tcPr>
+            <w:tcW w:w="3339" w:type="dxa"/>
+            <w:tcBorders>
+              <w:top w:val="single" w:sz="4" w:space="0" w:color="auto"/>
+              <w:left w:val="single" w:sz="4" w:space="0" w:color="auto"/>
+              <w:bottom w:val="single" w:sz="4" w:space="0" w:color="auto"/>
+              <w:right w:val="single" w:sz="4" w:space="0" w:color="auto"/>
+            </w:tcBorders>
+          </w:tcPr>
+          <w:p>
+            <w:r>
+              <w:t>Besprechung, noch umzusetzen:</w:t>
+            </w:r>
+          </w:p>
+          <w:p>
+            <w:r>
+              <w:t xml:space="preserve">- Neu Setzen des </w:t>
+            </w:r>
+            <w:proofErr w:type="spellStart"/>
+            <w:r>
+              <w:t>MasterPassworts</w:t>
+            </w:r>
+            <w:proofErr w:type="spellEnd"/>
+            <w:r>
+              <w:t xml:space="preserve"> (M)</w:t>
+            </w:r>
+          </w:p>
+          <w:p>
+            <w:r>
+              <w:t>- Löschen von Passwörtern (N)</w:t>
+            </w:r>
+          </w:p>
+          <w:p>
+            <w:r>
+              <w:t>- Tests</w:t>
+            </w:r>
+          </w:p>
+          <w:p>
+            <w:r>
+              <w:t xml:space="preserve">- Doku: </w:t>
+            </w:r>
+            <w:r>
+              <w:t>jeder macht</w:t>
+            </w:r>
             <w:bookmarkStart w:id="0" w:name="_GoBack"/>
             <w:bookmarkEnd w:id="0"/>
-          </w:p>
+            <w:r>
+              <w:t xml:space="preserve"> Notizen zu allem</w:t>
+            </w:r>
+            <w:r>
+              <w:t xml:space="preserve"> (Google </w:t>
+            </w:r>
+            <w:proofErr w:type="spellStart"/>
+            <w:r>
+              <w:t>Docs</w:t>
+            </w:r>
+            <w:proofErr w:type="spellEnd"/>
+            <w:r>
+              <w:t xml:space="preserve"> Dokument)</w:t>
+            </w:r>
+          </w:p>
+          <w:p>
+            <w:r>
+              <w:t>-&gt; alles bis 24.01.</w:t>
+            </w:r>
+          </w:p>
+        </w:tc>
+        <w:tc>
+          <w:tcPr>
+            <w:tcW w:w="3117" w:type="dxa"/>
+            <w:tcBorders>
+              <w:top w:val="single" w:sz="4" w:space="0" w:color="auto"/>
+              <w:left w:val="single" w:sz="4" w:space="0" w:color="auto"/>
+              <w:bottom w:val="single" w:sz="4" w:space="0" w:color="auto"/>
+              <w:right w:val="single" w:sz="4" w:space="0" w:color="auto"/>
+            </w:tcBorders>
+          </w:tcPr>
+          <w:p/>
         </w:tc>
       </w:tr>
     </w:tbl>

</xml_diff>

<commit_message>
Das Master Passwort kann nun geändert werden - Meldung wenn ein Passwort kopiert wurde - Es werden nun initial keine Testdaten mehr hinzugefügt - Das Master Password wird nun bis hin zu NewMPwActivity weitergereicht - Wenn ein neues Master Passwort eingegeben wird, wird die XML-Datei mit dem alten Master Passwort ausgelesen und mit dem neuen Master Passwort geschrieben - ToDo: Es gibt eine Exception wenn man versucht mehrere Passwörter auf einmal hinzuzufügen; Die Fehlermeldung deutet darauf hin, dass es sich um einen Fehler in der Verschlüsselungslogik handelt
</commit_message>
<xml_diff>
--- a/Dokumentation/Notizen.docx
+++ b/Dokumentation/Notizen.docx
@@ -1,6 +1,6 @@
 
 <file path=word/document.xml><?xml version="1.0" encoding="utf-8"?>
-<w:document xmlns:wpc="http://schemas.microsoft.com/office/word/2010/wordprocessingCanvas" xmlns:mc="http://schemas.openxmlformats.org/markup-compatibility/2006" xmlns:o="urn:schemas-microsoft-com:office:office" xmlns:r="http://schemas.openxmlformats.org/officeDocument/2006/relationships" xmlns:m="http://schemas.openxmlformats.org/officeDocument/2006/math" xmlns:v="urn:schemas-microsoft-com:vml" xmlns:wp14="http://schemas.microsoft.com/office/word/2010/wordprocessingDrawing" xmlns:wp="http://schemas.openxmlformats.org/drawingml/2006/wordprocessingDrawing" xmlns:w10="urn:schemas-microsoft-com:office:word" xmlns:w="http://schemas.openxmlformats.org/wordprocessingml/2006/main" xmlns:w14="http://schemas.microsoft.com/office/word/2010/wordml" xmlns:w15="http://schemas.microsoft.com/office/word/2012/wordml" xmlns:wpg="http://schemas.microsoft.com/office/word/2010/wordprocessingGroup" xmlns:wpi="http://schemas.microsoft.com/office/word/2010/wordprocessingInk" xmlns:wne="http://schemas.microsoft.com/office/word/2006/wordml" xmlns:wps="http://schemas.microsoft.com/office/word/2010/wordprocessingShape" mc:Ignorable="w14 w15 wp14">
+<w:document xmlns:ve="http://schemas.openxmlformats.org/markup-compatibility/2006" xmlns:o="urn:schemas-microsoft-com:office:office" xmlns:r="http://schemas.openxmlformats.org/officeDocument/2006/relationships" xmlns:m="http://schemas.openxmlformats.org/officeDocument/2006/math" xmlns:v="urn:schemas-microsoft-com:vml" xmlns:wp="http://schemas.openxmlformats.org/drawingml/2006/wordprocessingDrawing" xmlns:w10="urn:schemas-microsoft-com:office:word" xmlns:w="http://schemas.openxmlformats.org/wordprocessingml/2006/main" xmlns:wne="http://schemas.microsoft.com/office/word/2006/wordml">
   <w:body>
     <w:p>
       <w:pPr>
@@ -801,10 +801,10 @@
     </w:p>
     <w:tbl>
       <w:tblPr>
-        <w:tblStyle w:val="Tabellenraster"/>
+        <w:tblStyle w:val="Tabellengitternetz"/>
         <w:tblW w:w="9570" w:type="dxa"/>
         <w:tblLayout w:type="fixed"/>
-        <w:tblLook w:val="04A0" w:firstRow="1" w:lastRow="0" w:firstColumn="1" w:lastColumn="0" w:noHBand="0" w:noVBand="1"/>
+        <w:tblLook w:val="04A0"/>
       </w:tblPr>
       <w:tblGrid>
         <w:gridCol w:w="1129"/>
@@ -2195,7 +2195,15 @@
             </w:r>
             <w:proofErr w:type="spellEnd"/>
             <w:r>
-              <w:t xml:space="preserve"> der App wurden das Android Support Repository </w:t>
+              <w:t xml:space="preserve"> der </w:t>
+            </w:r>
+            <w:proofErr w:type="spellStart"/>
+            <w:r>
+              <w:t>App</w:t>
+            </w:r>
+            <w:proofErr w:type="spellEnd"/>
+            <w:r>
+              <w:t xml:space="preserve"> wurden das Android Support Repository </w:t>
             </w:r>
             <w:r>
               <w:lastRenderedPageBreak/>
@@ -2374,15 +2382,7 @@
           </w:tcPr>
           <w:p>
             <w:r>
-              <w:t xml:space="preserve">- Klasse </w:t>
-            </w:r>
-            <w:proofErr w:type="spellStart"/>
-            <w:r>
-              <w:t>PasswortItem</w:t>
-            </w:r>
-            <w:proofErr w:type="spellEnd"/>
-            <w:r>
-              <w:t xml:space="preserve"> um den Usernamen erweitert</w:t>
+              <w:t>- Klasse PasswortItem um den Usernamen erweitert</w:t>
             </w:r>
           </w:p>
           <w:p>
@@ -2508,13 +2508,8 @@
             </w:r>
             <w:proofErr w:type="spellEnd"/>
             <w:r>
-              <w:t xml:space="preserve">: Ändern des </w:t>
-            </w:r>
-            <w:proofErr w:type="spellStart"/>
-            <w:r>
-              <w:t>MasterPassworts</w:t>
-            </w:r>
-            <w:proofErr w:type="spellEnd"/>
+              <w:t>: Ändern des MasterPassworts</w:t>
+            </w:r>
           </w:p>
           <w:p>
             <w:proofErr w:type="spellStart"/>
@@ -3114,15 +3109,7 @@
           </w:p>
           <w:p>
             <w:r>
-              <w:t xml:space="preserve">- Neu Setzen des </w:t>
-            </w:r>
-            <w:proofErr w:type="spellStart"/>
-            <w:r>
-              <w:t>MasterPassworts</w:t>
-            </w:r>
-            <w:proofErr w:type="spellEnd"/>
-            <w:r>
-              <w:t xml:space="preserve"> (M)</w:t>
+              <w:t>- Neu Setzen des MasterPassworts (M)</w:t>
             </w:r>
           </w:p>
           <w:p>
@@ -3176,6 +3163,138 @@
             </w:tcBorders>
           </w:tcPr>
           <w:p/>
+        </w:tc>
+      </w:tr>
+      <w:tr>
+        <w:tc>
+          <w:tcPr>
+            <w:tcW w:w="1129" w:type="dxa"/>
+            <w:tcBorders>
+              <w:top w:val="single" w:sz="4" w:space="0" w:color="auto"/>
+              <w:left w:val="single" w:sz="4" w:space="0" w:color="auto"/>
+              <w:bottom w:val="single" w:sz="4" w:space="0" w:color="auto"/>
+              <w:right w:val="single" w:sz="4" w:space="0" w:color="auto"/>
+            </w:tcBorders>
+          </w:tcPr>
+          <w:p>
+            <w:r>
+              <w:t>20.01.15</w:t>
+            </w:r>
+          </w:p>
+        </w:tc>
+        <w:tc>
+          <w:tcPr>
+            <w:tcW w:w="851" w:type="dxa"/>
+            <w:tcBorders>
+              <w:top w:val="single" w:sz="4" w:space="0" w:color="auto"/>
+              <w:left w:val="single" w:sz="4" w:space="0" w:color="auto"/>
+              <w:bottom w:val="single" w:sz="4" w:space="0" w:color="auto"/>
+              <w:right w:val="single" w:sz="4" w:space="0" w:color="auto"/>
+            </w:tcBorders>
+          </w:tcPr>
+          <w:p>
+            <w:proofErr w:type="spellStart"/>
+            <w:r>
+              <w:t>mkerk</w:t>
+            </w:r>
+            <w:proofErr w:type="spellEnd"/>
+          </w:p>
+        </w:tc>
+        <w:tc>
+          <w:tcPr>
+            <w:tcW w:w="1134" w:type="dxa"/>
+            <w:tcBorders>
+              <w:top w:val="single" w:sz="4" w:space="0" w:color="auto"/>
+              <w:left w:val="single" w:sz="4" w:space="0" w:color="auto"/>
+              <w:bottom w:val="single" w:sz="4" w:space="0" w:color="auto"/>
+              <w:right w:val="single" w:sz="4" w:space="0" w:color="auto"/>
+            </w:tcBorders>
+          </w:tcPr>
+          <w:p>
+            <w:r>
+              <w:t>2,5 h</w:t>
+            </w:r>
+          </w:p>
+        </w:tc>
+        <w:tc>
+          <w:tcPr>
+            <w:tcW w:w="3339" w:type="dxa"/>
+            <w:tcBorders>
+              <w:top w:val="single" w:sz="4" w:space="0" w:color="auto"/>
+              <w:left w:val="single" w:sz="4" w:space="0" w:color="auto"/>
+              <w:bottom w:val="single" w:sz="4" w:space="0" w:color="auto"/>
+              <w:right w:val="single" w:sz="4" w:space="0" w:color="auto"/>
+            </w:tcBorders>
+          </w:tcPr>
+          <w:p>
+            <w:r>
+              <w:t>- Sichtung des aktuellen Standes</w:t>
+            </w:r>
+            <w:r>
+              <w:br/>
+              <w:t>- Meldung wenn ein Passwort kopiert wurde</w:t>
+            </w:r>
+          </w:p>
+          <w:p>
+            <w:r>
+              <w:t xml:space="preserve">- Es werden nun </w:t>
+            </w:r>
+            <w:proofErr w:type="spellStart"/>
+            <w:r>
+              <w:t>initial</w:t>
+            </w:r>
+            <w:proofErr w:type="spellEnd"/>
+            <w:r>
+              <w:t xml:space="preserve"> keine Testdaten mehr hinzugefügt</w:t>
+            </w:r>
+          </w:p>
+          <w:p>
+            <w:r>
+              <w:t xml:space="preserve">- Das Master Password wird nun bis hin zu </w:t>
+            </w:r>
+            <w:proofErr w:type="spellStart"/>
+            <w:r>
+              <w:t>NewMPwActivity</w:t>
+            </w:r>
+            <w:proofErr w:type="spellEnd"/>
+            <w:r>
+              <w:t xml:space="preserve"> weitergereicht</w:t>
+            </w:r>
+          </w:p>
+          <w:p>
+            <w:r>
+              <w:t>- Wenn ein neues Master Passwort eingegeben wird, wird die XML-Datei mit dem alten Master Passwort ausgelesen und mit dem neuen Master Passwort geschrieben</w:t>
+            </w:r>
+          </w:p>
+          <w:p>
+            <w:r>
+              <w:t>- Test</w:t>
+            </w:r>
+          </w:p>
+        </w:tc>
+        <w:tc>
+          <w:tcPr>
+            <w:tcW w:w="3117" w:type="dxa"/>
+            <w:tcBorders>
+              <w:top w:val="single" w:sz="4" w:space="0" w:color="auto"/>
+              <w:left w:val="single" w:sz="4" w:space="0" w:color="auto"/>
+              <w:bottom w:val="single" w:sz="4" w:space="0" w:color="auto"/>
+              <w:right w:val="single" w:sz="4" w:space="0" w:color="auto"/>
+            </w:tcBorders>
+          </w:tcPr>
+          <w:p>
+            <w:r>
+              <w:t xml:space="preserve">- Beim Testen habe ich festgestellt, dass es einen Bug in der Verschlüsselungslogik gibt, der dafür sorgt, dass die </w:t>
+            </w:r>
+            <w:proofErr w:type="spellStart"/>
+            <w:r>
+              <w:t>App</w:t>
+            </w:r>
+            <w:proofErr w:type="spellEnd"/>
+            <w:r>
+              <w:t xml:space="preserve"> abstürzt</w:t>
+            </w:r>
+          </w:p>
         </w:tc>
       </w:tr>
     </w:tbl>
@@ -3197,7 +3316,7 @@
 </file>
 
 <file path=word/numbering.xml><?xml version="1.0" encoding="utf-8"?>
-<w:numbering xmlns:wpc="http://schemas.microsoft.com/office/word/2010/wordprocessingCanvas" xmlns:mc="http://schemas.openxmlformats.org/markup-compatibility/2006" xmlns:o="urn:schemas-microsoft-com:office:office" xmlns:r="http://schemas.openxmlformats.org/officeDocument/2006/relationships" xmlns:m="http://schemas.openxmlformats.org/officeDocument/2006/math" xmlns:v="urn:schemas-microsoft-com:vml" xmlns:wp14="http://schemas.microsoft.com/office/word/2010/wordprocessingDrawing" xmlns:wp="http://schemas.openxmlformats.org/drawingml/2006/wordprocessingDrawing" xmlns:w10="urn:schemas-microsoft-com:office:word" xmlns:w="http://schemas.openxmlformats.org/wordprocessingml/2006/main" xmlns:w14="http://schemas.microsoft.com/office/word/2010/wordml" xmlns:w15="http://schemas.microsoft.com/office/word/2012/wordml" xmlns:wpg="http://schemas.microsoft.com/office/word/2010/wordprocessingGroup" xmlns:wpi="http://schemas.microsoft.com/office/word/2010/wordprocessingInk" xmlns:wne="http://schemas.microsoft.com/office/word/2006/wordml" xmlns:wps="http://schemas.microsoft.com/office/word/2010/wordprocessingShape" mc:Ignorable="w14 w15 wp14">
+<w:numbering xmlns:ve="http://schemas.openxmlformats.org/markup-compatibility/2006" xmlns:o="urn:schemas-microsoft-com:office:office" xmlns:r="http://schemas.openxmlformats.org/officeDocument/2006/relationships" xmlns:m="http://schemas.openxmlformats.org/officeDocument/2006/math" xmlns:v="urn:schemas-microsoft-com:vml" xmlns:wp="http://schemas.openxmlformats.org/drawingml/2006/wordprocessingDrawing" xmlns:w10="urn:schemas-microsoft-com:office:word" xmlns:w="http://schemas.openxmlformats.org/wordprocessingml/2006/main" xmlns:wne="http://schemas.microsoft.com/office/word/2006/wordml">
   <w:abstractNum w:abstractNumId="0">
     <w:nsid w:val="498F2F9A"/>
     <w:multiLevelType w:val="hybridMultilevel"/>
@@ -3439,7 +3558,7 @@
 </file>
 
 <file path=word/styles.xml><?xml version="1.0" encoding="utf-8"?>
-<w:styles xmlns:mc="http://schemas.openxmlformats.org/markup-compatibility/2006" xmlns:r="http://schemas.openxmlformats.org/officeDocument/2006/relationships" xmlns:w="http://schemas.openxmlformats.org/wordprocessingml/2006/main" xmlns:w14="http://schemas.microsoft.com/office/word/2010/wordml" xmlns:w15="http://schemas.microsoft.com/office/word/2012/wordml" mc:Ignorable="w14 w15">
+<w:styles xmlns:r="http://schemas.openxmlformats.org/officeDocument/2006/relationships" xmlns:w="http://schemas.openxmlformats.org/wordprocessingml/2006/main">
   <w:docDefaults>
     <w:rPrDefault>
       <w:rPr>
@@ -3455,378 +3574,144 @@
       </w:pPr>
     </w:pPrDefault>
   </w:docDefaults>
-  <w:latentStyles w:defLockedState="0" w:defUIPriority="99" w:defSemiHidden="0" w:defUnhideWhenUsed="0" w:defQFormat="0" w:count="371">
-    <w:lsdException w:name="Normal" w:uiPriority="0" w:qFormat="1"/>
-    <w:lsdException w:name="heading 1" w:uiPriority="9" w:qFormat="1"/>
-    <w:lsdException w:name="heading 2" w:semiHidden="1" w:uiPriority="9" w:unhideWhenUsed="1" w:qFormat="1"/>
-    <w:lsdException w:name="heading 3" w:semiHidden="1" w:uiPriority="9" w:unhideWhenUsed="1" w:qFormat="1"/>
-    <w:lsdException w:name="heading 4" w:semiHidden="1" w:uiPriority="9" w:unhideWhenUsed="1" w:qFormat="1"/>
-    <w:lsdException w:name="heading 5" w:semiHidden="1" w:uiPriority="9" w:unhideWhenUsed="1" w:qFormat="1"/>
-    <w:lsdException w:name="heading 6" w:semiHidden="1" w:uiPriority="9" w:unhideWhenUsed="1" w:qFormat="1"/>
-    <w:lsdException w:name="heading 7" w:semiHidden="1" w:uiPriority="9" w:unhideWhenUsed="1" w:qFormat="1"/>
-    <w:lsdException w:name="heading 8" w:semiHidden="1" w:uiPriority="9" w:unhideWhenUsed="1" w:qFormat="1"/>
-    <w:lsdException w:name="heading 9" w:semiHidden="1" w:uiPriority="9" w:unhideWhenUsed="1" w:qFormat="1"/>
-    <w:lsdException w:name="index 1" w:semiHidden="1" w:unhideWhenUsed="1"/>
-    <w:lsdException w:name="index 2" w:semiHidden="1" w:unhideWhenUsed="1"/>
-    <w:lsdException w:name="index 3" w:semiHidden="1" w:unhideWhenUsed="1"/>
-    <w:lsdException w:name="index 4" w:semiHidden="1" w:unhideWhenUsed="1"/>
-    <w:lsdException w:name="index 5" w:semiHidden="1" w:unhideWhenUsed="1"/>
-    <w:lsdException w:name="index 6" w:semiHidden="1" w:unhideWhenUsed="1"/>
-    <w:lsdException w:name="index 7" w:semiHidden="1" w:unhideWhenUsed="1"/>
-    <w:lsdException w:name="index 8" w:semiHidden="1" w:unhideWhenUsed="1"/>
-    <w:lsdException w:name="index 9" w:semiHidden="1" w:unhideWhenUsed="1"/>
-    <w:lsdException w:name="toc 1" w:semiHidden="1" w:uiPriority="39" w:unhideWhenUsed="1"/>
-    <w:lsdException w:name="toc 2" w:semiHidden="1" w:uiPriority="39" w:unhideWhenUsed="1"/>
-    <w:lsdException w:name="toc 3" w:semiHidden="1" w:uiPriority="39" w:unhideWhenUsed="1"/>
-    <w:lsdException w:name="toc 4" w:semiHidden="1" w:uiPriority="39" w:unhideWhenUsed="1"/>
-    <w:lsdException w:name="toc 5" w:semiHidden="1" w:uiPriority="39" w:unhideWhenUsed="1"/>
-    <w:lsdException w:name="toc 6" w:semiHidden="1" w:uiPriority="39" w:unhideWhenUsed="1"/>
-    <w:lsdException w:name="toc 7" w:semiHidden="1" w:uiPriority="39" w:unhideWhenUsed="1"/>
-    <w:lsdException w:name="toc 8" w:semiHidden="1" w:uiPriority="39" w:unhideWhenUsed="1"/>
-    <w:lsdException w:name="toc 9" w:semiHidden="1" w:uiPriority="39" w:unhideWhenUsed="1"/>
-    <w:lsdException w:name="Normal Indent" w:semiHidden="1" w:unhideWhenUsed="1"/>
-    <w:lsdException w:name="footnote text" w:semiHidden="1" w:unhideWhenUsed="1"/>
-    <w:lsdException w:name="annotation text" w:semiHidden="1" w:unhideWhenUsed="1"/>
-    <w:lsdException w:name="header" w:semiHidden="1" w:unhideWhenUsed="1"/>
-    <w:lsdException w:name="footer" w:semiHidden="1" w:unhideWhenUsed="1"/>
-    <w:lsdException w:name="index heading" w:semiHidden="1" w:unhideWhenUsed="1"/>
-    <w:lsdException w:name="caption" w:semiHidden="1" w:uiPriority="35" w:unhideWhenUsed="1" w:qFormat="1"/>
-    <w:lsdException w:name="table of figures" w:semiHidden="1" w:unhideWhenUsed="1"/>
-    <w:lsdException w:name="envelope address" w:semiHidden="1" w:unhideWhenUsed="1"/>
-    <w:lsdException w:name="envelope return" w:semiHidden="1" w:unhideWhenUsed="1"/>
-    <w:lsdException w:name="footnote reference" w:semiHidden="1" w:unhideWhenUsed="1"/>
-    <w:lsdException w:name="annotation reference" w:semiHidden="1" w:unhideWhenUsed="1"/>
-    <w:lsdException w:name="line number" w:semiHidden="1" w:unhideWhenUsed="1"/>
-    <w:lsdException w:name="page number" w:semiHidden="1" w:unhideWhenUsed="1"/>
-    <w:lsdException w:name="endnote reference" w:semiHidden="1" w:unhideWhenUsed="1"/>
-    <w:lsdException w:name="endnote text" w:semiHidden="1" w:unhideWhenUsed="1"/>
-    <w:lsdException w:name="table of authorities" w:semiHidden="1" w:unhideWhenUsed="1"/>
-    <w:lsdException w:name="macro" w:semiHidden="1" w:unhideWhenUsed="1"/>
-    <w:lsdException w:name="toa heading" w:semiHidden="1" w:unhideWhenUsed="1"/>
-    <w:lsdException w:name="List" w:semiHidden="1" w:unhideWhenUsed="1"/>
-    <w:lsdException w:name="List Bullet" w:semiHidden="1" w:unhideWhenUsed="1"/>
-    <w:lsdException w:name="List Number" w:semiHidden="1" w:unhideWhenUsed="1"/>
-    <w:lsdException w:name="List 2" w:semiHidden="1" w:unhideWhenUsed="1"/>
-    <w:lsdException w:name="List 3" w:semiHidden="1" w:unhideWhenUsed="1"/>
-    <w:lsdException w:name="List 4" w:semiHidden="1" w:unhideWhenUsed="1"/>
-    <w:lsdException w:name="List 5" w:semiHidden="1" w:unhideWhenUsed="1"/>
-    <w:lsdException w:name="List Bullet 2" w:semiHidden="1" w:unhideWhenUsed="1"/>
-    <w:lsdException w:name="List Bullet 3" w:semiHidden="1" w:unhideWhenUsed="1"/>
-    <w:lsdException w:name="List Bullet 4" w:semiHidden="1" w:unhideWhenUsed="1"/>
-    <w:lsdException w:name="List Bullet 5" w:semiHidden="1" w:unhideWhenUsed="1"/>
-    <w:lsdException w:name="List Number 2" w:semiHidden="1" w:unhideWhenUsed="1"/>
-    <w:lsdException w:name="List Number 3" w:semiHidden="1" w:unhideWhenUsed="1"/>
-    <w:lsdException w:name="List Number 4" w:semiHidden="1" w:unhideWhenUsed="1"/>
-    <w:lsdException w:name="List Number 5" w:semiHidden="1" w:unhideWhenUsed="1"/>
-    <w:lsdException w:name="Title" w:uiPriority="10" w:qFormat="1"/>
-    <w:lsdException w:name="Closing" w:semiHidden="1" w:unhideWhenUsed="1"/>
-    <w:lsdException w:name="Signature" w:semiHidden="1" w:unhideWhenUsed="1"/>
-    <w:lsdException w:name="Default Paragraph Font" w:semiHidden="1" w:uiPriority="1" w:unhideWhenUsed="1"/>
-    <w:lsdException w:name="Body Text" w:semiHidden="1" w:unhideWhenUsed="1"/>
-    <w:lsdException w:name="Body Text Indent" w:semiHidden="1" w:unhideWhenUsed="1"/>
-    <w:lsdException w:name="List Continue" w:semiHidden="1" w:unhideWhenUsed="1"/>
-    <w:lsdException w:name="List Continue 2" w:semiHidden="1" w:unhideWhenUsed="1"/>
-    <w:lsdException w:name="List Continue 3" w:semiHidden="1" w:unhideWhenUsed="1"/>
-    <w:lsdException w:name="List Continue 4" w:semiHidden="1" w:unhideWhenUsed="1"/>
-    <w:lsdException w:name="List Continue 5" w:semiHidden="1" w:unhideWhenUsed="1"/>
-    <w:lsdException w:name="Message Header" w:semiHidden="1" w:unhideWhenUsed="1"/>
-    <w:lsdException w:name="Subtitle" w:uiPriority="11" w:qFormat="1"/>
-    <w:lsdException w:name="Salutation" w:semiHidden="1" w:unhideWhenUsed="1"/>
-    <w:lsdException w:name="Date" w:semiHidden="1" w:unhideWhenUsed="1"/>
-    <w:lsdException w:name="Body Text First Indent" w:semiHidden="1" w:unhideWhenUsed="1"/>
-    <w:lsdException w:name="Body Text First Indent 2" w:semiHidden="1" w:unhideWhenUsed="1"/>
-    <w:lsdException w:name="Note Heading" w:semiHidden="1" w:unhideWhenUsed="1"/>
-    <w:lsdException w:name="Body Text 2" w:semiHidden="1" w:unhideWhenUsed="1"/>
-    <w:lsdException w:name="Body Text 3" w:semiHidden="1" w:unhideWhenUsed="1"/>
-    <w:lsdException w:name="Body Text Indent 2" w:semiHidden="1" w:unhideWhenUsed="1"/>
-    <w:lsdException w:name="Body Text Indent 3" w:semiHidden="1" w:unhideWhenUsed="1"/>
-    <w:lsdException w:name="Block Text" w:semiHidden="1" w:unhideWhenUsed="1"/>
-    <w:lsdException w:name="Hyperlink" w:semiHidden="1" w:unhideWhenUsed="1"/>
-    <w:lsdException w:name="FollowedHyperlink" w:semiHidden="1" w:unhideWhenUsed="1"/>
-    <w:lsdException w:name="Strong" w:uiPriority="22" w:qFormat="1"/>
-    <w:lsdException w:name="Emphasis" w:uiPriority="20" w:qFormat="1"/>
-    <w:lsdException w:name="Document Map" w:semiHidden="1" w:unhideWhenUsed="1"/>
-    <w:lsdException w:name="Plain Text" w:semiHidden="1" w:unhideWhenUsed="1"/>
-    <w:lsdException w:name="E-mail Signature" w:semiHidden="1" w:unhideWhenUsed="1"/>
-    <w:lsdException w:name="HTML Top of Form" w:semiHidden="1" w:unhideWhenUsed="1"/>
-    <w:lsdException w:name="HTML Bottom of Form" w:semiHidden="1" w:unhideWhenUsed="1"/>
-    <w:lsdException w:name="Normal (Web)" w:semiHidden="1" w:unhideWhenUsed="1"/>
-    <w:lsdException w:name="HTML Acronym" w:semiHidden="1" w:unhideWhenUsed="1"/>
-    <w:lsdException w:name="HTML Address" w:semiHidden="1" w:unhideWhenUsed="1"/>
-    <w:lsdException w:name="HTML Cite" w:semiHidden="1" w:unhideWhenUsed="1"/>
-    <w:lsdException w:name="HTML Code" w:semiHidden="1" w:unhideWhenUsed="1"/>
-    <w:lsdException w:name="HTML Definition" w:semiHidden="1" w:unhideWhenUsed="1"/>
-    <w:lsdException w:name="HTML Keyboard" w:semiHidden="1" w:unhideWhenUsed="1"/>
-    <w:lsdException w:name="HTML Preformatted" w:semiHidden="1" w:unhideWhenUsed="1"/>
-    <w:lsdException w:name="HTML Sample" w:semiHidden="1" w:unhideWhenUsed="1"/>
-    <w:lsdException w:name="HTML Typewriter" w:semiHidden="1" w:unhideWhenUsed="1"/>
-    <w:lsdException w:name="HTML Variable" w:semiHidden="1" w:unhideWhenUsed="1"/>
-    <w:lsdException w:name="Normal Table" w:semiHidden="1" w:unhideWhenUsed="1"/>
-    <w:lsdException w:name="annotation subject" w:semiHidden="1" w:unhideWhenUsed="1"/>
-    <w:lsdException w:name="No List" w:semiHidden="1" w:unhideWhenUsed="1"/>
-    <w:lsdException w:name="Outline List 1" w:semiHidden="1" w:unhideWhenUsed="1"/>
-    <w:lsdException w:name="Outline List 2" w:semiHidden="1" w:unhideWhenUsed="1"/>
-    <w:lsdException w:name="Outline List 3" w:semiHidden="1" w:unhideWhenUsed="1"/>
-    <w:lsdException w:name="Table Simple 1" w:semiHidden="1" w:unhideWhenUsed="1"/>
-    <w:lsdException w:name="Table Simple 2" w:semiHidden="1" w:unhideWhenUsed="1"/>
-    <w:lsdException w:name="Table Simple 3" w:semiHidden="1" w:unhideWhenUsed="1"/>
-    <w:lsdException w:name="Table Classic 1" w:semiHidden="1" w:unhideWhenUsed="1"/>
-    <w:lsdException w:name="Table Classic 2" w:semiHidden="1" w:unhideWhenUsed="1"/>
-    <w:lsdException w:name="Table Classic 3" w:semiHidden="1" w:unhideWhenUsed="1"/>
-    <w:lsdException w:name="Table Classic 4" w:semiHidden="1" w:unhideWhenUsed="1"/>
-    <w:lsdException w:name="Table Colorful 1" w:semiHidden="1" w:unhideWhenUsed="1"/>
-    <w:lsdException w:name="Table Colorful 2" w:semiHidden="1" w:unhideWhenUsed="1"/>
-    <w:lsdException w:name="Table Colorful 3" w:semiHidden="1" w:unhideWhenUsed="1"/>
-    <w:lsdException w:name="Table Columns 1" w:semiHidden="1" w:unhideWhenUsed="1"/>
-    <w:lsdException w:name="Table Columns 2" w:semiHidden="1" w:unhideWhenUsed="1"/>
-    <w:lsdException w:name="Table Columns 3" w:semiHidden="1" w:unhideWhenUsed="1"/>
-    <w:lsdException w:name="Table Columns 4" w:semiHidden="1" w:unhideWhenUsed="1"/>
-    <w:lsdException w:name="Table Columns 5" w:semiHidden="1" w:unhideWhenUsed="1"/>
-    <w:lsdException w:name="Table Grid 1" w:semiHidden="1" w:unhideWhenUsed="1"/>
-    <w:lsdException w:name="Table Grid 2" w:semiHidden="1" w:unhideWhenUsed="1"/>
-    <w:lsdException w:name="Table Grid 3" w:semiHidden="1" w:unhideWhenUsed="1"/>
-    <w:lsdException w:name="Table Grid 4" w:semiHidden="1" w:unhideWhenUsed="1"/>
-    <w:lsdException w:name="Table Grid 5" w:semiHidden="1" w:unhideWhenUsed="1"/>
-    <w:lsdException w:name="Table Grid 6" w:semiHidden="1" w:unhideWhenUsed="1"/>
-    <w:lsdException w:name="Table Grid 7" w:semiHidden="1" w:unhideWhenUsed="1"/>
-    <w:lsdException w:name="Table Grid 8" w:semiHidden="1" w:unhideWhenUsed="1"/>
-    <w:lsdException w:name="Table List 1" w:semiHidden="1" w:unhideWhenUsed="1"/>
-    <w:lsdException w:name="Table List 2" w:semiHidden="1" w:unhideWhenUsed="1"/>
-    <w:lsdException w:name="Table List 3" w:semiHidden="1" w:unhideWhenUsed="1"/>
-    <w:lsdException w:name="Table List 4" w:semiHidden="1" w:unhideWhenUsed="1"/>
-    <w:lsdException w:name="Table List 5" w:semiHidden="1" w:unhideWhenUsed="1"/>
-    <w:lsdException w:name="Table List 6" w:semiHidden="1" w:unhideWhenUsed="1"/>
-    <w:lsdException w:name="Table List 7" w:semiHidden="1" w:unhideWhenUsed="1"/>
-    <w:lsdException w:name="Table List 8" w:semiHidden="1" w:unhideWhenUsed="1"/>
-    <w:lsdException w:name="Table 3D effects 1" w:semiHidden="1" w:unhideWhenUsed="1"/>
-    <w:lsdException w:name="Table 3D effects 2" w:semiHidden="1" w:unhideWhenUsed="1"/>
-    <w:lsdException w:name="Table 3D effects 3" w:semiHidden="1" w:unhideWhenUsed="1"/>
-    <w:lsdException w:name="Table Contemporary" w:semiHidden="1" w:unhideWhenUsed="1"/>
-    <w:lsdException w:name="Table Elegant" w:semiHidden="1" w:unhideWhenUsed="1"/>
-    <w:lsdException w:name="Table Professional" w:semiHidden="1" w:unhideWhenUsed="1"/>
-    <w:lsdException w:name="Table Subtle 1" w:semiHidden="1" w:unhideWhenUsed="1"/>
-    <w:lsdException w:name="Table Subtle 2" w:semiHidden="1" w:unhideWhenUsed="1"/>
-    <w:lsdException w:name="Table Web 1" w:semiHidden="1" w:unhideWhenUsed="1"/>
-    <w:lsdException w:name="Table Web 2" w:semiHidden="1" w:unhideWhenUsed="1"/>
-    <w:lsdException w:name="Table Web 3" w:semiHidden="1" w:unhideWhenUsed="1"/>
-    <w:lsdException w:name="Balloon Text" w:semiHidden="1" w:unhideWhenUsed="1"/>
-    <w:lsdException w:name="Table Grid" w:uiPriority="39"/>
-    <w:lsdException w:name="Table Theme" w:semiHidden="1" w:unhideWhenUsed="1"/>
-    <w:lsdException w:name="Placeholder Text" w:semiHidden="1"/>
-    <w:lsdException w:name="No Spacing" w:uiPriority="1" w:qFormat="1"/>
-    <w:lsdException w:name="Light Shading" w:uiPriority="60"/>
-    <w:lsdException w:name="Light List" w:uiPriority="61"/>
-    <w:lsdException w:name="Light Grid" w:uiPriority="62"/>
-    <w:lsdException w:name="Medium Shading 1" w:uiPriority="63"/>
-    <w:lsdException w:name="Medium Shading 2" w:uiPriority="64"/>
-    <w:lsdException w:name="Medium List 1" w:uiPriority="65"/>
-    <w:lsdException w:name="Medium List 2" w:uiPriority="66"/>
-    <w:lsdException w:name="Medium Grid 1" w:uiPriority="67"/>
-    <w:lsdException w:name="Medium Grid 2" w:uiPriority="68"/>
-    <w:lsdException w:name="Medium Grid 3" w:uiPriority="69"/>
-    <w:lsdException w:name="Dark List" w:uiPriority="70"/>
-    <w:lsdException w:name="Colorful Shading" w:uiPriority="71"/>
-    <w:lsdException w:name="Colorful List" w:uiPriority="72"/>
-    <w:lsdException w:name="Colorful Grid" w:uiPriority="73"/>
-    <w:lsdException w:name="Light Shading Accent 1" w:uiPriority="60"/>
-    <w:lsdException w:name="Light List Accent 1" w:uiPriority="61"/>
-    <w:lsdException w:name="Light Grid Accent 1" w:uiPriority="62"/>
-    <w:lsdException w:name="Medium Shading 1 Accent 1" w:uiPriority="63"/>
-    <w:lsdException w:name="Medium Shading 2 Accent 1" w:uiPriority="64"/>
-    <w:lsdException w:name="Medium List 1 Accent 1" w:uiPriority="65"/>
-    <w:lsdException w:name="Revision" w:semiHidden="1"/>
-    <w:lsdException w:name="List Paragraph" w:uiPriority="34" w:qFormat="1"/>
-    <w:lsdException w:name="Quote" w:uiPriority="29" w:qFormat="1"/>
-    <w:lsdException w:name="Intense Quote" w:uiPriority="30" w:qFormat="1"/>
-    <w:lsdException w:name="Medium List 2 Accent 1" w:uiPriority="66"/>
-    <w:lsdException w:name="Medium Grid 1 Accent 1" w:uiPriority="67"/>
-    <w:lsdException w:name="Medium Grid 2 Accent 1" w:uiPriority="68"/>
-    <w:lsdException w:name="Medium Grid 3 Accent 1" w:uiPriority="69"/>
-    <w:lsdException w:name="Dark List Accent 1" w:uiPriority="70"/>
-    <w:lsdException w:name="Colorful Shading Accent 1" w:uiPriority="71"/>
-    <w:lsdException w:name="Colorful List Accent 1" w:uiPriority="72"/>
-    <w:lsdException w:name="Colorful Grid Accent 1" w:uiPriority="73"/>
-    <w:lsdException w:name="Light Shading Accent 2" w:uiPriority="60"/>
-    <w:lsdException w:name="Light List Accent 2" w:uiPriority="61"/>
-    <w:lsdException w:name="Light Grid Accent 2" w:uiPriority="62"/>
-    <w:lsdException w:name="Medium Shading 1 Accent 2" w:uiPriority="63"/>
-    <w:lsdException w:name="Medium Shading 2 Accent 2" w:uiPriority="64"/>
-    <w:lsdException w:name="Medium List 1 Accent 2" w:uiPriority="65"/>
-    <w:lsdException w:name="Medium List 2 Accent 2" w:uiPriority="66"/>
-    <w:lsdException w:name="Medium Grid 1 Accent 2" w:uiPriority="67"/>
-    <w:lsdException w:name="Medium Grid 2 Accent 2" w:uiPriority="68"/>
-    <w:lsdException w:name="Medium Grid 3 Accent 2" w:uiPriority="69"/>
-    <w:lsdException w:name="Dark List Accent 2" w:uiPriority="70"/>
-    <w:lsdException w:name="Colorful Shading Accent 2" w:uiPriority="71"/>
-    <w:lsdException w:name="Colorful List Accent 2" w:uiPriority="72"/>
-    <w:lsdException w:name="Colorful Grid Accent 2" w:uiPriority="73"/>
-    <w:lsdException w:name="Light Shading Accent 3" w:uiPriority="60"/>
-    <w:lsdException w:name="Light List Accent 3" w:uiPriority="61"/>
-    <w:lsdException w:name="Light Grid Accent 3" w:uiPriority="62"/>
-    <w:lsdException w:name="Medium Shading 1 Accent 3" w:uiPriority="63"/>
-    <w:lsdException w:name="Medium Shading 2 Accent 3" w:uiPriority="64"/>
-    <w:lsdException w:name="Medium List 1 Accent 3" w:uiPriority="65"/>
-    <w:lsdException w:name="Medium List 2 Accent 3" w:uiPriority="66"/>
-    <w:lsdException w:name="Medium Grid 1 Accent 3" w:uiPriority="67"/>
-    <w:lsdException w:name="Medium Grid 2 Accent 3" w:uiPriority="68"/>
-    <w:lsdException w:name="Medium Grid 3 Accent 3" w:uiPriority="69"/>
-    <w:lsdException w:name="Dark List Accent 3" w:uiPriority="70"/>
-    <w:lsdException w:name="Colorful Shading Accent 3" w:uiPriority="71"/>
-    <w:lsdException w:name="Colorful List Accent 3" w:uiPriority="72"/>
-    <w:lsdException w:name="Colorful Grid Accent 3" w:uiPriority="73"/>
-    <w:lsdException w:name="Light Shading Accent 4" w:uiPriority="60"/>
-    <w:lsdException w:name="Light List Accent 4" w:uiPriority="61"/>
-    <w:lsdException w:name="Light Grid Accent 4" w:uiPriority="62"/>
-    <w:lsdException w:name="Medium Shading 1 Accent 4" w:uiPriority="63"/>
-    <w:lsdException w:name="Medium Shading 2 Accent 4" w:uiPriority="64"/>
-    <w:lsdException w:name="Medium List 1 Accent 4" w:uiPriority="65"/>
-    <w:lsdException w:name="Medium List 2 Accent 4" w:uiPriority="66"/>
-    <w:lsdException w:name="Medium Grid 1 Accent 4" w:uiPriority="67"/>
-    <w:lsdException w:name="Medium Grid 2 Accent 4" w:uiPriority="68"/>
-    <w:lsdException w:name="Medium Grid 3 Accent 4" w:uiPriority="69"/>
-    <w:lsdException w:name="Dark List Accent 4" w:uiPriority="70"/>
-    <w:lsdException w:name="Colorful Shading Accent 4" w:uiPriority="71"/>
-    <w:lsdException w:name="Colorful List Accent 4" w:uiPriority="72"/>
-    <w:lsdException w:name="Colorful Grid Accent 4" w:uiPriority="73"/>
-    <w:lsdException w:name="Light Shading Accent 5" w:uiPriority="60"/>
-    <w:lsdException w:name="Light List Accent 5" w:uiPriority="61"/>
-    <w:lsdException w:name="Light Grid Accent 5" w:uiPriority="62"/>
-    <w:lsdException w:name="Medium Shading 1 Accent 5" w:uiPriority="63"/>
-    <w:lsdException w:name="Medium Shading 2 Accent 5" w:uiPriority="64"/>
-    <w:lsdException w:name="Medium List 1 Accent 5" w:uiPriority="65"/>
-    <w:lsdException w:name="Medium List 2 Accent 5" w:uiPriority="66"/>
-    <w:lsdException w:name="Medium Grid 1 Accent 5" w:uiPriority="67"/>
-    <w:lsdException w:name="Medium Grid 2 Accent 5" w:uiPriority="68"/>
-    <w:lsdException w:name="Medium Grid 3 Accent 5" w:uiPriority="69"/>
-    <w:lsdException w:name="Dark List Accent 5" w:uiPriority="70"/>
-    <w:lsdException w:name="Colorful Shading Accent 5" w:uiPriority="71"/>
-    <w:lsdException w:name="Colorful List Accent 5" w:uiPriority="72"/>
-    <w:lsdException w:name="Colorful Grid Accent 5" w:uiPriority="73"/>
-    <w:lsdException w:name="Light Shading Accent 6" w:uiPriority="60"/>
-    <w:lsdException w:name="Light List Accent 6" w:uiPriority="61"/>
-    <w:lsdException w:name="Light Grid Accent 6" w:uiPriority="62"/>
-    <w:lsdException w:name="Medium Shading 1 Accent 6" w:uiPriority="63"/>
-    <w:lsdException w:name="Medium Shading 2 Accent 6" w:uiPriority="64"/>
-    <w:lsdException w:name="Medium List 1 Accent 6" w:uiPriority="65"/>
-    <w:lsdException w:name="Medium List 2 Accent 6" w:uiPriority="66"/>
-    <w:lsdException w:name="Medium Grid 1 Accent 6" w:uiPriority="67"/>
-    <w:lsdException w:name="Medium Grid 2 Accent 6" w:uiPriority="68"/>
-    <w:lsdException w:name="Medium Grid 3 Accent 6" w:uiPriority="69"/>
-    <w:lsdException w:name="Dark List Accent 6" w:uiPriority="70"/>
-    <w:lsdException w:name="Colorful Shading Accent 6" w:uiPriority="71"/>
-    <w:lsdException w:name="Colorful List Accent 6" w:uiPriority="72"/>
-    <w:lsdException w:name="Colorful Grid Accent 6" w:uiPriority="73"/>
-    <w:lsdException w:name="Subtle Emphasis" w:uiPriority="19" w:qFormat="1"/>
-    <w:lsdException w:name="Intense Emphasis" w:uiPriority="21" w:qFormat="1"/>
-    <w:lsdException w:name="Subtle Reference" w:uiPriority="31" w:qFormat="1"/>
-    <w:lsdException w:name="Intense Reference" w:uiPriority="32" w:qFormat="1"/>
-    <w:lsdException w:name="Book Title" w:uiPriority="33" w:qFormat="1"/>
-    <w:lsdException w:name="Bibliography" w:semiHidden="1" w:uiPriority="37" w:unhideWhenUsed="1"/>
-    <w:lsdException w:name="TOC Heading" w:semiHidden="1" w:uiPriority="39" w:unhideWhenUsed="1" w:qFormat="1"/>
-    <w:lsdException w:name="Plain Table 1" w:uiPriority="41"/>
-    <w:lsdException w:name="Plain Table 2" w:uiPriority="42"/>
-    <w:lsdException w:name="Plain Table 3" w:uiPriority="43"/>
-    <w:lsdException w:name="Plain Table 4" w:uiPriority="44"/>
-    <w:lsdException w:name="Plain Table 5" w:uiPriority="45"/>
-    <w:lsdException w:name="Grid Table Light" w:uiPriority="40"/>
-    <w:lsdException w:name="Grid Table 1 Light" w:uiPriority="46"/>
-    <w:lsdException w:name="Grid Table 2" w:uiPriority="47"/>
-    <w:lsdException w:name="Grid Table 3" w:uiPriority="48"/>
-    <w:lsdException w:name="Grid Table 4" w:uiPriority="49"/>
-    <w:lsdException w:name="Grid Table 5 Dark" w:uiPriority="50"/>
-    <w:lsdException w:name="Grid Table 6 Colorful" w:uiPriority="51"/>
-    <w:lsdException w:name="Grid Table 7 Colorful" w:uiPriority="52"/>
-    <w:lsdException w:name="Grid Table 1 Light Accent 1" w:uiPriority="46"/>
-    <w:lsdException w:name="Grid Table 2 Accent 1" w:uiPriority="47"/>
-    <w:lsdException w:name="Grid Table 3 Accent 1" w:uiPriority="48"/>
-    <w:lsdException w:name="Grid Table 4 Accent 1" w:uiPriority="49"/>
-    <w:lsdException w:name="Grid Table 5 Dark Accent 1" w:uiPriority="50"/>
-    <w:lsdException w:name="Grid Table 6 Colorful Accent 1" w:uiPriority="51"/>
-    <w:lsdException w:name="Grid Table 7 Colorful Accent 1" w:uiPriority="52"/>
-    <w:lsdException w:name="Grid Table 1 Light Accent 2" w:uiPriority="46"/>
-    <w:lsdException w:name="Grid Table 2 Accent 2" w:uiPriority="47"/>
-    <w:lsdException w:name="Grid Table 3 Accent 2" w:uiPriority="48"/>
-    <w:lsdException w:name="Grid Table 4 Accent 2" w:uiPriority="49"/>
-    <w:lsdException w:name="Grid Table 5 Dark Accent 2" w:uiPriority="50"/>
-    <w:lsdException w:name="Grid Table 6 Colorful Accent 2" w:uiPriority="51"/>
-    <w:lsdException w:name="Grid Table 7 Colorful Accent 2" w:uiPriority="52"/>
-    <w:lsdException w:name="Grid Table 1 Light Accent 3" w:uiPriority="46"/>
-    <w:lsdException w:name="Grid Table 2 Accent 3" w:uiPriority="47"/>
-    <w:lsdException w:name="Grid Table 3 Accent 3" w:uiPriority="48"/>
-    <w:lsdException w:name="Grid Table 4 Accent 3" w:uiPriority="49"/>
-    <w:lsdException w:name="Grid Table 5 Dark Accent 3" w:uiPriority="50"/>
-    <w:lsdException w:name="Grid Table 6 Colorful Accent 3" w:uiPriority="51"/>
-    <w:lsdException w:name="Grid Table 7 Colorful Accent 3" w:uiPriority="52"/>
-    <w:lsdException w:name="Grid Table 1 Light Accent 4" w:uiPriority="46"/>
-    <w:lsdException w:name="Grid Table 2 Accent 4" w:uiPriority="47"/>
-    <w:lsdException w:name="Grid Table 3 Accent 4" w:uiPriority="48"/>
-    <w:lsdException w:name="Grid Table 4 Accent 4" w:uiPriority="49"/>
-    <w:lsdException w:name="Grid Table 5 Dark Accent 4" w:uiPriority="50"/>
-    <w:lsdException w:name="Grid Table 6 Colorful Accent 4" w:uiPriority="51"/>
-    <w:lsdException w:name="Grid Table 7 Colorful Accent 4" w:uiPriority="52"/>
-    <w:lsdException w:name="Grid Table 1 Light Accent 5" w:uiPriority="46"/>
-    <w:lsdException w:name="Grid Table 2 Accent 5" w:uiPriority="47"/>
-    <w:lsdException w:name="Grid Table 3 Accent 5" w:uiPriority="48"/>
-    <w:lsdException w:name="Grid Table 4 Accent 5" w:uiPriority="49"/>
-    <w:lsdException w:name="Grid Table 5 Dark Accent 5" w:uiPriority="50"/>
-    <w:lsdException w:name="Grid Table 6 Colorful Accent 5" w:uiPriority="51"/>
-    <w:lsdException w:name="Grid Table 7 Colorful Accent 5" w:uiPriority="52"/>
-    <w:lsdException w:name="Grid Table 1 Light Accent 6" w:uiPriority="46"/>
-    <w:lsdException w:name="Grid Table 2 Accent 6" w:uiPriority="47"/>
-    <w:lsdException w:name="Grid Table 3 Accent 6" w:uiPriority="48"/>
-    <w:lsdException w:name="Grid Table 4 Accent 6" w:uiPriority="49"/>
-    <w:lsdException w:name="Grid Table 5 Dark Accent 6" w:uiPriority="50"/>
-    <w:lsdException w:name="Grid Table 6 Colorful Accent 6" w:uiPriority="51"/>
-    <w:lsdException w:name="Grid Table 7 Colorful Accent 6" w:uiPriority="52"/>
-    <w:lsdException w:name="List Table 1 Light" w:uiPriority="46"/>
-    <w:lsdException w:name="List Table 2" w:uiPriority="47"/>
-    <w:lsdException w:name="List Table 3" w:uiPriority="48"/>
-    <w:lsdException w:name="List Table 4" w:uiPriority="49"/>
-    <w:lsdException w:name="List Table 5 Dark" w:uiPriority="50"/>
-    <w:lsdException w:name="List Table 6 Colorful" w:uiPriority="51"/>
-    <w:lsdException w:name="List Table 7 Colorful" w:uiPriority="52"/>
-    <w:lsdException w:name="List Table 1 Light Accent 1" w:uiPriority="46"/>
-    <w:lsdException w:name="List Table 2 Accent 1" w:uiPriority="47"/>
-    <w:lsdException w:name="List Table 3 Accent 1" w:uiPriority="48"/>
-    <w:lsdException w:name="List Table 4 Accent 1" w:uiPriority="49"/>
-    <w:lsdException w:name="List Table 5 Dark Accent 1" w:uiPriority="50"/>
-    <w:lsdException w:name="List Table 6 Colorful Accent 1" w:uiPriority="51"/>
-    <w:lsdException w:name="List Table 7 Colorful Accent 1" w:uiPriority="52"/>
-    <w:lsdException w:name="List Table 1 Light Accent 2" w:uiPriority="46"/>
-    <w:lsdException w:name="List Table 2 Accent 2" w:uiPriority="47"/>
-    <w:lsdException w:name="List Table 3 Accent 2" w:uiPriority="48"/>
-    <w:lsdException w:name="List Table 4 Accent 2" w:uiPriority="49"/>
-    <w:lsdException w:name="List Table 5 Dark Accent 2" w:uiPriority="50"/>
-    <w:lsdException w:name="List Table 6 Colorful Accent 2" w:uiPriority="51"/>
-    <w:lsdException w:name="List Table 7 Colorful Accent 2" w:uiPriority="52"/>
-    <w:lsdException w:name="List Table 1 Light Accent 3" w:uiPriority="46"/>
-    <w:lsdException w:name="List Table 2 Accent 3" w:uiPriority="47"/>
-    <w:lsdException w:name="List Table 3 Accent 3" w:uiPriority="48"/>
-    <w:lsdException w:name="List Table 4 Accent 3" w:uiPriority="49"/>
-    <w:lsdException w:name="List Table 5 Dark Accent 3" w:uiPriority="50"/>
-    <w:lsdException w:name="List Table 6 Colorful Accent 3" w:uiPriority="51"/>
-    <w:lsdException w:name="List Table 7 Colorful Accent 3" w:uiPriority="52"/>
-    <w:lsdException w:name="List Table 1 Light Accent 4" w:uiPriority="46"/>
-    <w:lsdException w:name="List Table 2 Accent 4" w:uiPriority="47"/>
-    <w:lsdException w:name="List Table 3 Accent 4" w:uiPriority="48"/>
-    <w:lsdException w:name="List Table 4 Accent 4" w:uiPriority="49"/>
-    <w:lsdException w:name="List Table 5 Dark Accent 4" w:uiPriority="50"/>
-    <w:lsdException w:name="List Table 6 Colorful Accent 4" w:uiPriority="51"/>
-    <w:lsdException w:name="List Table 7 Colorful Accent 4" w:uiPriority="52"/>
-    <w:lsdException w:name="List Table 1 Light Accent 5" w:uiPriority="46"/>
-    <w:lsdException w:name="List Table 2 Accent 5" w:uiPriority="47"/>
-    <w:lsdException w:name="List Table 3 Accent 5" w:uiPriority="48"/>
-    <w:lsdException w:name="List Table 4 Accent 5" w:uiPriority="49"/>
-    <w:lsdException w:name="List Table 5 Dark Accent 5" w:uiPriority="50"/>
-    <w:lsdException w:name="List Table 6 Colorful Accent 5" w:uiPriority="51"/>
-    <w:lsdException w:name="List Table 7 Colorful Accent 5" w:uiPriority="52"/>
-    <w:lsdException w:name="List Table 1 Light Accent 6" w:uiPriority="46"/>
-    <w:lsdException w:name="List Table 2 Accent 6" w:uiPriority="47"/>
-    <w:lsdException w:name="List Table 3 Accent 6" w:uiPriority="48"/>
-    <w:lsdException w:name="List Table 4 Accent 6" w:uiPriority="49"/>
-    <w:lsdException w:name="List Table 5 Dark Accent 6" w:uiPriority="50"/>
-    <w:lsdException w:name="List Table 6 Colorful Accent 6" w:uiPriority="51"/>
-    <w:lsdException w:name="List Table 7 Colorful Accent 6" w:uiPriority="52"/>
+  <w:latentStyles w:defLockedState="0" w:defUIPriority="99" w:defSemiHidden="1" w:defUnhideWhenUsed="1" w:defQFormat="0" w:count="267">
+    <w:lsdException w:name="Normal" w:semiHidden="0" w:uiPriority="0" w:unhideWhenUsed="0" w:qFormat="1"/>
+    <w:lsdException w:name="heading 1" w:semiHidden="0" w:uiPriority="9" w:unhideWhenUsed="0" w:qFormat="1"/>
+    <w:lsdException w:name="heading 2" w:uiPriority="9" w:qFormat="1"/>
+    <w:lsdException w:name="heading 3" w:uiPriority="9" w:qFormat="1"/>
+    <w:lsdException w:name="heading 4" w:uiPriority="9" w:qFormat="1"/>
+    <w:lsdException w:name="heading 5" w:uiPriority="9" w:qFormat="1"/>
+    <w:lsdException w:name="heading 6" w:uiPriority="9" w:qFormat="1"/>
+    <w:lsdException w:name="heading 7" w:uiPriority="9" w:qFormat="1"/>
+    <w:lsdException w:name="heading 8" w:uiPriority="9" w:qFormat="1"/>
+    <w:lsdException w:name="heading 9" w:uiPriority="9" w:qFormat="1"/>
+    <w:lsdException w:name="toc 1" w:uiPriority="39"/>
+    <w:lsdException w:name="toc 2" w:uiPriority="39"/>
+    <w:lsdException w:name="toc 3" w:uiPriority="39"/>
+    <w:lsdException w:name="toc 4" w:uiPriority="39"/>
+    <w:lsdException w:name="toc 5" w:uiPriority="39"/>
+    <w:lsdException w:name="toc 6" w:uiPriority="39"/>
+    <w:lsdException w:name="toc 7" w:uiPriority="39"/>
+    <w:lsdException w:name="toc 8" w:uiPriority="39"/>
+    <w:lsdException w:name="toc 9" w:uiPriority="39"/>
+    <w:lsdException w:name="caption" w:uiPriority="35" w:qFormat="1"/>
+    <w:lsdException w:name="Title" w:semiHidden="0" w:uiPriority="10" w:unhideWhenUsed="0" w:qFormat="1"/>
+    <w:lsdException w:name="Default Paragraph Font" w:uiPriority="1"/>
+    <w:lsdException w:name="Subtitle" w:semiHidden="0" w:uiPriority="11" w:unhideWhenUsed="0" w:qFormat="1"/>
+    <w:lsdException w:name="Strong" w:semiHidden="0" w:uiPriority="22" w:unhideWhenUsed="0" w:qFormat="1"/>
+    <w:lsdException w:name="Emphasis" w:semiHidden="0" w:uiPriority="20" w:unhideWhenUsed="0" w:qFormat="1"/>
+    <w:lsdException w:name="Table Grid" w:semiHidden="0" w:uiPriority="39" w:unhideWhenUsed="0"/>
+    <w:lsdException w:name="Placeholder Text" w:unhideWhenUsed="0"/>
+    <w:lsdException w:name="No Spacing" w:semiHidden="0" w:uiPriority="1" w:unhideWhenUsed="0" w:qFormat="1"/>
+    <w:lsdException w:name="Light Shading" w:semiHidden="0" w:uiPriority="60" w:unhideWhenUsed="0"/>
+    <w:lsdException w:name="Light List" w:semiHidden="0" w:uiPriority="61" w:unhideWhenUsed="0"/>
+    <w:lsdException w:name="Light Grid" w:semiHidden="0" w:uiPriority="62" w:unhideWhenUsed="0"/>
+    <w:lsdException w:name="Medium Shading 1" w:semiHidden="0" w:uiPriority="63" w:unhideWhenUsed="0"/>
+    <w:lsdException w:name="Medium Shading 2" w:semiHidden="0" w:uiPriority="64" w:unhideWhenUsed="0"/>
+    <w:lsdException w:name="Medium List 1" w:semiHidden="0" w:uiPriority="65" w:unhideWhenUsed="0"/>
+    <w:lsdException w:name="Medium List 2" w:semiHidden="0" w:uiPriority="66" w:unhideWhenUsed="0"/>
+    <w:lsdException w:name="Medium Grid 1" w:semiHidden="0" w:uiPriority="67" w:unhideWhenUsed="0"/>
+    <w:lsdException w:name="Medium Grid 2" w:semiHidden="0" w:uiPriority="68" w:unhideWhenUsed="0"/>
+    <w:lsdException w:name="Medium Grid 3" w:semiHidden="0" w:uiPriority="69" w:unhideWhenUsed="0"/>
+    <w:lsdException w:name="Dark List" w:semiHidden="0" w:uiPriority="70" w:unhideWhenUsed="0"/>
+    <w:lsdException w:name="Colorful Shading" w:semiHidden="0" w:uiPriority="71" w:unhideWhenUsed="0"/>
+    <w:lsdException w:name="Colorful List" w:semiHidden="0" w:uiPriority="72" w:unhideWhenUsed="0"/>
+    <w:lsdException w:name="Colorful Grid" w:semiHidden="0" w:uiPriority="73" w:unhideWhenUsed="0"/>
+    <w:lsdException w:name="Light Shading Accent 1" w:semiHidden="0" w:uiPriority="60" w:unhideWhenUsed="0"/>
+    <w:lsdException w:name="Light List Accent 1" w:semiHidden="0" w:uiPriority="61" w:unhideWhenUsed="0"/>
+    <w:lsdException w:name="Light Grid Accent 1" w:semiHidden="0" w:uiPriority="62" w:unhideWhenUsed="0"/>
+    <w:lsdException w:name="Medium Shading 1 Accent 1" w:semiHidden="0" w:uiPriority="63" w:unhideWhenUsed="0"/>
+    <w:lsdException w:name="Medium Shading 2 Accent 1" w:semiHidden="0" w:uiPriority="64" w:unhideWhenUsed="0"/>
+    <w:lsdException w:name="Medium List 1 Accent 1" w:semiHidden="0" w:uiPriority="65" w:unhideWhenUsed="0"/>
+    <w:lsdException w:name="Revision" w:unhideWhenUsed="0"/>
+    <w:lsdException w:name="List Paragraph" w:semiHidden="0" w:uiPriority="34" w:unhideWhenUsed="0" w:qFormat="1"/>
+    <w:lsdException w:name="Quote" w:semiHidden="0" w:uiPriority="29" w:unhideWhenUsed="0" w:qFormat="1"/>
+    <w:lsdException w:name="Intense Quote" w:semiHidden="0" w:uiPriority="30" w:unhideWhenUsed="0" w:qFormat="1"/>
+    <w:lsdException w:name="Medium List 2 Accent 1" w:semiHidden="0" w:uiPriority="66" w:unhideWhenUsed="0"/>
+    <w:lsdException w:name="Medium Grid 1 Accent 1" w:semiHidden="0" w:uiPriority="67" w:unhideWhenUsed="0"/>
+    <w:lsdException w:name="Medium Grid 2 Accent 1" w:semiHidden="0" w:uiPriority="68" w:unhideWhenUsed="0"/>
+    <w:lsdException w:name="Medium Grid 3 Accent 1" w:semiHidden="0" w:uiPriority="69" w:unhideWhenUsed="0"/>
+    <w:lsdException w:name="Dark List Accent 1" w:semiHidden="0" w:uiPriority="70" w:unhideWhenUsed="0"/>
+    <w:lsdException w:name="Colorful Shading Accent 1" w:semiHidden="0" w:uiPriority="71" w:unhideWhenUsed="0"/>
+    <w:lsdException w:name="Colorful List Accent 1" w:semiHidden="0" w:uiPriority="72" w:unhideWhenUsed="0"/>
+    <w:lsdException w:name="Colorful Grid Accent 1" w:semiHidden="0" w:uiPriority="73" w:unhideWhenUsed="0"/>
+    <w:lsdException w:name="Light Shading Accent 2" w:semiHidden="0" w:uiPriority="60" w:unhideWhenUsed="0"/>
+    <w:lsdException w:name="Light List Accent 2" w:semiHidden="0" w:uiPriority="61" w:unhideWhenUsed="0"/>
+    <w:lsdException w:name="Light Grid Accent 2" w:semiHidden="0" w:uiPriority="62" w:unhideWhenUsed="0"/>
+    <w:lsdException w:name="Medium Shading 1 Accent 2" w:semiHidden="0" w:uiPriority="63" w:unhideWhenUsed="0"/>
+    <w:lsdException w:name="Medium Shading 2 Accent 2" w:semiHidden="0" w:uiPriority="64" w:unhideWhenUsed="0"/>
+    <w:lsdException w:name="Medium List 1 Accent 2" w:semiHidden="0" w:uiPriority="65" w:unhideWhenUsed="0"/>
+    <w:lsdException w:name="Medium List 2 Accent 2" w:semiHidden="0" w:uiPriority="66" w:unhideWhenUsed="0"/>
+    <w:lsdException w:name="Medium Grid 1 Accent 2" w:semiHidden="0" w:uiPriority="67" w:unhideWhenUsed="0"/>
+    <w:lsdException w:name="Medium Grid 2 Accent 2" w:semiHidden="0" w:uiPriority="68" w:unhideWhenUsed="0"/>
+    <w:lsdException w:name="Medium Grid 3 Accent 2" w:semiHidden="0" w:uiPriority="69" w:unhideWhenUsed="0"/>
+    <w:lsdException w:name="Dark List Accent 2" w:semiHidden="0" w:uiPriority="70" w:unhideWhenUsed="0"/>
+    <w:lsdException w:name="Colorful Shading Accent 2" w:semiHidden="0" w:uiPriority="71" w:unhideWhenUsed="0"/>
+    <w:lsdException w:name="Colorful List Accent 2" w:semiHidden="0" w:uiPriority="72" w:unhideWhenUsed="0"/>
+    <w:lsdException w:name="Colorful Grid Accent 2" w:semiHidden="0" w:uiPriority="73" w:unhideWhenUsed="0"/>
+    <w:lsdException w:name="Light Shading Accent 3" w:semiHidden="0" w:uiPriority="60" w:unhideWhenUsed="0"/>
+    <w:lsdException w:name="Light List Accent 3" w:semiHidden="0" w:uiPriority="61" w:unhideWhenUsed="0"/>
+    <w:lsdException w:name="Light Grid Accent 3" w:semiHidden="0" w:uiPriority="62" w:unhideWhenUsed="0"/>
+    <w:lsdException w:name="Medium Shading 1 Accent 3" w:semiHidden="0" w:uiPriority="63" w:unhideWhenUsed="0"/>
+    <w:lsdException w:name="Medium Shading 2 Accent 3" w:semiHidden="0" w:uiPriority="64" w:unhideWhenUsed="0"/>
+    <w:lsdException w:name="Medium List 1 Accent 3" w:semiHidden="0" w:uiPriority="65" w:unhideWhenUsed="0"/>
+    <w:lsdException w:name="Medium List 2 Accent 3" w:semiHidden="0" w:uiPriority="66" w:unhideWhenUsed="0"/>
+    <w:lsdException w:name="Medium Grid 1 Accent 3" w:semiHidden="0" w:uiPriority="67" w:unhideWhenUsed="0"/>
+    <w:lsdException w:name="Medium Grid 2 Accent 3" w:semiHidden="0" w:uiPriority="68" w:unhideWhenUsed="0"/>
+    <w:lsdException w:name="Medium Grid 3 Accent 3" w:semiHidden="0" w:uiPriority="69" w:unhideWhenUsed="0"/>
+    <w:lsdException w:name="Dark List Accent 3" w:semiHidden="0" w:uiPriority="70" w:unhideWhenUsed="0"/>
+    <w:lsdException w:name="Colorful Shading Accent 3" w:semiHidden="0" w:uiPriority="71" w:unhideWhenUsed="0"/>
+    <w:lsdException w:name="Colorful List Accent 3" w:semiHidden="0" w:uiPriority="72" w:unhideWhenUsed="0"/>
+    <w:lsdException w:name="Colorful Grid Accent 3" w:semiHidden="0" w:uiPriority="73" w:unhideWhenUsed="0"/>
+    <w:lsdException w:name="Light Shading Accent 4" w:semiHidden="0" w:uiPriority="60" w:unhideWhenUsed="0"/>
+    <w:lsdException w:name="Light List Accent 4" w:semiHidden="0" w:uiPriority="61" w:unhideWhenUsed="0"/>
+    <w:lsdException w:name="Light Grid Accent 4" w:semiHidden="0" w:uiPriority="62" w:unhideWhenUsed="0"/>
+    <w:lsdException w:name="Medium Shading 1 Accent 4" w:semiHidden="0" w:uiPriority="63" w:unhideWhenUsed="0"/>
+    <w:lsdException w:name="Medium Shading 2 Accent 4" w:semiHidden="0" w:uiPriority="64" w:unhideWhenUsed="0"/>
+    <w:lsdException w:name="Medium List 1 Accent 4" w:semiHidden="0" w:uiPriority="65" w:unhideWhenUsed="0"/>
+    <w:lsdException w:name="Medium List 2 Accent 4" w:semiHidden="0" w:uiPriority="66" w:unhideWhenUsed="0"/>
+    <w:lsdException w:name="Medium Grid 1 Accent 4" w:semiHidden="0" w:uiPriority="67" w:unhideWhenUsed="0"/>
+    <w:lsdException w:name="Medium Grid 2 Accent 4" w:semiHidden="0" w:uiPriority="68" w:unhideWhenUsed="0"/>
+    <w:lsdException w:name="Medium Grid 3 Accent 4" w:semiHidden="0" w:uiPriority="69" w:unhideWhenUsed="0"/>
+    <w:lsdException w:name="Dark List Accent 4" w:semiHidden="0" w:uiPriority="70" w:unhideWhenUsed="0"/>
+    <w:lsdException w:name="Colorful Shading Accent 4" w:semiHidden="0" w:uiPriority="71" w:unhideWhenUsed="0"/>
+    <w:lsdException w:name="Colorful List Accent 4" w:semiHidden="0" w:uiPriority="72" w:unhideWhenUsed="0"/>
+    <w:lsdException w:name="Colorful Grid Accent 4" w:semiHidden="0" w:uiPriority="73" w:unhideWhenUsed="0"/>
+    <w:lsdException w:name="Light Shading Accent 5" w:semiHidden="0" w:uiPriority="60" w:unhideWhenUsed="0"/>
+    <w:lsdException w:name="Light List Accent 5" w:semiHidden="0" w:uiPriority="61" w:unhideWhenUsed="0"/>
+    <w:lsdException w:name="Light Grid Accent 5" w:semiHidden="0" w:uiPriority="62" w:unhideWhenUsed="0"/>
+    <w:lsdException w:name="Medium Shading 1 Accent 5" w:semiHidden="0" w:uiPriority="63" w:unhideWhenUsed="0"/>
+    <w:lsdException w:name="Medium Shading 2 Accent 5" w:semiHidden="0" w:uiPriority="64" w:unhideWhenUsed="0"/>
+    <w:lsdException w:name="Medium List 1 Accent 5" w:semiHidden="0" w:uiPriority="65" w:unhideWhenUsed="0"/>
+    <w:lsdException w:name="Medium List 2 Accent 5" w:semiHidden="0" w:uiPriority="66" w:unhideWhenUsed="0"/>
+    <w:lsdException w:name="Medium Grid 1 Accent 5" w:semiHidden="0" w:uiPriority="67" w:unhideWhenUsed="0"/>
+    <w:lsdException w:name="Medium Grid 2 Accent 5" w:semiHidden="0" w:uiPriority="68" w:unhideWhenUsed="0"/>
+    <w:lsdException w:name="Medium Grid 3 Accent 5" w:semiHidden="0" w:uiPriority="69" w:unhideWhenUsed="0"/>
+    <w:lsdException w:name="Dark List Accent 5" w:semiHidden="0" w:uiPriority="70" w:unhideWhenUsed="0"/>
+    <w:lsdException w:name="Colorful Shading Accent 5" w:semiHidden="0" w:uiPriority="71" w:unhideWhenUsed="0"/>
+    <w:lsdException w:name="Colorful List Accent 5" w:semiHidden="0" w:uiPriority="72" w:unhideWhenUsed="0"/>
+    <w:lsdException w:name="Colorful Grid Accent 5" w:semiHidden="0" w:uiPriority="73" w:unhideWhenUsed="0"/>
+    <w:lsdException w:name="Light Shading Accent 6" w:semiHidden="0" w:uiPriority="60" w:unhideWhenUsed="0"/>
+    <w:lsdException w:name="Light List Accent 6" w:semiHidden="0" w:uiPriority="61" w:unhideWhenUsed="0"/>
+    <w:lsdException w:name="Light Grid Accent 6" w:semiHidden="0" w:uiPriority="62" w:unhideWhenUsed="0"/>
+    <w:lsdException w:name="Medium Shading 1 Accent 6" w:semiHidden="0" w:uiPriority="63" w:unhideWhenUsed="0"/>
+    <w:lsdException w:name="Medium Shading 2 Accent 6" w:semiHidden="0" w:uiPriority="64" w:unhideWhenUsed="0"/>
+    <w:lsdException w:name="Medium List 1 Accent 6" w:semiHidden="0" w:uiPriority="65" w:unhideWhenUsed="0"/>
+    <w:lsdException w:name="Medium List 2 Accent 6" w:semiHidden="0" w:uiPriority="66" w:unhideWhenUsed="0"/>
+    <w:lsdException w:name="Medium Grid 1 Accent 6" w:semiHidden="0" w:uiPriority="67" w:unhideWhenUsed="0"/>
+    <w:lsdException w:name="Medium Grid 2 Accent 6" w:semiHidden="0" w:uiPriority="68" w:unhideWhenUsed="0"/>
+    <w:lsdException w:name="Medium Grid 3 Accent 6" w:semiHidden="0" w:uiPriority="69" w:unhideWhenUsed="0"/>
+    <w:lsdException w:name="Dark List Accent 6" w:semiHidden="0" w:uiPriority="70" w:unhideWhenUsed="0"/>
+    <w:lsdException w:name="Colorful Shading Accent 6" w:semiHidden="0" w:uiPriority="71" w:unhideWhenUsed="0"/>
+    <w:lsdException w:name="Colorful List Accent 6" w:semiHidden="0" w:uiPriority="72" w:unhideWhenUsed="0"/>
+    <w:lsdException w:name="Colorful Grid Accent 6" w:semiHidden="0" w:uiPriority="73" w:unhideWhenUsed="0"/>
+    <w:lsdException w:name="Subtle Emphasis" w:semiHidden="0" w:uiPriority="19" w:unhideWhenUsed="0" w:qFormat="1"/>
+    <w:lsdException w:name="Intense Emphasis" w:semiHidden="0" w:uiPriority="21" w:unhideWhenUsed="0" w:qFormat="1"/>
+    <w:lsdException w:name="Subtle Reference" w:semiHidden="0" w:uiPriority="31" w:unhideWhenUsed="0" w:qFormat="1"/>
+    <w:lsdException w:name="Intense Reference" w:semiHidden="0" w:uiPriority="32" w:unhideWhenUsed="0" w:qFormat="1"/>
+    <w:lsdException w:name="Book Title" w:semiHidden="0" w:uiPriority="33" w:unhideWhenUsed="0" w:qFormat="1"/>
+    <w:lsdException w:name="Bibliography" w:uiPriority="37"/>
+    <w:lsdException w:name="TOC Heading" w:uiPriority="39" w:qFormat="1"/>
   </w:latentStyles>
   <w:style w:type="paragraph" w:default="1" w:styleId="Standard">
     <w:name w:val="Normal"/>
@@ -3912,6 +3797,7 @@
     <w:uiPriority w:val="99"/>
     <w:semiHidden/>
     <w:unhideWhenUsed/>
+    <w:qFormat/>
     <w:tblPr>
       <w:tblInd w:w="0" w:type="dxa"/>
       <w:tblCellMar>
@@ -3991,7 +3877,7 @@
       <w:contextualSpacing/>
     </w:pPr>
   </w:style>
-  <w:style w:type="table" w:styleId="Tabellenraster">
+  <w:style w:type="table" w:styleId="Tabellengitternetz">
     <w:name w:val="Table Grid"/>
     <w:basedOn w:val="NormaleTabelle"/>
     <w:uiPriority w:val="39"/>
@@ -4000,6 +3886,7 @@
       <w:spacing w:after="0" w:line="240" w:lineRule="auto"/>
     </w:pPr>
     <w:tblPr>
+      <w:tblInd w:w="0" w:type="dxa"/>
       <w:tblBorders>
         <w:top w:val="single" w:sz="4" w:space="0" w:color="auto"/>
         <w:left w:val="single" w:sz="4" w:space="0" w:color="auto"/>
@@ -4008,6 +3895,12 @@
         <w:insideH w:val="single" w:sz="4" w:space="0" w:color="auto"/>
         <w:insideV w:val="single" w:sz="4" w:space="0" w:color="auto"/>
       </w:tblBorders>
+      <w:tblCellMar>
+        <w:top w:w="0" w:type="dxa"/>
+        <w:left w:w="108" w:type="dxa"/>
+        <w:bottom w:w="0" w:type="dxa"/>
+        <w:right w:w="108" w:type="dxa"/>
+      </w:tblCellMar>
     </w:tblPr>
   </w:style>
 </w:styles>
@@ -4268,7 +4161,7 @@
   <a:extraClrSchemeLst/>
   <a:extLst>
     <a:ext uri="{05A4C25C-085E-4340-85A3-A5531E510DB2}">
-      <thm15:themeFamily xmlns:thm15="http://schemas.microsoft.com/office/thememl/2012/main" name="Office Theme" id="{62F939B6-93AF-4DB8-9C6B-D6C7DFDC589F}" vid="{4A3C46E8-61CC-4603-A589-7422A47A8E4A}"/>
+      <thm15:themeFamily xmlns:thm15="http://schemas.microsoft.com/office/thememl/2012/main" xmlns="" name="Office Theme" id="{62F939B6-93AF-4DB8-9C6B-D6C7DFDC589F}" vid="{4A3C46E8-61CC-4603-A589-7422A47A8E4A}"/>
     </a:ext>
   </a:extLst>
 </a:theme>

</xml_diff>

<commit_message>
- DeleteButton eingebaut - Buttons auf der Detail-Seite umsortiert (waren auf meinem Handy nicht komplett lesbar) - Delete-Funktion inkl. Popup umgesetzt - Refaktoriert, formatiert
</commit_message>
<xml_diff>
--- a/Dokumentation/Notizen.docx
+++ b/Dokumentation/Notizen.docx
@@ -1,6 +1,6 @@
 
 <file path=word/document.xml><?xml version="1.0" encoding="utf-8"?>
-<w:document xmlns:ve="http://schemas.openxmlformats.org/markup-compatibility/2006" xmlns:o="urn:schemas-microsoft-com:office:office" xmlns:r="http://schemas.openxmlformats.org/officeDocument/2006/relationships" xmlns:m="http://schemas.openxmlformats.org/officeDocument/2006/math" xmlns:v="urn:schemas-microsoft-com:vml" xmlns:wp="http://schemas.openxmlformats.org/drawingml/2006/wordprocessingDrawing" xmlns:w10="urn:schemas-microsoft-com:office:word" xmlns:w="http://schemas.openxmlformats.org/wordprocessingml/2006/main" xmlns:wne="http://schemas.microsoft.com/office/word/2006/wordml">
+<w:document xmlns:wpc="http://schemas.microsoft.com/office/word/2010/wordprocessingCanvas" xmlns:mc="http://schemas.openxmlformats.org/markup-compatibility/2006" xmlns:o="urn:schemas-microsoft-com:office:office" xmlns:r="http://schemas.openxmlformats.org/officeDocument/2006/relationships" xmlns:m="http://schemas.openxmlformats.org/officeDocument/2006/math" xmlns:v="urn:schemas-microsoft-com:vml" xmlns:wp14="http://schemas.microsoft.com/office/word/2010/wordprocessingDrawing" xmlns:wp="http://schemas.openxmlformats.org/drawingml/2006/wordprocessingDrawing" xmlns:w10="urn:schemas-microsoft-com:office:word" xmlns:w="http://schemas.openxmlformats.org/wordprocessingml/2006/main" xmlns:w14="http://schemas.microsoft.com/office/word/2010/wordml" xmlns:w15="http://schemas.microsoft.com/office/word/2012/wordml" xmlns:wpg="http://schemas.microsoft.com/office/word/2010/wordprocessingGroup" xmlns:wpi="http://schemas.microsoft.com/office/word/2010/wordprocessingInk" xmlns:wne="http://schemas.microsoft.com/office/word/2006/wordml" xmlns:wps="http://schemas.microsoft.com/office/word/2010/wordprocessingShape" mc:Ignorable="w14 w15 wp14">
   <w:body>
     <w:p>
       <w:pPr>
@@ -801,10 +801,10 @@
     </w:p>
     <w:tbl>
       <w:tblPr>
-        <w:tblStyle w:val="Tabellengitternetz"/>
+        <w:tblStyle w:val="Tabellenraster"/>
         <w:tblW w:w="9570" w:type="dxa"/>
         <w:tblLayout w:type="fixed"/>
-        <w:tblLook w:val="04A0"/>
+        <w:tblLook w:val="04A0" w:firstRow="1" w:lastRow="0" w:firstColumn="1" w:lastColumn="0" w:noHBand="0" w:noVBand="1"/>
       </w:tblPr>
       <w:tblGrid>
         <w:gridCol w:w="1129"/>
@@ -2195,15 +2195,7 @@
             </w:r>
             <w:proofErr w:type="spellEnd"/>
             <w:r>
-              <w:t xml:space="preserve"> der </w:t>
-            </w:r>
-            <w:proofErr w:type="spellStart"/>
-            <w:r>
-              <w:t>App</w:t>
-            </w:r>
-            <w:proofErr w:type="spellEnd"/>
-            <w:r>
-              <w:t xml:space="preserve"> wurden das Android Support Repository </w:t>
+              <w:t xml:space="preserve"> der App wurden das Android Support Repository </w:t>
             </w:r>
             <w:r>
               <w:lastRenderedPageBreak/>
@@ -2508,8 +2500,13 @@
             </w:r>
             <w:proofErr w:type="spellEnd"/>
             <w:r>
-              <w:t>: Ändern des MasterPassworts</w:t>
-            </w:r>
+              <w:t xml:space="preserve">: Ändern des </w:t>
+            </w:r>
+            <w:proofErr w:type="spellStart"/>
+            <w:r>
+              <w:t>MasterPassworts</w:t>
+            </w:r>
+            <w:proofErr w:type="spellEnd"/>
           </w:p>
           <w:p>
             <w:proofErr w:type="spellStart"/>
@@ -3129,171 +3126,279 @@
             <w:r>
               <w:t>jeder macht</w:t>
             </w:r>
+            <w:r>
+              <w:t xml:space="preserve"> Notizen zu allem</w:t>
+            </w:r>
+            <w:r>
+              <w:t xml:space="preserve"> (Google </w:t>
+            </w:r>
+            <w:proofErr w:type="spellStart"/>
+            <w:r>
+              <w:t>Docs</w:t>
+            </w:r>
+            <w:proofErr w:type="spellEnd"/>
+            <w:r>
+              <w:t xml:space="preserve"> Dokument)</w:t>
+            </w:r>
+          </w:p>
+          <w:p>
+            <w:r>
+              <w:t>-&gt; alles bis 24.01.</w:t>
+            </w:r>
+          </w:p>
+        </w:tc>
+        <w:tc>
+          <w:tcPr>
+            <w:tcW w:w="3117" w:type="dxa"/>
+            <w:tcBorders>
+              <w:top w:val="single" w:sz="4" w:space="0" w:color="auto"/>
+              <w:left w:val="single" w:sz="4" w:space="0" w:color="auto"/>
+              <w:bottom w:val="single" w:sz="4" w:space="0" w:color="auto"/>
+              <w:right w:val="single" w:sz="4" w:space="0" w:color="auto"/>
+            </w:tcBorders>
+          </w:tcPr>
+          <w:p/>
+        </w:tc>
+      </w:tr>
+      <w:tr>
+        <w:tc>
+          <w:tcPr>
+            <w:tcW w:w="1129" w:type="dxa"/>
+            <w:tcBorders>
+              <w:top w:val="single" w:sz="4" w:space="0" w:color="auto"/>
+              <w:left w:val="single" w:sz="4" w:space="0" w:color="auto"/>
+              <w:bottom w:val="single" w:sz="4" w:space="0" w:color="auto"/>
+              <w:right w:val="single" w:sz="4" w:space="0" w:color="auto"/>
+            </w:tcBorders>
+          </w:tcPr>
+          <w:p>
+            <w:r>
+              <w:t>20.01.15</w:t>
+            </w:r>
+          </w:p>
+        </w:tc>
+        <w:tc>
+          <w:tcPr>
+            <w:tcW w:w="851" w:type="dxa"/>
+            <w:tcBorders>
+              <w:top w:val="single" w:sz="4" w:space="0" w:color="auto"/>
+              <w:left w:val="single" w:sz="4" w:space="0" w:color="auto"/>
+              <w:bottom w:val="single" w:sz="4" w:space="0" w:color="auto"/>
+              <w:right w:val="single" w:sz="4" w:space="0" w:color="auto"/>
+            </w:tcBorders>
+          </w:tcPr>
+          <w:p>
+            <w:proofErr w:type="spellStart"/>
+            <w:r>
+              <w:t>mkerk</w:t>
+            </w:r>
+            <w:proofErr w:type="spellEnd"/>
+          </w:p>
+        </w:tc>
+        <w:tc>
+          <w:tcPr>
+            <w:tcW w:w="1134" w:type="dxa"/>
+            <w:tcBorders>
+              <w:top w:val="single" w:sz="4" w:space="0" w:color="auto"/>
+              <w:left w:val="single" w:sz="4" w:space="0" w:color="auto"/>
+              <w:bottom w:val="single" w:sz="4" w:space="0" w:color="auto"/>
+              <w:right w:val="single" w:sz="4" w:space="0" w:color="auto"/>
+            </w:tcBorders>
+          </w:tcPr>
+          <w:p>
+            <w:r>
+              <w:t>2,5 h</w:t>
+            </w:r>
+          </w:p>
+        </w:tc>
+        <w:tc>
+          <w:tcPr>
+            <w:tcW w:w="3339" w:type="dxa"/>
+            <w:tcBorders>
+              <w:top w:val="single" w:sz="4" w:space="0" w:color="auto"/>
+              <w:left w:val="single" w:sz="4" w:space="0" w:color="auto"/>
+              <w:bottom w:val="single" w:sz="4" w:space="0" w:color="auto"/>
+              <w:right w:val="single" w:sz="4" w:space="0" w:color="auto"/>
+            </w:tcBorders>
+          </w:tcPr>
+          <w:p>
+            <w:r>
+              <w:t>- Sichtung des aktuellen Standes</w:t>
+            </w:r>
+            <w:r>
+              <w:br/>
+              <w:t>- Meldung wenn ein Passwort kopiert wurde</w:t>
+            </w:r>
+          </w:p>
+          <w:p>
+            <w:r>
+              <w:t>- Es werden nun initial keine Testdaten mehr hinzugefügt</w:t>
+            </w:r>
+          </w:p>
+          <w:p>
+            <w:r>
+              <w:t xml:space="preserve">- Das Master Password wird nun bis hin zu </w:t>
+            </w:r>
+            <w:proofErr w:type="spellStart"/>
+            <w:r>
+              <w:t>NewMPwActivity</w:t>
+            </w:r>
+            <w:proofErr w:type="spellEnd"/>
+            <w:r>
+              <w:t xml:space="preserve"> weitergereicht</w:t>
+            </w:r>
+          </w:p>
+          <w:p>
+            <w:r>
+              <w:t>- Wenn ein neues Master Passwort eingegeben wird, wird die XML-Datei mit dem alten Master Passwort ausgelesen und mit dem neuen Master Passwort geschrieben</w:t>
+            </w:r>
+          </w:p>
+          <w:p>
+            <w:r>
+              <w:t>- Test</w:t>
+            </w:r>
+          </w:p>
+        </w:tc>
+        <w:tc>
+          <w:tcPr>
+            <w:tcW w:w="3117" w:type="dxa"/>
+            <w:tcBorders>
+              <w:top w:val="single" w:sz="4" w:space="0" w:color="auto"/>
+              <w:left w:val="single" w:sz="4" w:space="0" w:color="auto"/>
+              <w:bottom w:val="single" w:sz="4" w:space="0" w:color="auto"/>
+              <w:right w:val="single" w:sz="4" w:space="0" w:color="auto"/>
+            </w:tcBorders>
+          </w:tcPr>
+          <w:p>
+            <w:r>
+              <w:t>- Beim Testen habe ich festgestellt, dass es einen Bug in der Verschlüsselungslogik gibt, der dafür sorgt, dass die App abstürzt</w:t>
+            </w:r>
+          </w:p>
+        </w:tc>
+      </w:tr>
+      <w:tr>
+        <w:tc>
+          <w:tcPr>
+            <w:tcW w:w="1129" w:type="dxa"/>
+            <w:tcBorders>
+              <w:top w:val="single" w:sz="4" w:space="0" w:color="auto"/>
+              <w:left w:val="single" w:sz="4" w:space="0" w:color="auto"/>
+              <w:bottom w:val="single" w:sz="4" w:space="0" w:color="auto"/>
+              <w:right w:val="single" w:sz="4" w:space="0" w:color="auto"/>
+            </w:tcBorders>
+          </w:tcPr>
+          <w:p>
+            <w:r>
+              <w:t>20.01.15</w:t>
+            </w:r>
+          </w:p>
+        </w:tc>
+        <w:tc>
+          <w:tcPr>
+            <w:tcW w:w="851" w:type="dxa"/>
+            <w:tcBorders>
+              <w:top w:val="single" w:sz="4" w:space="0" w:color="auto"/>
+              <w:left w:val="single" w:sz="4" w:space="0" w:color="auto"/>
+              <w:bottom w:val="single" w:sz="4" w:space="0" w:color="auto"/>
+              <w:right w:val="single" w:sz="4" w:space="0" w:color="auto"/>
+            </w:tcBorders>
+          </w:tcPr>
+          <w:p>
+            <w:proofErr w:type="spellStart"/>
+            <w:r>
+              <w:t>nfe</w:t>
+            </w:r>
+            <w:proofErr w:type="spellEnd"/>
+          </w:p>
+        </w:tc>
+        <w:tc>
+          <w:tcPr>
+            <w:tcW w:w="1134" w:type="dxa"/>
+            <w:tcBorders>
+              <w:top w:val="single" w:sz="4" w:space="0" w:color="auto"/>
+              <w:left w:val="single" w:sz="4" w:space="0" w:color="auto"/>
+              <w:bottom w:val="single" w:sz="4" w:space="0" w:color="auto"/>
+              <w:right w:val="single" w:sz="4" w:space="0" w:color="auto"/>
+            </w:tcBorders>
+          </w:tcPr>
+          <w:p>
+            <w:r>
+              <w:t>3 h</w:t>
+            </w:r>
+          </w:p>
+        </w:tc>
+        <w:tc>
+          <w:tcPr>
+            <w:tcW w:w="3339" w:type="dxa"/>
+            <w:tcBorders>
+              <w:top w:val="single" w:sz="4" w:space="0" w:color="auto"/>
+              <w:left w:val="single" w:sz="4" w:space="0" w:color="auto"/>
+              <w:bottom w:val="single" w:sz="4" w:space="0" w:color="auto"/>
+              <w:right w:val="single" w:sz="4" w:space="0" w:color="auto"/>
+            </w:tcBorders>
+          </w:tcPr>
+          <w:p>
+            <w:pPr>
+              <w:ind w:left="5"/>
+            </w:pPr>
+            <w:r>
+              <w:t xml:space="preserve">- </w:t>
+            </w:r>
+            <w:proofErr w:type="spellStart"/>
+            <w:r>
+              <w:t>DeleteButton</w:t>
+            </w:r>
+            <w:proofErr w:type="spellEnd"/>
+            <w:r>
+              <w:t xml:space="preserve"> eingebaut</w:t>
+            </w:r>
+          </w:p>
+          <w:p>
+            <w:pPr>
+              <w:ind w:left="5"/>
+            </w:pPr>
+            <w:r>
+              <w:t>- Buttons auf der Detail-Seite umsortiert (waren auf meinem Handy nicht komplett lesbar)</w:t>
+            </w:r>
+          </w:p>
+          <w:p>
+            <w:pPr>
+              <w:ind w:left="5"/>
+            </w:pPr>
+            <w:r>
+              <w:t>- Delete-Funktion inkl. Popup umgesetzt</w:t>
+            </w:r>
+          </w:p>
+          <w:p>
+            <w:pPr>
+              <w:ind w:left="5"/>
+            </w:pPr>
+            <w:r>
+              <w:t xml:space="preserve">- </w:t>
+            </w:r>
+            <w:proofErr w:type="spellStart"/>
+            <w:r>
+              <w:t>Refaktoriert</w:t>
+            </w:r>
+            <w:proofErr w:type="spellEnd"/>
+            <w:r>
+              <w:t>, formatiert</w:t>
+            </w:r>
+          </w:p>
+        </w:tc>
+        <w:tc>
+          <w:tcPr>
+            <w:tcW w:w="3117" w:type="dxa"/>
+            <w:tcBorders>
+              <w:top w:val="single" w:sz="4" w:space="0" w:color="auto"/>
+              <w:left w:val="single" w:sz="4" w:space="0" w:color="auto"/>
+              <w:bottom w:val="single" w:sz="4" w:space="0" w:color="auto"/>
+              <w:right w:val="single" w:sz="4" w:space="0" w:color="auto"/>
+            </w:tcBorders>
+          </w:tcPr>
+          <w:p>
             <w:bookmarkStart w:id="0" w:name="_GoBack"/>
             <w:bookmarkEnd w:id="0"/>
-            <w:r>
-              <w:t xml:space="preserve"> Notizen zu allem</w:t>
-            </w:r>
-            <w:r>
-              <w:t xml:space="preserve"> (Google </w:t>
-            </w:r>
-            <w:proofErr w:type="spellStart"/>
-            <w:r>
-              <w:t>Docs</w:t>
-            </w:r>
-            <w:proofErr w:type="spellEnd"/>
-            <w:r>
-              <w:t xml:space="preserve"> Dokument)</w:t>
-            </w:r>
-          </w:p>
-          <w:p>
-            <w:r>
-              <w:t>-&gt; alles bis 24.01.</w:t>
-            </w:r>
-          </w:p>
-        </w:tc>
-        <w:tc>
-          <w:tcPr>
-            <w:tcW w:w="3117" w:type="dxa"/>
-            <w:tcBorders>
-              <w:top w:val="single" w:sz="4" w:space="0" w:color="auto"/>
-              <w:left w:val="single" w:sz="4" w:space="0" w:color="auto"/>
-              <w:bottom w:val="single" w:sz="4" w:space="0" w:color="auto"/>
-              <w:right w:val="single" w:sz="4" w:space="0" w:color="auto"/>
-            </w:tcBorders>
-          </w:tcPr>
-          <w:p/>
-        </w:tc>
-      </w:tr>
-      <w:tr>
-        <w:tc>
-          <w:tcPr>
-            <w:tcW w:w="1129" w:type="dxa"/>
-            <w:tcBorders>
-              <w:top w:val="single" w:sz="4" w:space="0" w:color="auto"/>
-              <w:left w:val="single" w:sz="4" w:space="0" w:color="auto"/>
-              <w:bottom w:val="single" w:sz="4" w:space="0" w:color="auto"/>
-              <w:right w:val="single" w:sz="4" w:space="0" w:color="auto"/>
-            </w:tcBorders>
-          </w:tcPr>
-          <w:p>
-            <w:r>
-              <w:t>20.01.15</w:t>
-            </w:r>
-          </w:p>
-        </w:tc>
-        <w:tc>
-          <w:tcPr>
-            <w:tcW w:w="851" w:type="dxa"/>
-            <w:tcBorders>
-              <w:top w:val="single" w:sz="4" w:space="0" w:color="auto"/>
-              <w:left w:val="single" w:sz="4" w:space="0" w:color="auto"/>
-              <w:bottom w:val="single" w:sz="4" w:space="0" w:color="auto"/>
-              <w:right w:val="single" w:sz="4" w:space="0" w:color="auto"/>
-            </w:tcBorders>
-          </w:tcPr>
-          <w:p>
-            <w:proofErr w:type="spellStart"/>
-            <w:r>
-              <w:t>mkerk</w:t>
-            </w:r>
-            <w:proofErr w:type="spellEnd"/>
-          </w:p>
-        </w:tc>
-        <w:tc>
-          <w:tcPr>
-            <w:tcW w:w="1134" w:type="dxa"/>
-            <w:tcBorders>
-              <w:top w:val="single" w:sz="4" w:space="0" w:color="auto"/>
-              <w:left w:val="single" w:sz="4" w:space="0" w:color="auto"/>
-              <w:bottom w:val="single" w:sz="4" w:space="0" w:color="auto"/>
-              <w:right w:val="single" w:sz="4" w:space="0" w:color="auto"/>
-            </w:tcBorders>
-          </w:tcPr>
-          <w:p>
-            <w:r>
-              <w:t>2,5 h</w:t>
-            </w:r>
-          </w:p>
-        </w:tc>
-        <w:tc>
-          <w:tcPr>
-            <w:tcW w:w="3339" w:type="dxa"/>
-            <w:tcBorders>
-              <w:top w:val="single" w:sz="4" w:space="0" w:color="auto"/>
-              <w:left w:val="single" w:sz="4" w:space="0" w:color="auto"/>
-              <w:bottom w:val="single" w:sz="4" w:space="0" w:color="auto"/>
-              <w:right w:val="single" w:sz="4" w:space="0" w:color="auto"/>
-            </w:tcBorders>
-          </w:tcPr>
-          <w:p>
-            <w:r>
-              <w:t>- Sichtung des aktuellen Standes</w:t>
-            </w:r>
-            <w:r>
-              <w:br/>
-              <w:t>- Meldung wenn ein Passwort kopiert wurde</w:t>
-            </w:r>
-          </w:p>
-          <w:p>
-            <w:r>
-              <w:t xml:space="preserve">- Es werden nun </w:t>
-            </w:r>
-            <w:proofErr w:type="spellStart"/>
-            <w:r>
-              <w:t>initial</w:t>
-            </w:r>
-            <w:proofErr w:type="spellEnd"/>
-            <w:r>
-              <w:t xml:space="preserve"> keine Testdaten mehr hinzugefügt</w:t>
-            </w:r>
-          </w:p>
-          <w:p>
-            <w:r>
-              <w:t xml:space="preserve">- Das Master Password wird nun bis hin zu </w:t>
-            </w:r>
-            <w:proofErr w:type="spellStart"/>
-            <w:r>
-              <w:t>NewMPwActivity</w:t>
-            </w:r>
-            <w:proofErr w:type="spellEnd"/>
-            <w:r>
-              <w:t xml:space="preserve"> weitergereicht</w:t>
-            </w:r>
-          </w:p>
-          <w:p>
-            <w:r>
-              <w:t>- Wenn ein neues Master Passwort eingegeben wird, wird die XML-Datei mit dem alten Master Passwort ausgelesen und mit dem neuen Master Passwort geschrieben</w:t>
-            </w:r>
-          </w:p>
-          <w:p>
-            <w:r>
-              <w:t>- Test</w:t>
-            </w:r>
-          </w:p>
-        </w:tc>
-        <w:tc>
-          <w:tcPr>
-            <w:tcW w:w="3117" w:type="dxa"/>
-            <w:tcBorders>
-              <w:top w:val="single" w:sz="4" w:space="0" w:color="auto"/>
-              <w:left w:val="single" w:sz="4" w:space="0" w:color="auto"/>
-              <w:bottom w:val="single" w:sz="4" w:space="0" w:color="auto"/>
-              <w:right w:val="single" w:sz="4" w:space="0" w:color="auto"/>
-            </w:tcBorders>
-          </w:tcPr>
-          <w:p>
-            <w:r>
-              <w:t xml:space="preserve">- Beim Testen habe ich festgestellt, dass es einen Bug in der Verschlüsselungslogik gibt, der dafür sorgt, dass die </w:t>
-            </w:r>
-            <w:proofErr w:type="spellStart"/>
-            <w:r>
-              <w:t>App</w:t>
-            </w:r>
-            <w:proofErr w:type="spellEnd"/>
-            <w:r>
-              <w:t xml:space="preserve"> abstürzt</w:t>
-            </w:r>
           </w:p>
         </w:tc>
       </w:tr>
@@ -3316,7 +3421,7 @@
 </file>
 
 <file path=word/numbering.xml><?xml version="1.0" encoding="utf-8"?>
-<w:numbering xmlns:ve="http://schemas.openxmlformats.org/markup-compatibility/2006" xmlns:o="urn:schemas-microsoft-com:office:office" xmlns:r="http://schemas.openxmlformats.org/officeDocument/2006/relationships" xmlns:m="http://schemas.openxmlformats.org/officeDocument/2006/math" xmlns:v="urn:schemas-microsoft-com:vml" xmlns:wp="http://schemas.openxmlformats.org/drawingml/2006/wordprocessingDrawing" xmlns:w10="urn:schemas-microsoft-com:office:word" xmlns:w="http://schemas.openxmlformats.org/wordprocessingml/2006/main" xmlns:wne="http://schemas.microsoft.com/office/word/2006/wordml">
+<w:numbering xmlns:wpc="http://schemas.microsoft.com/office/word/2010/wordprocessingCanvas" xmlns:mc="http://schemas.openxmlformats.org/markup-compatibility/2006" xmlns:o="urn:schemas-microsoft-com:office:office" xmlns:r="http://schemas.openxmlformats.org/officeDocument/2006/relationships" xmlns:m="http://schemas.openxmlformats.org/officeDocument/2006/math" xmlns:v="urn:schemas-microsoft-com:vml" xmlns:wp14="http://schemas.microsoft.com/office/word/2010/wordprocessingDrawing" xmlns:wp="http://schemas.openxmlformats.org/drawingml/2006/wordprocessingDrawing" xmlns:w10="urn:schemas-microsoft-com:office:word" xmlns:w="http://schemas.openxmlformats.org/wordprocessingml/2006/main" xmlns:w14="http://schemas.microsoft.com/office/word/2010/wordml" xmlns:w15="http://schemas.microsoft.com/office/word/2012/wordml" xmlns:wpg="http://schemas.microsoft.com/office/word/2010/wordprocessingGroup" xmlns:wpi="http://schemas.microsoft.com/office/word/2010/wordprocessingInk" xmlns:wne="http://schemas.microsoft.com/office/word/2006/wordml" xmlns:wps="http://schemas.microsoft.com/office/word/2010/wordprocessingShape" mc:Ignorable="w14 w15 wp14">
   <w:abstractNum w:abstractNumId="0">
     <w:nsid w:val="498F2F9A"/>
     <w:multiLevelType w:val="hybridMultilevel"/>
@@ -3558,7 +3663,7 @@
 </file>
 
 <file path=word/styles.xml><?xml version="1.0" encoding="utf-8"?>
-<w:styles xmlns:r="http://schemas.openxmlformats.org/officeDocument/2006/relationships" xmlns:w="http://schemas.openxmlformats.org/wordprocessingml/2006/main">
+<w:styles xmlns:mc="http://schemas.openxmlformats.org/markup-compatibility/2006" xmlns:r="http://schemas.openxmlformats.org/officeDocument/2006/relationships" xmlns:w="http://schemas.openxmlformats.org/wordprocessingml/2006/main" xmlns:w14="http://schemas.microsoft.com/office/word/2010/wordml" xmlns:w15="http://schemas.microsoft.com/office/word/2012/wordml" mc:Ignorable="w14 w15">
   <w:docDefaults>
     <w:rPrDefault>
       <w:rPr>
@@ -3574,144 +3679,378 @@
       </w:pPr>
     </w:pPrDefault>
   </w:docDefaults>
-  <w:latentStyles w:defLockedState="0" w:defUIPriority="99" w:defSemiHidden="1" w:defUnhideWhenUsed="1" w:defQFormat="0" w:count="267">
-    <w:lsdException w:name="Normal" w:semiHidden="0" w:uiPriority="0" w:unhideWhenUsed="0" w:qFormat="1"/>
-    <w:lsdException w:name="heading 1" w:semiHidden="0" w:uiPriority="9" w:unhideWhenUsed="0" w:qFormat="1"/>
-    <w:lsdException w:name="heading 2" w:uiPriority="9" w:qFormat="1"/>
-    <w:lsdException w:name="heading 3" w:uiPriority="9" w:qFormat="1"/>
-    <w:lsdException w:name="heading 4" w:uiPriority="9" w:qFormat="1"/>
-    <w:lsdException w:name="heading 5" w:uiPriority="9" w:qFormat="1"/>
-    <w:lsdException w:name="heading 6" w:uiPriority="9" w:qFormat="1"/>
-    <w:lsdException w:name="heading 7" w:uiPriority="9" w:qFormat="1"/>
-    <w:lsdException w:name="heading 8" w:uiPriority="9" w:qFormat="1"/>
-    <w:lsdException w:name="heading 9" w:uiPriority="9" w:qFormat="1"/>
-    <w:lsdException w:name="toc 1" w:uiPriority="39"/>
-    <w:lsdException w:name="toc 2" w:uiPriority="39"/>
-    <w:lsdException w:name="toc 3" w:uiPriority="39"/>
-    <w:lsdException w:name="toc 4" w:uiPriority="39"/>
-    <w:lsdException w:name="toc 5" w:uiPriority="39"/>
-    <w:lsdException w:name="toc 6" w:uiPriority="39"/>
-    <w:lsdException w:name="toc 7" w:uiPriority="39"/>
-    <w:lsdException w:name="toc 8" w:uiPriority="39"/>
-    <w:lsdException w:name="toc 9" w:uiPriority="39"/>
-    <w:lsdException w:name="caption" w:uiPriority="35" w:qFormat="1"/>
-    <w:lsdException w:name="Title" w:semiHidden="0" w:uiPriority="10" w:unhideWhenUsed="0" w:qFormat="1"/>
-    <w:lsdException w:name="Default Paragraph Font" w:uiPriority="1"/>
-    <w:lsdException w:name="Subtitle" w:semiHidden="0" w:uiPriority="11" w:unhideWhenUsed="0" w:qFormat="1"/>
-    <w:lsdException w:name="Strong" w:semiHidden="0" w:uiPriority="22" w:unhideWhenUsed="0" w:qFormat="1"/>
-    <w:lsdException w:name="Emphasis" w:semiHidden="0" w:uiPriority="20" w:unhideWhenUsed="0" w:qFormat="1"/>
-    <w:lsdException w:name="Table Grid" w:semiHidden="0" w:uiPriority="39" w:unhideWhenUsed="0"/>
-    <w:lsdException w:name="Placeholder Text" w:unhideWhenUsed="0"/>
-    <w:lsdException w:name="No Spacing" w:semiHidden="0" w:uiPriority="1" w:unhideWhenUsed="0" w:qFormat="1"/>
-    <w:lsdException w:name="Light Shading" w:semiHidden="0" w:uiPriority="60" w:unhideWhenUsed="0"/>
-    <w:lsdException w:name="Light List" w:semiHidden="0" w:uiPriority="61" w:unhideWhenUsed="0"/>
-    <w:lsdException w:name="Light Grid" w:semiHidden="0" w:uiPriority="62" w:unhideWhenUsed="0"/>
-    <w:lsdException w:name="Medium Shading 1" w:semiHidden="0" w:uiPriority="63" w:unhideWhenUsed="0"/>
-    <w:lsdException w:name="Medium Shading 2" w:semiHidden="0" w:uiPriority="64" w:unhideWhenUsed="0"/>
-    <w:lsdException w:name="Medium List 1" w:semiHidden="0" w:uiPriority="65" w:unhideWhenUsed="0"/>
-    <w:lsdException w:name="Medium List 2" w:semiHidden="0" w:uiPriority="66" w:unhideWhenUsed="0"/>
-    <w:lsdException w:name="Medium Grid 1" w:semiHidden="0" w:uiPriority="67" w:unhideWhenUsed="0"/>
-    <w:lsdException w:name="Medium Grid 2" w:semiHidden="0" w:uiPriority="68" w:unhideWhenUsed="0"/>
-    <w:lsdException w:name="Medium Grid 3" w:semiHidden="0" w:uiPriority="69" w:unhideWhenUsed="0"/>
-    <w:lsdException w:name="Dark List" w:semiHidden="0" w:uiPriority="70" w:unhideWhenUsed="0"/>
-    <w:lsdException w:name="Colorful Shading" w:semiHidden="0" w:uiPriority="71" w:unhideWhenUsed="0"/>
-    <w:lsdException w:name="Colorful List" w:semiHidden="0" w:uiPriority="72" w:unhideWhenUsed="0"/>
-    <w:lsdException w:name="Colorful Grid" w:semiHidden="0" w:uiPriority="73" w:unhideWhenUsed="0"/>
-    <w:lsdException w:name="Light Shading Accent 1" w:semiHidden="0" w:uiPriority="60" w:unhideWhenUsed="0"/>
-    <w:lsdException w:name="Light List Accent 1" w:semiHidden="0" w:uiPriority="61" w:unhideWhenUsed="0"/>
-    <w:lsdException w:name="Light Grid Accent 1" w:semiHidden="0" w:uiPriority="62" w:unhideWhenUsed="0"/>
-    <w:lsdException w:name="Medium Shading 1 Accent 1" w:semiHidden="0" w:uiPriority="63" w:unhideWhenUsed="0"/>
-    <w:lsdException w:name="Medium Shading 2 Accent 1" w:semiHidden="0" w:uiPriority="64" w:unhideWhenUsed="0"/>
-    <w:lsdException w:name="Medium List 1 Accent 1" w:semiHidden="0" w:uiPriority="65" w:unhideWhenUsed="0"/>
-    <w:lsdException w:name="Revision" w:unhideWhenUsed="0"/>
-    <w:lsdException w:name="List Paragraph" w:semiHidden="0" w:uiPriority="34" w:unhideWhenUsed="0" w:qFormat="1"/>
-    <w:lsdException w:name="Quote" w:semiHidden="0" w:uiPriority="29" w:unhideWhenUsed="0" w:qFormat="1"/>
-    <w:lsdException w:name="Intense Quote" w:semiHidden="0" w:uiPriority="30" w:unhideWhenUsed="0" w:qFormat="1"/>
-    <w:lsdException w:name="Medium List 2 Accent 1" w:semiHidden="0" w:uiPriority="66" w:unhideWhenUsed="0"/>
-    <w:lsdException w:name="Medium Grid 1 Accent 1" w:semiHidden="0" w:uiPriority="67" w:unhideWhenUsed="0"/>
-    <w:lsdException w:name="Medium Grid 2 Accent 1" w:semiHidden="0" w:uiPriority="68" w:unhideWhenUsed="0"/>
-    <w:lsdException w:name="Medium Grid 3 Accent 1" w:semiHidden="0" w:uiPriority="69" w:unhideWhenUsed="0"/>
-    <w:lsdException w:name="Dark List Accent 1" w:semiHidden="0" w:uiPriority="70" w:unhideWhenUsed="0"/>
-    <w:lsdException w:name="Colorful Shading Accent 1" w:semiHidden="0" w:uiPriority="71" w:unhideWhenUsed="0"/>
-    <w:lsdException w:name="Colorful List Accent 1" w:semiHidden="0" w:uiPriority="72" w:unhideWhenUsed="0"/>
-    <w:lsdException w:name="Colorful Grid Accent 1" w:semiHidden="0" w:uiPriority="73" w:unhideWhenUsed="0"/>
-    <w:lsdException w:name="Light Shading Accent 2" w:semiHidden="0" w:uiPriority="60" w:unhideWhenUsed="0"/>
-    <w:lsdException w:name="Light List Accent 2" w:semiHidden="0" w:uiPriority="61" w:unhideWhenUsed="0"/>
-    <w:lsdException w:name="Light Grid Accent 2" w:semiHidden="0" w:uiPriority="62" w:unhideWhenUsed="0"/>
-    <w:lsdException w:name="Medium Shading 1 Accent 2" w:semiHidden="0" w:uiPriority="63" w:unhideWhenUsed="0"/>
-    <w:lsdException w:name="Medium Shading 2 Accent 2" w:semiHidden="0" w:uiPriority="64" w:unhideWhenUsed="0"/>
-    <w:lsdException w:name="Medium List 1 Accent 2" w:semiHidden="0" w:uiPriority="65" w:unhideWhenUsed="0"/>
-    <w:lsdException w:name="Medium List 2 Accent 2" w:semiHidden="0" w:uiPriority="66" w:unhideWhenUsed="0"/>
-    <w:lsdException w:name="Medium Grid 1 Accent 2" w:semiHidden="0" w:uiPriority="67" w:unhideWhenUsed="0"/>
-    <w:lsdException w:name="Medium Grid 2 Accent 2" w:semiHidden="0" w:uiPriority="68" w:unhideWhenUsed="0"/>
-    <w:lsdException w:name="Medium Grid 3 Accent 2" w:semiHidden="0" w:uiPriority="69" w:unhideWhenUsed="0"/>
-    <w:lsdException w:name="Dark List Accent 2" w:semiHidden="0" w:uiPriority="70" w:unhideWhenUsed="0"/>
-    <w:lsdException w:name="Colorful Shading Accent 2" w:semiHidden="0" w:uiPriority="71" w:unhideWhenUsed="0"/>
-    <w:lsdException w:name="Colorful List Accent 2" w:semiHidden="0" w:uiPriority="72" w:unhideWhenUsed="0"/>
-    <w:lsdException w:name="Colorful Grid Accent 2" w:semiHidden="0" w:uiPriority="73" w:unhideWhenUsed="0"/>
-    <w:lsdException w:name="Light Shading Accent 3" w:semiHidden="0" w:uiPriority="60" w:unhideWhenUsed="0"/>
-    <w:lsdException w:name="Light List Accent 3" w:semiHidden="0" w:uiPriority="61" w:unhideWhenUsed="0"/>
-    <w:lsdException w:name="Light Grid Accent 3" w:semiHidden="0" w:uiPriority="62" w:unhideWhenUsed="0"/>
-    <w:lsdException w:name="Medium Shading 1 Accent 3" w:semiHidden="0" w:uiPriority="63" w:unhideWhenUsed="0"/>
-    <w:lsdException w:name="Medium Shading 2 Accent 3" w:semiHidden="0" w:uiPriority="64" w:unhideWhenUsed="0"/>
-    <w:lsdException w:name="Medium List 1 Accent 3" w:semiHidden="0" w:uiPriority="65" w:unhideWhenUsed="0"/>
-    <w:lsdException w:name="Medium List 2 Accent 3" w:semiHidden="0" w:uiPriority="66" w:unhideWhenUsed="0"/>
-    <w:lsdException w:name="Medium Grid 1 Accent 3" w:semiHidden="0" w:uiPriority="67" w:unhideWhenUsed="0"/>
-    <w:lsdException w:name="Medium Grid 2 Accent 3" w:semiHidden="0" w:uiPriority="68" w:unhideWhenUsed="0"/>
-    <w:lsdException w:name="Medium Grid 3 Accent 3" w:semiHidden="0" w:uiPriority="69" w:unhideWhenUsed="0"/>
-    <w:lsdException w:name="Dark List Accent 3" w:semiHidden="0" w:uiPriority="70" w:unhideWhenUsed="0"/>
-    <w:lsdException w:name="Colorful Shading Accent 3" w:semiHidden="0" w:uiPriority="71" w:unhideWhenUsed="0"/>
-    <w:lsdException w:name="Colorful List Accent 3" w:semiHidden="0" w:uiPriority="72" w:unhideWhenUsed="0"/>
-    <w:lsdException w:name="Colorful Grid Accent 3" w:semiHidden="0" w:uiPriority="73" w:unhideWhenUsed="0"/>
-    <w:lsdException w:name="Light Shading Accent 4" w:semiHidden="0" w:uiPriority="60" w:unhideWhenUsed="0"/>
-    <w:lsdException w:name="Light List Accent 4" w:semiHidden="0" w:uiPriority="61" w:unhideWhenUsed="0"/>
-    <w:lsdException w:name="Light Grid Accent 4" w:semiHidden="0" w:uiPriority="62" w:unhideWhenUsed="0"/>
-    <w:lsdException w:name="Medium Shading 1 Accent 4" w:semiHidden="0" w:uiPriority="63" w:unhideWhenUsed="0"/>
-    <w:lsdException w:name="Medium Shading 2 Accent 4" w:semiHidden="0" w:uiPriority="64" w:unhideWhenUsed="0"/>
-    <w:lsdException w:name="Medium List 1 Accent 4" w:semiHidden="0" w:uiPriority="65" w:unhideWhenUsed="0"/>
-    <w:lsdException w:name="Medium List 2 Accent 4" w:semiHidden="0" w:uiPriority="66" w:unhideWhenUsed="0"/>
-    <w:lsdException w:name="Medium Grid 1 Accent 4" w:semiHidden="0" w:uiPriority="67" w:unhideWhenUsed="0"/>
-    <w:lsdException w:name="Medium Grid 2 Accent 4" w:semiHidden="0" w:uiPriority="68" w:unhideWhenUsed="0"/>
-    <w:lsdException w:name="Medium Grid 3 Accent 4" w:semiHidden="0" w:uiPriority="69" w:unhideWhenUsed="0"/>
-    <w:lsdException w:name="Dark List Accent 4" w:semiHidden="0" w:uiPriority="70" w:unhideWhenUsed="0"/>
-    <w:lsdException w:name="Colorful Shading Accent 4" w:semiHidden="0" w:uiPriority="71" w:unhideWhenUsed="0"/>
-    <w:lsdException w:name="Colorful List Accent 4" w:semiHidden="0" w:uiPriority="72" w:unhideWhenUsed="0"/>
-    <w:lsdException w:name="Colorful Grid Accent 4" w:semiHidden="0" w:uiPriority="73" w:unhideWhenUsed="0"/>
-    <w:lsdException w:name="Light Shading Accent 5" w:semiHidden="0" w:uiPriority="60" w:unhideWhenUsed="0"/>
-    <w:lsdException w:name="Light List Accent 5" w:semiHidden="0" w:uiPriority="61" w:unhideWhenUsed="0"/>
-    <w:lsdException w:name="Light Grid Accent 5" w:semiHidden="0" w:uiPriority="62" w:unhideWhenUsed="0"/>
-    <w:lsdException w:name="Medium Shading 1 Accent 5" w:semiHidden="0" w:uiPriority="63" w:unhideWhenUsed="0"/>
-    <w:lsdException w:name="Medium Shading 2 Accent 5" w:semiHidden="0" w:uiPriority="64" w:unhideWhenUsed="0"/>
-    <w:lsdException w:name="Medium List 1 Accent 5" w:semiHidden="0" w:uiPriority="65" w:unhideWhenUsed="0"/>
-    <w:lsdException w:name="Medium List 2 Accent 5" w:semiHidden="0" w:uiPriority="66" w:unhideWhenUsed="0"/>
-    <w:lsdException w:name="Medium Grid 1 Accent 5" w:semiHidden="0" w:uiPriority="67" w:unhideWhenUsed="0"/>
-    <w:lsdException w:name="Medium Grid 2 Accent 5" w:semiHidden="0" w:uiPriority="68" w:unhideWhenUsed="0"/>
-    <w:lsdException w:name="Medium Grid 3 Accent 5" w:semiHidden="0" w:uiPriority="69" w:unhideWhenUsed="0"/>
-    <w:lsdException w:name="Dark List Accent 5" w:semiHidden="0" w:uiPriority="70" w:unhideWhenUsed="0"/>
-    <w:lsdException w:name="Colorful Shading Accent 5" w:semiHidden="0" w:uiPriority="71" w:unhideWhenUsed="0"/>
-    <w:lsdException w:name="Colorful List Accent 5" w:semiHidden="0" w:uiPriority="72" w:unhideWhenUsed="0"/>
-    <w:lsdException w:name="Colorful Grid Accent 5" w:semiHidden="0" w:uiPriority="73" w:unhideWhenUsed="0"/>
-    <w:lsdException w:name="Light Shading Accent 6" w:semiHidden="0" w:uiPriority="60" w:unhideWhenUsed="0"/>
-    <w:lsdException w:name="Light List Accent 6" w:semiHidden="0" w:uiPriority="61" w:unhideWhenUsed="0"/>
-    <w:lsdException w:name="Light Grid Accent 6" w:semiHidden="0" w:uiPriority="62" w:unhideWhenUsed="0"/>
-    <w:lsdException w:name="Medium Shading 1 Accent 6" w:semiHidden="0" w:uiPriority="63" w:unhideWhenUsed="0"/>
-    <w:lsdException w:name="Medium Shading 2 Accent 6" w:semiHidden="0" w:uiPriority="64" w:unhideWhenUsed="0"/>
-    <w:lsdException w:name="Medium List 1 Accent 6" w:semiHidden="0" w:uiPriority="65" w:unhideWhenUsed="0"/>
-    <w:lsdException w:name="Medium List 2 Accent 6" w:semiHidden="0" w:uiPriority="66" w:unhideWhenUsed="0"/>
-    <w:lsdException w:name="Medium Grid 1 Accent 6" w:semiHidden="0" w:uiPriority="67" w:unhideWhenUsed="0"/>
-    <w:lsdException w:name="Medium Grid 2 Accent 6" w:semiHidden="0" w:uiPriority="68" w:unhideWhenUsed="0"/>
-    <w:lsdException w:name="Medium Grid 3 Accent 6" w:semiHidden="0" w:uiPriority="69" w:unhideWhenUsed="0"/>
-    <w:lsdException w:name="Dark List Accent 6" w:semiHidden="0" w:uiPriority="70" w:unhideWhenUsed="0"/>
-    <w:lsdException w:name="Colorful Shading Accent 6" w:semiHidden="0" w:uiPriority="71" w:unhideWhenUsed="0"/>
-    <w:lsdException w:name="Colorful List Accent 6" w:semiHidden="0" w:uiPriority="72" w:unhideWhenUsed="0"/>
-    <w:lsdException w:name="Colorful Grid Accent 6" w:semiHidden="0" w:uiPriority="73" w:unhideWhenUsed="0"/>
-    <w:lsdException w:name="Subtle Emphasis" w:semiHidden="0" w:uiPriority="19" w:unhideWhenUsed="0" w:qFormat="1"/>
-    <w:lsdException w:name="Intense Emphasis" w:semiHidden="0" w:uiPriority="21" w:unhideWhenUsed="0" w:qFormat="1"/>
-    <w:lsdException w:name="Subtle Reference" w:semiHidden="0" w:uiPriority="31" w:unhideWhenUsed="0" w:qFormat="1"/>
-    <w:lsdException w:name="Intense Reference" w:semiHidden="0" w:uiPriority="32" w:unhideWhenUsed="0" w:qFormat="1"/>
-    <w:lsdException w:name="Book Title" w:semiHidden="0" w:uiPriority="33" w:unhideWhenUsed="0" w:qFormat="1"/>
-    <w:lsdException w:name="Bibliography" w:uiPriority="37"/>
-    <w:lsdException w:name="TOC Heading" w:uiPriority="39" w:qFormat="1"/>
+  <w:latentStyles w:defLockedState="0" w:defUIPriority="99" w:defSemiHidden="0" w:defUnhideWhenUsed="0" w:defQFormat="0" w:count="371">
+    <w:lsdException w:name="Normal" w:uiPriority="0" w:qFormat="1"/>
+    <w:lsdException w:name="heading 1" w:uiPriority="9" w:qFormat="1"/>
+    <w:lsdException w:name="heading 2" w:semiHidden="1" w:uiPriority="9" w:unhideWhenUsed="1" w:qFormat="1"/>
+    <w:lsdException w:name="heading 3" w:semiHidden="1" w:uiPriority="9" w:unhideWhenUsed="1" w:qFormat="1"/>
+    <w:lsdException w:name="heading 4" w:semiHidden="1" w:uiPriority="9" w:unhideWhenUsed="1" w:qFormat="1"/>
+    <w:lsdException w:name="heading 5" w:semiHidden="1" w:uiPriority="9" w:unhideWhenUsed="1" w:qFormat="1"/>
+    <w:lsdException w:name="heading 6" w:semiHidden="1" w:uiPriority="9" w:unhideWhenUsed="1" w:qFormat="1"/>
+    <w:lsdException w:name="heading 7" w:semiHidden="1" w:uiPriority="9" w:unhideWhenUsed="1" w:qFormat="1"/>
+    <w:lsdException w:name="heading 8" w:semiHidden="1" w:uiPriority="9" w:unhideWhenUsed="1" w:qFormat="1"/>
+    <w:lsdException w:name="heading 9" w:semiHidden="1" w:uiPriority="9" w:unhideWhenUsed="1" w:qFormat="1"/>
+    <w:lsdException w:name="index 1" w:semiHidden="1" w:unhideWhenUsed="1"/>
+    <w:lsdException w:name="index 2" w:semiHidden="1" w:unhideWhenUsed="1"/>
+    <w:lsdException w:name="index 3" w:semiHidden="1" w:unhideWhenUsed="1"/>
+    <w:lsdException w:name="index 4" w:semiHidden="1" w:unhideWhenUsed="1"/>
+    <w:lsdException w:name="index 5" w:semiHidden="1" w:unhideWhenUsed="1"/>
+    <w:lsdException w:name="index 6" w:semiHidden="1" w:unhideWhenUsed="1"/>
+    <w:lsdException w:name="index 7" w:semiHidden="1" w:unhideWhenUsed="1"/>
+    <w:lsdException w:name="index 8" w:semiHidden="1" w:unhideWhenUsed="1"/>
+    <w:lsdException w:name="index 9" w:semiHidden="1" w:unhideWhenUsed="1"/>
+    <w:lsdException w:name="toc 1" w:semiHidden="1" w:uiPriority="39" w:unhideWhenUsed="1"/>
+    <w:lsdException w:name="toc 2" w:semiHidden="1" w:uiPriority="39" w:unhideWhenUsed="1"/>
+    <w:lsdException w:name="toc 3" w:semiHidden="1" w:uiPriority="39" w:unhideWhenUsed="1"/>
+    <w:lsdException w:name="toc 4" w:semiHidden="1" w:uiPriority="39" w:unhideWhenUsed="1"/>
+    <w:lsdException w:name="toc 5" w:semiHidden="1" w:uiPriority="39" w:unhideWhenUsed="1"/>
+    <w:lsdException w:name="toc 6" w:semiHidden="1" w:uiPriority="39" w:unhideWhenUsed="1"/>
+    <w:lsdException w:name="toc 7" w:semiHidden="1" w:uiPriority="39" w:unhideWhenUsed="1"/>
+    <w:lsdException w:name="toc 8" w:semiHidden="1" w:uiPriority="39" w:unhideWhenUsed="1"/>
+    <w:lsdException w:name="toc 9" w:semiHidden="1" w:uiPriority="39" w:unhideWhenUsed="1"/>
+    <w:lsdException w:name="Normal Indent" w:semiHidden="1" w:unhideWhenUsed="1"/>
+    <w:lsdException w:name="footnote text" w:semiHidden="1" w:unhideWhenUsed="1"/>
+    <w:lsdException w:name="annotation text" w:semiHidden="1" w:unhideWhenUsed="1"/>
+    <w:lsdException w:name="header" w:semiHidden="1" w:unhideWhenUsed="1"/>
+    <w:lsdException w:name="footer" w:semiHidden="1" w:unhideWhenUsed="1"/>
+    <w:lsdException w:name="index heading" w:semiHidden="1" w:unhideWhenUsed="1"/>
+    <w:lsdException w:name="caption" w:semiHidden="1" w:uiPriority="35" w:unhideWhenUsed="1" w:qFormat="1"/>
+    <w:lsdException w:name="table of figures" w:semiHidden="1" w:unhideWhenUsed="1"/>
+    <w:lsdException w:name="envelope address" w:semiHidden="1" w:unhideWhenUsed="1"/>
+    <w:lsdException w:name="envelope return" w:semiHidden="1" w:unhideWhenUsed="1"/>
+    <w:lsdException w:name="footnote reference" w:semiHidden="1" w:unhideWhenUsed="1"/>
+    <w:lsdException w:name="annotation reference" w:semiHidden="1" w:unhideWhenUsed="1"/>
+    <w:lsdException w:name="line number" w:semiHidden="1" w:unhideWhenUsed="1"/>
+    <w:lsdException w:name="page number" w:semiHidden="1" w:unhideWhenUsed="1"/>
+    <w:lsdException w:name="endnote reference" w:semiHidden="1" w:unhideWhenUsed="1"/>
+    <w:lsdException w:name="endnote text" w:semiHidden="1" w:unhideWhenUsed="1"/>
+    <w:lsdException w:name="table of authorities" w:semiHidden="1" w:unhideWhenUsed="1"/>
+    <w:lsdException w:name="macro" w:semiHidden="1" w:unhideWhenUsed="1"/>
+    <w:lsdException w:name="toa heading" w:semiHidden="1" w:unhideWhenUsed="1"/>
+    <w:lsdException w:name="List" w:semiHidden="1" w:unhideWhenUsed="1"/>
+    <w:lsdException w:name="List Bullet" w:semiHidden="1" w:unhideWhenUsed="1"/>
+    <w:lsdException w:name="List Number" w:semiHidden="1" w:unhideWhenUsed="1"/>
+    <w:lsdException w:name="List 2" w:semiHidden="1" w:unhideWhenUsed="1"/>
+    <w:lsdException w:name="List 3" w:semiHidden="1" w:unhideWhenUsed="1"/>
+    <w:lsdException w:name="List 4" w:semiHidden="1" w:unhideWhenUsed="1"/>
+    <w:lsdException w:name="List 5" w:semiHidden="1" w:unhideWhenUsed="1"/>
+    <w:lsdException w:name="List Bullet 2" w:semiHidden="1" w:unhideWhenUsed="1"/>
+    <w:lsdException w:name="List Bullet 3" w:semiHidden="1" w:unhideWhenUsed="1"/>
+    <w:lsdException w:name="List Bullet 4" w:semiHidden="1" w:unhideWhenUsed="1"/>
+    <w:lsdException w:name="List Bullet 5" w:semiHidden="1" w:unhideWhenUsed="1"/>
+    <w:lsdException w:name="List Number 2" w:semiHidden="1" w:unhideWhenUsed="1"/>
+    <w:lsdException w:name="List Number 3" w:semiHidden="1" w:unhideWhenUsed="1"/>
+    <w:lsdException w:name="List Number 4" w:semiHidden="1" w:unhideWhenUsed="1"/>
+    <w:lsdException w:name="List Number 5" w:semiHidden="1" w:unhideWhenUsed="1"/>
+    <w:lsdException w:name="Title" w:uiPriority="10" w:qFormat="1"/>
+    <w:lsdException w:name="Closing" w:semiHidden="1" w:unhideWhenUsed="1"/>
+    <w:lsdException w:name="Signature" w:semiHidden="1" w:unhideWhenUsed="1"/>
+    <w:lsdException w:name="Default Paragraph Font" w:semiHidden="1" w:uiPriority="1" w:unhideWhenUsed="1"/>
+    <w:lsdException w:name="Body Text" w:semiHidden="1" w:unhideWhenUsed="1"/>
+    <w:lsdException w:name="Body Text Indent" w:semiHidden="1" w:unhideWhenUsed="1"/>
+    <w:lsdException w:name="List Continue" w:semiHidden="1" w:unhideWhenUsed="1"/>
+    <w:lsdException w:name="List Continue 2" w:semiHidden="1" w:unhideWhenUsed="1"/>
+    <w:lsdException w:name="List Continue 3" w:semiHidden="1" w:unhideWhenUsed="1"/>
+    <w:lsdException w:name="List Continue 4" w:semiHidden="1" w:unhideWhenUsed="1"/>
+    <w:lsdException w:name="List Continue 5" w:semiHidden="1" w:unhideWhenUsed="1"/>
+    <w:lsdException w:name="Message Header" w:semiHidden="1" w:unhideWhenUsed="1"/>
+    <w:lsdException w:name="Subtitle" w:uiPriority="11" w:qFormat="1"/>
+    <w:lsdException w:name="Salutation" w:semiHidden="1" w:unhideWhenUsed="1"/>
+    <w:lsdException w:name="Date" w:semiHidden="1" w:unhideWhenUsed="1"/>
+    <w:lsdException w:name="Body Text First Indent" w:semiHidden="1" w:unhideWhenUsed="1"/>
+    <w:lsdException w:name="Body Text First Indent 2" w:semiHidden="1" w:unhideWhenUsed="1"/>
+    <w:lsdException w:name="Note Heading" w:semiHidden="1" w:unhideWhenUsed="1"/>
+    <w:lsdException w:name="Body Text 2" w:semiHidden="1" w:unhideWhenUsed="1"/>
+    <w:lsdException w:name="Body Text 3" w:semiHidden="1" w:unhideWhenUsed="1"/>
+    <w:lsdException w:name="Body Text Indent 2" w:semiHidden="1" w:unhideWhenUsed="1"/>
+    <w:lsdException w:name="Body Text Indent 3" w:semiHidden="1" w:unhideWhenUsed="1"/>
+    <w:lsdException w:name="Block Text" w:semiHidden="1" w:unhideWhenUsed="1"/>
+    <w:lsdException w:name="Hyperlink" w:semiHidden="1" w:unhideWhenUsed="1"/>
+    <w:lsdException w:name="FollowedHyperlink" w:semiHidden="1" w:unhideWhenUsed="1"/>
+    <w:lsdException w:name="Strong" w:uiPriority="22" w:qFormat="1"/>
+    <w:lsdException w:name="Emphasis" w:uiPriority="20" w:qFormat="1"/>
+    <w:lsdException w:name="Document Map" w:semiHidden="1" w:unhideWhenUsed="1"/>
+    <w:lsdException w:name="Plain Text" w:semiHidden="1" w:unhideWhenUsed="1"/>
+    <w:lsdException w:name="E-mail Signature" w:semiHidden="1" w:unhideWhenUsed="1"/>
+    <w:lsdException w:name="HTML Top of Form" w:semiHidden="1" w:unhideWhenUsed="1"/>
+    <w:lsdException w:name="HTML Bottom of Form" w:semiHidden="1" w:unhideWhenUsed="1"/>
+    <w:lsdException w:name="Normal (Web)" w:semiHidden="1" w:unhideWhenUsed="1"/>
+    <w:lsdException w:name="HTML Acronym" w:semiHidden="1" w:unhideWhenUsed="1"/>
+    <w:lsdException w:name="HTML Address" w:semiHidden="1" w:unhideWhenUsed="1"/>
+    <w:lsdException w:name="HTML Cite" w:semiHidden="1" w:unhideWhenUsed="1"/>
+    <w:lsdException w:name="HTML Code" w:semiHidden="1" w:unhideWhenUsed="1"/>
+    <w:lsdException w:name="HTML Definition" w:semiHidden="1" w:unhideWhenUsed="1"/>
+    <w:lsdException w:name="HTML Keyboard" w:semiHidden="1" w:unhideWhenUsed="1"/>
+    <w:lsdException w:name="HTML Preformatted" w:semiHidden="1" w:unhideWhenUsed="1"/>
+    <w:lsdException w:name="HTML Sample" w:semiHidden="1" w:unhideWhenUsed="1"/>
+    <w:lsdException w:name="HTML Typewriter" w:semiHidden="1" w:unhideWhenUsed="1"/>
+    <w:lsdException w:name="HTML Variable" w:semiHidden="1" w:unhideWhenUsed="1"/>
+    <w:lsdException w:name="Normal Table" w:semiHidden="1" w:unhideWhenUsed="1"/>
+    <w:lsdException w:name="annotation subject" w:semiHidden="1" w:unhideWhenUsed="1"/>
+    <w:lsdException w:name="No List" w:semiHidden="1" w:unhideWhenUsed="1"/>
+    <w:lsdException w:name="Outline List 1" w:semiHidden="1" w:unhideWhenUsed="1"/>
+    <w:lsdException w:name="Outline List 2" w:semiHidden="1" w:unhideWhenUsed="1"/>
+    <w:lsdException w:name="Outline List 3" w:semiHidden="1" w:unhideWhenUsed="1"/>
+    <w:lsdException w:name="Table Simple 1" w:semiHidden="1" w:unhideWhenUsed="1"/>
+    <w:lsdException w:name="Table Simple 2" w:semiHidden="1" w:unhideWhenUsed="1"/>
+    <w:lsdException w:name="Table Simple 3" w:semiHidden="1" w:unhideWhenUsed="1"/>
+    <w:lsdException w:name="Table Classic 1" w:semiHidden="1" w:unhideWhenUsed="1"/>
+    <w:lsdException w:name="Table Classic 2" w:semiHidden="1" w:unhideWhenUsed="1"/>
+    <w:lsdException w:name="Table Classic 3" w:semiHidden="1" w:unhideWhenUsed="1"/>
+    <w:lsdException w:name="Table Classic 4" w:semiHidden="1" w:unhideWhenUsed="1"/>
+    <w:lsdException w:name="Table Colorful 1" w:semiHidden="1" w:unhideWhenUsed="1"/>
+    <w:lsdException w:name="Table Colorful 2" w:semiHidden="1" w:unhideWhenUsed="1"/>
+    <w:lsdException w:name="Table Colorful 3" w:semiHidden="1" w:unhideWhenUsed="1"/>
+    <w:lsdException w:name="Table Columns 1" w:semiHidden="1" w:unhideWhenUsed="1"/>
+    <w:lsdException w:name="Table Columns 2" w:semiHidden="1" w:unhideWhenUsed="1"/>
+    <w:lsdException w:name="Table Columns 3" w:semiHidden="1" w:unhideWhenUsed="1"/>
+    <w:lsdException w:name="Table Columns 4" w:semiHidden="1" w:unhideWhenUsed="1"/>
+    <w:lsdException w:name="Table Columns 5" w:semiHidden="1" w:unhideWhenUsed="1"/>
+    <w:lsdException w:name="Table Grid 1" w:semiHidden="1" w:unhideWhenUsed="1"/>
+    <w:lsdException w:name="Table Grid 2" w:semiHidden="1" w:unhideWhenUsed="1"/>
+    <w:lsdException w:name="Table Grid 3" w:semiHidden="1" w:unhideWhenUsed="1"/>
+    <w:lsdException w:name="Table Grid 4" w:semiHidden="1" w:unhideWhenUsed="1"/>
+    <w:lsdException w:name="Table Grid 5" w:semiHidden="1" w:unhideWhenUsed="1"/>
+    <w:lsdException w:name="Table Grid 6" w:semiHidden="1" w:unhideWhenUsed="1"/>
+    <w:lsdException w:name="Table Grid 7" w:semiHidden="1" w:unhideWhenUsed="1"/>
+    <w:lsdException w:name="Table Grid 8" w:semiHidden="1" w:unhideWhenUsed="1"/>
+    <w:lsdException w:name="Table List 1" w:semiHidden="1" w:unhideWhenUsed="1"/>
+    <w:lsdException w:name="Table List 2" w:semiHidden="1" w:unhideWhenUsed="1"/>
+    <w:lsdException w:name="Table List 3" w:semiHidden="1" w:unhideWhenUsed="1"/>
+    <w:lsdException w:name="Table List 4" w:semiHidden="1" w:unhideWhenUsed="1"/>
+    <w:lsdException w:name="Table List 5" w:semiHidden="1" w:unhideWhenUsed="1"/>
+    <w:lsdException w:name="Table List 6" w:semiHidden="1" w:unhideWhenUsed="1"/>
+    <w:lsdException w:name="Table List 7" w:semiHidden="1" w:unhideWhenUsed="1"/>
+    <w:lsdException w:name="Table List 8" w:semiHidden="1" w:unhideWhenUsed="1"/>
+    <w:lsdException w:name="Table 3D effects 1" w:semiHidden="1" w:unhideWhenUsed="1"/>
+    <w:lsdException w:name="Table 3D effects 2" w:semiHidden="1" w:unhideWhenUsed="1"/>
+    <w:lsdException w:name="Table 3D effects 3" w:semiHidden="1" w:unhideWhenUsed="1"/>
+    <w:lsdException w:name="Table Contemporary" w:semiHidden="1" w:unhideWhenUsed="1"/>
+    <w:lsdException w:name="Table Elegant" w:semiHidden="1" w:unhideWhenUsed="1"/>
+    <w:lsdException w:name="Table Professional" w:semiHidden="1" w:unhideWhenUsed="1"/>
+    <w:lsdException w:name="Table Subtle 1" w:semiHidden="1" w:unhideWhenUsed="1"/>
+    <w:lsdException w:name="Table Subtle 2" w:semiHidden="1" w:unhideWhenUsed="1"/>
+    <w:lsdException w:name="Table Web 1" w:semiHidden="1" w:unhideWhenUsed="1"/>
+    <w:lsdException w:name="Table Web 2" w:semiHidden="1" w:unhideWhenUsed="1"/>
+    <w:lsdException w:name="Table Web 3" w:semiHidden="1" w:unhideWhenUsed="1"/>
+    <w:lsdException w:name="Balloon Text" w:semiHidden="1" w:unhideWhenUsed="1"/>
+    <w:lsdException w:name="Table Grid" w:uiPriority="39"/>
+    <w:lsdException w:name="Table Theme" w:semiHidden="1" w:unhideWhenUsed="1"/>
+    <w:lsdException w:name="Placeholder Text" w:semiHidden="1"/>
+    <w:lsdException w:name="No Spacing" w:uiPriority="1" w:qFormat="1"/>
+    <w:lsdException w:name="Light Shading" w:uiPriority="60"/>
+    <w:lsdException w:name="Light List" w:uiPriority="61"/>
+    <w:lsdException w:name="Light Grid" w:uiPriority="62"/>
+    <w:lsdException w:name="Medium Shading 1" w:uiPriority="63"/>
+    <w:lsdException w:name="Medium Shading 2" w:uiPriority="64"/>
+    <w:lsdException w:name="Medium List 1" w:uiPriority="65"/>
+    <w:lsdException w:name="Medium List 2" w:uiPriority="66"/>
+    <w:lsdException w:name="Medium Grid 1" w:uiPriority="67"/>
+    <w:lsdException w:name="Medium Grid 2" w:uiPriority="68"/>
+    <w:lsdException w:name="Medium Grid 3" w:uiPriority="69"/>
+    <w:lsdException w:name="Dark List" w:uiPriority="70"/>
+    <w:lsdException w:name="Colorful Shading" w:uiPriority="71"/>
+    <w:lsdException w:name="Colorful List" w:uiPriority="72"/>
+    <w:lsdException w:name="Colorful Grid" w:uiPriority="73"/>
+    <w:lsdException w:name="Light Shading Accent 1" w:uiPriority="60"/>
+    <w:lsdException w:name="Light List Accent 1" w:uiPriority="61"/>
+    <w:lsdException w:name="Light Grid Accent 1" w:uiPriority="62"/>
+    <w:lsdException w:name="Medium Shading 1 Accent 1" w:uiPriority="63"/>
+    <w:lsdException w:name="Medium Shading 2 Accent 1" w:uiPriority="64"/>
+    <w:lsdException w:name="Medium List 1 Accent 1" w:uiPriority="65"/>
+    <w:lsdException w:name="Revision" w:semiHidden="1"/>
+    <w:lsdException w:name="List Paragraph" w:uiPriority="34" w:qFormat="1"/>
+    <w:lsdException w:name="Quote" w:uiPriority="29" w:qFormat="1"/>
+    <w:lsdException w:name="Intense Quote" w:uiPriority="30" w:qFormat="1"/>
+    <w:lsdException w:name="Medium List 2 Accent 1" w:uiPriority="66"/>
+    <w:lsdException w:name="Medium Grid 1 Accent 1" w:uiPriority="67"/>
+    <w:lsdException w:name="Medium Grid 2 Accent 1" w:uiPriority="68"/>
+    <w:lsdException w:name="Medium Grid 3 Accent 1" w:uiPriority="69"/>
+    <w:lsdException w:name="Dark List Accent 1" w:uiPriority="70"/>
+    <w:lsdException w:name="Colorful Shading Accent 1" w:uiPriority="71"/>
+    <w:lsdException w:name="Colorful List Accent 1" w:uiPriority="72"/>
+    <w:lsdException w:name="Colorful Grid Accent 1" w:uiPriority="73"/>
+    <w:lsdException w:name="Light Shading Accent 2" w:uiPriority="60"/>
+    <w:lsdException w:name="Light List Accent 2" w:uiPriority="61"/>
+    <w:lsdException w:name="Light Grid Accent 2" w:uiPriority="62"/>
+    <w:lsdException w:name="Medium Shading 1 Accent 2" w:uiPriority="63"/>
+    <w:lsdException w:name="Medium Shading 2 Accent 2" w:uiPriority="64"/>
+    <w:lsdException w:name="Medium List 1 Accent 2" w:uiPriority="65"/>
+    <w:lsdException w:name="Medium List 2 Accent 2" w:uiPriority="66"/>
+    <w:lsdException w:name="Medium Grid 1 Accent 2" w:uiPriority="67"/>
+    <w:lsdException w:name="Medium Grid 2 Accent 2" w:uiPriority="68"/>
+    <w:lsdException w:name="Medium Grid 3 Accent 2" w:uiPriority="69"/>
+    <w:lsdException w:name="Dark List Accent 2" w:uiPriority="70"/>
+    <w:lsdException w:name="Colorful Shading Accent 2" w:uiPriority="71"/>
+    <w:lsdException w:name="Colorful List Accent 2" w:uiPriority="72"/>
+    <w:lsdException w:name="Colorful Grid Accent 2" w:uiPriority="73"/>
+    <w:lsdException w:name="Light Shading Accent 3" w:uiPriority="60"/>
+    <w:lsdException w:name="Light List Accent 3" w:uiPriority="61"/>
+    <w:lsdException w:name="Light Grid Accent 3" w:uiPriority="62"/>
+    <w:lsdException w:name="Medium Shading 1 Accent 3" w:uiPriority="63"/>
+    <w:lsdException w:name="Medium Shading 2 Accent 3" w:uiPriority="64"/>
+    <w:lsdException w:name="Medium List 1 Accent 3" w:uiPriority="65"/>
+    <w:lsdException w:name="Medium List 2 Accent 3" w:uiPriority="66"/>
+    <w:lsdException w:name="Medium Grid 1 Accent 3" w:uiPriority="67"/>
+    <w:lsdException w:name="Medium Grid 2 Accent 3" w:uiPriority="68"/>
+    <w:lsdException w:name="Medium Grid 3 Accent 3" w:uiPriority="69"/>
+    <w:lsdException w:name="Dark List Accent 3" w:uiPriority="70"/>
+    <w:lsdException w:name="Colorful Shading Accent 3" w:uiPriority="71"/>
+    <w:lsdException w:name="Colorful List Accent 3" w:uiPriority="72"/>
+    <w:lsdException w:name="Colorful Grid Accent 3" w:uiPriority="73"/>
+    <w:lsdException w:name="Light Shading Accent 4" w:uiPriority="60"/>
+    <w:lsdException w:name="Light List Accent 4" w:uiPriority="61"/>
+    <w:lsdException w:name="Light Grid Accent 4" w:uiPriority="62"/>
+    <w:lsdException w:name="Medium Shading 1 Accent 4" w:uiPriority="63"/>
+    <w:lsdException w:name="Medium Shading 2 Accent 4" w:uiPriority="64"/>
+    <w:lsdException w:name="Medium List 1 Accent 4" w:uiPriority="65"/>
+    <w:lsdException w:name="Medium List 2 Accent 4" w:uiPriority="66"/>
+    <w:lsdException w:name="Medium Grid 1 Accent 4" w:uiPriority="67"/>
+    <w:lsdException w:name="Medium Grid 2 Accent 4" w:uiPriority="68"/>
+    <w:lsdException w:name="Medium Grid 3 Accent 4" w:uiPriority="69"/>
+    <w:lsdException w:name="Dark List Accent 4" w:uiPriority="70"/>
+    <w:lsdException w:name="Colorful Shading Accent 4" w:uiPriority="71"/>
+    <w:lsdException w:name="Colorful List Accent 4" w:uiPriority="72"/>
+    <w:lsdException w:name="Colorful Grid Accent 4" w:uiPriority="73"/>
+    <w:lsdException w:name="Light Shading Accent 5" w:uiPriority="60"/>
+    <w:lsdException w:name="Light List Accent 5" w:uiPriority="61"/>
+    <w:lsdException w:name="Light Grid Accent 5" w:uiPriority="62"/>
+    <w:lsdException w:name="Medium Shading 1 Accent 5" w:uiPriority="63"/>
+    <w:lsdException w:name="Medium Shading 2 Accent 5" w:uiPriority="64"/>
+    <w:lsdException w:name="Medium List 1 Accent 5" w:uiPriority="65"/>
+    <w:lsdException w:name="Medium List 2 Accent 5" w:uiPriority="66"/>
+    <w:lsdException w:name="Medium Grid 1 Accent 5" w:uiPriority="67"/>
+    <w:lsdException w:name="Medium Grid 2 Accent 5" w:uiPriority="68"/>
+    <w:lsdException w:name="Medium Grid 3 Accent 5" w:uiPriority="69"/>
+    <w:lsdException w:name="Dark List Accent 5" w:uiPriority="70"/>
+    <w:lsdException w:name="Colorful Shading Accent 5" w:uiPriority="71"/>
+    <w:lsdException w:name="Colorful List Accent 5" w:uiPriority="72"/>
+    <w:lsdException w:name="Colorful Grid Accent 5" w:uiPriority="73"/>
+    <w:lsdException w:name="Light Shading Accent 6" w:uiPriority="60"/>
+    <w:lsdException w:name="Light List Accent 6" w:uiPriority="61"/>
+    <w:lsdException w:name="Light Grid Accent 6" w:uiPriority="62"/>
+    <w:lsdException w:name="Medium Shading 1 Accent 6" w:uiPriority="63"/>
+    <w:lsdException w:name="Medium Shading 2 Accent 6" w:uiPriority="64"/>
+    <w:lsdException w:name="Medium List 1 Accent 6" w:uiPriority="65"/>
+    <w:lsdException w:name="Medium List 2 Accent 6" w:uiPriority="66"/>
+    <w:lsdException w:name="Medium Grid 1 Accent 6" w:uiPriority="67"/>
+    <w:lsdException w:name="Medium Grid 2 Accent 6" w:uiPriority="68"/>
+    <w:lsdException w:name="Medium Grid 3 Accent 6" w:uiPriority="69"/>
+    <w:lsdException w:name="Dark List Accent 6" w:uiPriority="70"/>
+    <w:lsdException w:name="Colorful Shading Accent 6" w:uiPriority="71"/>
+    <w:lsdException w:name="Colorful List Accent 6" w:uiPriority="72"/>
+    <w:lsdException w:name="Colorful Grid Accent 6" w:uiPriority="73"/>
+    <w:lsdException w:name="Subtle Emphasis" w:uiPriority="19" w:qFormat="1"/>
+    <w:lsdException w:name="Intense Emphasis" w:uiPriority="21" w:qFormat="1"/>
+    <w:lsdException w:name="Subtle Reference" w:uiPriority="31" w:qFormat="1"/>
+    <w:lsdException w:name="Intense Reference" w:uiPriority="32" w:qFormat="1"/>
+    <w:lsdException w:name="Book Title" w:uiPriority="33" w:qFormat="1"/>
+    <w:lsdException w:name="Bibliography" w:semiHidden="1" w:uiPriority="37" w:unhideWhenUsed="1"/>
+    <w:lsdException w:name="TOC Heading" w:semiHidden="1" w:uiPriority="39" w:unhideWhenUsed="1" w:qFormat="1"/>
+    <w:lsdException w:name="Plain Table 1" w:uiPriority="41"/>
+    <w:lsdException w:name="Plain Table 2" w:uiPriority="42"/>
+    <w:lsdException w:name="Plain Table 3" w:uiPriority="43"/>
+    <w:lsdException w:name="Plain Table 4" w:uiPriority="44"/>
+    <w:lsdException w:name="Plain Table 5" w:uiPriority="45"/>
+    <w:lsdException w:name="Grid Table Light" w:uiPriority="40"/>
+    <w:lsdException w:name="Grid Table 1 Light" w:uiPriority="46"/>
+    <w:lsdException w:name="Grid Table 2" w:uiPriority="47"/>
+    <w:lsdException w:name="Grid Table 3" w:uiPriority="48"/>
+    <w:lsdException w:name="Grid Table 4" w:uiPriority="49"/>
+    <w:lsdException w:name="Grid Table 5 Dark" w:uiPriority="50"/>
+    <w:lsdException w:name="Grid Table 6 Colorful" w:uiPriority="51"/>
+    <w:lsdException w:name="Grid Table 7 Colorful" w:uiPriority="52"/>
+    <w:lsdException w:name="Grid Table 1 Light Accent 1" w:uiPriority="46"/>
+    <w:lsdException w:name="Grid Table 2 Accent 1" w:uiPriority="47"/>
+    <w:lsdException w:name="Grid Table 3 Accent 1" w:uiPriority="48"/>
+    <w:lsdException w:name="Grid Table 4 Accent 1" w:uiPriority="49"/>
+    <w:lsdException w:name="Grid Table 5 Dark Accent 1" w:uiPriority="50"/>
+    <w:lsdException w:name="Grid Table 6 Colorful Accent 1" w:uiPriority="51"/>
+    <w:lsdException w:name="Grid Table 7 Colorful Accent 1" w:uiPriority="52"/>
+    <w:lsdException w:name="Grid Table 1 Light Accent 2" w:uiPriority="46"/>
+    <w:lsdException w:name="Grid Table 2 Accent 2" w:uiPriority="47"/>
+    <w:lsdException w:name="Grid Table 3 Accent 2" w:uiPriority="48"/>
+    <w:lsdException w:name="Grid Table 4 Accent 2" w:uiPriority="49"/>
+    <w:lsdException w:name="Grid Table 5 Dark Accent 2" w:uiPriority="50"/>
+    <w:lsdException w:name="Grid Table 6 Colorful Accent 2" w:uiPriority="51"/>
+    <w:lsdException w:name="Grid Table 7 Colorful Accent 2" w:uiPriority="52"/>
+    <w:lsdException w:name="Grid Table 1 Light Accent 3" w:uiPriority="46"/>
+    <w:lsdException w:name="Grid Table 2 Accent 3" w:uiPriority="47"/>
+    <w:lsdException w:name="Grid Table 3 Accent 3" w:uiPriority="48"/>
+    <w:lsdException w:name="Grid Table 4 Accent 3" w:uiPriority="49"/>
+    <w:lsdException w:name="Grid Table 5 Dark Accent 3" w:uiPriority="50"/>
+    <w:lsdException w:name="Grid Table 6 Colorful Accent 3" w:uiPriority="51"/>
+    <w:lsdException w:name="Grid Table 7 Colorful Accent 3" w:uiPriority="52"/>
+    <w:lsdException w:name="Grid Table 1 Light Accent 4" w:uiPriority="46"/>
+    <w:lsdException w:name="Grid Table 2 Accent 4" w:uiPriority="47"/>
+    <w:lsdException w:name="Grid Table 3 Accent 4" w:uiPriority="48"/>
+    <w:lsdException w:name="Grid Table 4 Accent 4" w:uiPriority="49"/>
+    <w:lsdException w:name="Grid Table 5 Dark Accent 4" w:uiPriority="50"/>
+    <w:lsdException w:name="Grid Table 6 Colorful Accent 4" w:uiPriority="51"/>
+    <w:lsdException w:name="Grid Table 7 Colorful Accent 4" w:uiPriority="52"/>
+    <w:lsdException w:name="Grid Table 1 Light Accent 5" w:uiPriority="46"/>
+    <w:lsdException w:name="Grid Table 2 Accent 5" w:uiPriority="47"/>
+    <w:lsdException w:name="Grid Table 3 Accent 5" w:uiPriority="48"/>
+    <w:lsdException w:name="Grid Table 4 Accent 5" w:uiPriority="49"/>
+    <w:lsdException w:name="Grid Table 5 Dark Accent 5" w:uiPriority="50"/>
+    <w:lsdException w:name="Grid Table 6 Colorful Accent 5" w:uiPriority="51"/>
+    <w:lsdException w:name="Grid Table 7 Colorful Accent 5" w:uiPriority="52"/>
+    <w:lsdException w:name="Grid Table 1 Light Accent 6" w:uiPriority="46"/>
+    <w:lsdException w:name="Grid Table 2 Accent 6" w:uiPriority="47"/>
+    <w:lsdException w:name="Grid Table 3 Accent 6" w:uiPriority="48"/>
+    <w:lsdException w:name="Grid Table 4 Accent 6" w:uiPriority="49"/>
+    <w:lsdException w:name="Grid Table 5 Dark Accent 6" w:uiPriority="50"/>
+    <w:lsdException w:name="Grid Table 6 Colorful Accent 6" w:uiPriority="51"/>
+    <w:lsdException w:name="Grid Table 7 Colorful Accent 6" w:uiPriority="52"/>
+    <w:lsdException w:name="List Table 1 Light" w:uiPriority="46"/>
+    <w:lsdException w:name="List Table 2" w:uiPriority="47"/>
+    <w:lsdException w:name="List Table 3" w:uiPriority="48"/>
+    <w:lsdException w:name="List Table 4" w:uiPriority="49"/>
+    <w:lsdException w:name="List Table 5 Dark" w:uiPriority="50"/>
+    <w:lsdException w:name="List Table 6 Colorful" w:uiPriority="51"/>
+    <w:lsdException w:name="List Table 7 Colorful" w:uiPriority="52"/>
+    <w:lsdException w:name="List Table 1 Light Accent 1" w:uiPriority="46"/>
+    <w:lsdException w:name="List Table 2 Accent 1" w:uiPriority="47"/>
+    <w:lsdException w:name="List Table 3 Accent 1" w:uiPriority="48"/>
+    <w:lsdException w:name="List Table 4 Accent 1" w:uiPriority="49"/>
+    <w:lsdException w:name="List Table 5 Dark Accent 1" w:uiPriority="50"/>
+    <w:lsdException w:name="List Table 6 Colorful Accent 1" w:uiPriority="51"/>
+    <w:lsdException w:name="List Table 7 Colorful Accent 1" w:uiPriority="52"/>
+    <w:lsdException w:name="List Table 1 Light Accent 2" w:uiPriority="46"/>
+    <w:lsdException w:name="List Table 2 Accent 2" w:uiPriority="47"/>
+    <w:lsdException w:name="List Table 3 Accent 2" w:uiPriority="48"/>
+    <w:lsdException w:name="List Table 4 Accent 2" w:uiPriority="49"/>
+    <w:lsdException w:name="List Table 5 Dark Accent 2" w:uiPriority="50"/>
+    <w:lsdException w:name="List Table 6 Colorful Accent 2" w:uiPriority="51"/>
+    <w:lsdException w:name="List Table 7 Colorful Accent 2" w:uiPriority="52"/>
+    <w:lsdException w:name="List Table 1 Light Accent 3" w:uiPriority="46"/>
+    <w:lsdException w:name="List Table 2 Accent 3" w:uiPriority="47"/>
+    <w:lsdException w:name="List Table 3 Accent 3" w:uiPriority="48"/>
+    <w:lsdException w:name="List Table 4 Accent 3" w:uiPriority="49"/>
+    <w:lsdException w:name="List Table 5 Dark Accent 3" w:uiPriority="50"/>
+    <w:lsdException w:name="List Table 6 Colorful Accent 3" w:uiPriority="51"/>
+    <w:lsdException w:name="List Table 7 Colorful Accent 3" w:uiPriority="52"/>
+    <w:lsdException w:name="List Table 1 Light Accent 4" w:uiPriority="46"/>
+    <w:lsdException w:name="List Table 2 Accent 4" w:uiPriority="47"/>
+    <w:lsdException w:name="List Table 3 Accent 4" w:uiPriority="48"/>
+    <w:lsdException w:name="List Table 4 Accent 4" w:uiPriority="49"/>
+    <w:lsdException w:name="List Table 5 Dark Accent 4" w:uiPriority="50"/>
+    <w:lsdException w:name="List Table 6 Colorful Accent 4" w:uiPriority="51"/>
+    <w:lsdException w:name="List Table 7 Colorful Accent 4" w:uiPriority="52"/>
+    <w:lsdException w:name="List Table 1 Light Accent 5" w:uiPriority="46"/>
+    <w:lsdException w:name="List Table 2 Accent 5" w:uiPriority="47"/>
+    <w:lsdException w:name="List Table 3 Accent 5" w:uiPriority="48"/>
+    <w:lsdException w:name="List Table 4 Accent 5" w:uiPriority="49"/>
+    <w:lsdException w:name="List Table 5 Dark Accent 5" w:uiPriority="50"/>
+    <w:lsdException w:name="List Table 6 Colorful Accent 5" w:uiPriority="51"/>
+    <w:lsdException w:name="List Table 7 Colorful Accent 5" w:uiPriority="52"/>
+    <w:lsdException w:name="List Table 1 Light Accent 6" w:uiPriority="46"/>
+    <w:lsdException w:name="List Table 2 Accent 6" w:uiPriority="47"/>
+    <w:lsdException w:name="List Table 3 Accent 6" w:uiPriority="48"/>
+    <w:lsdException w:name="List Table 4 Accent 6" w:uiPriority="49"/>
+    <w:lsdException w:name="List Table 5 Dark Accent 6" w:uiPriority="50"/>
+    <w:lsdException w:name="List Table 6 Colorful Accent 6" w:uiPriority="51"/>
+    <w:lsdException w:name="List Table 7 Colorful Accent 6" w:uiPriority="52"/>
   </w:latentStyles>
   <w:style w:type="paragraph" w:default="1" w:styleId="Standard">
     <w:name w:val="Normal"/>
@@ -3797,7 +4136,6 @@
     <w:uiPriority w:val="99"/>
     <w:semiHidden/>
     <w:unhideWhenUsed/>
-    <w:qFormat/>
     <w:tblPr>
       <w:tblInd w:w="0" w:type="dxa"/>
       <w:tblCellMar>
@@ -3877,7 +4215,7 @@
       <w:contextualSpacing/>
     </w:pPr>
   </w:style>
-  <w:style w:type="table" w:styleId="Tabellengitternetz">
+  <w:style w:type="table" w:styleId="Tabellenraster">
     <w:name w:val="Table Grid"/>
     <w:basedOn w:val="NormaleTabelle"/>
     <w:uiPriority w:val="39"/>
@@ -3886,7 +4224,6 @@
       <w:spacing w:after="0" w:line="240" w:lineRule="auto"/>
     </w:pPr>
     <w:tblPr>
-      <w:tblInd w:w="0" w:type="dxa"/>
       <w:tblBorders>
         <w:top w:val="single" w:sz="4" w:space="0" w:color="auto"/>
         <w:left w:val="single" w:sz="4" w:space="0" w:color="auto"/>
@@ -3895,12 +4232,6 @@
         <w:insideH w:val="single" w:sz="4" w:space="0" w:color="auto"/>
         <w:insideV w:val="single" w:sz="4" w:space="0" w:color="auto"/>
       </w:tblBorders>
-      <w:tblCellMar>
-        <w:top w:w="0" w:type="dxa"/>
-        <w:left w:w="108" w:type="dxa"/>
-        <w:bottom w:w="0" w:type="dxa"/>
-        <w:right w:w="108" w:type="dxa"/>
-      </w:tblCellMar>
     </w:tblPr>
   </w:style>
 </w:styles>
@@ -4161,7 +4492,7 @@
   <a:extraClrSchemeLst/>
   <a:extLst>
     <a:ext uri="{05A4C25C-085E-4340-85A3-A5531E510DB2}">
-      <thm15:themeFamily xmlns:thm15="http://schemas.microsoft.com/office/thememl/2012/main" xmlns="" name="Office Theme" id="{62F939B6-93AF-4DB8-9C6B-D6C7DFDC589F}" vid="{4A3C46E8-61CC-4603-A589-7422A47A8E4A}"/>
+      <thm15:themeFamily xmlns:thm15="http://schemas.microsoft.com/office/thememl/2012/main" name="Office Theme" id="{62F939B6-93AF-4DB8-9C6B-D6C7DFDC589F}" vid="{4A3C46E8-61CC-4603-A589-7422A47A8E4A}"/>
     </a:ext>
   </a:extLst>
 </a:theme>

</xml_diff>

<commit_message>
Gliederung zur Projektdokumentation erstellt - Lastenheft mit in das Repository aufgenommen - Gliederung erstellt - Der Gliederung Stichpunkte hinzugefügt - Notizen ergänzt
</commit_message>
<xml_diff>
--- a/Dokumentation/Notizen.docx
+++ b/Dokumentation/Notizen.docx
@@ -1,6 +1,6 @@
 
 <file path=word/document.xml><?xml version="1.0" encoding="utf-8"?>
-<w:document xmlns:wpc="http://schemas.microsoft.com/office/word/2010/wordprocessingCanvas" xmlns:mc="http://schemas.openxmlformats.org/markup-compatibility/2006" xmlns:o="urn:schemas-microsoft-com:office:office" xmlns:r="http://schemas.openxmlformats.org/officeDocument/2006/relationships" xmlns:m="http://schemas.openxmlformats.org/officeDocument/2006/math" xmlns:v="urn:schemas-microsoft-com:vml" xmlns:wp14="http://schemas.microsoft.com/office/word/2010/wordprocessingDrawing" xmlns:wp="http://schemas.openxmlformats.org/drawingml/2006/wordprocessingDrawing" xmlns:w10="urn:schemas-microsoft-com:office:word" xmlns:w="http://schemas.openxmlformats.org/wordprocessingml/2006/main" xmlns:w14="http://schemas.microsoft.com/office/word/2010/wordml" xmlns:w15="http://schemas.microsoft.com/office/word/2012/wordml" xmlns:wpg="http://schemas.microsoft.com/office/word/2010/wordprocessingGroup" xmlns:wpi="http://schemas.microsoft.com/office/word/2010/wordprocessingInk" xmlns:wne="http://schemas.microsoft.com/office/word/2006/wordml" xmlns:wps="http://schemas.microsoft.com/office/word/2010/wordprocessingShape" mc:Ignorable="w14 w15 wp14">
+<w:document xmlns:ve="http://schemas.openxmlformats.org/markup-compatibility/2006" xmlns:o="urn:schemas-microsoft-com:office:office" xmlns:r="http://schemas.openxmlformats.org/officeDocument/2006/relationships" xmlns:m="http://schemas.openxmlformats.org/officeDocument/2006/math" xmlns:v="urn:schemas-microsoft-com:vml" xmlns:wp="http://schemas.openxmlformats.org/drawingml/2006/wordprocessingDrawing" xmlns:w10="urn:schemas-microsoft-com:office:word" xmlns:w="http://schemas.openxmlformats.org/wordprocessingml/2006/main" xmlns:wne="http://schemas.microsoft.com/office/word/2006/wordml">
   <w:body>
     <w:p>
       <w:pPr>
@@ -801,10 +801,10 @@
     </w:p>
     <w:tbl>
       <w:tblPr>
-        <w:tblStyle w:val="Tabellenraster"/>
+        <w:tblStyle w:val="Tabellengitternetz"/>
         <w:tblW w:w="9570" w:type="dxa"/>
         <w:tblLayout w:type="fixed"/>
-        <w:tblLook w:val="04A0" w:firstRow="1" w:lastRow="0" w:firstColumn="1" w:lastColumn="0" w:noHBand="0" w:noVBand="1"/>
+        <w:tblLook w:val="04A0"/>
       </w:tblPr>
       <w:tblGrid>
         <w:gridCol w:w="1129"/>
@@ -2195,7 +2195,15 @@
             </w:r>
             <w:proofErr w:type="spellEnd"/>
             <w:r>
-              <w:t xml:space="preserve"> der App wurden das Android Support Repository </w:t>
+              <w:t xml:space="preserve"> der </w:t>
+            </w:r>
+            <w:proofErr w:type="spellStart"/>
+            <w:r>
+              <w:t>App</w:t>
+            </w:r>
+            <w:proofErr w:type="spellEnd"/>
+            <w:r>
+              <w:t xml:space="preserve"> wurden das Android Support Repository </w:t>
             </w:r>
             <w:r>
               <w:lastRenderedPageBreak/>
@@ -2500,13 +2508,8 @@
             </w:r>
             <w:proofErr w:type="spellEnd"/>
             <w:r>
-              <w:t xml:space="preserve">: Ändern des </w:t>
-            </w:r>
-            <w:proofErr w:type="spellStart"/>
-            <w:r>
-              <w:t>MasterPassworts</w:t>
-            </w:r>
-            <w:proofErr w:type="spellEnd"/>
+              <w:t>: Ändern des MasterPassworts</w:t>
+            </w:r>
           </w:p>
           <w:p>
             <w:proofErr w:type="spellStart"/>
@@ -3400,6 +3403,96 @@
             <w:bookmarkStart w:id="0" w:name="_GoBack"/>
             <w:bookmarkEnd w:id="0"/>
           </w:p>
+        </w:tc>
+      </w:tr>
+      <w:tr>
+        <w:tc>
+          <w:tcPr>
+            <w:tcW w:w="1129" w:type="dxa"/>
+            <w:tcBorders>
+              <w:top w:val="single" w:sz="4" w:space="0" w:color="auto"/>
+              <w:left w:val="single" w:sz="4" w:space="0" w:color="auto"/>
+              <w:bottom w:val="single" w:sz="4" w:space="0" w:color="auto"/>
+              <w:right w:val="single" w:sz="4" w:space="0" w:color="auto"/>
+            </w:tcBorders>
+          </w:tcPr>
+          <w:p>
+            <w:r>
+              <w:t>21.01.15</w:t>
+            </w:r>
+          </w:p>
+        </w:tc>
+        <w:tc>
+          <w:tcPr>
+            <w:tcW w:w="851" w:type="dxa"/>
+            <w:tcBorders>
+              <w:top w:val="single" w:sz="4" w:space="0" w:color="auto"/>
+              <w:left w:val="single" w:sz="4" w:space="0" w:color="auto"/>
+              <w:bottom w:val="single" w:sz="4" w:space="0" w:color="auto"/>
+              <w:right w:val="single" w:sz="4" w:space="0" w:color="auto"/>
+            </w:tcBorders>
+          </w:tcPr>
+          <w:p>
+            <w:proofErr w:type="spellStart"/>
+            <w:r>
+              <w:t>Mkerk</w:t>
+            </w:r>
+            <w:proofErr w:type="spellEnd"/>
+          </w:p>
+        </w:tc>
+        <w:tc>
+          <w:tcPr>
+            <w:tcW w:w="1134" w:type="dxa"/>
+            <w:tcBorders>
+              <w:top w:val="single" w:sz="4" w:space="0" w:color="auto"/>
+              <w:left w:val="single" w:sz="4" w:space="0" w:color="auto"/>
+              <w:bottom w:val="single" w:sz="4" w:space="0" w:color="auto"/>
+              <w:right w:val="single" w:sz="4" w:space="0" w:color="auto"/>
+            </w:tcBorders>
+          </w:tcPr>
+          <w:p>
+            <w:r>
+              <w:t>2 h</w:t>
+            </w:r>
+          </w:p>
+        </w:tc>
+        <w:tc>
+          <w:tcPr>
+            <w:tcW w:w="3339" w:type="dxa"/>
+            <w:tcBorders>
+              <w:top w:val="single" w:sz="4" w:space="0" w:color="auto"/>
+              <w:left w:val="single" w:sz="4" w:space="0" w:color="auto"/>
+              <w:bottom w:val="single" w:sz="4" w:space="0" w:color="auto"/>
+              <w:right w:val="single" w:sz="4" w:space="0" w:color="auto"/>
+            </w:tcBorders>
+          </w:tcPr>
+          <w:p>
+            <w:r>
+              <w:t>- Lastenheft mit in das Repository aufgenommen</w:t>
+            </w:r>
+          </w:p>
+          <w:p>
+            <w:r>
+              <w:t>- Gliederung zur Dokumentation erstellt</w:t>
+            </w:r>
+          </w:p>
+          <w:p>
+            <w:r>
+              <w:t>- Der Gliederung Stichpunkte über den späteren Inhalt hinzugefügt</w:t>
+            </w:r>
+          </w:p>
+        </w:tc>
+        <w:tc>
+          <w:tcPr>
+            <w:tcW w:w="3117" w:type="dxa"/>
+            <w:tcBorders>
+              <w:top w:val="single" w:sz="4" w:space="0" w:color="auto"/>
+              <w:left w:val="single" w:sz="4" w:space="0" w:color="auto"/>
+              <w:bottom w:val="single" w:sz="4" w:space="0" w:color="auto"/>
+              <w:right w:val="single" w:sz="4" w:space="0" w:color="auto"/>
+            </w:tcBorders>
+          </w:tcPr>
+          <w:p/>
         </w:tc>
       </w:tr>
     </w:tbl>
@@ -3421,7 +3514,7 @@
 </file>
 
 <file path=word/numbering.xml><?xml version="1.0" encoding="utf-8"?>
-<w:numbering xmlns:wpc="http://schemas.microsoft.com/office/word/2010/wordprocessingCanvas" xmlns:mc="http://schemas.openxmlformats.org/markup-compatibility/2006" xmlns:o="urn:schemas-microsoft-com:office:office" xmlns:r="http://schemas.openxmlformats.org/officeDocument/2006/relationships" xmlns:m="http://schemas.openxmlformats.org/officeDocument/2006/math" xmlns:v="urn:schemas-microsoft-com:vml" xmlns:wp14="http://schemas.microsoft.com/office/word/2010/wordprocessingDrawing" xmlns:wp="http://schemas.openxmlformats.org/drawingml/2006/wordprocessingDrawing" xmlns:w10="urn:schemas-microsoft-com:office:word" xmlns:w="http://schemas.openxmlformats.org/wordprocessingml/2006/main" xmlns:w14="http://schemas.microsoft.com/office/word/2010/wordml" xmlns:w15="http://schemas.microsoft.com/office/word/2012/wordml" xmlns:wpg="http://schemas.microsoft.com/office/word/2010/wordprocessingGroup" xmlns:wpi="http://schemas.microsoft.com/office/word/2010/wordprocessingInk" xmlns:wne="http://schemas.microsoft.com/office/word/2006/wordml" xmlns:wps="http://schemas.microsoft.com/office/word/2010/wordprocessingShape" mc:Ignorable="w14 w15 wp14">
+<w:numbering xmlns:ve="http://schemas.openxmlformats.org/markup-compatibility/2006" xmlns:o="urn:schemas-microsoft-com:office:office" xmlns:r="http://schemas.openxmlformats.org/officeDocument/2006/relationships" xmlns:m="http://schemas.openxmlformats.org/officeDocument/2006/math" xmlns:v="urn:schemas-microsoft-com:vml" xmlns:wp="http://schemas.openxmlformats.org/drawingml/2006/wordprocessingDrawing" xmlns:w10="urn:schemas-microsoft-com:office:word" xmlns:w="http://schemas.openxmlformats.org/wordprocessingml/2006/main" xmlns:wne="http://schemas.microsoft.com/office/word/2006/wordml">
   <w:abstractNum w:abstractNumId="0">
     <w:nsid w:val="498F2F9A"/>
     <w:multiLevelType w:val="hybridMultilevel"/>
@@ -3663,7 +3756,7 @@
 </file>
 
 <file path=word/styles.xml><?xml version="1.0" encoding="utf-8"?>
-<w:styles xmlns:mc="http://schemas.openxmlformats.org/markup-compatibility/2006" xmlns:r="http://schemas.openxmlformats.org/officeDocument/2006/relationships" xmlns:w="http://schemas.openxmlformats.org/wordprocessingml/2006/main" xmlns:w14="http://schemas.microsoft.com/office/word/2010/wordml" xmlns:w15="http://schemas.microsoft.com/office/word/2012/wordml" mc:Ignorable="w14 w15">
+<w:styles xmlns:r="http://schemas.openxmlformats.org/officeDocument/2006/relationships" xmlns:w="http://schemas.openxmlformats.org/wordprocessingml/2006/main">
   <w:docDefaults>
     <w:rPrDefault>
       <w:rPr>
@@ -3679,378 +3772,144 @@
       </w:pPr>
     </w:pPrDefault>
   </w:docDefaults>
-  <w:latentStyles w:defLockedState="0" w:defUIPriority="99" w:defSemiHidden="0" w:defUnhideWhenUsed="0" w:defQFormat="0" w:count="371">
-    <w:lsdException w:name="Normal" w:uiPriority="0" w:qFormat="1"/>
-    <w:lsdException w:name="heading 1" w:uiPriority="9" w:qFormat="1"/>
-    <w:lsdException w:name="heading 2" w:semiHidden="1" w:uiPriority="9" w:unhideWhenUsed="1" w:qFormat="1"/>
-    <w:lsdException w:name="heading 3" w:semiHidden="1" w:uiPriority="9" w:unhideWhenUsed="1" w:qFormat="1"/>
-    <w:lsdException w:name="heading 4" w:semiHidden="1" w:uiPriority="9" w:unhideWhenUsed="1" w:qFormat="1"/>
-    <w:lsdException w:name="heading 5" w:semiHidden="1" w:uiPriority="9" w:unhideWhenUsed="1" w:qFormat="1"/>
-    <w:lsdException w:name="heading 6" w:semiHidden="1" w:uiPriority="9" w:unhideWhenUsed="1" w:qFormat="1"/>
-    <w:lsdException w:name="heading 7" w:semiHidden="1" w:uiPriority="9" w:unhideWhenUsed="1" w:qFormat="1"/>
-    <w:lsdException w:name="heading 8" w:semiHidden="1" w:uiPriority="9" w:unhideWhenUsed="1" w:qFormat="1"/>
-    <w:lsdException w:name="heading 9" w:semiHidden="1" w:uiPriority="9" w:unhideWhenUsed="1" w:qFormat="1"/>
-    <w:lsdException w:name="index 1" w:semiHidden="1" w:unhideWhenUsed="1"/>
-    <w:lsdException w:name="index 2" w:semiHidden="1" w:unhideWhenUsed="1"/>
-    <w:lsdException w:name="index 3" w:semiHidden="1" w:unhideWhenUsed="1"/>
-    <w:lsdException w:name="index 4" w:semiHidden="1" w:unhideWhenUsed="1"/>
-    <w:lsdException w:name="index 5" w:semiHidden="1" w:unhideWhenUsed="1"/>
-    <w:lsdException w:name="index 6" w:semiHidden="1" w:unhideWhenUsed="1"/>
-    <w:lsdException w:name="index 7" w:semiHidden="1" w:unhideWhenUsed="1"/>
-    <w:lsdException w:name="index 8" w:semiHidden="1" w:unhideWhenUsed="1"/>
-    <w:lsdException w:name="index 9" w:semiHidden="1" w:unhideWhenUsed="1"/>
-    <w:lsdException w:name="toc 1" w:semiHidden="1" w:uiPriority="39" w:unhideWhenUsed="1"/>
-    <w:lsdException w:name="toc 2" w:semiHidden="1" w:uiPriority="39" w:unhideWhenUsed="1"/>
-    <w:lsdException w:name="toc 3" w:semiHidden="1" w:uiPriority="39" w:unhideWhenUsed="1"/>
-    <w:lsdException w:name="toc 4" w:semiHidden="1" w:uiPriority="39" w:unhideWhenUsed="1"/>
-    <w:lsdException w:name="toc 5" w:semiHidden="1" w:uiPriority="39" w:unhideWhenUsed="1"/>
-    <w:lsdException w:name="toc 6" w:semiHidden="1" w:uiPriority="39" w:unhideWhenUsed="1"/>
-    <w:lsdException w:name="toc 7" w:semiHidden="1" w:uiPriority="39" w:unhideWhenUsed="1"/>
-    <w:lsdException w:name="toc 8" w:semiHidden="1" w:uiPriority="39" w:unhideWhenUsed="1"/>
-    <w:lsdException w:name="toc 9" w:semiHidden="1" w:uiPriority="39" w:unhideWhenUsed="1"/>
-    <w:lsdException w:name="Normal Indent" w:semiHidden="1" w:unhideWhenUsed="1"/>
-    <w:lsdException w:name="footnote text" w:semiHidden="1" w:unhideWhenUsed="1"/>
-    <w:lsdException w:name="annotation text" w:semiHidden="1" w:unhideWhenUsed="1"/>
-    <w:lsdException w:name="header" w:semiHidden="1" w:unhideWhenUsed="1"/>
-    <w:lsdException w:name="footer" w:semiHidden="1" w:unhideWhenUsed="1"/>
-    <w:lsdException w:name="index heading" w:semiHidden="1" w:unhideWhenUsed="1"/>
-    <w:lsdException w:name="caption" w:semiHidden="1" w:uiPriority="35" w:unhideWhenUsed="1" w:qFormat="1"/>
-    <w:lsdException w:name="table of figures" w:semiHidden="1" w:unhideWhenUsed="1"/>
-    <w:lsdException w:name="envelope address" w:semiHidden="1" w:unhideWhenUsed="1"/>
-    <w:lsdException w:name="envelope return" w:semiHidden="1" w:unhideWhenUsed="1"/>
-    <w:lsdException w:name="footnote reference" w:semiHidden="1" w:unhideWhenUsed="1"/>
-    <w:lsdException w:name="annotation reference" w:semiHidden="1" w:unhideWhenUsed="1"/>
-    <w:lsdException w:name="line number" w:semiHidden="1" w:unhideWhenUsed="1"/>
-    <w:lsdException w:name="page number" w:semiHidden="1" w:unhideWhenUsed="1"/>
-    <w:lsdException w:name="endnote reference" w:semiHidden="1" w:unhideWhenUsed="1"/>
-    <w:lsdException w:name="endnote text" w:semiHidden="1" w:unhideWhenUsed="1"/>
-    <w:lsdException w:name="table of authorities" w:semiHidden="1" w:unhideWhenUsed="1"/>
-    <w:lsdException w:name="macro" w:semiHidden="1" w:unhideWhenUsed="1"/>
-    <w:lsdException w:name="toa heading" w:semiHidden="1" w:unhideWhenUsed="1"/>
-    <w:lsdException w:name="List" w:semiHidden="1" w:unhideWhenUsed="1"/>
-    <w:lsdException w:name="List Bullet" w:semiHidden="1" w:unhideWhenUsed="1"/>
-    <w:lsdException w:name="List Number" w:semiHidden="1" w:unhideWhenUsed="1"/>
-    <w:lsdException w:name="List 2" w:semiHidden="1" w:unhideWhenUsed="1"/>
-    <w:lsdException w:name="List 3" w:semiHidden="1" w:unhideWhenUsed="1"/>
-    <w:lsdException w:name="List 4" w:semiHidden="1" w:unhideWhenUsed="1"/>
-    <w:lsdException w:name="List 5" w:semiHidden="1" w:unhideWhenUsed="1"/>
-    <w:lsdException w:name="List Bullet 2" w:semiHidden="1" w:unhideWhenUsed="1"/>
-    <w:lsdException w:name="List Bullet 3" w:semiHidden="1" w:unhideWhenUsed="1"/>
-    <w:lsdException w:name="List Bullet 4" w:semiHidden="1" w:unhideWhenUsed="1"/>
-    <w:lsdException w:name="List Bullet 5" w:semiHidden="1" w:unhideWhenUsed="1"/>
-    <w:lsdException w:name="List Number 2" w:semiHidden="1" w:unhideWhenUsed="1"/>
-    <w:lsdException w:name="List Number 3" w:semiHidden="1" w:unhideWhenUsed="1"/>
-    <w:lsdException w:name="List Number 4" w:semiHidden="1" w:unhideWhenUsed="1"/>
-    <w:lsdException w:name="List Number 5" w:semiHidden="1" w:unhideWhenUsed="1"/>
-    <w:lsdException w:name="Title" w:uiPriority="10" w:qFormat="1"/>
-    <w:lsdException w:name="Closing" w:semiHidden="1" w:unhideWhenUsed="1"/>
-    <w:lsdException w:name="Signature" w:semiHidden="1" w:unhideWhenUsed="1"/>
-    <w:lsdException w:name="Default Paragraph Font" w:semiHidden="1" w:uiPriority="1" w:unhideWhenUsed="1"/>
-    <w:lsdException w:name="Body Text" w:semiHidden="1" w:unhideWhenUsed="1"/>
-    <w:lsdException w:name="Body Text Indent" w:semiHidden="1" w:unhideWhenUsed="1"/>
-    <w:lsdException w:name="List Continue" w:semiHidden="1" w:unhideWhenUsed="1"/>
-    <w:lsdException w:name="List Continue 2" w:semiHidden="1" w:unhideWhenUsed="1"/>
-    <w:lsdException w:name="List Continue 3" w:semiHidden="1" w:unhideWhenUsed="1"/>
-    <w:lsdException w:name="List Continue 4" w:semiHidden="1" w:unhideWhenUsed="1"/>
-    <w:lsdException w:name="List Continue 5" w:semiHidden="1" w:unhideWhenUsed="1"/>
-    <w:lsdException w:name="Message Header" w:semiHidden="1" w:unhideWhenUsed="1"/>
-    <w:lsdException w:name="Subtitle" w:uiPriority="11" w:qFormat="1"/>
-    <w:lsdException w:name="Salutation" w:semiHidden="1" w:unhideWhenUsed="1"/>
-    <w:lsdException w:name="Date" w:semiHidden="1" w:unhideWhenUsed="1"/>
-    <w:lsdException w:name="Body Text First Indent" w:semiHidden="1" w:unhideWhenUsed="1"/>
-    <w:lsdException w:name="Body Text First Indent 2" w:semiHidden="1" w:unhideWhenUsed="1"/>
-    <w:lsdException w:name="Note Heading" w:semiHidden="1" w:unhideWhenUsed="1"/>
-    <w:lsdException w:name="Body Text 2" w:semiHidden="1" w:unhideWhenUsed="1"/>
-    <w:lsdException w:name="Body Text 3" w:semiHidden="1" w:unhideWhenUsed="1"/>
-    <w:lsdException w:name="Body Text Indent 2" w:semiHidden="1" w:unhideWhenUsed="1"/>
-    <w:lsdException w:name="Body Text Indent 3" w:semiHidden="1" w:unhideWhenUsed="1"/>
-    <w:lsdException w:name="Block Text" w:semiHidden="1" w:unhideWhenUsed="1"/>
-    <w:lsdException w:name="Hyperlink" w:semiHidden="1" w:unhideWhenUsed="1"/>
-    <w:lsdException w:name="FollowedHyperlink" w:semiHidden="1" w:unhideWhenUsed="1"/>
-    <w:lsdException w:name="Strong" w:uiPriority="22" w:qFormat="1"/>
-    <w:lsdException w:name="Emphasis" w:uiPriority="20" w:qFormat="1"/>
-    <w:lsdException w:name="Document Map" w:semiHidden="1" w:unhideWhenUsed="1"/>
-    <w:lsdException w:name="Plain Text" w:semiHidden="1" w:unhideWhenUsed="1"/>
-    <w:lsdException w:name="E-mail Signature" w:semiHidden="1" w:unhideWhenUsed="1"/>
-    <w:lsdException w:name="HTML Top of Form" w:semiHidden="1" w:unhideWhenUsed="1"/>
-    <w:lsdException w:name="HTML Bottom of Form" w:semiHidden="1" w:unhideWhenUsed="1"/>
-    <w:lsdException w:name="Normal (Web)" w:semiHidden="1" w:unhideWhenUsed="1"/>
-    <w:lsdException w:name="HTML Acronym" w:semiHidden="1" w:unhideWhenUsed="1"/>
-    <w:lsdException w:name="HTML Address" w:semiHidden="1" w:unhideWhenUsed="1"/>
-    <w:lsdException w:name="HTML Cite" w:semiHidden="1" w:unhideWhenUsed="1"/>
-    <w:lsdException w:name="HTML Code" w:semiHidden="1" w:unhideWhenUsed="1"/>
-    <w:lsdException w:name="HTML Definition" w:semiHidden="1" w:unhideWhenUsed="1"/>
-    <w:lsdException w:name="HTML Keyboard" w:semiHidden="1" w:unhideWhenUsed="1"/>
-    <w:lsdException w:name="HTML Preformatted" w:semiHidden="1" w:unhideWhenUsed="1"/>
-    <w:lsdException w:name="HTML Sample" w:semiHidden="1" w:unhideWhenUsed="1"/>
-    <w:lsdException w:name="HTML Typewriter" w:semiHidden="1" w:unhideWhenUsed="1"/>
-    <w:lsdException w:name="HTML Variable" w:semiHidden="1" w:unhideWhenUsed="1"/>
-    <w:lsdException w:name="Normal Table" w:semiHidden="1" w:unhideWhenUsed="1"/>
-    <w:lsdException w:name="annotation subject" w:semiHidden="1" w:unhideWhenUsed="1"/>
-    <w:lsdException w:name="No List" w:semiHidden="1" w:unhideWhenUsed="1"/>
-    <w:lsdException w:name="Outline List 1" w:semiHidden="1" w:unhideWhenUsed="1"/>
-    <w:lsdException w:name="Outline List 2" w:semiHidden="1" w:unhideWhenUsed="1"/>
-    <w:lsdException w:name="Outline List 3" w:semiHidden="1" w:unhideWhenUsed="1"/>
-    <w:lsdException w:name="Table Simple 1" w:semiHidden="1" w:unhideWhenUsed="1"/>
-    <w:lsdException w:name="Table Simple 2" w:semiHidden="1" w:unhideWhenUsed="1"/>
-    <w:lsdException w:name="Table Simple 3" w:semiHidden="1" w:unhideWhenUsed="1"/>
-    <w:lsdException w:name="Table Classic 1" w:semiHidden="1" w:unhideWhenUsed="1"/>
-    <w:lsdException w:name="Table Classic 2" w:semiHidden="1" w:unhideWhenUsed="1"/>
-    <w:lsdException w:name="Table Classic 3" w:semiHidden="1" w:unhideWhenUsed="1"/>
-    <w:lsdException w:name="Table Classic 4" w:semiHidden="1" w:unhideWhenUsed="1"/>
-    <w:lsdException w:name="Table Colorful 1" w:semiHidden="1" w:unhideWhenUsed="1"/>
-    <w:lsdException w:name="Table Colorful 2" w:semiHidden="1" w:unhideWhenUsed="1"/>
-    <w:lsdException w:name="Table Colorful 3" w:semiHidden="1" w:unhideWhenUsed="1"/>
-    <w:lsdException w:name="Table Columns 1" w:semiHidden="1" w:unhideWhenUsed="1"/>
-    <w:lsdException w:name="Table Columns 2" w:semiHidden="1" w:unhideWhenUsed="1"/>
-    <w:lsdException w:name="Table Columns 3" w:semiHidden="1" w:unhideWhenUsed="1"/>
-    <w:lsdException w:name="Table Columns 4" w:semiHidden="1" w:unhideWhenUsed="1"/>
-    <w:lsdException w:name="Table Columns 5" w:semiHidden="1" w:unhideWhenUsed="1"/>
-    <w:lsdException w:name="Table Grid 1" w:semiHidden="1" w:unhideWhenUsed="1"/>
-    <w:lsdException w:name="Table Grid 2" w:semiHidden="1" w:unhideWhenUsed="1"/>
-    <w:lsdException w:name="Table Grid 3" w:semiHidden="1" w:unhideWhenUsed="1"/>
-    <w:lsdException w:name="Table Grid 4" w:semiHidden="1" w:unhideWhenUsed="1"/>
-    <w:lsdException w:name="Table Grid 5" w:semiHidden="1" w:unhideWhenUsed="1"/>
-    <w:lsdException w:name="Table Grid 6" w:semiHidden="1" w:unhideWhenUsed="1"/>
-    <w:lsdException w:name="Table Grid 7" w:semiHidden="1" w:unhideWhenUsed="1"/>
-    <w:lsdException w:name="Table Grid 8" w:semiHidden="1" w:unhideWhenUsed="1"/>
-    <w:lsdException w:name="Table List 1" w:semiHidden="1" w:unhideWhenUsed="1"/>
-    <w:lsdException w:name="Table List 2" w:semiHidden="1" w:unhideWhenUsed="1"/>
-    <w:lsdException w:name="Table List 3" w:semiHidden="1" w:unhideWhenUsed="1"/>
-    <w:lsdException w:name="Table List 4" w:semiHidden="1" w:unhideWhenUsed="1"/>
-    <w:lsdException w:name="Table List 5" w:semiHidden="1" w:unhideWhenUsed="1"/>
-    <w:lsdException w:name="Table List 6" w:semiHidden="1" w:unhideWhenUsed="1"/>
-    <w:lsdException w:name="Table List 7" w:semiHidden="1" w:unhideWhenUsed="1"/>
-    <w:lsdException w:name="Table List 8" w:semiHidden="1" w:unhideWhenUsed="1"/>
-    <w:lsdException w:name="Table 3D effects 1" w:semiHidden="1" w:unhideWhenUsed="1"/>
-    <w:lsdException w:name="Table 3D effects 2" w:semiHidden="1" w:unhideWhenUsed="1"/>
-    <w:lsdException w:name="Table 3D effects 3" w:semiHidden="1" w:unhideWhenUsed="1"/>
-    <w:lsdException w:name="Table Contemporary" w:semiHidden="1" w:unhideWhenUsed="1"/>
-    <w:lsdException w:name="Table Elegant" w:semiHidden="1" w:unhideWhenUsed="1"/>
-    <w:lsdException w:name="Table Professional" w:semiHidden="1" w:unhideWhenUsed="1"/>
-    <w:lsdException w:name="Table Subtle 1" w:semiHidden="1" w:unhideWhenUsed="1"/>
-    <w:lsdException w:name="Table Subtle 2" w:semiHidden="1" w:unhideWhenUsed="1"/>
-    <w:lsdException w:name="Table Web 1" w:semiHidden="1" w:unhideWhenUsed="1"/>
-    <w:lsdException w:name="Table Web 2" w:semiHidden="1" w:unhideWhenUsed="1"/>
-    <w:lsdException w:name="Table Web 3" w:semiHidden="1" w:unhideWhenUsed="1"/>
-    <w:lsdException w:name="Balloon Text" w:semiHidden="1" w:unhideWhenUsed="1"/>
-    <w:lsdException w:name="Table Grid" w:uiPriority="39"/>
-    <w:lsdException w:name="Table Theme" w:semiHidden="1" w:unhideWhenUsed="1"/>
-    <w:lsdException w:name="Placeholder Text" w:semiHidden="1"/>
-    <w:lsdException w:name="No Spacing" w:uiPriority="1" w:qFormat="1"/>
-    <w:lsdException w:name="Light Shading" w:uiPriority="60"/>
-    <w:lsdException w:name="Light List" w:uiPriority="61"/>
-    <w:lsdException w:name="Light Grid" w:uiPriority="62"/>
-    <w:lsdException w:name="Medium Shading 1" w:uiPriority="63"/>
-    <w:lsdException w:name="Medium Shading 2" w:uiPriority="64"/>
-    <w:lsdException w:name="Medium List 1" w:uiPriority="65"/>
-    <w:lsdException w:name="Medium List 2" w:uiPriority="66"/>
-    <w:lsdException w:name="Medium Grid 1" w:uiPriority="67"/>
-    <w:lsdException w:name="Medium Grid 2" w:uiPriority="68"/>
-    <w:lsdException w:name="Medium Grid 3" w:uiPriority="69"/>
-    <w:lsdException w:name="Dark List" w:uiPriority="70"/>
-    <w:lsdException w:name="Colorful Shading" w:uiPriority="71"/>
-    <w:lsdException w:name="Colorful List" w:uiPriority="72"/>
-    <w:lsdException w:name="Colorful Grid" w:uiPriority="73"/>
-    <w:lsdException w:name="Light Shading Accent 1" w:uiPriority="60"/>
-    <w:lsdException w:name="Light List Accent 1" w:uiPriority="61"/>
-    <w:lsdException w:name="Light Grid Accent 1" w:uiPriority="62"/>
-    <w:lsdException w:name="Medium Shading 1 Accent 1" w:uiPriority="63"/>
-    <w:lsdException w:name="Medium Shading 2 Accent 1" w:uiPriority="64"/>
-    <w:lsdException w:name="Medium List 1 Accent 1" w:uiPriority="65"/>
-    <w:lsdException w:name="Revision" w:semiHidden="1"/>
-    <w:lsdException w:name="List Paragraph" w:uiPriority="34" w:qFormat="1"/>
-    <w:lsdException w:name="Quote" w:uiPriority="29" w:qFormat="1"/>
-    <w:lsdException w:name="Intense Quote" w:uiPriority="30" w:qFormat="1"/>
-    <w:lsdException w:name="Medium List 2 Accent 1" w:uiPriority="66"/>
-    <w:lsdException w:name="Medium Grid 1 Accent 1" w:uiPriority="67"/>
-    <w:lsdException w:name="Medium Grid 2 Accent 1" w:uiPriority="68"/>
-    <w:lsdException w:name="Medium Grid 3 Accent 1" w:uiPriority="69"/>
-    <w:lsdException w:name="Dark List Accent 1" w:uiPriority="70"/>
-    <w:lsdException w:name="Colorful Shading Accent 1" w:uiPriority="71"/>
-    <w:lsdException w:name="Colorful List Accent 1" w:uiPriority="72"/>
-    <w:lsdException w:name="Colorful Grid Accent 1" w:uiPriority="73"/>
-    <w:lsdException w:name="Light Shading Accent 2" w:uiPriority="60"/>
-    <w:lsdException w:name="Light List Accent 2" w:uiPriority="61"/>
-    <w:lsdException w:name="Light Grid Accent 2" w:uiPriority="62"/>
-    <w:lsdException w:name="Medium Shading 1 Accent 2" w:uiPriority="63"/>
-    <w:lsdException w:name="Medium Shading 2 Accent 2" w:uiPriority="64"/>
-    <w:lsdException w:name="Medium List 1 Accent 2" w:uiPriority="65"/>
-    <w:lsdException w:name="Medium List 2 Accent 2" w:uiPriority="66"/>
-    <w:lsdException w:name="Medium Grid 1 Accent 2" w:uiPriority="67"/>
-    <w:lsdException w:name="Medium Grid 2 Accent 2" w:uiPriority="68"/>
-    <w:lsdException w:name="Medium Grid 3 Accent 2" w:uiPriority="69"/>
-    <w:lsdException w:name="Dark List Accent 2" w:uiPriority="70"/>
-    <w:lsdException w:name="Colorful Shading Accent 2" w:uiPriority="71"/>
-    <w:lsdException w:name="Colorful List Accent 2" w:uiPriority="72"/>
-    <w:lsdException w:name="Colorful Grid Accent 2" w:uiPriority="73"/>
-    <w:lsdException w:name="Light Shading Accent 3" w:uiPriority="60"/>
-    <w:lsdException w:name="Light List Accent 3" w:uiPriority="61"/>
-    <w:lsdException w:name="Light Grid Accent 3" w:uiPriority="62"/>
-    <w:lsdException w:name="Medium Shading 1 Accent 3" w:uiPriority="63"/>
-    <w:lsdException w:name="Medium Shading 2 Accent 3" w:uiPriority="64"/>
-    <w:lsdException w:name="Medium List 1 Accent 3" w:uiPriority="65"/>
-    <w:lsdException w:name="Medium List 2 Accent 3" w:uiPriority="66"/>
-    <w:lsdException w:name="Medium Grid 1 Accent 3" w:uiPriority="67"/>
-    <w:lsdException w:name="Medium Grid 2 Accent 3" w:uiPriority="68"/>
-    <w:lsdException w:name="Medium Grid 3 Accent 3" w:uiPriority="69"/>
-    <w:lsdException w:name="Dark List Accent 3" w:uiPriority="70"/>
-    <w:lsdException w:name="Colorful Shading Accent 3" w:uiPriority="71"/>
-    <w:lsdException w:name="Colorful List Accent 3" w:uiPriority="72"/>
-    <w:lsdException w:name="Colorful Grid Accent 3" w:uiPriority="73"/>
-    <w:lsdException w:name="Light Shading Accent 4" w:uiPriority="60"/>
-    <w:lsdException w:name="Light List Accent 4" w:uiPriority="61"/>
-    <w:lsdException w:name="Light Grid Accent 4" w:uiPriority="62"/>
-    <w:lsdException w:name="Medium Shading 1 Accent 4" w:uiPriority="63"/>
-    <w:lsdException w:name="Medium Shading 2 Accent 4" w:uiPriority="64"/>
-    <w:lsdException w:name="Medium List 1 Accent 4" w:uiPriority="65"/>
-    <w:lsdException w:name="Medium List 2 Accent 4" w:uiPriority="66"/>
-    <w:lsdException w:name="Medium Grid 1 Accent 4" w:uiPriority="67"/>
-    <w:lsdException w:name="Medium Grid 2 Accent 4" w:uiPriority="68"/>
-    <w:lsdException w:name="Medium Grid 3 Accent 4" w:uiPriority="69"/>
-    <w:lsdException w:name="Dark List Accent 4" w:uiPriority="70"/>
-    <w:lsdException w:name="Colorful Shading Accent 4" w:uiPriority="71"/>
-    <w:lsdException w:name="Colorful List Accent 4" w:uiPriority="72"/>
-    <w:lsdException w:name="Colorful Grid Accent 4" w:uiPriority="73"/>
-    <w:lsdException w:name="Light Shading Accent 5" w:uiPriority="60"/>
-    <w:lsdException w:name="Light List Accent 5" w:uiPriority="61"/>
-    <w:lsdException w:name="Light Grid Accent 5" w:uiPriority="62"/>
-    <w:lsdException w:name="Medium Shading 1 Accent 5" w:uiPriority="63"/>
-    <w:lsdException w:name="Medium Shading 2 Accent 5" w:uiPriority="64"/>
-    <w:lsdException w:name="Medium List 1 Accent 5" w:uiPriority="65"/>
-    <w:lsdException w:name="Medium List 2 Accent 5" w:uiPriority="66"/>
-    <w:lsdException w:name="Medium Grid 1 Accent 5" w:uiPriority="67"/>
-    <w:lsdException w:name="Medium Grid 2 Accent 5" w:uiPriority="68"/>
-    <w:lsdException w:name="Medium Grid 3 Accent 5" w:uiPriority="69"/>
-    <w:lsdException w:name="Dark List Accent 5" w:uiPriority="70"/>
-    <w:lsdException w:name="Colorful Shading Accent 5" w:uiPriority="71"/>
-    <w:lsdException w:name="Colorful List Accent 5" w:uiPriority="72"/>
-    <w:lsdException w:name="Colorful Grid Accent 5" w:uiPriority="73"/>
-    <w:lsdException w:name="Light Shading Accent 6" w:uiPriority="60"/>
-    <w:lsdException w:name="Light List Accent 6" w:uiPriority="61"/>
-    <w:lsdException w:name="Light Grid Accent 6" w:uiPriority="62"/>
-    <w:lsdException w:name="Medium Shading 1 Accent 6" w:uiPriority="63"/>
-    <w:lsdException w:name="Medium Shading 2 Accent 6" w:uiPriority="64"/>
-    <w:lsdException w:name="Medium List 1 Accent 6" w:uiPriority="65"/>
-    <w:lsdException w:name="Medium List 2 Accent 6" w:uiPriority="66"/>
-    <w:lsdException w:name="Medium Grid 1 Accent 6" w:uiPriority="67"/>
-    <w:lsdException w:name="Medium Grid 2 Accent 6" w:uiPriority="68"/>
-    <w:lsdException w:name="Medium Grid 3 Accent 6" w:uiPriority="69"/>
-    <w:lsdException w:name="Dark List Accent 6" w:uiPriority="70"/>
-    <w:lsdException w:name="Colorful Shading Accent 6" w:uiPriority="71"/>
-    <w:lsdException w:name="Colorful List Accent 6" w:uiPriority="72"/>
-    <w:lsdException w:name="Colorful Grid Accent 6" w:uiPriority="73"/>
-    <w:lsdException w:name="Subtle Emphasis" w:uiPriority="19" w:qFormat="1"/>
-    <w:lsdException w:name="Intense Emphasis" w:uiPriority="21" w:qFormat="1"/>
-    <w:lsdException w:name="Subtle Reference" w:uiPriority="31" w:qFormat="1"/>
-    <w:lsdException w:name="Intense Reference" w:uiPriority="32" w:qFormat="1"/>
-    <w:lsdException w:name="Book Title" w:uiPriority="33" w:qFormat="1"/>
-    <w:lsdException w:name="Bibliography" w:semiHidden="1" w:uiPriority="37" w:unhideWhenUsed="1"/>
-    <w:lsdException w:name="TOC Heading" w:semiHidden="1" w:uiPriority="39" w:unhideWhenUsed="1" w:qFormat="1"/>
-    <w:lsdException w:name="Plain Table 1" w:uiPriority="41"/>
-    <w:lsdException w:name="Plain Table 2" w:uiPriority="42"/>
-    <w:lsdException w:name="Plain Table 3" w:uiPriority="43"/>
-    <w:lsdException w:name="Plain Table 4" w:uiPriority="44"/>
-    <w:lsdException w:name="Plain Table 5" w:uiPriority="45"/>
-    <w:lsdException w:name="Grid Table Light" w:uiPriority="40"/>
-    <w:lsdException w:name="Grid Table 1 Light" w:uiPriority="46"/>
-    <w:lsdException w:name="Grid Table 2" w:uiPriority="47"/>
-    <w:lsdException w:name="Grid Table 3" w:uiPriority="48"/>
-    <w:lsdException w:name="Grid Table 4" w:uiPriority="49"/>
-    <w:lsdException w:name="Grid Table 5 Dark" w:uiPriority="50"/>
-    <w:lsdException w:name="Grid Table 6 Colorful" w:uiPriority="51"/>
-    <w:lsdException w:name="Grid Table 7 Colorful" w:uiPriority="52"/>
-    <w:lsdException w:name="Grid Table 1 Light Accent 1" w:uiPriority="46"/>
-    <w:lsdException w:name="Grid Table 2 Accent 1" w:uiPriority="47"/>
-    <w:lsdException w:name="Grid Table 3 Accent 1" w:uiPriority="48"/>
-    <w:lsdException w:name="Grid Table 4 Accent 1" w:uiPriority="49"/>
-    <w:lsdException w:name="Grid Table 5 Dark Accent 1" w:uiPriority="50"/>
-    <w:lsdException w:name="Grid Table 6 Colorful Accent 1" w:uiPriority="51"/>
-    <w:lsdException w:name="Grid Table 7 Colorful Accent 1" w:uiPriority="52"/>
-    <w:lsdException w:name="Grid Table 1 Light Accent 2" w:uiPriority="46"/>
-    <w:lsdException w:name="Grid Table 2 Accent 2" w:uiPriority="47"/>
-    <w:lsdException w:name="Grid Table 3 Accent 2" w:uiPriority="48"/>
-    <w:lsdException w:name="Grid Table 4 Accent 2" w:uiPriority="49"/>
-    <w:lsdException w:name="Grid Table 5 Dark Accent 2" w:uiPriority="50"/>
-    <w:lsdException w:name="Grid Table 6 Colorful Accent 2" w:uiPriority="51"/>
-    <w:lsdException w:name="Grid Table 7 Colorful Accent 2" w:uiPriority="52"/>
-    <w:lsdException w:name="Grid Table 1 Light Accent 3" w:uiPriority="46"/>
-    <w:lsdException w:name="Grid Table 2 Accent 3" w:uiPriority="47"/>
-    <w:lsdException w:name="Grid Table 3 Accent 3" w:uiPriority="48"/>
-    <w:lsdException w:name="Grid Table 4 Accent 3" w:uiPriority="49"/>
-    <w:lsdException w:name="Grid Table 5 Dark Accent 3" w:uiPriority="50"/>
-    <w:lsdException w:name="Grid Table 6 Colorful Accent 3" w:uiPriority="51"/>
-    <w:lsdException w:name="Grid Table 7 Colorful Accent 3" w:uiPriority="52"/>
-    <w:lsdException w:name="Grid Table 1 Light Accent 4" w:uiPriority="46"/>
-    <w:lsdException w:name="Grid Table 2 Accent 4" w:uiPriority="47"/>
-    <w:lsdException w:name="Grid Table 3 Accent 4" w:uiPriority="48"/>
-    <w:lsdException w:name="Grid Table 4 Accent 4" w:uiPriority="49"/>
-    <w:lsdException w:name="Grid Table 5 Dark Accent 4" w:uiPriority="50"/>
-    <w:lsdException w:name="Grid Table 6 Colorful Accent 4" w:uiPriority="51"/>
-    <w:lsdException w:name="Grid Table 7 Colorful Accent 4" w:uiPriority="52"/>
-    <w:lsdException w:name="Grid Table 1 Light Accent 5" w:uiPriority="46"/>
-    <w:lsdException w:name="Grid Table 2 Accent 5" w:uiPriority="47"/>
-    <w:lsdException w:name="Grid Table 3 Accent 5" w:uiPriority="48"/>
-    <w:lsdException w:name="Grid Table 4 Accent 5" w:uiPriority="49"/>
-    <w:lsdException w:name="Grid Table 5 Dark Accent 5" w:uiPriority="50"/>
-    <w:lsdException w:name="Grid Table 6 Colorful Accent 5" w:uiPriority="51"/>
-    <w:lsdException w:name="Grid Table 7 Colorful Accent 5" w:uiPriority="52"/>
-    <w:lsdException w:name="Grid Table 1 Light Accent 6" w:uiPriority="46"/>
-    <w:lsdException w:name="Grid Table 2 Accent 6" w:uiPriority="47"/>
-    <w:lsdException w:name="Grid Table 3 Accent 6" w:uiPriority="48"/>
-    <w:lsdException w:name="Grid Table 4 Accent 6" w:uiPriority="49"/>
-    <w:lsdException w:name="Grid Table 5 Dark Accent 6" w:uiPriority="50"/>
-    <w:lsdException w:name="Grid Table 6 Colorful Accent 6" w:uiPriority="51"/>
-    <w:lsdException w:name="Grid Table 7 Colorful Accent 6" w:uiPriority="52"/>
-    <w:lsdException w:name="List Table 1 Light" w:uiPriority="46"/>
-    <w:lsdException w:name="List Table 2" w:uiPriority="47"/>
-    <w:lsdException w:name="List Table 3" w:uiPriority="48"/>
-    <w:lsdException w:name="List Table 4" w:uiPriority="49"/>
-    <w:lsdException w:name="List Table 5 Dark" w:uiPriority="50"/>
-    <w:lsdException w:name="List Table 6 Colorful" w:uiPriority="51"/>
-    <w:lsdException w:name="List Table 7 Colorful" w:uiPriority="52"/>
-    <w:lsdException w:name="List Table 1 Light Accent 1" w:uiPriority="46"/>
-    <w:lsdException w:name="List Table 2 Accent 1" w:uiPriority="47"/>
-    <w:lsdException w:name="List Table 3 Accent 1" w:uiPriority="48"/>
-    <w:lsdException w:name="List Table 4 Accent 1" w:uiPriority="49"/>
-    <w:lsdException w:name="List Table 5 Dark Accent 1" w:uiPriority="50"/>
-    <w:lsdException w:name="List Table 6 Colorful Accent 1" w:uiPriority="51"/>
-    <w:lsdException w:name="List Table 7 Colorful Accent 1" w:uiPriority="52"/>
-    <w:lsdException w:name="List Table 1 Light Accent 2" w:uiPriority="46"/>
-    <w:lsdException w:name="List Table 2 Accent 2" w:uiPriority="47"/>
-    <w:lsdException w:name="List Table 3 Accent 2" w:uiPriority="48"/>
-    <w:lsdException w:name="List Table 4 Accent 2" w:uiPriority="49"/>
-    <w:lsdException w:name="List Table 5 Dark Accent 2" w:uiPriority="50"/>
-    <w:lsdException w:name="List Table 6 Colorful Accent 2" w:uiPriority="51"/>
-    <w:lsdException w:name="List Table 7 Colorful Accent 2" w:uiPriority="52"/>
-    <w:lsdException w:name="List Table 1 Light Accent 3" w:uiPriority="46"/>
-    <w:lsdException w:name="List Table 2 Accent 3" w:uiPriority="47"/>
-    <w:lsdException w:name="List Table 3 Accent 3" w:uiPriority="48"/>
-    <w:lsdException w:name="List Table 4 Accent 3" w:uiPriority="49"/>
-    <w:lsdException w:name="List Table 5 Dark Accent 3" w:uiPriority="50"/>
-    <w:lsdException w:name="List Table 6 Colorful Accent 3" w:uiPriority="51"/>
-    <w:lsdException w:name="List Table 7 Colorful Accent 3" w:uiPriority="52"/>
-    <w:lsdException w:name="List Table 1 Light Accent 4" w:uiPriority="46"/>
-    <w:lsdException w:name="List Table 2 Accent 4" w:uiPriority="47"/>
-    <w:lsdException w:name="List Table 3 Accent 4" w:uiPriority="48"/>
-    <w:lsdException w:name="List Table 4 Accent 4" w:uiPriority="49"/>
-    <w:lsdException w:name="List Table 5 Dark Accent 4" w:uiPriority="50"/>
-    <w:lsdException w:name="List Table 6 Colorful Accent 4" w:uiPriority="51"/>
-    <w:lsdException w:name="List Table 7 Colorful Accent 4" w:uiPriority="52"/>
-    <w:lsdException w:name="List Table 1 Light Accent 5" w:uiPriority="46"/>
-    <w:lsdException w:name="List Table 2 Accent 5" w:uiPriority="47"/>
-    <w:lsdException w:name="List Table 3 Accent 5" w:uiPriority="48"/>
-    <w:lsdException w:name="List Table 4 Accent 5" w:uiPriority="49"/>
-    <w:lsdException w:name="List Table 5 Dark Accent 5" w:uiPriority="50"/>
-    <w:lsdException w:name="List Table 6 Colorful Accent 5" w:uiPriority="51"/>
-    <w:lsdException w:name="List Table 7 Colorful Accent 5" w:uiPriority="52"/>
-    <w:lsdException w:name="List Table 1 Light Accent 6" w:uiPriority="46"/>
-    <w:lsdException w:name="List Table 2 Accent 6" w:uiPriority="47"/>
-    <w:lsdException w:name="List Table 3 Accent 6" w:uiPriority="48"/>
-    <w:lsdException w:name="List Table 4 Accent 6" w:uiPriority="49"/>
-    <w:lsdException w:name="List Table 5 Dark Accent 6" w:uiPriority="50"/>
-    <w:lsdException w:name="List Table 6 Colorful Accent 6" w:uiPriority="51"/>
-    <w:lsdException w:name="List Table 7 Colorful Accent 6" w:uiPriority="52"/>
+  <w:latentStyles w:defLockedState="0" w:defUIPriority="99" w:defSemiHidden="1" w:defUnhideWhenUsed="1" w:defQFormat="0" w:count="267">
+    <w:lsdException w:name="Normal" w:semiHidden="0" w:uiPriority="0" w:unhideWhenUsed="0" w:qFormat="1"/>
+    <w:lsdException w:name="heading 1" w:semiHidden="0" w:uiPriority="9" w:unhideWhenUsed="0" w:qFormat="1"/>
+    <w:lsdException w:name="heading 2" w:uiPriority="9" w:qFormat="1"/>
+    <w:lsdException w:name="heading 3" w:uiPriority="9" w:qFormat="1"/>
+    <w:lsdException w:name="heading 4" w:uiPriority="9" w:qFormat="1"/>
+    <w:lsdException w:name="heading 5" w:uiPriority="9" w:qFormat="1"/>
+    <w:lsdException w:name="heading 6" w:uiPriority="9" w:qFormat="1"/>
+    <w:lsdException w:name="heading 7" w:uiPriority="9" w:qFormat="1"/>
+    <w:lsdException w:name="heading 8" w:uiPriority="9" w:qFormat="1"/>
+    <w:lsdException w:name="heading 9" w:uiPriority="9" w:qFormat="1"/>
+    <w:lsdException w:name="toc 1" w:uiPriority="39"/>
+    <w:lsdException w:name="toc 2" w:uiPriority="39"/>
+    <w:lsdException w:name="toc 3" w:uiPriority="39"/>
+    <w:lsdException w:name="toc 4" w:uiPriority="39"/>
+    <w:lsdException w:name="toc 5" w:uiPriority="39"/>
+    <w:lsdException w:name="toc 6" w:uiPriority="39"/>
+    <w:lsdException w:name="toc 7" w:uiPriority="39"/>
+    <w:lsdException w:name="toc 8" w:uiPriority="39"/>
+    <w:lsdException w:name="toc 9" w:uiPriority="39"/>
+    <w:lsdException w:name="caption" w:uiPriority="35" w:qFormat="1"/>
+    <w:lsdException w:name="Title" w:semiHidden="0" w:uiPriority="10" w:unhideWhenUsed="0" w:qFormat="1"/>
+    <w:lsdException w:name="Default Paragraph Font" w:uiPriority="1"/>
+    <w:lsdException w:name="Subtitle" w:semiHidden="0" w:uiPriority="11" w:unhideWhenUsed="0" w:qFormat="1"/>
+    <w:lsdException w:name="Strong" w:semiHidden="0" w:uiPriority="22" w:unhideWhenUsed="0" w:qFormat="1"/>
+    <w:lsdException w:name="Emphasis" w:semiHidden="0" w:uiPriority="20" w:unhideWhenUsed="0" w:qFormat="1"/>
+    <w:lsdException w:name="Table Grid" w:semiHidden="0" w:uiPriority="39" w:unhideWhenUsed="0"/>
+    <w:lsdException w:name="Placeholder Text" w:unhideWhenUsed="0"/>
+    <w:lsdException w:name="No Spacing" w:semiHidden="0" w:uiPriority="1" w:unhideWhenUsed="0" w:qFormat="1"/>
+    <w:lsdException w:name="Light Shading" w:semiHidden="0" w:uiPriority="60" w:unhideWhenUsed="0"/>
+    <w:lsdException w:name="Light List" w:semiHidden="0" w:uiPriority="61" w:unhideWhenUsed="0"/>
+    <w:lsdException w:name="Light Grid" w:semiHidden="0" w:uiPriority="62" w:unhideWhenUsed="0"/>
+    <w:lsdException w:name="Medium Shading 1" w:semiHidden="0" w:uiPriority="63" w:unhideWhenUsed="0"/>
+    <w:lsdException w:name="Medium Shading 2" w:semiHidden="0" w:uiPriority="64" w:unhideWhenUsed="0"/>
+    <w:lsdException w:name="Medium List 1" w:semiHidden="0" w:uiPriority="65" w:unhideWhenUsed="0"/>
+    <w:lsdException w:name="Medium List 2" w:semiHidden="0" w:uiPriority="66" w:unhideWhenUsed="0"/>
+    <w:lsdException w:name="Medium Grid 1" w:semiHidden="0" w:uiPriority="67" w:unhideWhenUsed="0"/>
+    <w:lsdException w:name="Medium Grid 2" w:semiHidden="0" w:uiPriority="68" w:unhideWhenUsed="0"/>
+    <w:lsdException w:name="Medium Grid 3" w:semiHidden="0" w:uiPriority="69" w:unhideWhenUsed="0"/>
+    <w:lsdException w:name="Dark List" w:semiHidden="0" w:uiPriority="70" w:unhideWhenUsed="0"/>
+    <w:lsdException w:name="Colorful Shading" w:semiHidden="0" w:uiPriority="71" w:unhideWhenUsed="0"/>
+    <w:lsdException w:name="Colorful List" w:semiHidden="0" w:uiPriority="72" w:unhideWhenUsed="0"/>
+    <w:lsdException w:name="Colorful Grid" w:semiHidden="0" w:uiPriority="73" w:unhideWhenUsed="0"/>
+    <w:lsdException w:name="Light Shading Accent 1" w:semiHidden="0" w:uiPriority="60" w:unhideWhenUsed="0"/>
+    <w:lsdException w:name="Light List Accent 1" w:semiHidden="0" w:uiPriority="61" w:unhideWhenUsed="0"/>
+    <w:lsdException w:name="Light Grid Accent 1" w:semiHidden="0" w:uiPriority="62" w:unhideWhenUsed="0"/>
+    <w:lsdException w:name="Medium Shading 1 Accent 1" w:semiHidden="0" w:uiPriority="63" w:unhideWhenUsed="0"/>
+    <w:lsdException w:name="Medium Shading 2 Accent 1" w:semiHidden="0" w:uiPriority="64" w:unhideWhenUsed="0"/>
+    <w:lsdException w:name="Medium List 1 Accent 1" w:semiHidden="0" w:uiPriority="65" w:unhideWhenUsed="0"/>
+    <w:lsdException w:name="Revision" w:unhideWhenUsed="0"/>
+    <w:lsdException w:name="List Paragraph" w:semiHidden="0" w:uiPriority="34" w:unhideWhenUsed="0" w:qFormat="1"/>
+    <w:lsdException w:name="Quote" w:semiHidden="0" w:uiPriority="29" w:unhideWhenUsed="0" w:qFormat="1"/>
+    <w:lsdException w:name="Intense Quote" w:semiHidden="0" w:uiPriority="30" w:unhideWhenUsed="0" w:qFormat="1"/>
+    <w:lsdException w:name="Medium List 2 Accent 1" w:semiHidden="0" w:uiPriority="66" w:unhideWhenUsed="0"/>
+    <w:lsdException w:name="Medium Grid 1 Accent 1" w:semiHidden="0" w:uiPriority="67" w:unhideWhenUsed="0"/>
+    <w:lsdException w:name="Medium Grid 2 Accent 1" w:semiHidden="0" w:uiPriority="68" w:unhideWhenUsed="0"/>
+    <w:lsdException w:name="Medium Grid 3 Accent 1" w:semiHidden="0" w:uiPriority="69" w:unhideWhenUsed="0"/>
+    <w:lsdException w:name="Dark List Accent 1" w:semiHidden="0" w:uiPriority="70" w:unhideWhenUsed="0"/>
+    <w:lsdException w:name="Colorful Shading Accent 1" w:semiHidden="0" w:uiPriority="71" w:unhideWhenUsed="0"/>
+    <w:lsdException w:name="Colorful List Accent 1" w:semiHidden="0" w:uiPriority="72" w:unhideWhenUsed="0"/>
+    <w:lsdException w:name="Colorful Grid Accent 1" w:semiHidden="0" w:uiPriority="73" w:unhideWhenUsed="0"/>
+    <w:lsdException w:name="Light Shading Accent 2" w:semiHidden="0" w:uiPriority="60" w:unhideWhenUsed="0"/>
+    <w:lsdException w:name="Light List Accent 2" w:semiHidden="0" w:uiPriority="61" w:unhideWhenUsed="0"/>
+    <w:lsdException w:name="Light Grid Accent 2" w:semiHidden="0" w:uiPriority="62" w:unhideWhenUsed="0"/>
+    <w:lsdException w:name="Medium Shading 1 Accent 2" w:semiHidden="0" w:uiPriority="63" w:unhideWhenUsed="0"/>
+    <w:lsdException w:name="Medium Shading 2 Accent 2" w:semiHidden="0" w:uiPriority="64" w:unhideWhenUsed="0"/>
+    <w:lsdException w:name="Medium List 1 Accent 2" w:semiHidden="0" w:uiPriority="65" w:unhideWhenUsed="0"/>
+    <w:lsdException w:name="Medium List 2 Accent 2" w:semiHidden="0" w:uiPriority="66" w:unhideWhenUsed="0"/>
+    <w:lsdException w:name="Medium Grid 1 Accent 2" w:semiHidden="0" w:uiPriority="67" w:unhideWhenUsed="0"/>
+    <w:lsdException w:name="Medium Grid 2 Accent 2" w:semiHidden="0" w:uiPriority="68" w:unhideWhenUsed="0"/>
+    <w:lsdException w:name="Medium Grid 3 Accent 2" w:semiHidden="0" w:uiPriority="69" w:unhideWhenUsed="0"/>
+    <w:lsdException w:name="Dark List Accent 2" w:semiHidden="0" w:uiPriority="70" w:unhideWhenUsed="0"/>
+    <w:lsdException w:name="Colorful Shading Accent 2" w:semiHidden="0" w:uiPriority="71" w:unhideWhenUsed="0"/>
+    <w:lsdException w:name="Colorful List Accent 2" w:semiHidden="0" w:uiPriority="72" w:unhideWhenUsed="0"/>
+    <w:lsdException w:name="Colorful Grid Accent 2" w:semiHidden="0" w:uiPriority="73" w:unhideWhenUsed="0"/>
+    <w:lsdException w:name="Light Shading Accent 3" w:semiHidden="0" w:uiPriority="60" w:unhideWhenUsed="0"/>
+    <w:lsdException w:name="Light List Accent 3" w:semiHidden="0" w:uiPriority="61" w:unhideWhenUsed="0"/>
+    <w:lsdException w:name="Light Grid Accent 3" w:semiHidden="0" w:uiPriority="62" w:unhideWhenUsed="0"/>
+    <w:lsdException w:name="Medium Shading 1 Accent 3" w:semiHidden="0" w:uiPriority="63" w:unhideWhenUsed="0"/>
+    <w:lsdException w:name="Medium Shading 2 Accent 3" w:semiHidden="0" w:uiPriority="64" w:unhideWhenUsed="0"/>
+    <w:lsdException w:name="Medium List 1 Accent 3" w:semiHidden="0" w:uiPriority="65" w:unhideWhenUsed="0"/>
+    <w:lsdException w:name="Medium List 2 Accent 3" w:semiHidden="0" w:uiPriority="66" w:unhideWhenUsed="0"/>
+    <w:lsdException w:name="Medium Grid 1 Accent 3" w:semiHidden="0" w:uiPriority="67" w:unhideWhenUsed="0"/>
+    <w:lsdException w:name="Medium Grid 2 Accent 3" w:semiHidden="0" w:uiPriority="68" w:unhideWhenUsed="0"/>
+    <w:lsdException w:name="Medium Grid 3 Accent 3" w:semiHidden="0" w:uiPriority="69" w:unhideWhenUsed="0"/>
+    <w:lsdException w:name="Dark List Accent 3" w:semiHidden="0" w:uiPriority="70" w:unhideWhenUsed="0"/>
+    <w:lsdException w:name="Colorful Shading Accent 3" w:semiHidden="0" w:uiPriority="71" w:unhideWhenUsed="0"/>
+    <w:lsdException w:name="Colorful List Accent 3" w:semiHidden="0" w:uiPriority="72" w:unhideWhenUsed="0"/>
+    <w:lsdException w:name="Colorful Grid Accent 3" w:semiHidden="0" w:uiPriority="73" w:unhideWhenUsed="0"/>
+    <w:lsdException w:name="Light Shading Accent 4" w:semiHidden="0" w:uiPriority="60" w:unhideWhenUsed="0"/>
+    <w:lsdException w:name="Light List Accent 4" w:semiHidden="0" w:uiPriority="61" w:unhideWhenUsed="0"/>
+    <w:lsdException w:name="Light Grid Accent 4" w:semiHidden="0" w:uiPriority="62" w:unhideWhenUsed="0"/>
+    <w:lsdException w:name="Medium Shading 1 Accent 4" w:semiHidden="0" w:uiPriority="63" w:unhideWhenUsed="0"/>
+    <w:lsdException w:name="Medium Shading 2 Accent 4" w:semiHidden="0" w:uiPriority="64" w:unhideWhenUsed="0"/>
+    <w:lsdException w:name="Medium List 1 Accent 4" w:semiHidden="0" w:uiPriority="65" w:unhideWhenUsed="0"/>
+    <w:lsdException w:name="Medium List 2 Accent 4" w:semiHidden="0" w:uiPriority="66" w:unhideWhenUsed="0"/>
+    <w:lsdException w:name="Medium Grid 1 Accent 4" w:semiHidden="0" w:uiPriority="67" w:unhideWhenUsed="0"/>
+    <w:lsdException w:name="Medium Grid 2 Accent 4" w:semiHidden="0" w:uiPriority="68" w:unhideWhenUsed="0"/>
+    <w:lsdException w:name="Medium Grid 3 Accent 4" w:semiHidden="0" w:uiPriority="69" w:unhideWhenUsed="0"/>
+    <w:lsdException w:name="Dark List Accent 4" w:semiHidden="0" w:uiPriority="70" w:unhideWhenUsed="0"/>
+    <w:lsdException w:name="Colorful Shading Accent 4" w:semiHidden="0" w:uiPriority="71" w:unhideWhenUsed="0"/>
+    <w:lsdException w:name="Colorful List Accent 4" w:semiHidden="0" w:uiPriority="72" w:unhideWhenUsed="0"/>
+    <w:lsdException w:name="Colorful Grid Accent 4" w:semiHidden="0" w:uiPriority="73" w:unhideWhenUsed="0"/>
+    <w:lsdException w:name="Light Shading Accent 5" w:semiHidden="0" w:uiPriority="60" w:unhideWhenUsed="0"/>
+    <w:lsdException w:name="Light List Accent 5" w:semiHidden="0" w:uiPriority="61" w:unhideWhenUsed="0"/>
+    <w:lsdException w:name="Light Grid Accent 5" w:semiHidden="0" w:uiPriority="62" w:unhideWhenUsed="0"/>
+    <w:lsdException w:name="Medium Shading 1 Accent 5" w:semiHidden="0" w:uiPriority="63" w:unhideWhenUsed="0"/>
+    <w:lsdException w:name="Medium Shading 2 Accent 5" w:semiHidden="0" w:uiPriority="64" w:unhideWhenUsed="0"/>
+    <w:lsdException w:name="Medium List 1 Accent 5" w:semiHidden="0" w:uiPriority="65" w:unhideWhenUsed="0"/>
+    <w:lsdException w:name="Medium List 2 Accent 5" w:semiHidden="0" w:uiPriority="66" w:unhideWhenUsed="0"/>
+    <w:lsdException w:name="Medium Grid 1 Accent 5" w:semiHidden="0" w:uiPriority="67" w:unhideWhenUsed="0"/>
+    <w:lsdException w:name="Medium Grid 2 Accent 5" w:semiHidden="0" w:uiPriority="68" w:unhideWhenUsed="0"/>
+    <w:lsdException w:name="Medium Grid 3 Accent 5" w:semiHidden="0" w:uiPriority="69" w:unhideWhenUsed="0"/>
+    <w:lsdException w:name="Dark List Accent 5" w:semiHidden="0" w:uiPriority="70" w:unhideWhenUsed="0"/>
+    <w:lsdException w:name="Colorful Shading Accent 5" w:semiHidden="0" w:uiPriority="71" w:unhideWhenUsed="0"/>
+    <w:lsdException w:name="Colorful List Accent 5" w:semiHidden="0" w:uiPriority="72" w:unhideWhenUsed="0"/>
+    <w:lsdException w:name="Colorful Grid Accent 5" w:semiHidden="0" w:uiPriority="73" w:unhideWhenUsed="0"/>
+    <w:lsdException w:name="Light Shading Accent 6" w:semiHidden="0" w:uiPriority="60" w:unhideWhenUsed="0"/>
+    <w:lsdException w:name="Light List Accent 6" w:semiHidden="0" w:uiPriority="61" w:unhideWhenUsed="0"/>
+    <w:lsdException w:name="Light Grid Accent 6" w:semiHidden="0" w:uiPriority="62" w:unhideWhenUsed="0"/>
+    <w:lsdException w:name="Medium Shading 1 Accent 6" w:semiHidden="0" w:uiPriority="63" w:unhideWhenUsed="0"/>
+    <w:lsdException w:name="Medium Shading 2 Accent 6" w:semiHidden="0" w:uiPriority="64" w:unhideWhenUsed="0"/>
+    <w:lsdException w:name="Medium List 1 Accent 6" w:semiHidden="0" w:uiPriority="65" w:unhideWhenUsed="0"/>
+    <w:lsdException w:name="Medium List 2 Accent 6" w:semiHidden="0" w:uiPriority="66" w:unhideWhenUsed="0"/>
+    <w:lsdException w:name="Medium Grid 1 Accent 6" w:semiHidden="0" w:uiPriority="67" w:unhideWhenUsed="0"/>
+    <w:lsdException w:name="Medium Grid 2 Accent 6" w:semiHidden="0" w:uiPriority="68" w:unhideWhenUsed="0"/>
+    <w:lsdException w:name="Medium Grid 3 Accent 6" w:semiHidden="0" w:uiPriority="69" w:unhideWhenUsed="0"/>
+    <w:lsdException w:name="Dark List Accent 6" w:semiHidden="0" w:uiPriority="70" w:unhideWhenUsed="0"/>
+    <w:lsdException w:name="Colorful Shading Accent 6" w:semiHidden="0" w:uiPriority="71" w:unhideWhenUsed="0"/>
+    <w:lsdException w:name="Colorful List Accent 6" w:semiHidden="0" w:uiPriority="72" w:unhideWhenUsed="0"/>
+    <w:lsdException w:name="Colorful Grid Accent 6" w:semiHidden="0" w:uiPriority="73" w:unhideWhenUsed="0"/>
+    <w:lsdException w:name="Subtle Emphasis" w:semiHidden="0" w:uiPriority="19" w:unhideWhenUsed="0" w:qFormat="1"/>
+    <w:lsdException w:name="Intense Emphasis" w:semiHidden="0" w:uiPriority="21" w:unhideWhenUsed="0" w:qFormat="1"/>
+    <w:lsdException w:name="Subtle Reference" w:semiHidden="0" w:uiPriority="31" w:unhideWhenUsed="0" w:qFormat="1"/>
+    <w:lsdException w:name="Intense Reference" w:semiHidden="0" w:uiPriority="32" w:unhideWhenUsed="0" w:qFormat="1"/>
+    <w:lsdException w:name="Book Title" w:semiHidden="0" w:uiPriority="33" w:unhideWhenUsed="0" w:qFormat="1"/>
+    <w:lsdException w:name="Bibliography" w:uiPriority="37"/>
+    <w:lsdException w:name="TOC Heading" w:uiPriority="39" w:qFormat="1"/>
   </w:latentStyles>
   <w:style w:type="paragraph" w:default="1" w:styleId="Standard">
     <w:name w:val="Normal"/>
@@ -4136,6 +3995,7 @@
     <w:uiPriority w:val="99"/>
     <w:semiHidden/>
     <w:unhideWhenUsed/>
+    <w:qFormat/>
     <w:tblPr>
       <w:tblInd w:w="0" w:type="dxa"/>
       <w:tblCellMar>
@@ -4215,7 +4075,7 @@
       <w:contextualSpacing/>
     </w:pPr>
   </w:style>
-  <w:style w:type="table" w:styleId="Tabellenraster">
+  <w:style w:type="table" w:styleId="Tabellengitternetz">
     <w:name w:val="Table Grid"/>
     <w:basedOn w:val="NormaleTabelle"/>
     <w:uiPriority w:val="39"/>
@@ -4224,6 +4084,7 @@
       <w:spacing w:after="0" w:line="240" w:lineRule="auto"/>
     </w:pPr>
     <w:tblPr>
+      <w:tblInd w:w="0" w:type="dxa"/>
       <w:tblBorders>
         <w:top w:val="single" w:sz="4" w:space="0" w:color="auto"/>
         <w:left w:val="single" w:sz="4" w:space="0" w:color="auto"/>
@@ -4232,6 +4093,12 @@
         <w:insideH w:val="single" w:sz="4" w:space="0" w:color="auto"/>
         <w:insideV w:val="single" w:sz="4" w:space="0" w:color="auto"/>
       </w:tblBorders>
+      <w:tblCellMar>
+        <w:top w:w="0" w:type="dxa"/>
+        <w:left w:w="108" w:type="dxa"/>
+        <w:bottom w:w="0" w:type="dxa"/>
+        <w:right w:w="108" w:type="dxa"/>
+      </w:tblCellMar>
     </w:tblPr>
   </w:style>
 </w:styles>
@@ -4492,7 +4359,7 @@
   <a:extraClrSchemeLst/>
   <a:extLst>
     <a:ext uri="{05A4C25C-085E-4340-85A3-A5531E510DB2}">
-      <thm15:themeFamily xmlns:thm15="http://schemas.microsoft.com/office/thememl/2012/main" name="Office Theme" id="{62F939B6-93AF-4DB8-9C6B-D6C7DFDC589F}" vid="{4A3C46E8-61CC-4603-A589-7422A47A8E4A}"/>
+      <thm15:themeFamily xmlns:thm15="http://schemas.microsoft.com/office/thememl/2012/main" xmlns="" name="Office Theme" id="{62F939B6-93AF-4DB8-9C6B-D6C7DFDC589F}" vid="{4A3C46E8-61CC-4603-A589-7422A47A8E4A}"/>
     </a:ext>
   </a:extLst>
 </a:theme>

</xml_diff>

<commit_message>
- aktuelle Screenshots hinzugefügt - Notizen für Doku gemacht
</commit_message>
<xml_diff>
--- a/Dokumentation/Notizen.docx
+++ b/Dokumentation/Notizen.docx
@@ -1,6 +1,6 @@
 
 <file path=word/document.xml><?xml version="1.0" encoding="utf-8"?>
-<w:document xmlns:ve="http://schemas.openxmlformats.org/markup-compatibility/2006" xmlns:o="urn:schemas-microsoft-com:office:office" xmlns:r="http://schemas.openxmlformats.org/officeDocument/2006/relationships" xmlns:m="http://schemas.openxmlformats.org/officeDocument/2006/math" xmlns:v="urn:schemas-microsoft-com:vml" xmlns:wp="http://schemas.openxmlformats.org/drawingml/2006/wordprocessingDrawing" xmlns:w10="urn:schemas-microsoft-com:office:word" xmlns:w="http://schemas.openxmlformats.org/wordprocessingml/2006/main" xmlns:wne="http://schemas.microsoft.com/office/word/2006/wordml">
+<w:document xmlns:wpc="http://schemas.microsoft.com/office/word/2010/wordprocessingCanvas" xmlns:mc="http://schemas.openxmlformats.org/markup-compatibility/2006" xmlns:o="urn:schemas-microsoft-com:office:office" xmlns:r="http://schemas.openxmlformats.org/officeDocument/2006/relationships" xmlns:m="http://schemas.openxmlformats.org/officeDocument/2006/math" xmlns:v="urn:schemas-microsoft-com:vml" xmlns:wp14="http://schemas.microsoft.com/office/word/2010/wordprocessingDrawing" xmlns:wp="http://schemas.openxmlformats.org/drawingml/2006/wordprocessingDrawing" xmlns:w10="urn:schemas-microsoft-com:office:word" xmlns:w="http://schemas.openxmlformats.org/wordprocessingml/2006/main" xmlns:w14="http://schemas.microsoft.com/office/word/2010/wordml" xmlns:w15="http://schemas.microsoft.com/office/word/2012/wordml" xmlns:wpg="http://schemas.microsoft.com/office/word/2010/wordprocessingGroup" xmlns:wpi="http://schemas.microsoft.com/office/word/2010/wordprocessingInk" xmlns:wne="http://schemas.microsoft.com/office/word/2006/wordml" xmlns:wps="http://schemas.microsoft.com/office/word/2010/wordprocessingShape" mc:Ignorable="w14 w15 wp14">
   <w:body>
     <w:p>
       <w:pPr>
@@ -691,7 +691,13 @@
       </w:r>
       <w:proofErr w:type="spellEnd"/>
       <w:r>
-        <w:t>: Daten in XML-Datei schreiben</w:t>
+        <w:t xml:space="preserve">: </w:t>
+      </w:r>
+      <w:r>
+        <w:rPr>
+          <w:strike/>
+        </w:rPr>
+        <w:t>Daten in XML-Datei schreiben</w:t>
       </w:r>
     </w:p>
     <w:p>
@@ -729,6 +735,8 @@
       <w:r>
         <w:t xml:space="preserve">: </w:t>
       </w:r>
+      <w:bookmarkStart w:id="0" w:name="_GoBack"/>
+      <w:bookmarkEnd w:id="0"/>
     </w:p>
     <w:p>
       <w:pPr>
@@ -801,10 +809,10 @@
     </w:p>
     <w:tbl>
       <w:tblPr>
-        <w:tblStyle w:val="Tabellengitternetz"/>
+        <w:tblStyle w:val="Tabellenraster"/>
         <w:tblW w:w="9570" w:type="dxa"/>
         <w:tblLayout w:type="fixed"/>
-        <w:tblLook w:val="04A0"/>
+        <w:tblLook w:val="04A0" w:firstRow="1" w:lastRow="0" w:firstColumn="1" w:lastColumn="0" w:noHBand="0" w:noVBand="1"/>
       </w:tblPr>
       <w:tblGrid>
         <w:gridCol w:w="1129"/>
@@ -1965,15 +1973,13 @@
               <w:spacing w:line="254" w:lineRule="auto"/>
             </w:pPr>
             <w:r>
-              <w:t>Gelöst (</w:t>
-            </w:r>
-            <w:proofErr w:type="spellStart"/>
-            <w:r>
-              <w:t>Supprt</w:t>
-            </w:r>
-            <w:proofErr w:type="spellEnd"/>
-            <w:r>
-              <w:t>-Library geladen, Button-Funktion umgesetzt)</w:t>
+              <w:t>Gelöst (Supp</w:t>
+            </w:r>
+            <w:r>
+              <w:t>o</w:t>
+            </w:r>
+            <w:r>
+              <w:t>rt-Library geladen, Button-Funktion umgesetzt)</w:t>
             </w:r>
           </w:p>
           <w:p>
@@ -2195,15 +2201,7 @@
             </w:r>
             <w:proofErr w:type="spellEnd"/>
             <w:r>
-              <w:t xml:space="preserve"> der </w:t>
-            </w:r>
-            <w:proofErr w:type="spellStart"/>
-            <w:r>
-              <w:t>App</w:t>
-            </w:r>
-            <w:proofErr w:type="spellEnd"/>
-            <w:r>
-              <w:t xml:space="preserve"> wurden das Android Support Repository </w:t>
+              <w:t xml:space="preserve"> der App wurden das Android Support Repository </w:t>
             </w:r>
             <w:r>
               <w:lastRenderedPageBreak/>
@@ -2508,8 +2506,13 @@
             </w:r>
             <w:proofErr w:type="spellEnd"/>
             <w:r>
-              <w:t>: Ändern des MasterPassworts</w:t>
-            </w:r>
+              <w:t xml:space="preserve">: Ändern des </w:t>
+            </w:r>
+            <w:proofErr w:type="spellStart"/>
+            <w:r>
+              <w:t>MasterPassworts</w:t>
+            </w:r>
+            <w:proofErr w:type="spellEnd"/>
           </w:p>
           <w:p>
             <w:proofErr w:type="spellStart"/>
@@ -3399,10 +3402,7 @@
               <w:right w:val="single" w:sz="4" w:space="0" w:color="auto"/>
             </w:tcBorders>
           </w:tcPr>
-          <w:p>
-            <w:bookmarkStart w:id="0" w:name="_GoBack"/>
-            <w:bookmarkEnd w:id="0"/>
-          </w:p>
+          <w:p/>
         </w:tc>
       </w:tr>
       <w:tr>
@@ -3479,6 +3479,91 @@
           <w:p>
             <w:r>
               <w:t>- Der Gliederung Stichpunkte über den späteren Inhalt hinzugefügt</w:t>
+            </w:r>
+          </w:p>
+        </w:tc>
+        <w:tc>
+          <w:tcPr>
+            <w:tcW w:w="3117" w:type="dxa"/>
+            <w:tcBorders>
+              <w:top w:val="single" w:sz="4" w:space="0" w:color="auto"/>
+              <w:left w:val="single" w:sz="4" w:space="0" w:color="auto"/>
+              <w:bottom w:val="single" w:sz="4" w:space="0" w:color="auto"/>
+              <w:right w:val="single" w:sz="4" w:space="0" w:color="auto"/>
+            </w:tcBorders>
+          </w:tcPr>
+          <w:p/>
+        </w:tc>
+      </w:tr>
+      <w:tr>
+        <w:tc>
+          <w:tcPr>
+            <w:tcW w:w="1129" w:type="dxa"/>
+            <w:tcBorders>
+              <w:top w:val="single" w:sz="4" w:space="0" w:color="auto"/>
+              <w:left w:val="single" w:sz="4" w:space="0" w:color="auto"/>
+              <w:bottom w:val="single" w:sz="4" w:space="0" w:color="auto"/>
+              <w:right w:val="single" w:sz="4" w:space="0" w:color="auto"/>
+            </w:tcBorders>
+          </w:tcPr>
+          <w:p>
+            <w:r>
+              <w:t>23.01.15</w:t>
+            </w:r>
+          </w:p>
+        </w:tc>
+        <w:tc>
+          <w:tcPr>
+            <w:tcW w:w="851" w:type="dxa"/>
+            <w:tcBorders>
+              <w:top w:val="single" w:sz="4" w:space="0" w:color="auto"/>
+              <w:left w:val="single" w:sz="4" w:space="0" w:color="auto"/>
+              <w:bottom w:val="single" w:sz="4" w:space="0" w:color="auto"/>
+              <w:right w:val="single" w:sz="4" w:space="0" w:color="auto"/>
+            </w:tcBorders>
+          </w:tcPr>
+          <w:p>
+            <w:proofErr w:type="spellStart"/>
+            <w:r>
+              <w:t>nfe</w:t>
+            </w:r>
+            <w:proofErr w:type="spellEnd"/>
+          </w:p>
+        </w:tc>
+        <w:tc>
+          <w:tcPr>
+            <w:tcW w:w="1134" w:type="dxa"/>
+            <w:tcBorders>
+              <w:top w:val="single" w:sz="4" w:space="0" w:color="auto"/>
+              <w:left w:val="single" w:sz="4" w:space="0" w:color="auto"/>
+              <w:bottom w:val="single" w:sz="4" w:space="0" w:color="auto"/>
+              <w:right w:val="single" w:sz="4" w:space="0" w:color="auto"/>
+            </w:tcBorders>
+          </w:tcPr>
+          <w:p>
+            <w:r>
+              <w:t>0,5 h</w:t>
+            </w:r>
+          </w:p>
+        </w:tc>
+        <w:tc>
+          <w:tcPr>
+            <w:tcW w:w="3339" w:type="dxa"/>
+            <w:tcBorders>
+              <w:top w:val="single" w:sz="4" w:space="0" w:color="auto"/>
+              <w:left w:val="single" w:sz="4" w:space="0" w:color="auto"/>
+              <w:bottom w:val="single" w:sz="4" w:space="0" w:color="auto"/>
+              <w:right w:val="single" w:sz="4" w:space="0" w:color="auto"/>
+            </w:tcBorders>
+          </w:tcPr>
+          <w:p>
+            <w:r>
+              <w:t>- Aktuelle Screenshots erstellt</w:t>
+            </w:r>
+          </w:p>
+          <w:p>
+            <w:r>
+              <w:t>- Notizen für Doku geschrieben</w:t>
             </w:r>
           </w:p>
         </w:tc>
@@ -3514,7 +3599,7 @@
 </file>
 
 <file path=word/numbering.xml><?xml version="1.0" encoding="utf-8"?>
-<w:numbering xmlns:ve="http://schemas.openxmlformats.org/markup-compatibility/2006" xmlns:o="urn:schemas-microsoft-com:office:office" xmlns:r="http://schemas.openxmlformats.org/officeDocument/2006/relationships" xmlns:m="http://schemas.openxmlformats.org/officeDocument/2006/math" xmlns:v="urn:schemas-microsoft-com:vml" xmlns:wp="http://schemas.openxmlformats.org/drawingml/2006/wordprocessingDrawing" xmlns:w10="urn:schemas-microsoft-com:office:word" xmlns:w="http://schemas.openxmlformats.org/wordprocessingml/2006/main" xmlns:wne="http://schemas.microsoft.com/office/word/2006/wordml">
+<w:numbering xmlns:wpc="http://schemas.microsoft.com/office/word/2010/wordprocessingCanvas" xmlns:mc="http://schemas.openxmlformats.org/markup-compatibility/2006" xmlns:o="urn:schemas-microsoft-com:office:office" xmlns:r="http://schemas.openxmlformats.org/officeDocument/2006/relationships" xmlns:m="http://schemas.openxmlformats.org/officeDocument/2006/math" xmlns:v="urn:schemas-microsoft-com:vml" xmlns:wp14="http://schemas.microsoft.com/office/word/2010/wordprocessingDrawing" xmlns:wp="http://schemas.openxmlformats.org/drawingml/2006/wordprocessingDrawing" xmlns:w10="urn:schemas-microsoft-com:office:word" xmlns:w="http://schemas.openxmlformats.org/wordprocessingml/2006/main" xmlns:w14="http://schemas.microsoft.com/office/word/2010/wordml" xmlns:w15="http://schemas.microsoft.com/office/word/2012/wordml" xmlns:wpg="http://schemas.microsoft.com/office/word/2010/wordprocessingGroup" xmlns:wpi="http://schemas.microsoft.com/office/word/2010/wordprocessingInk" xmlns:wne="http://schemas.microsoft.com/office/word/2006/wordml" xmlns:wps="http://schemas.microsoft.com/office/word/2010/wordprocessingShape" mc:Ignorable="w14 w15 wp14">
   <w:abstractNum w:abstractNumId="0">
     <w:nsid w:val="498F2F9A"/>
     <w:multiLevelType w:val="hybridMultilevel"/>
@@ -3756,7 +3841,7 @@
 </file>
 
 <file path=word/styles.xml><?xml version="1.0" encoding="utf-8"?>
-<w:styles xmlns:r="http://schemas.openxmlformats.org/officeDocument/2006/relationships" xmlns:w="http://schemas.openxmlformats.org/wordprocessingml/2006/main">
+<w:styles xmlns:mc="http://schemas.openxmlformats.org/markup-compatibility/2006" xmlns:r="http://schemas.openxmlformats.org/officeDocument/2006/relationships" xmlns:w="http://schemas.openxmlformats.org/wordprocessingml/2006/main" xmlns:w14="http://schemas.microsoft.com/office/word/2010/wordml" xmlns:w15="http://schemas.microsoft.com/office/word/2012/wordml" mc:Ignorable="w14 w15">
   <w:docDefaults>
     <w:rPrDefault>
       <w:rPr>
@@ -3772,144 +3857,378 @@
       </w:pPr>
     </w:pPrDefault>
   </w:docDefaults>
-  <w:latentStyles w:defLockedState="0" w:defUIPriority="99" w:defSemiHidden="1" w:defUnhideWhenUsed="1" w:defQFormat="0" w:count="267">
-    <w:lsdException w:name="Normal" w:semiHidden="0" w:uiPriority="0" w:unhideWhenUsed="0" w:qFormat="1"/>
-    <w:lsdException w:name="heading 1" w:semiHidden="0" w:uiPriority="9" w:unhideWhenUsed="0" w:qFormat="1"/>
-    <w:lsdException w:name="heading 2" w:uiPriority="9" w:qFormat="1"/>
-    <w:lsdException w:name="heading 3" w:uiPriority="9" w:qFormat="1"/>
-    <w:lsdException w:name="heading 4" w:uiPriority="9" w:qFormat="1"/>
-    <w:lsdException w:name="heading 5" w:uiPriority="9" w:qFormat="1"/>
-    <w:lsdException w:name="heading 6" w:uiPriority="9" w:qFormat="1"/>
-    <w:lsdException w:name="heading 7" w:uiPriority="9" w:qFormat="1"/>
-    <w:lsdException w:name="heading 8" w:uiPriority="9" w:qFormat="1"/>
-    <w:lsdException w:name="heading 9" w:uiPriority="9" w:qFormat="1"/>
-    <w:lsdException w:name="toc 1" w:uiPriority="39"/>
-    <w:lsdException w:name="toc 2" w:uiPriority="39"/>
-    <w:lsdException w:name="toc 3" w:uiPriority="39"/>
-    <w:lsdException w:name="toc 4" w:uiPriority="39"/>
-    <w:lsdException w:name="toc 5" w:uiPriority="39"/>
-    <w:lsdException w:name="toc 6" w:uiPriority="39"/>
-    <w:lsdException w:name="toc 7" w:uiPriority="39"/>
-    <w:lsdException w:name="toc 8" w:uiPriority="39"/>
-    <w:lsdException w:name="toc 9" w:uiPriority="39"/>
-    <w:lsdException w:name="caption" w:uiPriority="35" w:qFormat="1"/>
-    <w:lsdException w:name="Title" w:semiHidden="0" w:uiPriority="10" w:unhideWhenUsed="0" w:qFormat="1"/>
-    <w:lsdException w:name="Default Paragraph Font" w:uiPriority="1"/>
-    <w:lsdException w:name="Subtitle" w:semiHidden="0" w:uiPriority="11" w:unhideWhenUsed="0" w:qFormat="1"/>
-    <w:lsdException w:name="Strong" w:semiHidden="0" w:uiPriority="22" w:unhideWhenUsed="0" w:qFormat="1"/>
-    <w:lsdException w:name="Emphasis" w:semiHidden="0" w:uiPriority="20" w:unhideWhenUsed="0" w:qFormat="1"/>
-    <w:lsdException w:name="Table Grid" w:semiHidden="0" w:uiPriority="39" w:unhideWhenUsed="0"/>
-    <w:lsdException w:name="Placeholder Text" w:unhideWhenUsed="0"/>
-    <w:lsdException w:name="No Spacing" w:semiHidden="0" w:uiPriority="1" w:unhideWhenUsed="0" w:qFormat="1"/>
-    <w:lsdException w:name="Light Shading" w:semiHidden="0" w:uiPriority="60" w:unhideWhenUsed="0"/>
-    <w:lsdException w:name="Light List" w:semiHidden="0" w:uiPriority="61" w:unhideWhenUsed="0"/>
-    <w:lsdException w:name="Light Grid" w:semiHidden="0" w:uiPriority="62" w:unhideWhenUsed="0"/>
-    <w:lsdException w:name="Medium Shading 1" w:semiHidden="0" w:uiPriority="63" w:unhideWhenUsed="0"/>
-    <w:lsdException w:name="Medium Shading 2" w:semiHidden="0" w:uiPriority="64" w:unhideWhenUsed="0"/>
-    <w:lsdException w:name="Medium List 1" w:semiHidden="0" w:uiPriority="65" w:unhideWhenUsed="0"/>
-    <w:lsdException w:name="Medium List 2" w:semiHidden="0" w:uiPriority="66" w:unhideWhenUsed="0"/>
-    <w:lsdException w:name="Medium Grid 1" w:semiHidden="0" w:uiPriority="67" w:unhideWhenUsed="0"/>
-    <w:lsdException w:name="Medium Grid 2" w:semiHidden="0" w:uiPriority="68" w:unhideWhenUsed="0"/>
-    <w:lsdException w:name="Medium Grid 3" w:semiHidden="0" w:uiPriority="69" w:unhideWhenUsed="0"/>
-    <w:lsdException w:name="Dark List" w:semiHidden="0" w:uiPriority="70" w:unhideWhenUsed="0"/>
-    <w:lsdException w:name="Colorful Shading" w:semiHidden="0" w:uiPriority="71" w:unhideWhenUsed="0"/>
-    <w:lsdException w:name="Colorful List" w:semiHidden="0" w:uiPriority="72" w:unhideWhenUsed="0"/>
-    <w:lsdException w:name="Colorful Grid" w:semiHidden="0" w:uiPriority="73" w:unhideWhenUsed="0"/>
-    <w:lsdException w:name="Light Shading Accent 1" w:semiHidden="0" w:uiPriority="60" w:unhideWhenUsed="0"/>
-    <w:lsdException w:name="Light List Accent 1" w:semiHidden="0" w:uiPriority="61" w:unhideWhenUsed="0"/>
-    <w:lsdException w:name="Light Grid Accent 1" w:semiHidden="0" w:uiPriority="62" w:unhideWhenUsed="0"/>
-    <w:lsdException w:name="Medium Shading 1 Accent 1" w:semiHidden="0" w:uiPriority="63" w:unhideWhenUsed="0"/>
-    <w:lsdException w:name="Medium Shading 2 Accent 1" w:semiHidden="0" w:uiPriority="64" w:unhideWhenUsed="0"/>
-    <w:lsdException w:name="Medium List 1 Accent 1" w:semiHidden="0" w:uiPriority="65" w:unhideWhenUsed="0"/>
-    <w:lsdException w:name="Revision" w:unhideWhenUsed="0"/>
-    <w:lsdException w:name="List Paragraph" w:semiHidden="0" w:uiPriority="34" w:unhideWhenUsed="0" w:qFormat="1"/>
-    <w:lsdException w:name="Quote" w:semiHidden="0" w:uiPriority="29" w:unhideWhenUsed="0" w:qFormat="1"/>
-    <w:lsdException w:name="Intense Quote" w:semiHidden="0" w:uiPriority="30" w:unhideWhenUsed="0" w:qFormat="1"/>
-    <w:lsdException w:name="Medium List 2 Accent 1" w:semiHidden="0" w:uiPriority="66" w:unhideWhenUsed="0"/>
-    <w:lsdException w:name="Medium Grid 1 Accent 1" w:semiHidden="0" w:uiPriority="67" w:unhideWhenUsed="0"/>
-    <w:lsdException w:name="Medium Grid 2 Accent 1" w:semiHidden="0" w:uiPriority="68" w:unhideWhenUsed="0"/>
-    <w:lsdException w:name="Medium Grid 3 Accent 1" w:semiHidden="0" w:uiPriority="69" w:unhideWhenUsed="0"/>
-    <w:lsdException w:name="Dark List Accent 1" w:semiHidden="0" w:uiPriority="70" w:unhideWhenUsed="0"/>
-    <w:lsdException w:name="Colorful Shading Accent 1" w:semiHidden="0" w:uiPriority="71" w:unhideWhenUsed="0"/>
-    <w:lsdException w:name="Colorful List Accent 1" w:semiHidden="0" w:uiPriority="72" w:unhideWhenUsed="0"/>
-    <w:lsdException w:name="Colorful Grid Accent 1" w:semiHidden="0" w:uiPriority="73" w:unhideWhenUsed="0"/>
-    <w:lsdException w:name="Light Shading Accent 2" w:semiHidden="0" w:uiPriority="60" w:unhideWhenUsed="0"/>
-    <w:lsdException w:name="Light List Accent 2" w:semiHidden="0" w:uiPriority="61" w:unhideWhenUsed="0"/>
-    <w:lsdException w:name="Light Grid Accent 2" w:semiHidden="0" w:uiPriority="62" w:unhideWhenUsed="0"/>
-    <w:lsdException w:name="Medium Shading 1 Accent 2" w:semiHidden="0" w:uiPriority="63" w:unhideWhenUsed="0"/>
-    <w:lsdException w:name="Medium Shading 2 Accent 2" w:semiHidden="0" w:uiPriority="64" w:unhideWhenUsed="0"/>
-    <w:lsdException w:name="Medium List 1 Accent 2" w:semiHidden="0" w:uiPriority="65" w:unhideWhenUsed="0"/>
-    <w:lsdException w:name="Medium List 2 Accent 2" w:semiHidden="0" w:uiPriority="66" w:unhideWhenUsed="0"/>
-    <w:lsdException w:name="Medium Grid 1 Accent 2" w:semiHidden="0" w:uiPriority="67" w:unhideWhenUsed="0"/>
-    <w:lsdException w:name="Medium Grid 2 Accent 2" w:semiHidden="0" w:uiPriority="68" w:unhideWhenUsed="0"/>
-    <w:lsdException w:name="Medium Grid 3 Accent 2" w:semiHidden="0" w:uiPriority="69" w:unhideWhenUsed="0"/>
-    <w:lsdException w:name="Dark List Accent 2" w:semiHidden="0" w:uiPriority="70" w:unhideWhenUsed="0"/>
-    <w:lsdException w:name="Colorful Shading Accent 2" w:semiHidden="0" w:uiPriority="71" w:unhideWhenUsed="0"/>
-    <w:lsdException w:name="Colorful List Accent 2" w:semiHidden="0" w:uiPriority="72" w:unhideWhenUsed="0"/>
-    <w:lsdException w:name="Colorful Grid Accent 2" w:semiHidden="0" w:uiPriority="73" w:unhideWhenUsed="0"/>
-    <w:lsdException w:name="Light Shading Accent 3" w:semiHidden="0" w:uiPriority="60" w:unhideWhenUsed="0"/>
-    <w:lsdException w:name="Light List Accent 3" w:semiHidden="0" w:uiPriority="61" w:unhideWhenUsed="0"/>
-    <w:lsdException w:name="Light Grid Accent 3" w:semiHidden="0" w:uiPriority="62" w:unhideWhenUsed="0"/>
-    <w:lsdException w:name="Medium Shading 1 Accent 3" w:semiHidden="0" w:uiPriority="63" w:unhideWhenUsed="0"/>
-    <w:lsdException w:name="Medium Shading 2 Accent 3" w:semiHidden="0" w:uiPriority="64" w:unhideWhenUsed="0"/>
-    <w:lsdException w:name="Medium List 1 Accent 3" w:semiHidden="0" w:uiPriority="65" w:unhideWhenUsed="0"/>
-    <w:lsdException w:name="Medium List 2 Accent 3" w:semiHidden="0" w:uiPriority="66" w:unhideWhenUsed="0"/>
-    <w:lsdException w:name="Medium Grid 1 Accent 3" w:semiHidden="0" w:uiPriority="67" w:unhideWhenUsed="0"/>
-    <w:lsdException w:name="Medium Grid 2 Accent 3" w:semiHidden="0" w:uiPriority="68" w:unhideWhenUsed="0"/>
-    <w:lsdException w:name="Medium Grid 3 Accent 3" w:semiHidden="0" w:uiPriority="69" w:unhideWhenUsed="0"/>
-    <w:lsdException w:name="Dark List Accent 3" w:semiHidden="0" w:uiPriority="70" w:unhideWhenUsed="0"/>
-    <w:lsdException w:name="Colorful Shading Accent 3" w:semiHidden="0" w:uiPriority="71" w:unhideWhenUsed="0"/>
-    <w:lsdException w:name="Colorful List Accent 3" w:semiHidden="0" w:uiPriority="72" w:unhideWhenUsed="0"/>
-    <w:lsdException w:name="Colorful Grid Accent 3" w:semiHidden="0" w:uiPriority="73" w:unhideWhenUsed="0"/>
-    <w:lsdException w:name="Light Shading Accent 4" w:semiHidden="0" w:uiPriority="60" w:unhideWhenUsed="0"/>
-    <w:lsdException w:name="Light List Accent 4" w:semiHidden="0" w:uiPriority="61" w:unhideWhenUsed="0"/>
-    <w:lsdException w:name="Light Grid Accent 4" w:semiHidden="0" w:uiPriority="62" w:unhideWhenUsed="0"/>
-    <w:lsdException w:name="Medium Shading 1 Accent 4" w:semiHidden="0" w:uiPriority="63" w:unhideWhenUsed="0"/>
-    <w:lsdException w:name="Medium Shading 2 Accent 4" w:semiHidden="0" w:uiPriority="64" w:unhideWhenUsed="0"/>
-    <w:lsdException w:name="Medium List 1 Accent 4" w:semiHidden="0" w:uiPriority="65" w:unhideWhenUsed="0"/>
-    <w:lsdException w:name="Medium List 2 Accent 4" w:semiHidden="0" w:uiPriority="66" w:unhideWhenUsed="0"/>
-    <w:lsdException w:name="Medium Grid 1 Accent 4" w:semiHidden="0" w:uiPriority="67" w:unhideWhenUsed="0"/>
-    <w:lsdException w:name="Medium Grid 2 Accent 4" w:semiHidden="0" w:uiPriority="68" w:unhideWhenUsed="0"/>
-    <w:lsdException w:name="Medium Grid 3 Accent 4" w:semiHidden="0" w:uiPriority="69" w:unhideWhenUsed="0"/>
-    <w:lsdException w:name="Dark List Accent 4" w:semiHidden="0" w:uiPriority="70" w:unhideWhenUsed="0"/>
-    <w:lsdException w:name="Colorful Shading Accent 4" w:semiHidden="0" w:uiPriority="71" w:unhideWhenUsed="0"/>
-    <w:lsdException w:name="Colorful List Accent 4" w:semiHidden="0" w:uiPriority="72" w:unhideWhenUsed="0"/>
-    <w:lsdException w:name="Colorful Grid Accent 4" w:semiHidden="0" w:uiPriority="73" w:unhideWhenUsed="0"/>
-    <w:lsdException w:name="Light Shading Accent 5" w:semiHidden="0" w:uiPriority="60" w:unhideWhenUsed="0"/>
-    <w:lsdException w:name="Light List Accent 5" w:semiHidden="0" w:uiPriority="61" w:unhideWhenUsed="0"/>
-    <w:lsdException w:name="Light Grid Accent 5" w:semiHidden="0" w:uiPriority="62" w:unhideWhenUsed="0"/>
-    <w:lsdException w:name="Medium Shading 1 Accent 5" w:semiHidden="0" w:uiPriority="63" w:unhideWhenUsed="0"/>
-    <w:lsdException w:name="Medium Shading 2 Accent 5" w:semiHidden="0" w:uiPriority="64" w:unhideWhenUsed="0"/>
-    <w:lsdException w:name="Medium List 1 Accent 5" w:semiHidden="0" w:uiPriority="65" w:unhideWhenUsed="0"/>
-    <w:lsdException w:name="Medium List 2 Accent 5" w:semiHidden="0" w:uiPriority="66" w:unhideWhenUsed="0"/>
-    <w:lsdException w:name="Medium Grid 1 Accent 5" w:semiHidden="0" w:uiPriority="67" w:unhideWhenUsed="0"/>
-    <w:lsdException w:name="Medium Grid 2 Accent 5" w:semiHidden="0" w:uiPriority="68" w:unhideWhenUsed="0"/>
-    <w:lsdException w:name="Medium Grid 3 Accent 5" w:semiHidden="0" w:uiPriority="69" w:unhideWhenUsed="0"/>
-    <w:lsdException w:name="Dark List Accent 5" w:semiHidden="0" w:uiPriority="70" w:unhideWhenUsed="0"/>
-    <w:lsdException w:name="Colorful Shading Accent 5" w:semiHidden="0" w:uiPriority="71" w:unhideWhenUsed="0"/>
-    <w:lsdException w:name="Colorful List Accent 5" w:semiHidden="0" w:uiPriority="72" w:unhideWhenUsed="0"/>
-    <w:lsdException w:name="Colorful Grid Accent 5" w:semiHidden="0" w:uiPriority="73" w:unhideWhenUsed="0"/>
-    <w:lsdException w:name="Light Shading Accent 6" w:semiHidden="0" w:uiPriority="60" w:unhideWhenUsed="0"/>
-    <w:lsdException w:name="Light List Accent 6" w:semiHidden="0" w:uiPriority="61" w:unhideWhenUsed="0"/>
-    <w:lsdException w:name="Light Grid Accent 6" w:semiHidden="0" w:uiPriority="62" w:unhideWhenUsed="0"/>
-    <w:lsdException w:name="Medium Shading 1 Accent 6" w:semiHidden="0" w:uiPriority="63" w:unhideWhenUsed="0"/>
-    <w:lsdException w:name="Medium Shading 2 Accent 6" w:semiHidden="0" w:uiPriority="64" w:unhideWhenUsed="0"/>
-    <w:lsdException w:name="Medium List 1 Accent 6" w:semiHidden="0" w:uiPriority="65" w:unhideWhenUsed="0"/>
-    <w:lsdException w:name="Medium List 2 Accent 6" w:semiHidden="0" w:uiPriority="66" w:unhideWhenUsed="0"/>
-    <w:lsdException w:name="Medium Grid 1 Accent 6" w:semiHidden="0" w:uiPriority="67" w:unhideWhenUsed="0"/>
-    <w:lsdException w:name="Medium Grid 2 Accent 6" w:semiHidden="0" w:uiPriority="68" w:unhideWhenUsed="0"/>
-    <w:lsdException w:name="Medium Grid 3 Accent 6" w:semiHidden="0" w:uiPriority="69" w:unhideWhenUsed="0"/>
-    <w:lsdException w:name="Dark List Accent 6" w:semiHidden="0" w:uiPriority="70" w:unhideWhenUsed="0"/>
-    <w:lsdException w:name="Colorful Shading Accent 6" w:semiHidden="0" w:uiPriority="71" w:unhideWhenUsed="0"/>
-    <w:lsdException w:name="Colorful List Accent 6" w:semiHidden="0" w:uiPriority="72" w:unhideWhenUsed="0"/>
-    <w:lsdException w:name="Colorful Grid Accent 6" w:semiHidden="0" w:uiPriority="73" w:unhideWhenUsed="0"/>
-    <w:lsdException w:name="Subtle Emphasis" w:semiHidden="0" w:uiPriority="19" w:unhideWhenUsed="0" w:qFormat="1"/>
-    <w:lsdException w:name="Intense Emphasis" w:semiHidden="0" w:uiPriority="21" w:unhideWhenUsed="0" w:qFormat="1"/>
-    <w:lsdException w:name="Subtle Reference" w:semiHidden="0" w:uiPriority="31" w:unhideWhenUsed="0" w:qFormat="1"/>
-    <w:lsdException w:name="Intense Reference" w:semiHidden="0" w:uiPriority="32" w:unhideWhenUsed="0" w:qFormat="1"/>
-    <w:lsdException w:name="Book Title" w:semiHidden="0" w:uiPriority="33" w:unhideWhenUsed="0" w:qFormat="1"/>
-    <w:lsdException w:name="Bibliography" w:uiPriority="37"/>
-    <w:lsdException w:name="TOC Heading" w:uiPriority="39" w:qFormat="1"/>
+  <w:latentStyles w:defLockedState="0" w:defUIPriority="99" w:defSemiHidden="0" w:defUnhideWhenUsed="0" w:defQFormat="0" w:count="371">
+    <w:lsdException w:name="Normal" w:uiPriority="0" w:qFormat="1"/>
+    <w:lsdException w:name="heading 1" w:uiPriority="9" w:qFormat="1"/>
+    <w:lsdException w:name="heading 2" w:semiHidden="1" w:uiPriority="9" w:unhideWhenUsed="1" w:qFormat="1"/>
+    <w:lsdException w:name="heading 3" w:semiHidden="1" w:uiPriority="9" w:unhideWhenUsed="1" w:qFormat="1"/>
+    <w:lsdException w:name="heading 4" w:semiHidden="1" w:uiPriority="9" w:unhideWhenUsed="1" w:qFormat="1"/>
+    <w:lsdException w:name="heading 5" w:semiHidden="1" w:uiPriority="9" w:unhideWhenUsed="1" w:qFormat="1"/>
+    <w:lsdException w:name="heading 6" w:semiHidden="1" w:uiPriority="9" w:unhideWhenUsed="1" w:qFormat="1"/>
+    <w:lsdException w:name="heading 7" w:semiHidden="1" w:uiPriority="9" w:unhideWhenUsed="1" w:qFormat="1"/>
+    <w:lsdException w:name="heading 8" w:semiHidden="1" w:uiPriority="9" w:unhideWhenUsed="1" w:qFormat="1"/>
+    <w:lsdException w:name="heading 9" w:semiHidden="1" w:uiPriority="9" w:unhideWhenUsed="1" w:qFormat="1"/>
+    <w:lsdException w:name="index 1" w:semiHidden="1" w:unhideWhenUsed="1"/>
+    <w:lsdException w:name="index 2" w:semiHidden="1" w:unhideWhenUsed="1"/>
+    <w:lsdException w:name="index 3" w:semiHidden="1" w:unhideWhenUsed="1"/>
+    <w:lsdException w:name="index 4" w:semiHidden="1" w:unhideWhenUsed="1"/>
+    <w:lsdException w:name="index 5" w:semiHidden="1" w:unhideWhenUsed="1"/>
+    <w:lsdException w:name="index 6" w:semiHidden="1" w:unhideWhenUsed="1"/>
+    <w:lsdException w:name="index 7" w:semiHidden="1" w:unhideWhenUsed="1"/>
+    <w:lsdException w:name="index 8" w:semiHidden="1" w:unhideWhenUsed="1"/>
+    <w:lsdException w:name="index 9" w:semiHidden="1" w:unhideWhenUsed="1"/>
+    <w:lsdException w:name="toc 1" w:semiHidden="1" w:uiPriority="39" w:unhideWhenUsed="1"/>
+    <w:lsdException w:name="toc 2" w:semiHidden="1" w:uiPriority="39" w:unhideWhenUsed="1"/>
+    <w:lsdException w:name="toc 3" w:semiHidden="1" w:uiPriority="39" w:unhideWhenUsed="1"/>
+    <w:lsdException w:name="toc 4" w:semiHidden="1" w:uiPriority="39" w:unhideWhenUsed="1"/>
+    <w:lsdException w:name="toc 5" w:semiHidden="1" w:uiPriority="39" w:unhideWhenUsed="1"/>
+    <w:lsdException w:name="toc 6" w:semiHidden="1" w:uiPriority="39" w:unhideWhenUsed="1"/>
+    <w:lsdException w:name="toc 7" w:semiHidden="1" w:uiPriority="39" w:unhideWhenUsed="1"/>
+    <w:lsdException w:name="toc 8" w:semiHidden="1" w:uiPriority="39" w:unhideWhenUsed="1"/>
+    <w:lsdException w:name="toc 9" w:semiHidden="1" w:uiPriority="39" w:unhideWhenUsed="1"/>
+    <w:lsdException w:name="Normal Indent" w:semiHidden="1" w:unhideWhenUsed="1"/>
+    <w:lsdException w:name="footnote text" w:semiHidden="1" w:unhideWhenUsed="1"/>
+    <w:lsdException w:name="annotation text" w:semiHidden="1" w:unhideWhenUsed="1"/>
+    <w:lsdException w:name="header" w:semiHidden="1" w:unhideWhenUsed="1"/>
+    <w:lsdException w:name="footer" w:semiHidden="1" w:unhideWhenUsed="1"/>
+    <w:lsdException w:name="index heading" w:semiHidden="1" w:unhideWhenUsed="1"/>
+    <w:lsdException w:name="caption" w:semiHidden="1" w:uiPriority="35" w:unhideWhenUsed="1" w:qFormat="1"/>
+    <w:lsdException w:name="table of figures" w:semiHidden="1" w:unhideWhenUsed="1"/>
+    <w:lsdException w:name="envelope address" w:semiHidden="1" w:unhideWhenUsed="1"/>
+    <w:lsdException w:name="envelope return" w:semiHidden="1" w:unhideWhenUsed="1"/>
+    <w:lsdException w:name="footnote reference" w:semiHidden="1" w:unhideWhenUsed="1"/>
+    <w:lsdException w:name="annotation reference" w:semiHidden="1" w:unhideWhenUsed="1"/>
+    <w:lsdException w:name="line number" w:semiHidden="1" w:unhideWhenUsed="1"/>
+    <w:lsdException w:name="page number" w:semiHidden="1" w:unhideWhenUsed="1"/>
+    <w:lsdException w:name="endnote reference" w:semiHidden="1" w:unhideWhenUsed="1"/>
+    <w:lsdException w:name="endnote text" w:semiHidden="1" w:unhideWhenUsed="1"/>
+    <w:lsdException w:name="table of authorities" w:semiHidden="1" w:unhideWhenUsed="1"/>
+    <w:lsdException w:name="macro" w:semiHidden="1" w:unhideWhenUsed="1"/>
+    <w:lsdException w:name="toa heading" w:semiHidden="1" w:unhideWhenUsed="1"/>
+    <w:lsdException w:name="List" w:semiHidden="1" w:unhideWhenUsed="1"/>
+    <w:lsdException w:name="List Bullet" w:semiHidden="1" w:unhideWhenUsed="1"/>
+    <w:lsdException w:name="List Number" w:semiHidden="1" w:unhideWhenUsed="1"/>
+    <w:lsdException w:name="List 2" w:semiHidden="1" w:unhideWhenUsed="1"/>
+    <w:lsdException w:name="List 3" w:semiHidden="1" w:unhideWhenUsed="1"/>
+    <w:lsdException w:name="List 4" w:semiHidden="1" w:unhideWhenUsed="1"/>
+    <w:lsdException w:name="List 5" w:semiHidden="1" w:unhideWhenUsed="1"/>
+    <w:lsdException w:name="List Bullet 2" w:semiHidden="1" w:unhideWhenUsed="1"/>
+    <w:lsdException w:name="List Bullet 3" w:semiHidden="1" w:unhideWhenUsed="1"/>
+    <w:lsdException w:name="List Bullet 4" w:semiHidden="1" w:unhideWhenUsed="1"/>
+    <w:lsdException w:name="List Bullet 5" w:semiHidden="1" w:unhideWhenUsed="1"/>
+    <w:lsdException w:name="List Number 2" w:semiHidden="1" w:unhideWhenUsed="1"/>
+    <w:lsdException w:name="List Number 3" w:semiHidden="1" w:unhideWhenUsed="1"/>
+    <w:lsdException w:name="List Number 4" w:semiHidden="1" w:unhideWhenUsed="1"/>
+    <w:lsdException w:name="List Number 5" w:semiHidden="1" w:unhideWhenUsed="1"/>
+    <w:lsdException w:name="Title" w:uiPriority="10" w:qFormat="1"/>
+    <w:lsdException w:name="Closing" w:semiHidden="1" w:unhideWhenUsed="1"/>
+    <w:lsdException w:name="Signature" w:semiHidden="1" w:unhideWhenUsed="1"/>
+    <w:lsdException w:name="Default Paragraph Font" w:semiHidden="1" w:uiPriority="1" w:unhideWhenUsed="1"/>
+    <w:lsdException w:name="Body Text" w:semiHidden="1" w:unhideWhenUsed="1"/>
+    <w:lsdException w:name="Body Text Indent" w:semiHidden="1" w:unhideWhenUsed="1"/>
+    <w:lsdException w:name="List Continue" w:semiHidden="1" w:unhideWhenUsed="1"/>
+    <w:lsdException w:name="List Continue 2" w:semiHidden="1" w:unhideWhenUsed="1"/>
+    <w:lsdException w:name="List Continue 3" w:semiHidden="1" w:unhideWhenUsed="1"/>
+    <w:lsdException w:name="List Continue 4" w:semiHidden="1" w:unhideWhenUsed="1"/>
+    <w:lsdException w:name="List Continue 5" w:semiHidden="1" w:unhideWhenUsed="1"/>
+    <w:lsdException w:name="Message Header" w:semiHidden="1" w:unhideWhenUsed="1"/>
+    <w:lsdException w:name="Subtitle" w:uiPriority="11" w:qFormat="1"/>
+    <w:lsdException w:name="Salutation" w:semiHidden="1" w:unhideWhenUsed="1"/>
+    <w:lsdException w:name="Date" w:semiHidden="1" w:unhideWhenUsed="1"/>
+    <w:lsdException w:name="Body Text First Indent" w:semiHidden="1" w:unhideWhenUsed="1"/>
+    <w:lsdException w:name="Body Text First Indent 2" w:semiHidden="1" w:unhideWhenUsed="1"/>
+    <w:lsdException w:name="Note Heading" w:semiHidden="1" w:unhideWhenUsed="1"/>
+    <w:lsdException w:name="Body Text 2" w:semiHidden="1" w:unhideWhenUsed="1"/>
+    <w:lsdException w:name="Body Text 3" w:semiHidden="1" w:unhideWhenUsed="1"/>
+    <w:lsdException w:name="Body Text Indent 2" w:semiHidden="1" w:unhideWhenUsed="1"/>
+    <w:lsdException w:name="Body Text Indent 3" w:semiHidden="1" w:unhideWhenUsed="1"/>
+    <w:lsdException w:name="Block Text" w:semiHidden="1" w:unhideWhenUsed="1"/>
+    <w:lsdException w:name="Hyperlink" w:semiHidden="1" w:unhideWhenUsed="1"/>
+    <w:lsdException w:name="FollowedHyperlink" w:semiHidden="1" w:unhideWhenUsed="1"/>
+    <w:lsdException w:name="Strong" w:uiPriority="22" w:qFormat="1"/>
+    <w:lsdException w:name="Emphasis" w:uiPriority="20" w:qFormat="1"/>
+    <w:lsdException w:name="Document Map" w:semiHidden="1" w:unhideWhenUsed="1"/>
+    <w:lsdException w:name="Plain Text" w:semiHidden="1" w:unhideWhenUsed="1"/>
+    <w:lsdException w:name="E-mail Signature" w:semiHidden="1" w:unhideWhenUsed="1"/>
+    <w:lsdException w:name="HTML Top of Form" w:semiHidden="1" w:unhideWhenUsed="1"/>
+    <w:lsdException w:name="HTML Bottom of Form" w:semiHidden="1" w:unhideWhenUsed="1"/>
+    <w:lsdException w:name="Normal (Web)" w:semiHidden="1" w:unhideWhenUsed="1"/>
+    <w:lsdException w:name="HTML Acronym" w:semiHidden="1" w:unhideWhenUsed="1"/>
+    <w:lsdException w:name="HTML Address" w:semiHidden="1" w:unhideWhenUsed="1"/>
+    <w:lsdException w:name="HTML Cite" w:semiHidden="1" w:unhideWhenUsed="1"/>
+    <w:lsdException w:name="HTML Code" w:semiHidden="1" w:unhideWhenUsed="1"/>
+    <w:lsdException w:name="HTML Definition" w:semiHidden="1" w:unhideWhenUsed="1"/>
+    <w:lsdException w:name="HTML Keyboard" w:semiHidden="1" w:unhideWhenUsed="1"/>
+    <w:lsdException w:name="HTML Preformatted" w:semiHidden="1" w:unhideWhenUsed="1"/>
+    <w:lsdException w:name="HTML Sample" w:semiHidden="1" w:unhideWhenUsed="1"/>
+    <w:lsdException w:name="HTML Typewriter" w:semiHidden="1" w:unhideWhenUsed="1"/>
+    <w:lsdException w:name="HTML Variable" w:semiHidden="1" w:unhideWhenUsed="1"/>
+    <w:lsdException w:name="Normal Table" w:semiHidden="1" w:unhideWhenUsed="1"/>
+    <w:lsdException w:name="annotation subject" w:semiHidden="1" w:unhideWhenUsed="1"/>
+    <w:lsdException w:name="No List" w:semiHidden="1" w:unhideWhenUsed="1"/>
+    <w:lsdException w:name="Outline List 1" w:semiHidden="1" w:unhideWhenUsed="1"/>
+    <w:lsdException w:name="Outline List 2" w:semiHidden="1" w:unhideWhenUsed="1"/>
+    <w:lsdException w:name="Outline List 3" w:semiHidden="1" w:unhideWhenUsed="1"/>
+    <w:lsdException w:name="Table Simple 1" w:semiHidden="1" w:unhideWhenUsed="1"/>
+    <w:lsdException w:name="Table Simple 2" w:semiHidden="1" w:unhideWhenUsed="1"/>
+    <w:lsdException w:name="Table Simple 3" w:semiHidden="1" w:unhideWhenUsed="1"/>
+    <w:lsdException w:name="Table Classic 1" w:semiHidden="1" w:unhideWhenUsed="1"/>
+    <w:lsdException w:name="Table Classic 2" w:semiHidden="1" w:unhideWhenUsed="1"/>
+    <w:lsdException w:name="Table Classic 3" w:semiHidden="1" w:unhideWhenUsed="1"/>
+    <w:lsdException w:name="Table Classic 4" w:semiHidden="1" w:unhideWhenUsed="1"/>
+    <w:lsdException w:name="Table Colorful 1" w:semiHidden="1" w:unhideWhenUsed="1"/>
+    <w:lsdException w:name="Table Colorful 2" w:semiHidden="1" w:unhideWhenUsed="1"/>
+    <w:lsdException w:name="Table Colorful 3" w:semiHidden="1" w:unhideWhenUsed="1"/>
+    <w:lsdException w:name="Table Columns 1" w:semiHidden="1" w:unhideWhenUsed="1"/>
+    <w:lsdException w:name="Table Columns 2" w:semiHidden="1" w:unhideWhenUsed="1"/>
+    <w:lsdException w:name="Table Columns 3" w:semiHidden="1" w:unhideWhenUsed="1"/>
+    <w:lsdException w:name="Table Columns 4" w:semiHidden="1" w:unhideWhenUsed="1"/>
+    <w:lsdException w:name="Table Columns 5" w:semiHidden="1" w:unhideWhenUsed="1"/>
+    <w:lsdException w:name="Table Grid 1" w:semiHidden="1" w:unhideWhenUsed="1"/>
+    <w:lsdException w:name="Table Grid 2" w:semiHidden="1" w:unhideWhenUsed="1"/>
+    <w:lsdException w:name="Table Grid 3" w:semiHidden="1" w:unhideWhenUsed="1"/>
+    <w:lsdException w:name="Table Grid 4" w:semiHidden="1" w:unhideWhenUsed="1"/>
+    <w:lsdException w:name="Table Grid 5" w:semiHidden="1" w:unhideWhenUsed="1"/>
+    <w:lsdException w:name="Table Grid 6" w:semiHidden="1" w:unhideWhenUsed="1"/>
+    <w:lsdException w:name="Table Grid 7" w:semiHidden="1" w:unhideWhenUsed="1"/>
+    <w:lsdException w:name="Table Grid 8" w:semiHidden="1" w:unhideWhenUsed="1"/>
+    <w:lsdException w:name="Table List 1" w:semiHidden="1" w:unhideWhenUsed="1"/>
+    <w:lsdException w:name="Table List 2" w:semiHidden="1" w:unhideWhenUsed="1"/>
+    <w:lsdException w:name="Table List 3" w:semiHidden="1" w:unhideWhenUsed="1"/>
+    <w:lsdException w:name="Table List 4" w:semiHidden="1" w:unhideWhenUsed="1"/>
+    <w:lsdException w:name="Table List 5" w:semiHidden="1" w:unhideWhenUsed="1"/>
+    <w:lsdException w:name="Table List 6" w:semiHidden="1" w:unhideWhenUsed="1"/>
+    <w:lsdException w:name="Table List 7" w:semiHidden="1" w:unhideWhenUsed="1"/>
+    <w:lsdException w:name="Table List 8" w:semiHidden="1" w:unhideWhenUsed="1"/>
+    <w:lsdException w:name="Table 3D effects 1" w:semiHidden="1" w:unhideWhenUsed="1"/>
+    <w:lsdException w:name="Table 3D effects 2" w:semiHidden="1" w:unhideWhenUsed="1"/>
+    <w:lsdException w:name="Table 3D effects 3" w:semiHidden="1" w:unhideWhenUsed="1"/>
+    <w:lsdException w:name="Table Contemporary" w:semiHidden="1" w:unhideWhenUsed="1"/>
+    <w:lsdException w:name="Table Elegant" w:semiHidden="1" w:unhideWhenUsed="1"/>
+    <w:lsdException w:name="Table Professional" w:semiHidden="1" w:unhideWhenUsed="1"/>
+    <w:lsdException w:name="Table Subtle 1" w:semiHidden="1" w:unhideWhenUsed="1"/>
+    <w:lsdException w:name="Table Subtle 2" w:semiHidden="1" w:unhideWhenUsed="1"/>
+    <w:lsdException w:name="Table Web 1" w:semiHidden="1" w:unhideWhenUsed="1"/>
+    <w:lsdException w:name="Table Web 2" w:semiHidden="1" w:unhideWhenUsed="1"/>
+    <w:lsdException w:name="Table Web 3" w:semiHidden="1" w:unhideWhenUsed="1"/>
+    <w:lsdException w:name="Balloon Text" w:semiHidden="1" w:unhideWhenUsed="1"/>
+    <w:lsdException w:name="Table Grid" w:uiPriority="39"/>
+    <w:lsdException w:name="Table Theme" w:semiHidden="1" w:unhideWhenUsed="1"/>
+    <w:lsdException w:name="Placeholder Text" w:semiHidden="1"/>
+    <w:lsdException w:name="No Spacing" w:uiPriority="1" w:qFormat="1"/>
+    <w:lsdException w:name="Light Shading" w:uiPriority="60"/>
+    <w:lsdException w:name="Light List" w:uiPriority="61"/>
+    <w:lsdException w:name="Light Grid" w:uiPriority="62"/>
+    <w:lsdException w:name="Medium Shading 1" w:uiPriority="63"/>
+    <w:lsdException w:name="Medium Shading 2" w:uiPriority="64"/>
+    <w:lsdException w:name="Medium List 1" w:uiPriority="65"/>
+    <w:lsdException w:name="Medium List 2" w:uiPriority="66"/>
+    <w:lsdException w:name="Medium Grid 1" w:uiPriority="67"/>
+    <w:lsdException w:name="Medium Grid 2" w:uiPriority="68"/>
+    <w:lsdException w:name="Medium Grid 3" w:uiPriority="69"/>
+    <w:lsdException w:name="Dark List" w:uiPriority="70"/>
+    <w:lsdException w:name="Colorful Shading" w:uiPriority="71"/>
+    <w:lsdException w:name="Colorful List" w:uiPriority="72"/>
+    <w:lsdException w:name="Colorful Grid" w:uiPriority="73"/>
+    <w:lsdException w:name="Light Shading Accent 1" w:uiPriority="60"/>
+    <w:lsdException w:name="Light List Accent 1" w:uiPriority="61"/>
+    <w:lsdException w:name="Light Grid Accent 1" w:uiPriority="62"/>
+    <w:lsdException w:name="Medium Shading 1 Accent 1" w:uiPriority="63"/>
+    <w:lsdException w:name="Medium Shading 2 Accent 1" w:uiPriority="64"/>
+    <w:lsdException w:name="Medium List 1 Accent 1" w:uiPriority="65"/>
+    <w:lsdException w:name="Revision" w:semiHidden="1"/>
+    <w:lsdException w:name="List Paragraph" w:uiPriority="34" w:qFormat="1"/>
+    <w:lsdException w:name="Quote" w:uiPriority="29" w:qFormat="1"/>
+    <w:lsdException w:name="Intense Quote" w:uiPriority="30" w:qFormat="1"/>
+    <w:lsdException w:name="Medium List 2 Accent 1" w:uiPriority="66"/>
+    <w:lsdException w:name="Medium Grid 1 Accent 1" w:uiPriority="67"/>
+    <w:lsdException w:name="Medium Grid 2 Accent 1" w:uiPriority="68"/>
+    <w:lsdException w:name="Medium Grid 3 Accent 1" w:uiPriority="69"/>
+    <w:lsdException w:name="Dark List Accent 1" w:uiPriority="70"/>
+    <w:lsdException w:name="Colorful Shading Accent 1" w:uiPriority="71"/>
+    <w:lsdException w:name="Colorful List Accent 1" w:uiPriority="72"/>
+    <w:lsdException w:name="Colorful Grid Accent 1" w:uiPriority="73"/>
+    <w:lsdException w:name="Light Shading Accent 2" w:uiPriority="60"/>
+    <w:lsdException w:name="Light List Accent 2" w:uiPriority="61"/>
+    <w:lsdException w:name="Light Grid Accent 2" w:uiPriority="62"/>
+    <w:lsdException w:name="Medium Shading 1 Accent 2" w:uiPriority="63"/>
+    <w:lsdException w:name="Medium Shading 2 Accent 2" w:uiPriority="64"/>
+    <w:lsdException w:name="Medium List 1 Accent 2" w:uiPriority="65"/>
+    <w:lsdException w:name="Medium List 2 Accent 2" w:uiPriority="66"/>
+    <w:lsdException w:name="Medium Grid 1 Accent 2" w:uiPriority="67"/>
+    <w:lsdException w:name="Medium Grid 2 Accent 2" w:uiPriority="68"/>
+    <w:lsdException w:name="Medium Grid 3 Accent 2" w:uiPriority="69"/>
+    <w:lsdException w:name="Dark List Accent 2" w:uiPriority="70"/>
+    <w:lsdException w:name="Colorful Shading Accent 2" w:uiPriority="71"/>
+    <w:lsdException w:name="Colorful List Accent 2" w:uiPriority="72"/>
+    <w:lsdException w:name="Colorful Grid Accent 2" w:uiPriority="73"/>
+    <w:lsdException w:name="Light Shading Accent 3" w:uiPriority="60"/>
+    <w:lsdException w:name="Light List Accent 3" w:uiPriority="61"/>
+    <w:lsdException w:name="Light Grid Accent 3" w:uiPriority="62"/>
+    <w:lsdException w:name="Medium Shading 1 Accent 3" w:uiPriority="63"/>
+    <w:lsdException w:name="Medium Shading 2 Accent 3" w:uiPriority="64"/>
+    <w:lsdException w:name="Medium List 1 Accent 3" w:uiPriority="65"/>
+    <w:lsdException w:name="Medium List 2 Accent 3" w:uiPriority="66"/>
+    <w:lsdException w:name="Medium Grid 1 Accent 3" w:uiPriority="67"/>
+    <w:lsdException w:name="Medium Grid 2 Accent 3" w:uiPriority="68"/>
+    <w:lsdException w:name="Medium Grid 3 Accent 3" w:uiPriority="69"/>
+    <w:lsdException w:name="Dark List Accent 3" w:uiPriority="70"/>
+    <w:lsdException w:name="Colorful Shading Accent 3" w:uiPriority="71"/>
+    <w:lsdException w:name="Colorful List Accent 3" w:uiPriority="72"/>
+    <w:lsdException w:name="Colorful Grid Accent 3" w:uiPriority="73"/>
+    <w:lsdException w:name="Light Shading Accent 4" w:uiPriority="60"/>
+    <w:lsdException w:name="Light List Accent 4" w:uiPriority="61"/>
+    <w:lsdException w:name="Light Grid Accent 4" w:uiPriority="62"/>
+    <w:lsdException w:name="Medium Shading 1 Accent 4" w:uiPriority="63"/>
+    <w:lsdException w:name="Medium Shading 2 Accent 4" w:uiPriority="64"/>
+    <w:lsdException w:name="Medium List 1 Accent 4" w:uiPriority="65"/>
+    <w:lsdException w:name="Medium List 2 Accent 4" w:uiPriority="66"/>
+    <w:lsdException w:name="Medium Grid 1 Accent 4" w:uiPriority="67"/>
+    <w:lsdException w:name="Medium Grid 2 Accent 4" w:uiPriority="68"/>
+    <w:lsdException w:name="Medium Grid 3 Accent 4" w:uiPriority="69"/>
+    <w:lsdException w:name="Dark List Accent 4" w:uiPriority="70"/>
+    <w:lsdException w:name="Colorful Shading Accent 4" w:uiPriority="71"/>
+    <w:lsdException w:name="Colorful List Accent 4" w:uiPriority="72"/>
+    <w:lsdException w:name="Colorful Grid Accent 4" w:uiPriority="73"/>
+    <w:lsdException w:name="Light Shading Accent 5" w:uiPriority="60"/>
+    <w:lsdException w:name="Light List Accent 5" w:uiPriority="61"/>
+    <w:lsdException w:name="Light Grid Accent 5" w:uiPriority="62"/>
+    <w:lsdException w:name="Medium Shading 1 Accent 5" w:uiPriority="63"/>
+    <w:lsdException w:name="Medium Shading 2 Accent 5" w:uiPriority="64"/>
+    <w:lsdException w:name="Medium List 1 Accent 5" w:uiPriority="65"/>
+    <w:lsdException w:name="Medium List 2 Accent 5" w:uiPriority="66"/>
+    <w:lsdException w:name="Medium Grid 1 Accent 5" w:uiPriority="67"/>
+    <w:lsdException w:name="Medium Grid 2 Accent 5" w:uiPriority="68"/>
+    <w:lsdException w:name="Medium Grid 3 Accent 5" w:uiPriority="69"/>
+    <w:lsdException w:name="Dark List Accent 5" w:uiPriority="70"/>
+    <w:lsdException w:name="Colorful Shading Accent 5" w:uiPriority="71"/>
+    <w:lsdException w:name="Colorful List Accent 5" w:uiPriority="72"/>
+    <w:lsdException w:name="Colorful Grid Accent 5" w:uiPriority="73"/>
+    <w:lsdException w:name="Light Shading Accent 6" w:uiPriority="60"/>
+    <w:lsdException w:name="Light List Accent 6" w:uiPriority="61"/>
+    <w:lsdException w:name="Light Grid Accent 6" w:uiPriority="62"/>
+    <w:lsdException w:name="Medium Shading 1 Accent 6" w:uiPriority="63"/>
+    <w:lsdException w:name="Medium Shading 2 Accent 6" w:uiPriority="64"/>
+    <w:lsdException w:name="Medium List 1 Accent 6" w:uiPriority="65"/>
+    <w:lsdException w:name="Medium List 2 Accent 6" w:uiPriority="66"/>
+    <w:lsdException w:name="Medium Grid 1 Accent 6" w:uiPriority="67"/>
+    <w:lsdException w:name="Medium Grid 2 Accent 6" w:uiPriority="68"/>
+    <w:lsdException w:name="Medium Grid 3 Accent 6" w:uiPriority="69"/>
+    <w:lsdException w:name="Dark List Accent 6" w:uiPriority="70"/>
+    <w:lsdException w:name="Colorful Shading Accent 6" w:uiPriority="71"/>
+    <w:lsdException w:name="Colorful List Accent 6" w:uiPriority="72"/>
+    <w:lsdException w:name="Colorful Grid Accent 6" w:uiPriority="73"/>
+    <w:lsdException w:name="Subtle Emphasis" w:uiPriority="19" w:qFormat="1"/>
+    <w:lsdException w:name="Intense Emphasis" w:uiPriority="21" w:qFormat="1"/>
+    <w:lsdException w:name="Subtle Reference" w:uiPriority="31" w:qFormat="1"/>
+    <w:lsdException w:name="Intense Reference" w:uiPriority="32" w:qFormat="1"/>
+    <w:lsdException w:name="Book Title" w:uiPriority="33" w:qFormat="1"/>
+    <w:lsdException w:name="Bibliography" w:semiHidden="1" w:uiPriority="37" w:unhideWhenUsed="1"/>
+    <w:lsdException w:name="TOC Heading" w:semiHidden="1" w:uiPriority="39" w:unhideWhenUsed="1" w:qFormat="1"/>
+    <w:lsdException w:name="Plain Table 1" w:uiPriority="41"/>
+    <w:lsdException w:name="Plain Table 2" w:uiPriority="42"/>
+    <w:lsdException w:name="Plain Table 3" w:uiPriority="43"/>
+    <w:lsdException w:name="Plain Table 4" w:uiPriority="44"/>
+    <w:lsdException w:name="Plain Table 5" w:uiPriority="45"/>
+    <w:lsdException w:name="Grid Table Light" w:uiPriority="40"/>
+    <w:lsdException w:name="Grid Table 1 Light" w:uiPriority="46"/>
+    <w:lsdException w:name="Grid Table 2" w:uiPriority="47"/>
+    <w:lsdException w:name="Grid Table 3" w:uiPriority="48"/>
+    <w:lsdException w:name="Grid Table 4" w:uiPriority="49"/>
+    <w:lsdException w:name="Grid Table 5 Dark" w:uiPriority="50"/>
+    <w:lsdException w:name="Grid Table 6 Colorful" w:uiPriority="51"/>
+    <w:lsdException w:name="Grid Table 7 Colorful" w:uiPriority="52"/>
+    <w:lsdException w:name="Grid Table 1 Light Accent 1" w:uiPriority="46"/>
+    <w:lsdException w:name="Grid Table 2 Accent 1" w:uiPriority="47"/>
+    <w:lsdException w:name="Grid Table 3 Accent 1" w:uiPriority="48"/>
+    <w:lsdException w:name="Grid Table 4 Accent 1" w:uiPriority="49"/>
+    <w:lsdException w:name="Grid Table 5 Dark Accent 1" w:uiPriority="50"/>
+    <w:lsdException w:name="Grid Table 6 Colorful Accent 1" w:uiPriority="51"/>
+    <w:lsdException w:name="Grid Table 7 Colorful Accent 1" w:uiPriority="52"/>
+    <w:lsdException w:name="Grid Table 1 Light Accent 2" w:uiPriority="46"/>
+    <w:lsdException w:name="Grid Table 2 Accent 2" w:uiPriority="47"/>
+    <w:lsdException w:name="Grid Table 3 Accent 2" w:uiPriority="48"/>
+    <w:lsdException w:name="Grid Table 4 Accent 2" w:uiPriority="49"/>
+    <w:lsdException w:name="Grid Table 5 Dark Accent 2" w:uiPriority="50"/>
+    <w:lsdException w:name="Grid Table 6 Colorful Accent 2" w:uiPriority="51"/>
+    <w:lsdException w:name="Grid Table 7 Colorful Accent 2" w:uiPriority="52"/>
+    <w:lsdException w:name="Grid Table 1 Light Accent 3" w:uiPriority="46"/>
+    <w:lsdException w:name="Grid Table 2 Accent 3" w:uiPriority="47"/>
+    <w:lsdException w:name="Grid Table 3 Accent 3" w:uiPriority="48"/>
+    <w:lsdException w:name="Grid Table 4 Accent 3" w:uiPriority="49"/>
+    <w:lsdException w:name="Grid Table 5 Dark Accent 3" w:uiPriority="50"/>
+    <w:lsdException w:name="Grid Table 6 Colorful Accent 3" w:uiPriority="51"/>
+    <w:lsdException w:name="Grid Table 7 Colorful Accent 3" w:uiPriority="52"/>
+    <w:lsdException w:name="Grid Table 1 Light Accent 4" w:uiPriority="46"/>
+    <w:lsdException w:name="Grid Table 2 Accent 4" w:uiPriority="47"/>
+    <w:lsdException w:name="Grid Table 3 Accent 4" w:uiPriority="48"/>
+    <w:lsdException w:name="Grid Table 4 Accent 4" w:uiPriority="49"/>
+    <w:lsdException w:name="Grid Table 5 Dark Accent 4" w:uiPriority="50"/>
+    <w:lsdException w:name="Grid Table 6 Colorful Accent 4" w:uiPriority="51"/>
+    <w:lsdException w:name="Grid Table 7 Colorful Accent 4" w:uiPriority="52"/>
+    <w:lsdException w:name="Grid Table 1 Light Accent 5" w:uiPriority="46"/>
+    <w:lsdException w:name="Grid Table 2 Accent 5" w:uiPriority="47"/>
+    <w:lsdException w:name="Grid Table 3 Accent 5" w:uiPriority="48"/>
+    <w:lsdException w:name="Grid Table 4 Accent 5" w:uiPriority="49"/>
+    <w:lsdException w:name="Grid Table 5 Dark Accent 5" w:uiPriority="50"/>
+    <w:lsdException w:name="Grid Table 6 Colorful Accent 5" w:uiPriority="51"/>
+    <w:lsdException w:name="Grid Table 7 Colorful Accent 5" w:uiPriority="52"/>
+    <w:lsdException w:name="Grid Table 1 Light Accent 6" w:uiPriority="46"/>
+    <w:lsdException w:name="Grid Table 2 Accent 6" w:uiPriority="47"/>
+    <w:lsdException w:name="Grid Table 3 Accent 6" w:uiPriority="48"/>
+    <w:lsdException w:name="Grid Table 4 Accent 6" w:uiPriority="49"/>
+    <w:lsdException w:name="Grid Table 5 Dark Accent 6" w:uiPriority="50"/>
+    <w:lsdException w:name="Grid Table 6 Colorful Accent 6" w:uiPriority="51"/>
+    <w:lsdException w:name="Grid Table 7 Colorful Accent 6" w:uiPriority="52"/>
+    <w:lsdException w:name="List Table 1 Light" w:uiPriority="46"/>
+    <w:lsdException w:name="List Table 2" w:uiPriority="47"/>
+    <w:lsdException w:name="List Table 3" w:uiPriority="48"/>
+    <w:lsdException w:name="List Table 4" w:uiPriority="49"/>
+    <w:lsdException w:name="List Table 5 Dark" w:uiPriority="50"/>
+    <w:lsdException w:name="List Table 6 Colorful" w:uiPriority="51"/>
+    <w:lsdException w:name="List Table 7 Colorful" w:uiPriority="52"/>
+    <w:lsdException w:name="List Table 1 Light Accent 1" w:uiPriority="46"/>
+    <w:lsdException w:name="List Table 2 Accent 1" w:uiPriority="47"/>
+    <w:lsdException w:name="List Table 3 Accent 1" w:uiPriority="48"/>
+    <w:lsdException w:name="List Table 4 Accent 1" w:uiPriority="49"/>
+    <w:lsdException w:name="List Table 5 Dark Accent 1" w:uiPriority="50"/>
+    <w:lsdException w:name="List Table 6 Colorful Accent 1" w:uiPriority="51"/>
+    <w:lsdException w:name="List Table 7 Colorful Accent 1" w:uiPriority="52"/>
+    <w:lsdException w:name="List Table 1 Light Accent 2" w:uiPriority="46"/>
+    <w:lsdException w:name="List Table 2 Accent 2" w:uiPriority="47"/>
+    <w:lsdException w:name="List Table 3 Accent 2" w:uiPriority="48"/>
+    <w:lsdException w:name="List Table 4 Accent 2" w:uiPriority="49"/>
+    <w:lsdException w:name="List Table 5 Dark Accent 2" w:uiPriority="50"/>
+    <w:lsdException w:name="List Table 6 Colorful Accent 2" w:uiPriority="51"/>
+    <w:lsdException w:name="List Table 7 Colorful Accent 2" w:uiPriority="52"/>
+    <w:lsdException w:name="List Table 1 Light Accent 3" w:uiPriority="46"/>
+    <w:lsdException w:name="List Table 2 Accent 3" w:uiPriority="47"/>
+    <w:lsdException w:name="List Table 3 Accent 3" w:uiPriority="48"/>
+    <w:lsdException w:name="List Table 4 Accent 3" w:uiPriority="49"/>
+    <w:lsdException w:name="List Table 5 Dark Accent 3" w:uiPriority="50"/>
+    <w:lsdException w:name="List Table 6 Colorful Accent 3" w:uiPriority="51"/>
+    <w:lsdException w:name="List Table 7 Colorful Accent 3" w:uiPriority="52"/>
+    <w:lsdException w:name="List Table 1 Light Accent 4" w:uiPriority="46"/>
+    <w:lsdException w:name="List Table 2 Accent 4" w:uiPriority="47"/>
+    <w:lsdException w:name="List Table 3 Accent 4" w:uiPriority="48"/>
+    <w:lsdException w:name="List Table 4 Accent 4" w:uiPriority="49"/>
+    <w:lsdException w:name="List Table 5 Dark Accent 4" w:uiPriority="50"/>
+    <w:lsdException w:name="List Table 6 Colorful Accent 4" w:uiPriority="51"/>
+    <w:lsdException w:name="List Table 7 Colorful Accent 4" w:uiPriority="52"/>
+    <w:lsdException w:name="List Table 1 Light Accent 5" w:uiPriority="46"/>
+    <w:lsdException w:name="List Table 2 Accent 5" w:uiPriority="47"/>
+    <w:lsdException w:name="List Table 3 Accent 5" w:uiPriority="48"/>
+    <w:lsdException w:name="List Table 4 Accent 5" w:uiPriority="49"/>
+    <w:lsdException w:name="List Table 5 Dark Accent 5" w:uiPriority="50"/>
+    <w:lsdException w:name="List Table 6 Colorful Accent 5" w:uiPriority="51"/>
+    <w:lsdException w:name="List Table 7 Colorful Accent 5" w:uiPriority="52"/>
+    <w:lsdException w:name="List Table 1 Light Accent 6" w:uiPriority="46"/>
+    <w:lsdException w:name="List Table 2 Accent 6" w:uiPriority="47"/>
+    <w:lsdException w:name="List Table 3 Accent 6" w:uiPriority="48"/>
+    <w:lsdException w:name="List Table 4 Accent 6" w:uiPriority="49"/>
+    <w:lsdException w:name="List Table 5 Dark Accent 6" w:uiPriority="50"/>
+    <w:lsdException w:name="List Table 6 Colorful Accent 6" w:uiPriority="51"/>
+    <w:lsdException w:name="List Table 7 Colorful Accent 6" w:uiPriority="52"/>
   </w:latentStyles>
   <w:style w:type="paragraph" w:default="1" w:styleId="Standard">
     <w:name w:val="Normal"/>
@@ -3995,7 +4314,6 @@
     <w:uiPriority w:val="99"/>
     <w:semiHidden/>
     <w:unhideWhenUsed/>
-    <w:qFormat/>
     <w:tblPr>
       <w:tblInd w:w="0" w:type="dxa"/>
       <w:tblCellMar>
@@ -4075,7 +4393,7 @@
       <w:contextualSpacing/>
     </w:pPr>
   </w:style>
-  <w:style w:type="table" w:styleId="Tabellengitternetz">
+  <w:style w:type="table" w:styleId="Tabellenraster">
     <w:name w:val="Table Grid"/>
     <w:basedOn w:val="NormaleTabelle"/>
     <w:uiPriority w:val="39"/>
@@ -4084,7 +4402,6 @@
       <w:spacing w:after="0" w:line="240" w:lineRule="auto"/>
     </w:pPr>
     <w:tblPr>
-      <w:tblInd w:w="0" w:type="dxa"/>
       <w:tblBorders>
         <w:top w:val="single" w:sz="4" w:space="0" w:color="auto"/>
         <w:left w:val="single" w:sz="4" w:space="0" w:color="auto"/>
@@ -4093,12 +4410,6 @@
         <w:insideH w:val="single" w:sz="4" w:space="0" w:color="auto"/>
         <w:insideV w:val="single" w:sz="4" w:space="0" w:color="auto"/>
       </w:tblBorders>
-      <w:tblCellMar>
-        <w:top w:w="0" w:type="dxa"/>
-        <w:left w:w="108" w:type="dxa"/>
-        <w:bottom w:w="0" w:type="dxa"/>
-        <w:right w:w="108" w:type="dxa"/>
-      </w:tblCellMar>
     </w:tblPr>
   </w:style>
 </w:styles>
@@ -4359,7 +4670,7 @@
   <a:extraClrSchemeLst/>
   <a:extLst>
     <a:ext uri="{05A4C25C-085E-4340-85A3-A5531E510DB2}">
-      <thm15:themeFamily xmlns:thm15="http://schemas.microsoft.com/office/thememl/2012/main" xmlns="" name="Office Theme" id="{62F939B6-93AF-4DB8-9C6B-D6C7DFDC589F}" vid="{4A3C46E8-61CC-4603-A589-7422A47A8E4A}"/>
+      <thm15:themeFamily xmlns:thm15="http://schemas.microsoft.com/office/thememl/2012/main" name="Office Theme" id="{62F939B6-93AF-4DB8-9C6B-D6C7DFDC589F}" vid="{4A3C46E8-61CC-4603-A589-7422A47A8E4A}"/>
     </a:ext>
   </a:extLst>
 </a:theme>

</xml_diff>

<commit_message>
Projektdokumentation um Verbesserungsvorschläge und Stichpunkte erweitert
</commit_message>
<xml_diff>
--- a/Dokumentation/Notizen.docx
+++ b/Dokumentation/Notizen.docx
@@ -1,6 +1,6 @@
 
 <file path=word/document.xml><?xml version="1.0" encoding="utf-8"?>
-<w:document xmlns:wpc="http://schemas.microsoft.com/office/word/2010/wordprocessingCanvas" xmlns:mc="http://schemas.openxmlformats.org/markup-compatibility/2006" xmlns:o="urn:schemas-microsoft-com:office:office" xmlns:r="http://schemas.openxmlformats.org/officeDocument/2006/relationships" xmlns:m="http://schemas.openxmlformats.org/officeDocument/2006/math" xmlns:v="urn:schemas-microsoft-com:vml" xmlns:wp14="http://schemas.microsoft.com/office/word/2010/wordprocessingDrawing" xmlns:wp="http://schemas.openxmlformats.org/drawingml/2006/wordprocessingDrawing" xmlns:w10="urn:schemas-microsoft-com:office:word" xmlns:w="http://schemas.openxmlformats.org/wordprocessingml/2006/main" xmlns:w14="http://schemas.microsoft.com/office/word/2010/wordml" xmlns:w15="http://schemas.microsoft.com/office/word/2012/wordml" xmlns:wpg="http://schemas.microsoft.com/office/word/2010/wordprocessingGroup" xmlns:wpi="http://schemas.microsoft.com/office/word/2010/wordprocessingInk" xmlns:wne="http://schemas.microsoft.com/office/word/2006/wordml" xmlns:wps="http://schemas.microsoft.com/office/word/2010/wordprocessingShape" mc:Ignorable="w14 w15 wp14">
+<w:document xmlns:ve="http://schemas.openxmlformats.org/markup-compatibility/2006" xmlns:o="urn:schemas-microsoft-com:office:office" xmlns:r="http://schemas.openxmlformats.org/officeDocument/2006/relationships" xmlns:m="http://schemas.openxmlformats.org/officeDocument/2006/math" xmlns:v="urn:schemas-microsoft-com:vml" xmlns:wp="http://schemas.openxmlformats.org/drawingml/2006/wordprocessingDrawing" xmlns:w10="urn:schemas-microsoft-com:office:word" xmlns:w="http://schemas.openxmlformats.org/wordprocessingml/2006/main" xmlns:wne="http://schemas.microsoft.com/office/word/2006/wordml">
   <w:body>
     <w:p>
       <w:pPr>
@@ -59,6 +59,14 @@
       <w:r>
         <w:t>Inkl. Reflektion zu dem Werkzeugen</w:t>
       </w:r>
+      <w:r>
+        <w:t xml:space="preserve"> (Erfahrungen </w:t>
+      </w:r>
+      <w:proofErr w:type="gramStart"/>
+      <w:r>
+        <w:t>herausarbeiten !)</w:t>
+      </w:r>
+      <w:proofErr w:type="gramEnd"/>
     </w:p>
     <w:p>
       <w:pPr>
@@ -809,10 +817,10 @@
     </w:p>
     <w:tbl>
       <w:tblPr>
-        <w:tblStyle w:val="Tabellenraster"/>
+        <w:tblStyle w:val="Tabellengitternetz"/>
         <w:tblW w:w="9570" w:type="dxa"/>
         <w:tblLayout w:type="fixed"/>
-        <w:tblLook w:val="04A0" w:firstRow="1" w:lastRow="0" w:firstColumn="1" w:lastColumn="0" w:noHBand="0" w:noVBand="1"/>
+        <w:tblLook w:val="04A0"/>
       </w:tblPr>
       <w:tblGrid>
         <w:gridCol w:w="1129"/>
@@ -2201,7 +2209,15 @@
             </w:r>
             <w:proofErr w:type="spellEnd"/>
             <w:r>
-              <w:t xml:space="preserve"> der App wurden das Android Support Repository </w:t>
+              <w:t xml:space="preserve"> der </w:t>
+            </w:r>
+            <w:proofErr w:type="spellStart"/>
+            <w:r>
+              <w:t>App</w:t>
+            </w:r>
+            <w:proofErr w:type="spellEnd"/>
+            <w:r>
+              <w:t xml:space="preserve"> wurden das Android Support Repository </w:t>
             </w:r>
             <w:r>
               <w:lastRenderedPageBreak/>
@@ -2506,13 +2522,8 @@
             </w:r>
             <w:proofErr w:type="spellEnd"/>
             <w:r>
-              <w:t xml:space="preserve">: Ändern des </w:t>
-            </w:r>
-            <w:proofErr w:type="spellStart"/>
-            <w:r>
-              <w:t>MasterPassworts</w:t>
-            </w:r>
-            <w:proofErr w:type="spellEnd"/>
+              <w:t>: Ändern des MasterPassworts</w:t>
+            </w:r>
           </w:p>
           <w:p>
             <w:proofErr w:type="spellStart"/>
@@ -3564,6 +3575,96 @@
           <w:p>
             <w:r>
               <w:t>- Notizen für Doku geschrieben</w:t>
+            </w:r>
+          </w:p>
+        </w:tc>
+        <w:tc>
+          <w:tcPr>
+            <w:tcW w:w="3117" w:type="dxa"/>
+            <w:tcBorders>
+              <w:top w:val="single" w:sz="4" w:space="0" w:color="auto"/>
+              <w:left w:val="single" w:sz="4" w:space="0" w:color="auto"/>
+              <w:bottom w:val="single" w:sz="4" w:space="0" w:color="auto"/>
+              <w:right w:val="single" w:sz="4" w:space="0" w:color="auto"/>
+            </w:tcBorders>
+          </w:tcPr>
+          <w:p/>
+        </w:tc>
+      </w:tr>
+      <w:tr>
+        <w:tc>
+          <w:tcPr>
+            <w:tcW w:w="1129" w:type="dxa"/>
+            <w:tcBorders>
+              <w:top w:val="single" w:sz="4" w:space="0" w:color="auto"/>
+              <w:left w:val="single" w:sz="4" w:space="0" w:color="auto"/>
+              <w:bottom w:val="single" w:sz="4" w:space="0" w:color="auto"/>
+              <w:right w:val="single" w:sz="4" w:space="0" w:color="auto"/>
+            </w:tcBorders>
+          </w:tcPr>
+          <w:p>
+            <w:r>
+              <w:t>31.01.15</w:t>
+            </w:r>
+          </w:p>
+        </w:tc>
+        <w:tc>
+          <w:tcPr>
+            <w:tcW w:w="851" w:type="dxa"/>
+            <w:tcBorders>
+              <w:top w:val="single" w:sz="4" w:space="0" w:color="auto"/>
+              <w:left w:val="single" w:sz="4" w:space="0" w:color="auto"/>
+              <w:bottom w:val="single" w:sz="4" w:space="0" w:color="auto"/>
+              <w:right w:val="single" w:sz="4" w:space="0" w:color="auto"/>
+            </w:tcBorders>
+          </w:tcPr>
+          <w:p>
+            <w:proofErr w:type="spellStart"/>
+            <w:r>
+              <w:t>mkerk</w:t>
+            </w:r>
+            <w:proofErr w:type="spellEnd"/>
+          </w:p>
+        </w:tc>
+        <w:tc>
+          <w:tcPr>
+            <w:tcW w:w="1134" w:type="dxa"/>
+            <w:tcBorders>
+              <w:top w:val="single" w:sz="4" w:space="0" w:color="auto"/>
+              <w:left w:val="single" w:sz="4" w:space="0" w:color="auto"/>
+              <w:bottom w:val="single" w:sz="4" w:space="0" w:color="auto"/>
+              <w:right w:val="single" w:sz="4" w:space="0" w:color="auto"/>
+            </w:tcBorders>
+          </w:tcPr>
+          <w:p>
+            <w:r>
+              <w:t>3 h</w:t>
+            </w:r>
+          </w:p>
+        </w:tc>
+        <w:tc>
+          <w:tcPr>
+            <w:tcW w:w="3339" w:type="dxa"/>
+            <w:tcBorders>
+              <w:top w:val="single" w:sz="4" w:space="0" w:color="auto"/>
+              <w:left w:val="single" w:sz="4" w:space="0" w:color="auto"/>
+              <w:bottom w:val="single" w:sz="4" w:space="0" w:color="auto"/>
+              <w:right w:val="single" w:sz="4" w:space="0" w:color="auto"/>
+            </w:tcBorders>
+          </w:tcPr>
+          <w:p>
+            <w:r>
+              <w:t>- Aktuellen Stand der Dokumentation gesichtet</w:t>
+            </w:r>
+          </w:p>
+          <w:p>
+            <w:r>
+              <w:t>- Verbesserungsvorschläge erstellt</w:t>
+            </w:r>
+          </w:p>
+          <w:p>
+            <w:r>
+              <w:t>- Stichpunkte notiert</w:t>
             </w:r>
           </w:p>
         </w:tc>
@@ -3599,7 +3700,7 @@
 </file>
 
 <file path=word/numbering.xml><?xml version="1.0" encoding="utf-8"?>
-<w:numbering xmlns:wpc="http://schemas.microsoft.com/office/word/2010/wordprocessingCanvas" xmlns:mc="http://schemas.openxmlformats.org/markup-compatibility/2006" xmlns:o="urn:schemas-microsoft-com:office:office" xmlns:r="http://schemas.openxmlformats.org/officeDocument/2006/relationships" xmlns:m="http://schemas.openxmlformats.org/officeDocument/2006/math" xmlns:v="urn:schemas-microsoft-com:vml" xmlns:wp14="http://schemas.microsoft.com/office/word/2010/wordprocessingDrawing" xmlns:wp="http://schemas.openxmlformats.org/drawingml/2006/wordprocessingDrawing" xmlns:w10="urn:schemas-microsoft-com:office:word" xmlns:w="http://schemas.openxmlformats.org/wordprocessingml/2006/main" xmlns:w14="http://schemas.microsoft.com/office/word/2010/wordml" xmlns:w15="http://schemas.microsoft.com/office/word/2012/wordml" xmlns:wpg="http://schemas.microsoft.com/office/word/2010/wordprocessingGroup" xmlns:wpi="http://schemas.microsoft.com/office/word/2010/wordprocessingInk" xmlns:wne="http://schemas.microsoft.com/office/word/2006/wordml" xmlns:wps="http://schemas.microsoft.com/office/word/2010/wordprocessingShape" mc:Ignorable="w14 w15 wp14">
+<w:numbering xmlns:ve="http://schemas.openxmlformats.org/markup-compatibility/2006" xmlns:o="urn:schemas-microsoft-com:office:office" xmlns:r="http://schemas.openxmlformats.org/officeDocument/2006/relationships" xmlns:m="http://schemas.openxmlformats.org/officeDocument/2006/math" xmlns:v="urn:schemas-microsoft-com:vml" xmlns:wp="http://schemas.openxmlformats.org/drawingml/2006/wordprocessingDrawing" xmlns:w10="urn:schemas-microsoft-com:office:word" xmlns:w="http://schemas.openxmlformats.org/wordprocessingml/2006/main" xmlns:wne="http://schemas.microsoft.com/office/word/2006/wordml">
   <w:abstractNum w:abstractNumId="0">
     <w:nsid w:val="498F2F9A"/>
     <w:multiLevelType w:val="hybridMultilevel"/>
@@ -3841,7 +3942,7 @@
 </file>
 
 <file path=word/styles.xml><?xml version="1.0" encoding="utf-8"?>
-<w:styles xmlns:mc="http://schemas.openxmlformats.org/markup-compatibility/2006" xmlns:r="http://schemas.openxmlformats.org/officeDocument/2006/relationships" xmlns:w="http://schemas.openxmlformats.org/wordprocessingml/2006/main" xmlns:w14="http://schemas.microsoft.com/office/word/2010/wordml" xmlns:w15="http://schemas.microsoft.com/office/word/2012/wordml" mc:Ignorable="w14 w15">
+<w:styles xmlns:r="http://schemas.openxmlformats.org/officeDocument/2006/relationships" xmlns:w="http://schemas.openxmlformats.org/wordprocessingml/2006/main">
   <w:docDefaults>
     <w:rPrDefault>
       <w:rPr>
@@ -3857,378 +3958,144 @@
       </w:pPr>
     </w:pPrDefault>
   </w:docDefaults>
-  <w:latentStyles w:defLockedState="0" w:defUIPriority="99" w:defSemiHidden="0" w:defUnhideWhenUsed="0" w:defQFormat="0" w:count="371">
-    <w:lsdException w:name="Normal" w:uiPriority="0" w:qFormat="1"/>
-    <w:lsdException w:name="heading 1" w:uiPriority="9" w:qFormat="1"/>
-    <w:lsdException w:name="heading 2" w:semiHidden="1" w:uiPriority="9" w:unhideWhenUsed="1" w:qFormat="1"/>
-    <w:lsdException w:name="heading 3" w:semiHidden="1" w:uiPriority="9" w:unhideWhenUsed="1" w:qFormat="1"/>
-    <w:lsdException w:name="heading 4" w:semiHidden="1" w:uiPriority="9" w:unhideWhenUsed="1" w:qFormat="1"/>
-    <w:lsdException w:name="heading 5" w:semiHidden="1" w:uiPriority="9" w:unhideWhenUsed="1" w:qFormat="1"/>
-    <w:lsdException w:name="heading 6" w:semiHidden="1" w:uiPriority="9" w:unhideWhenUsed="1" w:qFormat="1"/>
-    <w:lsdException w:name="heading 7" w:semiHidden="1" w:uiPriority="9" w:unhideWhenUsed="1" w:qFormat="1"/>
-    <w:lsdException w:name="heading 8" w:semiHidden="1" w:uiPriority="9" w:unhideWhenUsed="1" w:qFormat="1"/>
-    <w:lsdException w:name="heading 9" w:semiHidden="1" w:uiPriority="9" w:unhideWhenUsed="1" w:qFormat="1"/>
-    <w:lsdException w:name="index 1" w:semiHidden="1" w:unhideWhenUsed="1"/>
-    <w:lsdException w:name="index 2" w:semiHidden="1" w:unhideWhenUsed="1"/>
-    <w:lsdException w:name="index 3" w:semiHidden="1" w:unhideWhenUsed="1"/>
-    <w:lsdException w:name="index 4" w:semiHidden="1" w:unhideWhenUsed="1"/>
-    <w:lsdException w:name="index 5" w:semiHidden="1" w:unhideWhenUsed="1"/>
-    <w:lsdException w:name="index 6" w:semiHidden="1" w:unhideWhenUsed="1"/>
-    <w:lsdException w:name="index 7" w:semiHidden="1" w:unhideWhenUsed="1"/>
-    <w:lsdException w:name="index 8" w:semiHidden="1" w:unhideWhenUsed="1"/>
-    <w:lsdException w:name="index 9" w:semiHidden="1" w:unhideWhenUsed="1"/>
-    <w:lsdException w:name="toc 1" w:semiHidden="1" w:uiPriority="39" w:unhideWhenUsed="1"/>
-    <w:lsdException w:name="toc 2" w:semiHidden="1" w:uiPriority="39" w:unhideWhenUsed="1"/>
-    <w:lsdException w:name="toc 3" w:semiHidden="1" w:uiPriority="39" w:unhideWhenUsed="1"/>
-    <w:lsdException w:name="toc 4" w:semiHidden="1" w:uiPriority="39" w:unhideWhenUsed="1"/>
-    <w:lsdException w:name="toc 5" w:semiHidden="1" w:uiPriority="39" w:unhideWhenUsed="1"/>
-    <w:lsdException w:name="toc 6" w:semiHidden="1" w:uiPriority="39" w:unhideWhenUsed="1"/>
-    <w:lsdException w:name="toc 7" w:semiHidden="1" w:uiPriority="39" w:unhideWhenUsed="1"/>
-    <w:lsdException w:name="toc 8" w:semiHidden="1" w:uiPriority="39" w:unhideWhenUsed="1"/>
-    <w:lsdException w:name="toc 9" w:semiHidden="1" w:uiPriority="39" w:unhideWhenUsed="1"/>
-    <w:lsdException w:name="Normal Indent" w:semiHidden="1" w:unhideWhenUsed="1"/>
-    <w:lsdException w:name="footnote text" w:semiHidden="1" w:unhideWhenUsed="1"/>
-    <w:lsdException w:name="annotation text" w:semiHidden="1" w:unhideWhenUsed="1"/>
-    <w:lsdException w:name="header" w:semiHidden="1" w:unhideWhenUsed="1"/>
-    <w:lsdException w:name="footer" w:semiHidden="1" w:unhideWhenUsed="1"/>
-    <w:lsdException w:name="index heading" w:semiHidden="1" w:unhideWhenUsed="1"/>
-    <w:lsdException w:name="caption" w:semiHidden="1" w:uiPriority="35" w:unhideWhenUsed="1" w:qFormat="1"/>
-    <w:lsdException w:name="table of figures" w:semiHidden="1" w:unhideWhenUsed="1"/>
-    <w:lsdException w:name="envelope address" w:semiHidden="1" w:unhideWhenUsed="1"/>
-    <w:lsdException w:name="envelope return" w:semiHidden="1" w:unhideWhenUsed="1"/>
-    <w:lsdException w:name="footnote reference" w:semiHidden="1" w:unhideWhenUsed="1"/>
-    <w:lsdException w:name="annotation reference" w:semiHidden="1" w:unhideWhenUsed="1"/>
-    <w:lsdException w:name="line number" w:semiHidden="1" w:unhideWhenUsed="1"/>
-    <w:lsdException w:name="page number" w:semiHidden="1" w:unhideWhenUsed="1"/>
-    <w:lsdException w:name="endnote reference" w:semiHidden="1" w:unhideWhenUsed="1"/>
-    <w:lsdException w:name="endnote text" w:semiHidden="1" w:unhideWhenUsed="1"/>
-    <w:lsdException w:name="table of authorities" w:semiHidden="1" w:unhideWhenUsed="1"/>
-    <w:lsdException w:name="macro" w:semiHidden="1" w:unhideWhenUsed="1"/>
-    <w:lsdException w:name="toa heading" w:semiHidden="1" w:unhideWhenUsed="1"/>
-    <w:lsdException w:name="List" w:semiHidden="1" w:unhideWhenUsed="1"/>
-    <w:lsdException w:name="List Bullet" w:semiHidden="1" w:unhideWhenUsed="1"/>
-    <w:lsdException w:name="List Number" w:semiHidden="1" w:unhideWhenUsed="1"/>
-    <w:lsdException w:name="List 2" w:semiHidden="1" w:unhideWhenUsed="1"/>
-    <w:lsdException w:name="List 3" w:semiHidden="1" w:unhideWhenUsed="1"/>
-    <w:lsdException w:name="List 4" w:semiHidden="1" w:unhideWhenUsed="1"/>
-    <w:lsdException w:name="List 5" w:semiHidden="1" w:unhideWhenUsed="1"/>
-    <w:lsdException w:name="List Bullet 2" w:semiHidden="1" w:unhideWhenUsed="1"/>
-    <w:lsdException w:name="List Bullet 3" w:semiHidden="1" w:unhideWhenUsed="1"/>
-    <w:lsdException w:name="List Bullet 4" w:semiHidden="1" w:unhideWhenUsed="1"/>
-    <w:lsdException w:name="List Bullet 5" w:semiHidden="1" w:unhideWhenUsed="1"/>
-    <w:lsdException w:name="List Number 2" w:semiHidden="1" w:unhideWhenUsed="1"/>
-    <w:lsdException w:name="List Number 3" w:semiHidden="1" w:unhideWhenUsed="1"/>
-    <w:lsdException w:name="List Number 4" w:semiHidden="1" w:unhideWhenUsed="1"/>
-    <w:lsdException w:name="List Number 5" w:semiHidden="1" w:unhideWhenUsed="1"/>
-    <w:lsdException w:name="Title" w:uiPriority="10" w:qFormat="1"/>
-    <w:lsdException w:name="Closing" w:semiHidden="1" w:unhideWhenUsed="1"/>
-    <w:lsdException w:name="Signature" w:semiHidden="1" w:unhideWhenUsed="1"/>
-    <w:lsdException w:name="Default Paragraph Font" w:semiHidden="1" w:uiPriority="1" w:unhideWhenUsed="1"/>
-    <w:lsdException w:name="Body Text" w:semiHidden="1" w:unhideWhenUsed="1"/>
-    <w:lsdException w:name="Body Text Indent" w:semiHidden="1" w:unhideWhenUsed="1"/>
-    <w:lsdException w:name="List Continue" w:semiHidden="1" w:unhideWhenUsed="1"/>
-    <w:lsdException w:name="List Continue 2" w:semiHidden="1" w:unhideWhenUsed="1"/>
-    <w:lsdException w:name="List Continue 3" w:semiHidden="1" w:unhideWhenUsed="1"/>
-    <w:lsdException w:name="List Continue 4" w:semiHidden="1" w:unhideWhenUsed="1"/>
-    <w:lsdException w:name="List Continue 5" w:semiHidden="1" w:unhideWhenUsed="1"/>
-    <w:lsdException w:name="Message Header" w:semiHidden="1" w:unhideWhenUsed="1"/>
-    <w:lsdException w:name="Subtitle" w:uiPriority="11" w:qFormat="1"/>
-    <w:lsdException w:name="Salutation" w:semiHidden="1" w:unhideWhenUsed="1"/>
-    <w:lsdException w:name="Date" w:semiHidden="1" w:unhideWhenUsed="1"/>
-    <w:lsdException w:name="Body Text First Indent" w:semiHidden="1" w:unhideWhenUsed="1"/>
-    <w:lsdException w:name="Body Text First Indent 2" w:semiHidden="1" w:unhideWhenUsed="1"/>
-    <w:lsdException w:name="Note Heading" w:semiHidden="1" w:unhideWhenUsed="1"/>
-    <w:lsdException w:name="Body Text 2" w:semiHidden="1" w:unhideWhenUsed="1"/>
-    <w:lsdException w:name="Body Text 3" w:semiHidden="1" w:unhideWhenUsed="1"/>
-    <w:lsdException w:name="Body Text Indent 2" w:semiHidden="1" w:unhideWhenUsed="1"/>
-    <w:lsdException w:name="Body Text Indent 3" w:semiHidden="1" w:unhideWhenUsed="1"/>
-    <w:lsdException w:name="Block Text" w:semiHidden="1" w:unhideWhenUsed="1"/>
-    <w:lsdException w:name="Hyperlink" w:semiHidden="1" w:unhideWhenUsed="1"/>
-    <w:lsdException w:name="FollowedHyperlink" w:semiHidden="1" w:unhideWhenUsed="1"/>
-    <w:lsdException w:name="Strong" w:uiPriority="22" w:qFormat="1"/>
-    <w:lsdException w:name="Emphasis" w:uiPriority="20" w:qFormat="1"/>
-    <w:lsdException w:name="Document Map" w:semiHidden="1" w:unhideWhenUsed="1"/>
-    <w:lsdException w:name="Plain Text" w:semiHidden="1" w:unhideWhenUsed="1"/>
-    <w:lsdException w:name="E-mail Signature" w:semiHidden="1" w:unhideWhenUsed="1"/>
-    <w:lsdException w:name="HTML Top of Form" w:semiHidden="1" w:unhideWhenUsed="1"/>
-    <w:lsdException w:name="HTML Bottom of Form" w:semiHidden="1" w:unhideWhenUsed="1"/>
-    <w:lsdException w:name="Normal (Web)" w:semiHidden="1" w:unhideWhenUsed="1"/>
-    <w:lsdException w:name="HTML Acronym" w:semiHidden="1" w:unhideWhenUsed="1"/>
-    <w:lsdException w:name="HTML Address" w:semiHidden="1" w:unhideWhenUsed="1"/>
-    <w:lsdException w:name="HTML Cite" w:semiHidden="1" w:unhideWhenUsed="1"/>
-    <w:lsdException w:name="HTML Code" w:semiHidden="1" w:unhideWhenUsed="1"/>
-    <w:lsdException w:name="HTML Definition" w:semiHidden="1" w:unhideWhenUsed="1"/>
-    <w:lsdException w:name="HTML Keyboard" w:semiHidden="1" w:unhideWhenUsed="1"/>
-    <w:lsdException w:name="HTML Preformatted" w:semiHidden="1" w:unhideWhenUsed="1"/>
-    <w:lsdException w:name="HTML Sample" w:semiHidden="1" w:unhideWhenUsed="1"/>
-    <w:lsdException w:name="HTML Typewriter" w:semiHidden="1" w:unhideWhenUsed="1"/>
-    <w:lsdException w:name="HTML Variable" w:semiHidden="1" w:unhideWhenUsed="1"/>
-    <w:lsdException w:name="Normal Table" w:semiHidden="1" w:unhideWhenUsed="1"/>
-    <w:lsdException w:name="annotation subject" w:semiHidden="1" w:unhideWhenUsed="1"/>
-    <w:lsdException w:name="No List" w:semiHidden="1" w:unhideWhenUsed="1"/>
-    <w:lsdException w:name="Outline List 1" w:semiHidden="1" w:unhideWhenUsed="1"/>
-    <w:lsdException w:name="Outline List 2" w:semiHidden="1" w:unhideWhenUsed="1"/>
-    <w:lsdException w:name="Outline List 3" w:semiHidden="1" w:unhideWhenUsed="1"/>
-    <w:lsdException w:name="Table Simple 1" w:semiHidden="1" w:unhideWhenUsed="1"/>
-    <w:lsdException w:name="Table Simple 2" w:semiHidden="1" w:unhideWhenUsed="1"/>
-    <w:lsdException w:name="Table Simple 3" w:semiHidden="1" w:unhideWhenUsed="1"/>
-    <w:lsdException w:name="Table Classic 1" w:semiHidden="1" w:unhideWhenUsed="1"/>
-    <w:lsdException w:name="Table Classic 2" w:semiHidden="1" w:unhideWhenUsed="1"/>
-    <w:lsdException w:name="Table Classic 3" w:semiHidden="1" w:unhideWhenUsed="1"/>
-    <w:lsdException w:name="Table Classic 4" w:semiHidden="1" w:unhideWhenUsed="1"/>
-    <w:lsdException w:name="Table Colorful 1" w:semiHidden="1" w:unhideWhenUsed="1"/>
-    <w:lsdException w:name="Table Colorful 2" w:semiHidden="1" w:unhideWhenUsed="1"/>
-    <w:lsdException w:name="Table Colorful 3" w:semiHidden="1" w:unhideWhenUsed="1"/>
-    <w:lsdException w:name="Table Columns 1" w:semiHidden="1" w:unhideWhenUsed="1"/>
-    <w:lsdException w:name="Table Columns 2" w:semiHidden="1" w:unhideWhenUsed="1"/>
-    <w:lsdException w:name="Table Columns 3" w:semiHidden="1" w:unhideWhenUsed="1"/>
-    <w:lsdException w:name="Table Columns 4" w:semiHidden="1" w:unhideWhenUsed="1"/>
-    <w:lsdException w:name="Table Columns 5" w:semiHidden="1" w:unhideWhenUsed="1"/>
-    <w:lsdException w:name="Table Grid 1" w:semiHidden="1" w:unhideWhenUsed="1"/>
-    <w:lsdException w:name="Table Grid 2" w:semiHidden="1" w:unhideWhenUsed="1"/>
-    <w:lsdException w:name="Table Grid 3" w:semiHidden="1" w:unhideWhenUsed="1"/>
-    <w:lsdException w:name="Table Grid 4" w:semiHidden="1" w:unhideWhenUsed="1"/>
-    <w:lsdException w:name="Table Grid 5" w:semiHidden="1" w:unhideWhenUsed="1"/>
-    <w:lsdException w:name="Table Grid 6" w:semiHidden="1" w:unhideWhenUsed="1"/>
-    <w:lsdException w:name="Table Grid 7" w:semiHidden="1" w:unhideWhenUsed="1"/>
-    <w:lsdException w:name="Table Grid 8" w:semiHidden="1" w:unhideWhenUsed="1"/>
-    <w:lsdException w:name="Table List 1" w:semiHidden="1" w:unhideWhenUsed="1"/>
-    <w:lsdException w:name="Table List 2" w:semiHidden="1" w:unhideWhenUsed="1"/>
-    <w:lsdException w:name="Table List 3" w:semiHidden="1" w:unhideWhenUsed="1"/>
-    <w:lsdException w:name="Table List 4" w:semiHidden="1" w:unhideWhenUsed="1"/>
-    <w:lsdException w:name="Table List 5" w:semiHidden="1" w:unhideWhenUsed="1"/>
-    <w:lsdException w:name="Table List 6" w:semiHidden="1" w:unhideWhenUsed="1"/>
-    <w:lsdException w:name="Table List 7" w:semiHidden="1" w:unhideWhenUsed="1"/>
-    <w:lsdException w:name="Table List 8" w:semiHidden="1" w:unhideWhenUsed="1"/>
-    <w:lsdException w:name="Table 3D effects 1" w:semiHidden="1" w:unhideWhenUsed="1"/>
-    <w:lsdException w:name="Table 3D effects 2" w:semiHidden="1" w:unhideWhenUsed="1"/>
-    <w:lsdException w:name="Table 3D effects 3" w:semiHidden="1" w:unhideWhenUsed="1"/>
-    <w:lsdException w:name="Table Contemporary" w:semiHidden="1" w:unhideWhenUsed="1"/>
-    <w:lsdException w:name="Table Elegant" w:semiHidden="1" w:unhideWhenUsed="1"/>
-    <w:lsdException w:name="Table Professional" w:semiHidden="1" w:unhideWhenUsed="1"/>
-    <w:lsdException w:name="Table Subtle 1" w:semiHidden="1" w:unhideWhenUsed="1"/>
-    <w:lsdException w:name="Table Subtle 2" w:semiHidden="1" w:unhideWhenUsed="1"/>
-    <w:lsdException w:name="Table Web 1" w:semiHidden="1" w:unhideWhenUsed="1"/>
-    <w:lsdException w:name="Table Web 2" w:semiHidden="1" w:unhideWhenUsed="1"/>
-    <w:lsdException w:name="Table Web 3" w:semiHidden="1" w:unhideWhenUsed="1"/>
-    <w:lsdException w:name="Balloon Text" w:semiHidden="1" w:unhideWhenUsed="1"/>
-    <w:lsdException w:name="Table Grid" w:uiPriority="39"/>
-    <w:lsdException w:name="Table Theme" w:semiHidden="1" w:unhideWhenUsed="1"/>
-    <w:lsdException w:name="Placeholder Text" w:semiHidden="1"/>
-    <w:lsdException w:name="No Spacing" w:uiPriority="1" w:qFormat="1"/>
-    <w:lsdException w:name="Light Shading" w:uiPriority="60"/>
-    <w:lsdException w:name="Light List" w:uiPriority="61"/>
-    <w:lsdException w:name="Light Grid" w:uiPriority="62"/>
-    <w:lsdException w:name="Medium Shading 1" w:uiPriority="63"/>
-    <w:lsdException w:name="Medium Shading 2" w:uiPriority="64"/>
-    <w:lsdException w:name="Medium List 1" w:uiPriority="65"/>
-    <w:lsdException w:name="Medium List 2" w:uiPriority="66"/>
-    <w:lsdException w:name="Medium Grid 1" w:uiPriority="67"/>
-    <w:lsdException w:name="Medium Grid 2" w:uiPriority="68"/>
-    <w:lsdException w:name="Medium Grid 3" w:uiPriority="69"/>
-    <w:lsdException w:name="Dark List" w:uiPriority="70"/>
-    <w:lsdException w:name="Colorful Shading" w:uiPriority="71"/>
-    <w:lsdException w:name="Colorful List" w:uiPriority="72"/>
-    <w:lsdException w:name="Colorful Grid" w:uiPriority="73"/>
-    <w:lsdException w:name="Light Shading Accent 1" w:uiPriority="60"/>
-    <w:lsdException w:name="Light List Accent 1" w:uiPriority="61"/>
-    <w:lsdException w:name="Light Grid Accent 1" w:uiPriority="62"/>
-    <w:lsdException w:name="Medium Shading 1 Accent 1" w:uiPriority="63"/>
-    <w:lsdException w:name="Medium Shading 2 Accent 1" w:uiPriority="64"/>
-    <w:lsdException w:name="Medium List 1 Accent 1" w:uiPriority="65"/>
-    <w:lsdException w:name="Revision" w:semiHidden="1"/>
-    <w:lsdException w:name="List Paragraph" w:uiPriority="34" w:qFormat="1"/>
-    <w:lsdException w:name="Quote" w:uiPriority="29" w:qFormat="1"/>
-    <w:lsdException w:name="Intense Quote" w:uiPriority="30" w:qFormat="1"/>
-    <w:lsdException w:name="Medium List 2 Accent 1" w:uiPriority="66"/>
-    <w:lsdException w:name="Medium Grid 1 Accent 1" w:uiPriority="67"/>
-    <w:lsdException w:name="Medium Grid 2 Accent 1" w:uiPriority="68"/>
-    <w:lsdException w:name="Medium Grid 3 Accent 1" w:uiPriority="69"/>
-    <w:lsdException w:name="Dark List Accent 1" w:uiPriority="70"/>
-    <w:lsdException w:name="Colorful Shading Accent 1" w:uiPriority="71"/>
-    <w:lsdException w:name="Colorful List Accent 1" w:uiPriority="72"/>
-    <w:lsdException w:name="Colorful Grid Accent 1" w:uiPriority="73"/>
-    <w:lsdException w:name="Light Shading Accent 2" w:uiPriority="60"/>
-    <w:lsdException w:name="Light List Accent 2" w:uiPriority="61"/>
-    <w:lsdException w:name="Light Grid Accent 2" w:uiPriority="62"/>
-    <w:lsdException w:name="Medium Shading 1 Accent 2" w:uiPriority="63"/>
-    <w:lsdException w:name="Medium Shading 2 Accent 2" w:uiPriority="64"/>
-    <w:lsdException w:name="Medium List 1 Accent 2" w:uiPriority="65"/>
-    <w:lsdException w:name="Medium List 2 Accent 2" w:uiPriority="66"/>
-    <w:lsdException w:name="Medium Grid 1 Accent 2" w:uiPriority="67"/>
-    <w:lsdException w:name="Medium Grid 2 Accent 2" w:uiPriority="68"/>
-    <w:lsdException w:name="Medium Grid 3 Accent 2" w:uiPriority="69"/>
-    <w:lsdException w:name="Dark List Accent 2" w:uiPriority="70"/>
-    <w:lsdException w:name="Colorful Shading Accent 2" w:uiPriority="71"/>
-    <w:lsdException w:name="Colorful List Accent 2" w:uiPriority="72"/>
-    <w:lsdException w:name="Colorful Grid Accent 2" w:uiPriority="73"/>
-    <w:lsdException w:name="Light Shading Accent 3" w:uiPriority="60"/>
-    <w:lsdException w:name="Light List Accent 3" w:uiPriority="61"/>
-    <w:lsdException w:name="Light Grid Accent 3" w:uiPriority="62"/>
-    <w:lsdException w:name="Medium Shading 1 Accent 3" w:uiPriority="63"/>
-    <w:lsdException w:name="Medium Shading 2 Accent 3" w:uiPriority="64"/>
-    <w:lsdException w:name="Medium List 1 Accent 3" w:uiPriority="65"/>
-    <w:lsdException w:name="Medium List 2 Accent 3" w:uiPriority="66"/>
-    <w:lsdException w:name="Medium Grid 1 Accent 3" w:uiPriority="67"/>
-    <w:lsdException w:name="Medium Grid 2 Accent 3" w:uiPriority="68"/>
-    <w:lsdException w:name="Medium Grid 3 Accent 3" w:uiPriority="69"/>
-    <w:lsdException w:name="Dark List Accent 3" w:uiPriority="70"/>
-    <w:lsdException w:name="Colorful Shading Accent 3" w:uiPriority="71"/>
-    <w:lsdException w:name="Colorful List Accent 3" w:uiPriority="72"/>
-    <w:lsdException w:name="Colorful Grid Accent 3" w:uiPriority="73"/>
-    <w:lsdException w:name="Light Shading Accent 4" w:uiPriority="60"/>
-    <w:lsdException w:name="Light List Accent 4" w:uiPriority="61"/>
-    <w:lsdException w:name="Light Grid Accent 4" w:uiPriority="62"/>
-    <w:lsdException w:name="Medium Shading 1 Accent 4" w:uiPriority="63"/>
-    <w:lsdException w:name="Medium Shading 2 Accent 4" w:uiPriority="64"/>
-    <w:lsdException w:name="Medium List 1 Accent 4" w:uiPriority="65"/>
-    <w:lsdException w:name="Medium List 2 Accent 4" w:uiPriority="66"/>
-    <w:lsdException w:name="Medium Grid 1 Accent 4" w:uiPriority="67"/>
-    <w:lsdException w:name="Medium Grid 2 Accent 4" w:uiPriority="68"/>
-    <w:lsdException w:name="Medium Grid 3 Accent 4" w:uiPriority="69"/>
-    <w:lsdException w:name="Dark List Accent 4" w:uiPriority="70"/>
-    <w:lsdException w:name="Colorful Shading Accent 4" w:uiPriority="71"/>
-    <w:lsdException w:name="Colorful List Accent 4" w:uiPriority="72"/>
-    <w:lsdException w:name="Colorful Grid Accent 4" w:uiPriority="73"/>
-    <w:lsdException w:name="Light Shading Accent 5" w:uiPriority="60"/>
-    <w:lsdException w:name="Light List Accent 5" w:uiPriority="61"/>
-    <w:lsdException w:name="Light Grid Accent 5" w:uiPriority="62"/>
-    <w:lsdException w:name="Medium Shading 1 Accent 5" w:uiPriority="63"/>
-    <w:lsdException w:name="Medium Shading 2 Accent 5" w:uiPriority="64"/>
-    <w:lsdException w:name="Medium List 1 Accent 5" w:uiPriority="65"/>
-    <w:lsdException w:name="Medium List 2 Accent 5" w:uiPriority="66"/>
-    <w:lsdException w:name="Medium Grid 1 Accent 5" w:uiPriority="67"/>
-    <w:lsdException w:name="Medium Grid 2 Accent 5" w:uiPriority="68"/>
-    <w:lsdException w:name="Medium Grid 3 Accent 5" w:uiPriority="69"/>
-    <w:lsdException w:name="Dark List Accent 5" w:uiPriority="70"/>
-    <w:lsdException w:name="Colorful Shading Accent 5" w:uiPriority="71"/>
-    <w:lsdException w:name="Colorful List Accent 5" w:uiPriority="72"/>
-    <w:lsdException w:name="Colorful Grid Accent 5" w:uiPriority="73"/>
-    <w:lsdException w:name="Light Shading Accent 6" w:uiPriority="60"/>
-    <w:lsdException w:name="Light List Accent 6" w:uiPriority="61"/>
-    <w:lsdException w:name="Light Grid Accent 6" w:uiPriority="62"/>
-    <w:lsdException w:name="Medium Shading 1 Accent 6" w:uiPriority="63"/>
-    <w:lsdException w:name="Medium Shading 2 Accent 6" w:uiPriority="64"/>
-    <w:lsdException w:name="Medium List 1 Accent 6" w:uiPriority="65"/>
-    <w:lsdException w:name="Medium List 2 Accent 6" w:uiPriority="66"/>
-    <w:lsdException w:name="Medium Grid 1 Accent 6" w:uiPriority="67"/>
-    <w:lsdException w:name="Medium Grid 2 Accent 6" w:uiPriority="68"/>
-    <w:lsdException w:name="Medium Grid 3 Accent 6" w:uiPriority="69"/>
-    <w:lsdException w:name="Dark List Accent 6" w:uiPriority="70"/>
-    <w:lsdException w:name="Colorful Shading Accent 6" w:uiPriority="71"/>
-    <w:lsdException w:name="Colorful List Accent 6" w:uiPriority="72"/>
-    <w:lsdException w:name="Colorful Grid Accent 6" w:uiPriority="73"/>
-    <w:lsdException w:name="Subtle Emphasis" w:uiPriority="19" w:qFormat="1"/>
-    <w:lsdException w:name="Intense Emphasis" w:uiPriority="21" w:qFormat="1"/>
-    <w:lsdException w:name="Subtle Reference" w:uiPriority="31" w:qFormat="1"/>
-    <w:lsdException w:name="Intense Reference" w:uiPriority="32" w:qFormat="1"/>
-    <w:lsdException w:name="Book Title" w:uiPriority="33" w:qFormat="1"/>
-    <w:lsdException w:name="Bibliography" w:semiHidden="1" w:uiPriority="37" w:unhideWhenUsed="1"/>
-    <w:lsdException w:name="TOC Heading" w:semiHidden="1" w:uiPriority="39" w:unhideWhenUsed="1" w:qFormat="1"/>
-    <w:lsdException w:name="Plain Table 1" w:uiPriority="41"/>
-    <w:lsdException w:name="Plain Table 2" w:uiPriority="42"/>
-    <w:lsdException w:name="Plain Table 3" w:uiPriority="43"/>
-    <w:lsdException w:name="Plain Table 4" w:uiPriority="44"/>
-    <w:lsdException w:name="Plain Table 5" w:uiPriority="45"/>
-    <w:lsdException w:name="Grid Table Light" w:uiPriority="40"/>
-    <w:lsdException w:name="Grid Table 1 Light" w:uiPriority="46"/>
-    <w:lsdException w:name="Grid Table 2" w:uiPriority="47"/>
-    <w:lsdException w:name="Grid Table 3" w:uiPriority="48"/>
-    <w:lsdException w:name="Grid Table 4" w:uiPriority="49"/>
-    <w:lsdException w:name="Grid Table 5 Dark" w:uiPriority="50"/>
-    <w:lsdException w:name="Grid Table 6 Colorful" w:uiPriority="51"/>
-    <w:lsdException w:name="Grid Table 7 Colorful" w:uiPriority="52"/>
-    <w:lsdException w:name="Grid Table 1 Light Accent 1" w:uiPriority="46"/>
-    <w:lsdException w:name="Grid Table 2 Accent 1" w:uiPriority="47"/>
-    <w:lsdException w:name="Grid Table 3 Accent 1" w:uiPriority="48"/>
-    <w:lsdException w:name="Grid Table 4 Accent 1" w:uiPriority="49"/>
-    <w:lsdException w:name="Grid Table 5 Dark Accent 1" w:uiPriority="50"/>
-    <w:lsdException w:name="Grid Table 6 Colorful Accent 1" w:uiPriority="51"/>
-    <w:lsdException w:name="Grid Table 7 Colorful Accent 1" w:uiPriority="52"/>
-    <w:lsdException w:name="Grid Table 1 Light Accent 2" w:uiPriority="46"/>
-    <w:lsdException w:name="Grid Table 2 Accent 2" w:uiPriority="47"/>
-    <w:lsdException w:name="Grid Table 3 Accent 2" w:uiPriority="48"/>
-    <w:lsdException w:name="Grid Table 4 Accent 2" w:uiPriority="49"/>
-    <w:lsdException w:name="Grid Table 5 Dark Accent 2" w:uiPriority="50"/>
-    <w:lsdException w:name="Grid Table 6 Colorful Accent 2" w:uiPriority="51"/>
-    <w:lsdException w:name="Grid Table 7 Colorful Accent 2" w:uiPriority="52"/>
-    <w:lsdException w:name="Grid Table 1 Light Accent 3" w:uiPriority="46"/>
-    <w:lsdException w:name="Grid Table 2 Accent 3" w:uiPriority="47"/>
-    <w:lsdException w:name="Grid Table 3 Accent 3" w:uiPriority="48"/>
-    <w:lsdException w:name="Grid Table 4 Accent 3" w:uiPriority="49"/>
-    <w:lsdException w:name="Grid Table 5 Dark Accent 3" w:uiPriority="50"/>
-    <w:lsdException w:name="Grid Table 6 Colorful Accent 3" w:uiPriority="51"/>
-    <w:lsdException w:name="Grid Table 7 Colorful Accent 3" w:uiPriority="52"/>
-    <w:lsdException w:name="Grid Table 1 Light Accent 4" w:uiPriority="46"/>
-    <w:lsdException w:name="Grid Table 2 Accent 4" w:uiPriority="47"/>
-    <w:lsdException w:name="Grid Table 3 Accent 4" w:uiPriority="48"/>
-    <w:lsdException w:name="Grid Table 4 Accent 4" w:uiPriority="49"/>
-    <w:lsdException w:name="Grid Table 5 Dark Accent 4" w:uiPriority="50"/>
-    <w:lsdException w:name="Grid Table 6 Colorful Accent 4" w:uiPriority="51"/>
-    <w:lsdException w:name="Grid Table 7 Colorful Accent 4" w:uiPriority="52"/>
-    <w:lsdException w:name="Grid Table 1 Light Accent 5" w:uiPriority="46"/>
-    <w:lsdException w:name="Grid Table 2 Accent 5" w:uiPriority="47"/>
-    <w:lsdException w:name="Grid Table 3 Accent 5" w:uiPriority="48"/>
-    <w:lsdException w:name="Grid Table 4 Accent 5" w:uiPriority="49"/>
-    <w:lsdException w:name="Grid Table 5 Dark Accent 5" w:uiPriority="50"/>
-    <w:lsdException w:name="Grid Table 6 Colorful Accent 5" w:uiPriority="51"/>
-    <w:lsdException w:name="Grid Table 7 Colorful Accent 5" w:uiPriority="52"/>
-    <w:lsdException w:name="Grid Table 1 Light Accent 6" w:uiPriority="46"/>
-    <w:lsdException w:name="Grid Table 2 Accent 6" w:uiPriority="47"/>
-    <w:lsdException w:name="Grid Table 3 Accent 6" w:uiPriority="48"/>
-    <w:lsdException w:name="Grid Table 4 Accent 6" w:uiPriority="49"/>
-    <w:lsdException w:name="Grid Table 5 Dark Accent 6" w:uiPriority="50"/>
-    <w:lsdException w:name="Grid Table 6 Colorful Accent 6" w:uiPriority="51"/>
-    <w:lsdException w:name="Grid Table 7 Colorful Accent 6" w:uiPriority="52"/>
-    <w:lsdException w:name="List Table 1 Light" w:uiPriority="46"/>
-    <w:lsdException w:name="List Table 2" w:uiPriority="47"/>
-    <w:lsdException w:name="List Table 3" w:uiPriority="48"/>
-    <w:lsdException w:name="List Table 4" w:uiPriority="49"/>
-    <w:lsdException w:name="List Table 5 Dark" w:uiPriority="50"/>
-    <w:lsdException w:name="List Table 6 Colorful" w:uiPriority="51"/>
-    <w:lsdException w:name="List Table 7 Colorful" w:uiPriority="52"/>
-    <w:lsdException w:name="List Table 1 Light Accent 1" w:uiPriority="46"/>
-    <w:lsdException w:name="List Table 2 Accent 1" w:uiPriority="47"/>
-    <w:lsdException w:name="List Table 3 Accent 1" w:uiPriority="48"/>
-    <w:lsdException w:name="List Table 4 Accent 1" w:uiPriority="49"/>
-    <w:lsdException w:name="List Table 5 Dark Accent 1" w:uiPriority="50"/>
-    <w:lsdException w:name="List Table 6 Colorful Accent 1" w:uiPriority="51"/>
-    <w:lsdException w:name="List Table 7 Colorful Accent 1" w:uiPriority="52"/>
-    <w:lsdException w:name="List Table 1 Light Accent 2" w:uiPriority="46"/>
-    <w:lsdException w:name="List Table 2 Accent 2" w:uiPriority="47"/>
-    <w:lsdException w:name="List Table 3 Accent 2" w:uiPriority="48"/>
-    <w:lsdException w:name="List Table 4 Accent 2" w:uiPriority="49"/>
-    <w:lsdException w:name="List Table 5 Dark Accent 2" w:uiPriority="50"/>
-    <w:lsdException w:name="List Table 6 Colorful Accent 2" w:uiPriority="51"/>
-    <w:lsdException w:name="List Table 7 Colorful Accent 2" w:uiPriority="52"/>
-    <w:lsdException w:name="List Table 1 Light Accent 3" w:uiPriority="46"/>
-    <w:lsdException w:name="List Table 2 Accent 3" w:uiPriority="47"/>
-    <w:lsdException w:name="List Table 3 Accent 3" w:uiPriority="48"/>
-    <w:lsdException w:name="List Table 4 Accent 3" w:uiPriority="49"/>
-    <w:lsdException w:name="List Table 5 Dark Accent 3" w:uiPriority="50"/>
-    <w:lsdException w:name="List Table 6 Colorful Accent 3" w:uiPriority="51"/>
-    <w:lsdException w:name="List Table 7 Colorful Accent 3" w:uiPriority="52"/>
-    <w:lsdException w:name="List Table 1 Light Accent 4" w:uiPriority="46"/>
-    <w:lsdException w:name="List Table 2 Accent 4" w:uiPriority="47"/>
-    <w:lsdException w:name="List Table 3 Accent 4" w:uiPriority="48"/>
-    <w:lsdException w:name="List Table 4 Accent 4" w:uiPriority="49"/>
-    <w:lsdException w:name="List Table 5 Dark Accent 4" w:uiPriority="50"/>
-    <w:lsdException w:name="List Table 6 Colorful Accent 4" w:uiPriority="51"/>
-    <w:lsdException w:name="List Table 7 Colorful Accent 4" w:uiPriority="52"/>
-    <w:lsdException w:name="List Table 1 Light Accent 5" w:uiPriority="46"/>
-    <w:lsdException w:name="List Table 2 Accent 5" w:uiPriority="47"/>
-    <w:lsdException w:name="List Table 3 Accent 5" w:uiPriority="48"/>
-    <w:lsdException w:name="List Table 4 Accent 5" w:uiPriority="49"/>
-    <w:lsdException w:name="List Table 5 Dark Accent 5" w:uiPriority="50"/>
-    <w:lsdException w:name="List Table 6 Colorful Accent 5" w:uiPriority="51"/>
-    <w:lsdException w:name="List Table 7 Colorful Accent 5" w:uiPriority="52"/>
-    <w:lsdException w:name="List Table 1 Light Accent 6" w:uiPriority="46"/>
-    <w:lsdException w:name="List Table 2 Accent 6" w:uiPriority="47"/>
-    <w:lsdException w:name="List Table 3 Accent 6" w:uiPriority="48"/>
-    <w:lsdException w:name="List Table 4 Accent 6" w:uiPriority="49"/>
-    <w:lsdException w:name="List Table 5 Dark Accent 6" w:uiPriority="50"/>
-    <w:lsdException w:name="List Table 6 Colorful Accent 6" w:uiPriority="51"/>
-    <w:lsdException w:name="List Table 7 Colorful Accent 6" w:uiPriority="52"/>
+  <w:latentStyles w:defLockedState="0" w:defUIPriority="99" w:defSemiHidden="1" w:defUnhideWhenUsed="1" w:defQFormat="0" w:count="267">
+    <w:lsdException w:name="Normal" w:semiHidden="0" w:uiPriority="0" w:unhideWhenUsed="0" w:qFormat="1"/>
+    <w:lsdException w:name="heading 1" w:semiHidden="0" w:uiPriority="9" w:unhideWhenUsed="0" w:qFormat="1"/>
+    <w:lsdException w:name="heading 2" w:uiPriority="9" w:qFormat="1"/>
+    <w:lsdException w:name="heading 3" w:uiPriority="9" w:qFormat="1"/>
+    <w:lsdException w:name="heading 4" w:uiPriority="9" w:qFormat="1"/>
+    <w:lsdException w:name="heading 5" w:uiPriority="9" w:qFormat="1"/>
+    <w:lsdException w:name="heading 6" w:uiPriority="9" w:qFormat="1"/>
+    <w:lsdException w:name="heading 7" w:uiPriority="9" w:qFormat="1"/>
+    <w:lsdException w:name="heading 8" w:uiPriority="9" w:qFormat="1"/>
+    <w:lsdException w:name="heading 9" w:uiPriority="9" w:qFormat="1"/>
+    <w:lsdException w:name="toc 1" w:uiPriority="39"/>
+    <w:lsdException w:name="toc 2" w:uiPriority="39"/>
+    <w:lsdException w:name="toc 3" w:uiPriority="39"/>
+    <w:lsdException w:name="toc 4" w:uiPriority="39"/>
+    <w:lsdException w:name="toc 5" w:uiPriority="39"/>
+    <w:lsdException w:name="toc 6" w:uiPriority="39"/>
+    <w:lsdException w:name="toc 7" w:uiPriority="39"/>
+    <w:lsdException w:name="toc 8" w:uiPriority="39"/>
+    <w:lsdException w:name="toc 9" w:uiPriority="39"/>
+    <w:lsdException w:name="caption" w:uiPriority="35" w:qFormat="1"/>
+    <w:lsdException w:name="Title" w:semiHidden="0" w:uiPriority="10" w:unhideWhenUsed="0" w:qFormat="1"/>
+    <w:lsdException w:name="Default Paragraph Font" w:uiPriority="1"/>
+    <w:lsdException w:name="Subtitle" w:semiHidden="0" w:uiPriority="11" w:unhideWhenUsed="0" w:qFormat="1"/>
+    <w:lsdException w:name="Strong" w:semiHidden="0" w:uiPriority="22" w:unhideWhenUsed="0" w:qFormat="1"/>
+    <w:lsdException w:name="Emphasis" w:semiHidden="0" w:uiPriority="20" w:unhideWhenUsed="0" w:qFormat="1"/>
+    <w:lsdException w:name="Table Grid" w:semiHidden="0" w:uiPriority="39" w:unhideWhenUsed="0"/>
+    <w:lsdException w:name="Placeholder Text" w:unhideWhenUsed="0"/>
+    <w:lsdException w:name="No Spacing" w:semiHidden="0" w:uiPriority="1" w:unhideWhenUsed="0" w:qFormat="1"/>
+    <w:lsdException w:name="Light Shading" w:semiHidden="0" w:uiPriority="60" w:unhideWhenUsed="0"/>
+    <w:lsdException w:name="Light List" w:semiHidden="0" w:uiPriority="61" w:unhideWhenUsed="0"/>
+    <w:lsdException w:name="Light Grid" w:semiHidden="0" w:uiPriority="62" w:unhideWhenUsed="0"/>
+    <w:lsdException w:name="Medium Shading 1" w:semiHidden="0" w:uiPriority="63" w:unhideWhenUsed="0"/>
+    <w:lsdException w:name="Medium Shading 2" w:semiHidden="0" w:uiPriority="64" w:unhideWhenUsed="0"/>
+    <w:lsdException w:name="Medium List 1" w:semiHidden="0" w:uiPriority="65" w:unhideWhenUsed="0"/>
+    <w:lsdException w:name="Medium List 2" w:semiHidden="0" w:uiPriority="66" w:unhideWhenUsed="0"/>
+    <w:lsdException w:name="Medium Grid 1" w:semiHidden="0" w:uiPriority="67" w:unhideWhenUsed="0"/>
+    <w:lsdException w:name="Medium Grid 2" w:semiHidden="0" w:uiPriority="68" w:unhideWhenUsed="0"/>
+    <w:lsdException w:name="Medium Grid 3" w:semiHidden="0" w:uiPriority="69" w:unhideWhenUsed="0"/>
+    <w:lsdException w:name="Dark List" w:semiHidden="0" w:uiPriority="70" w:unhideWhenUsed="0"/>
+    <w:lsdException w:name="Colorful Shading" w:semiHidden="0" w:uiPriority="71" w:unhideWhenUsed="0"/>
+    <w:lsdException w:name="Colorful List" w:semiHidden="0" w:uiPriority="72" w:unhideWhenUsed="0"/>
+    <w:lsdException w:name="Colorful Grid" w:semiHidden="0" w:uiPriority="73" w:unhideWhenUsed="0"/>
+    <w:lsdException w:name="Light Shading Accent 1" w:semiHidden="0" w:uiPriority="60" w:unhideWhenUsed="0"/>
+    <w:lsdException w:name="Light List Accent 1" w:semiHidden="0" w:uiPriority="61" w:unhideWhenUsed="0"/>
+    <w:lsdException w:name="Light Grid Accent 1" w:semiHidden="0" w:uiPriority="62" w:unhideWhenUsed="0"/>
+    <w:lsdException w:name="Medium Shading 1 Accent 1" w:semiHidden="0" w:uiPriority="63" w:unhideWhenUsed="0"/>
+    <w:lsdException w:name="Medium Shading 2 Accent 1" w:semiHidden="0" w:uiPriority="64" w:unhideWhenUsed="0"/>
+    <w:lsdException w:name="Medium List 1 Accent 1" w:semiHidden="0" w:uiPriority="65" w:unhideWhenUsed="0"/>
+    <w:lsdException w:name="Revision" w:unhideWhenUsed="0"/>
+    <w:lsdException w:name="List Paragraph" w:semiHidden="0" w:uiPriority="34" w:unhideWhenUsed="0" w:qFormat="1"/>
+    <w:lsdException w:name="Quote" w:semiHidden="0" w:uiPriority="29" w:unhideWhenUsed="0" w:qFormat="1"/>
+    <w:lsdException w:name="Intense Quote" w:semiHidden="0" w:uiPriority="30" w:unhideWhenUsed="0" w:qFormat="1"/>
+    <w:lsdException w:name="Medium List 2 Accent 1" w:semiHidden="0" w:uiPriority="66" w:unhideWhenUsed="0"/>
+    <w:lsdException w:name="Medium Grid 1 Accent 1" w:semiHidden="0" w:uiPriority="67" w:unhideWhenUsed="0"/>
+    <w:lsdException w:name="Medium Grid 2 Accent 1" w:semiHidden="0" w:uiPriority="68" w:unhideWhenUsed="0"/>
+    <w:lsdException w:name="Medium Grid 3 Accent 1" w:semiHidden="0" w:uiPriority="69" w:unhideWhenUsed="0"/>
+    <w:lsdException w:name="Dark List Accent 1" w:semiHidden="0" w:uiPriority="70" w:unhideWhenUsed="0"/>
+    <w:lsdException w:name="Colorful Shading Accent 1" w:semiHidden="0" w:uiPriority="71" w:unhideWhenUsed="0"/>
+    <w:lsdException w:name="Colorful List Accent 1" w:semiHidden="0" w:uiPriority="72" w:unhideWhenUsed="0"/>
+    <w:lsdException w:name="Colorful Grid Accent 1" w:semiHidden="0" w:uiPriority="73" w:unhideWhenUsed="0"/>
+    <w:lsdException w:name="Light Shading Accent 2" w:semiHidden="0" w:uiPriority="60" w:unhideWhenUsed="0"/>
+    <w:lsdException w:name="Light List Accent 2" w:semiHidden="0" w:uiPriority="61" w:unhideWhenUsed="0"/>
+    <w:lsdException w:name="Light Grid Accent 2" w:semiHidden="0" w:uiPriority="62" w:unhideWhenUsed="0"/>
+    <w:lsdException w:name="Medium Shading 1 Accent 2" w:semiHidden="0" w:uiPriority="63" w:unhideWhenUsed="0"/>
+    <w:lsdException w:name="Medium Shading 2 Accent 2" w:semiHidden="0" w:uiPriority="64" w:unhideWhenUsed="0"/>
+    <w:lsdException w:name="Medium List 1 Accent 2" w:semiHidden="0" w:uiPriority="65" w:unhideWhenUsed="0"/>
+    <w:lsdException w:name="Medium List 2 Accent 2" w:semiHidden="0" w:uiPriority="66" w:unhideWhenUsed="0"/>
+    <w:lsdException w:name="Medium Grid 1 Accent 2" w:semiHidden="0" w:uiPriority="67" w:unhideWhenUsed="0"/>
+    <w:lsdException w:name="Medium Grid 2 Accent 2" w:semiHidden="0" w:uiPriority="68" w:unhideWhenUsed="0"/>
+    <w:lsdException w:name="Medium Grid 3 Accent 2" w:semiHidden="0" w:uiPriority="69" w:unhideWhenUsed="0"/>
+    <w:lsdException w:name="Dark List Accent 2" w:semiHidden="0" w:uiPriority="70" w:unhideWhenUsed="0"/>
+    <w:lsdException w:name="Colorful Shading Accent 2" w:semiHidden="0" w:uiPriority="71" w:unhideWhenUsed="0"/>
+    <w:lsdException w:name="Colorful List Accent 2" w:semiHidden="0" w:uiPriority="72" w:unhideWhenUsed="0"/>
+    <w:lsdException w:name="Colorful Grid Accent 2" w:semiHidden="0" w:uiPriority="73" w:unhideWhenUsed="0"/>
+    <w:lsdException w:name="Light Shading Accent 3" w:semiHidden="0" w:uiPriority="60" w:unhideWhenUsed="0"/>
+    <w:lsdException w:name="Light List Accent 3" w:semiHidden="0" w:uiPriority="61" w:unhideWhenUsed="0"/>
+    <w:lsdException w:name="Light Grid Accent 3" w:semiHidden="0" w:uiPriority="62" w:unhideWhenUsed="0"/>
+    <w:lsdException w:name="Medium Shading 1 Accent 3" w:semiHidden="0" w:uiPriority="63" w:unhideWhenUsed="0"/>
+    <w:lsdException w:name="Medium Shading 2 Accent 3" w:semiHidden="0" w:uiPriority="64" w:unhideWhenUsed="0"/>
+    <w:lsdException w:name="Medium List 1 Accent 3" w:semiHidden="0" w:uiPriority="65" w:unhideWhenUsed="0"/>
+    <w:lsdException w:name="Medium List 2 Accent 3" w:semiHidden="0" w:uiPriority="66" w:unhideWhenUsed="0"/>
+    <w:lsdException w:name="Medium Grid 1 Accent 3" w:semiHidden="0" w:uiPriority="67" w:unhideWhenUsed="0"/>
+    <w:lsdException w:name="Medium Grid 2 Accent 3" w:semiHidden="0" w:uiPriority="68" w:unhideWhenUsed="0"/>
+    <w:lsdException w:name="Medium Grid 3 Accent 3" w:semiHidden="0" w:uiPriority="69" w:unhideWhenUsed="0"/>
+    <w:lsdException w:name="Dark List Accent 3" w:semiHidden="0" w:uiPriority="70" w:unhideWhenUsed="0"/>
+    <w:lsdException w:name="Colorful Shading Accent 3" w:semiHidden="0" w:uiPriority="71" w:unhideWhenUsed="0"/>
+    <w:lsdException w:name="Colorful List Accent 3" w:semiHidden="0" w:uiPriority="72" w:unhideWhenUsed="0"/>
+    <w:lsdException w:name="Colorful Grid Accent 3" w:semiHidden="0" w:uiPriority="73" w:unhideWhenUsed="0"/>
+    <w:lsdException w:name="Light Shading Accent 4" w:semiHidden="0" w:uiPriority="60" w:unhideWhenUsed="0"/>
+    <w:lsdException w:name="Light List Accent 4" w:semiHidden="0" w:uiPriority="61" w:unhideWhenUsed="0"/>
+    <w:lsdException w:name="Light Grid Accent 4" w:semiHidden="0" w:uiPriority="62" w:unhideWhenUsed="0"/>
+    <w:lsdException w:name="Medium Shading 1 Accent 4" w:semiHidden="0" w:uiPriority="63" w:unhideWhenUsed="0"/>
+    <w:lsdException w:name="Medium Shading 2 Accent 4" w:semiHidden="0" w:uiPriority="64" w:unhideWhenUsed="0"/>
+    <w:lsdException w:name="Medium List 1 Accent 4" w:semiHidden="0" w:uiPriority="65" w:unhideWhenUsed="0"/>
+    <w:lsdException w:name="Medium List 2 Accent 4" w:semiHidden="0" w:uiPriority="66" w:unhideWhenUsed="0"/>
+    <w:lsdException w:name="Medium Grid 1 Accent 4" w:semiHidden="0" w:uiPriority="67" w:unhideWhenUsed="0"/>
+    <w:lsdException w:name="Medium Grid 2 Accent 4" w:semiHidden="0" w:uiPriority="68" w:unhideWhenUsed="0"/>
+    <w:lsdException w:name="Medium Grid 3 Accent 4" w:semiHidden="0" w:uiPriority="69" w:unhideWhenUsed="0"/>
+    <w:lsdException w:name="Dark List Accent 4" w:semiHidden="0" w:uiPriority="70" w:unhideWhenUsed="0"/>
+    <w:lsdException w:name="Colorful Shading Accent 4" w:semiHidden="0" w:uiPriority="71" w:unhideWhenUsed="0"/>
+    <w:lsdException w:name="Colorful List Accent 4" w:semiHidden="0" w:uiPriority="72" w:unhideWhenUsed="0"/>
+    <w:lsdException w:name="Colorful Grid Accent 4" w:semiHidden="0" w:uiPriority="73" w:unhideWhenUsed="0"/>
+    <w:lsdException w:name="Light Shading Accent 5" w:semiHidden="0" w:uiPriority="60" w:unhideWhenUsed="0"/>
+    <w:lsdException w:name="Light List Accent 5" w:semiHidden="0" w:uiPriority="61" w:unhideWhenUsed="0"/>
+    <w:lsdException w:name="Light Grid Accent 5" w:semiHidden="0" w:uiPriority="62" w:unhideWhenUsed="0"/>
+    <w:lsdException w:name="Medium Shading 1 Accent 5" w:semiHidden="0" w:uiPriority="63" w:unhideWhenUsed="0"/>
+    <w:lsdException w:name="Medium Shading 2 Accent 5" w:semiHidden="0" w:uiPriority="64" w:unhideWhenUsed="0"/>
+    <w:lsdException w:name="Medium List 1 Accent 5" w:semiHidden="0" w:uiPriority="65" w:unhideWhenUsed="0"/>
+    <w:lsdException w:name="Medium List 2 Accent 5" w:semiHidden="0" w:uiPriority="66" w:unhideWhenUsed="0"/>
+    <w:lsdException w:name="Medium Grid 1 Accent 5" w:semiHidden="0" w:uiPriority="67" w:unhideWhenUsed="0"/>
+    <w:lsdException w:name="Medium Grid 2 Accent 5" w:semiHidden="0" w:uiPriority="68" w:unhideWhenUsed="0"/>
+    <w:lsdException w:name="Medium Grid 3 Accent 5" w:semiHidden="0" w:uiPriority="69" w:unhideWhenUsed="0"/>
+    <w:lsdException w:name="Dark List Accent 5" w:semiHidden="0" w:uiPriority="70" w:unhideWhenUsed="0"/>
+    <w:lsdException w:name="Colorful Shading Accent 5" w:semiHidden="0" w:uiPriority="71" w:unhideWhenUsed="0"/>
+    <w:lsdException w:name="Colorful List Accent 5" w:semiHidden="0" w:uiPriority="72" w:unhideWhenUsed="0"/>
+    <w:lsdException w:name="Colorful Grid Accent 5" w:semiHidden="0" w:uiPriority="73" w:unhideWhenUsed="0"/>
+    <w:lsdException w:name="Light Shading Accent 6" w:semiHidden="0" w:uiPriority="60" w:unhideWhenUsed="0"/>
+    <w:lsdException w:name="Light List Accent 6" w:semiHidden="0" w:uiPriority="61" w:unhideWhenUsed="0"/>
+    <w:lsdException w:name="Light Grid Accent 6" w:semiHidden="0" w:uiPriority="62" w:unhideWhenUsed="0"/>
+    <w:lsdException w:name="Medium Shading 1 Accent 6" w:semiHidden="0" w:uiPriority="63" w:unhideWhenUsed="0"/>
+    <w:lsdException w:name="Medium Shading 2 Accent 6" w:semiHidden="0" w:uiPriority="64" w:unhideWhenUsed="0"/>
+    <w:lsdException w:name="Medium List 1 Accent 6" w:semiHidden="0" w:uiPriority="65" w:unhideWhenUsed="0"/>
+    <w:lsdException w:name="Medium List 2 Accent 6" w:semiHidden="0" w:uiPriority="66" w:unhideWhenUsed="0"/>
+    <w:lsdException w:name="Medium Grid 1 Accent 6" w:semiHidden="0" w:uiPriority="67" w:unhideWhenUsed="0"/>
+    <w:lsdException w:name="Medium Grid 2 Accent 6" w:semiHidden="0" w:uiPriority="68" w:unhideWhenUsed="0"/>
+    <w:lsdException w:name="Medium Grid 3 Accent 6" w:semiHidden="0" w:uiPriority="69" w:unhideWhenUsed="0"/>
+    <w:lsdException w:name="Dark List Accent 6" w:semiHidden="0" w:uiPriority="70" w:unhideWhenUsed="0"/>
+    <w:lsdException w:name="Colorful Shading Accent 6" w:semiHidden="0" w:uiPriority="71" w:unhideWhenUsed="0"/>
+    <w:lsdException w:name="Colorful List Accent 6" w:semiHidden="0" w:uiPriority="72" w:unhideWhenUsed="0"/>
+    <w:lsdException w:name="Colorful Grid Accent 6" w:semiHidden="0" w:uiPriority="73" w:unhideWhenUsed="0"/>
+    <w:lsdException w:name="Subtle Emphasis" w:semiHidden="0" w:uiPriority="19" w:unhideWhenUsed="0" w:qFormat="1"/>
+    <w:lsdException w:name="Intense Emphasis" w:semiHidden="0" w:uiPriority="21" w:unhideWhenUsed="0" w:qFormat="1"/>
+    <w:lsdException w:name="Subtle Reference" w:semiHidden="0" w:uiPriority="31" w:unhideWhenUsed="0" w:qFormat="1"/>
+    <w:lsdException w:name="Intense Reference" w:semiHidden="0" w:uiPriority="32" w:unhideWhenUsed="0" w:qFormat="1"/>
+    <w:lsdException w:name="Book Title" w:semiHidden="0" w:uiPriority="33" w:unhideWhenUsed="0" w:qFormat="1"/>
+    <w:lsdException w:name="Bibliography" w:uiPriority="37"/>
+    <w:lsdException w:name="TOC Heading" w:uiPriority="39" w:qFormat="1"/>
   </w:latentStyles>
   <w:style w:type="paragraph" w:default="1" w:styleId="Standard">
     <w:name w:val="Normal"/>
@@ -4314,6 +4181,7 @@
     <w:uiPriority w:val="99"/>
     <w:semiHidden/>
     <w:unhideWhenUsed/>
+    <w:qFormat/>
     <w:tblPr>
       <w:tblInd w:w="0" w:type="dxa"/>
       <w:tblCellMar>
@@ -4393,7 +4261,7 @@
       <w:contextualSpacing/>
     </w:pPr>
   </w:style>
-  <w:style w:type="table" w:styleId="Tabellenraster">
+  <w:style w:type="table" w:styleId="Tabellengitternetz">
     <w:name w:val="Table Grid"/>
     <w:basedOn w:val="NormaleTabelle"/>
     <w:uiPriority w:val="39"/>
@@ -4402,6 +4270,7 @@
       <w:spacing w:after="0" w:line="240" w:lineRule="auto"/>
     </w:pPr>
     <w:tblPr>
+      <w:tblInd w:w="0" w:type="dxa"/>
       <w:tblBorders>
         <w:top w:val="single" w:sz="4" w:space="0" w:color="auto"/>
         <w:left w:val="single" w:sz="4" w:space="0" w:color="auto"/>
@@ -4410,6 +4279,12 @@
         <w:insideH w:val="single" w:sz="4" w:space="0" w:color="auto"/>
         <w:insideV w:val="single" w:sz="4" w:space="0" w:color="auto"/>
       </w:tblBorders>
+      <w:tblCellMar>
+        <w:top w:w="0" w:type="dxa"/>
+        <w:left w:w="108" w:type="dxa"/>
+        <w:bottom w:w="0" w:type="dxa"/>
+        <w:right w:w="108" w:type="dxa"/>
+      </w:tblCellMar>
     </w:tblPr>
   </w:style>
 </w:styles>
@@ -4670,8 +4545,20 @@
   <a:extraClrSchemeLst/>
   <a:extLst>
     <a:ext uri="{05A4C25C-085E-4340-85A3-A5531E510DB2}">
-      <thm15:themeFamily xmlns:thm15="http://schemas.microsoft.com/office/thememl/2012/main" name="Office Theme" id="{62F939B6-93AF-4DB8-9C6B-D6C7DFDC589F}" vid="{4A3C46E8-61CC-4603-A589-7422A47A8E4A}"/>
+      <thm15:themeFamily xmlns:thm15="http://schemas.microsoft.com/office/thememl/2012/main" xmlns="" name="Office Theme" id="{62F939B6-93AF-4DB8-9C6B-D6C7DFDC589F}" vid="{4A3C46E8-61CC-4603-A589-7422A47A8E4A}"/>
     </a:ext>
   </a:extLst>
 </a:theme>
+</file>
+
+<file path=customXml/item1.xml><?xml version="1.0" encoding="utf-8"?>
+<b:Sources xmlns:b="http://schemas.openxmlformats.org/officeDocument/2006/bibliography" xmlns="http://schemas.openxmlformats.org/officeDocument/2006/bibliography" SelectedStyle="\APA.XSL" StyleName="APA Fifth Edition"/>
+</file>
+
+<file path=customXml/itemProps1.xml><?xml version="1.0" encoding="utf-8"?>
+<ds:datastoreItem xmlns:ds="http://schemas.openxmlformats.org/officeDocument/2006/customXml" ds:itemID="{C7238833-3C0B-48FC-902D-4E054405EDC3}">
+  <ds:schemaRefs>
+    <ds:schemaRef ds:uri="http://schemas.openxmlformats.org/officeDocument/2006/bibliography"/>
+  </ds:schemaRefs>
+</ds:datastoreItem>
 </file>
</xml_diff>

<commit_message>
Vorher erstellte Stichpunkte ausformuliert
</commit_message>
<xml_diff>
--- a/Dokumentation/Notizen.docx
+++ b/Dokumentation/Notizen.docx
@@ -60,13 +60,8 @@
         <w:t>Inkl. Reflektion zu dem Werkzeugen</w:t>
       </w:r>
       <w:r>
-        <w:t xml:space="preserve"> (Erfahrungen </w:t>
-      </w:r>
-      <w:proofErr w:type="gramStart"/>
-      <w:r>
-        <w:t>herausarbeiten !)</w:t>
-      </w:r>
-      <w:proofErr w:type="gramEnd"/>
+        <w:t xml:space="preserve"> (Erfahrungen herausarbeiten !)</w:t>
+      </w:r>
     </w:p>
     <w:p>
       <w:pPr>
@@ -385,13 +380,8 @@
         </w:numPr>
         <w:spacing w:line="254" w:lineRule="auto"/>
       </w:pPr>
-      <w:proofErr w:type="spellStart"/>
-      <w:r>
-        <w:t>nfe</w:t>
-      </w:r>
-      <w:proofErr w:type="spellEnd"/>
-      <w:r>
-        <w:t xml:space="preserve">: Design verschönern </w:t>
+      <w:r>
+        <w:t xml:space="preserve">nfe: Design verschönern </w:t>
       </w:r>
     </w:p>
     <w:p>
@@ -520,33 +510,11 @@
           <w:strike/>
         </w:rPr>
       </w:pPr>
-      <w:proofErr w:type="spellStart"/>
       <w:r>
         <w:rPr>
           <w:strike/>
         </w:rPr>
-        <w:t>Copy</w:t>
-      </w:r>
-      <w:proofErr w:type="spellEnd"/>
-      <w:r>
-        <w:rPr>
-          <w:strike/>
-        </w:rPr>
-        <w:t>-</w:t>
-      </w:r>
-      <w:proofErr w:type="spellStart"/>
-      <w:r>
-        <w:rPr>
-          <w:strike/>
-        </w:rPr>
-        <w:t>to</w:t>
-      </w:r>
-      <w:proofErr w:type="spellEnd"/>
-      <w:r>
-        <w:rPr>
-          <w:strike/>
-        </w:rPr>
-        <w:t>-Clipboard</w:t>
+        <w:t>Copy-to-Clipboard</w:t>
       </w:r>
       <w:r>
         <w:rPr>
@@ -647,21 +615,7 @@
         <w:rPr>
           <w:strike/>
         </w:rPr>
-        <w:t xml:space="preserve">Popup: </w:t>
-      </w:r>
-      <w:proofErr w:type="spellStart"/>
-      <w:r>
-        <w:rPr>
-          <w:strike/>
-        </w:rPr>
-        <w:t>new</w:t>
-      </w:r>
-      <w:proofErr w:type="spellEnd"/>
-      <w:r>
-        <w:rPr>
-          <w:strike/>
-        </w:rPr>
-        <w:t xml:space="preserve"> Master PW</w:t>
+        <w:t>Popup: new Master PW</w:t>
       </w:r>
     </w:p>
     <w:p>
@@ -692,14 +646,9 @@
         </w:numPr>
         <w:spacing w:line="254" w:lineRule="auto"/>
       </w:pPr>
-      <w:proofErr w:type="spellStart"/>
       <w:r>
         <w:lastRenderedPageBreak/>
-        <w:t>mkerk</w:t>
-      </w:r>
-      <w:proofErr w:type="spellEnd"/>
-      <w:r>
-        <w:t xml:space="preserve">: </w:t>
+        <w:t xml:space="preserve">mkerk: </w:t>
       </w:r>
       <w:r>
         <w:rPr>
@@ -717,13 +666,8 @@
         </w:numPr>
         <w:spacing w:line="254" w:lineRule="auto"/>
       </w:pPr>
-      <w:proofErr w:type="spellStart"/>
-      <w:r>
-        <w:t>lhu</w:t>
-      </w:r>
-      <w:proofErr w:type="spellEnd"/>
-      <w:r>
-        <w:t>: Verschlüsselung umsetzen</w:t>
+      <w:r>
+        <w:t>lhu: Verschlüsselung umsetzen</w:t>
       </w:r>
     </w:p>
     <w:p>
@@ -735,13 +679,8 @@
         </w:numPr>
         <w:spacing w:line="254" w:lineRule="auto"/>
       </w:pPr>
-      <w:proofErr w:type="spellStart"/>
-      <w:r>
-        <w:t>soch</w:t>
-      </w:r>
-      <w:proofErr w:type="spellEnd"/>
-      <w:r>
-        <w:t xml:space="preserve">: </w:t>
+      <w:r>
+        <w:t xml:space="preserve">soch: </w:t>
       </w:r>
       <w:bookmarkStart w:id="0" w:name="_GoBack"/>
       <w:bookmarkEnd w:id="0"/>
@@ -771,43 +710,27 @@
         </w:numPr>
         <w:spacing w:line="254" w:lineRule="auto"/>
       </w:pPr>
-      <w:proofErr w:type="spellStart"/>
       <w:r>
         <w:rPr>
           <w:strike/>
         </w:rPr>
-        <w:t>Splashscreen</w:t>
-      </w:r>
-      <w:proofErr w:type="spellEnd"/>
+        <w:t>Splashscreen erstellt</w:t>
+      </w:r>
+    </w:p>
+    <w:p>
+      <w:pPr>
+        <w:pStyle w:val="Listenabsatz"/>
+        <w:numPr>
+          <w:ilvl w:val="1"/>
+          <w:numId w:val="3"/>
+        </w:numPr>
+        <w:spacing w:line="254" w:lineRule="auto"/>
+      </w:pPr>
       <w:r>
         <w:rPr>
           <w:strike/>
         </w:rPr>
-        <w:t xml:space="preserve"> erstellt</w:t>
-      </w:r>
-    </w:p>
-    <w:p>
-      <w:pPr>
-        <w:pStyle w:val="Listenabsatz"/>
-        <w:numPr>
-          <w:ilvl w:val="1"/>
-          <w:numId w:val="3"/>
-        </w:numPr>
-        <w:spacing w:line="254" w:lineRule="auto"/>
-      </w:pPr>
-      <w:proofErr w:type="spellStart"/>
-      <w:r>
-        <w:rPr>
-          <w:strike/>
-        </w:rPr>
-        <w:t>Launchericon</w:t>
-      </w:r>
-      <w:proofErr w:type="spellEnd"/>
-      <w:r>
-        <w:rPr>
-          <w:strike/>
-        </w:rPr>
-        <w:t xml:space="preserve"> ausgetauscht</w:t>
+        <w:t>Launchericon ausgetauscht</w:t>
       </w:r>
     </w:p>
     <w:p>
@@ -1100,11 +1023,9 @@
             <w:hideMark/>
           </w:tcPr>
           <w:p>
-            <w:proofErr w:type="spellStart"/>
             <w:r>
               <w:t>mkerk</w:t>
             </w:r>
-            <w:proofErr w:type="spellEnd"/>
           </w:p>
         </w:tc>
         <w:tc>
@@ -1192,208 +1113,158 @@
                 <w:rFonts w:cs="Verdana"/>
                 <w:color w:val="000000"/>
               </w:rPr>
-              <w:t xml:space="preserve">- </w:t>
-            </w:r>
-            <w:proofErr w:type="spellStart"/>
+              <w:t>- ToDo: Es treten Exceptions auf, weil Elemente im Formular nicht gefunden werden und deshalb null sind (Beseitigen!)</w:t>
+            </w:r>
+          </w:p>
+        </w:tc>
+      </w:tr>
+      <w:tr>
+        <w:tc>
+          <w:tcPr>
+            <w:tcW w:w="1129" w:type="dxa"/>
+            <w:tcBorders>
+              <w:top w:val="single" w:sz="4" w:space="0" w:color="auto"/>
+              <w:left w:val="single" w:sz="4" w:space="0" w:color="auto"/>
+              <w:bottom w:val="single" w:sz="4" w:space="0" w:color="auto"/>
+              <w:right w:val="single" w:sz="4" w:space="0" w:color="auto"/>
+            </w:tcBorders>
+            <w:hideMark/>
+          </w:tcPr>
+          <w:p>
+            <w:r>
+              <w:t>29.11.14</w:t>
+            </w:r>
+          </w:p>
+        </w:tc>
+        <w:tc>
+          <w:tcPr>
+            <w:tcW w:w="851" w:type="dxa"/>
+            <w:tcBorders>
+              <w:top w:val="single" w:sz="4" w:space="0" w:color="auto"/>
+              <w:left w:val="single" w:sz="4" w:space="0" w:color="auto"/>
+              <w:bottom w:val="single" w:sz="4" w:space="0" w:color="auto"/>
+              <w:right w:val="single" w:sz="4" w:space="0" w:color="auto"/>
+            </w:tcBorders>
+            <w:hideMark/>
+          </w:tcPr>
+          <w:p>
+            <w:r>
+              <w:t>Alle</w:t>
+            </w:r>
+          </w:p>
+        </w:tc>
+        <w:tc>
+          <w:tcPr>
+            <w:tcW w:w="1134" w:type="dxa"/>
+            <w:tcBorders>
+              <w:top w:val="single" w:sz="4" w:space="0" w:color="auto"/>
+              <w:left w:val="single" w:sz="4" w:space="0" w:color="auto"/>
+              <w:bottom w:val="single" w:sz="4" w:space="0" w:color="auto"/>
+              <w:right w:val="single" w:sz="4" w:space="0" w:color="auto"/>
+            </w:tcBorders>
+          </w:tcPr>
+          <w:p/>
+        </w:tc>
+        <w:tc>
+          <w:tcPr>
+            <w:tcW w:w="3339" w:type="dxa"/>
+            <w:tcBorders>
+              <w:top w:val="single" w:sz="4" w:space="0" w:color="auto"/>
+              <w:left w:val="single" w:sz="4" w:space="0" w:color="auto"/>
+              <w:bottom w:val="single" w:sz="4" w:space="0" w:color="auto"/>
+              <w:right w:val="single" w:sz="4" w:space="0" w:color="auto"/>
+            </w:tcBorders>
+            <w:hideMark/>
+          </w:tcPr>
+          <w:p>
+            <w:r>
+              <w:t>Besprechung in Bocholt</w:t>
+            </w:r>
+          </w:p>
+        </w:tc>
+        <w:tc>
+          <w:tcPr>
+            <w:tcW w:w="3117" w:type="dxa"/>
+            <w:tcBorders>
+              <w:top w:val="single" w:sz="4" w:space="0" w:color="auto"/>
+              <w:left w:val="single" w:sz="4" w:space="0" w:color="auto"/>
+              <w:bottom w:val="single" w:sz="4" w:space="0" w:color="auto"/>
+              <w:right w:val="single" w:sz="4" w:space="0" w:color="auto"/>
+            </w:tcBorders>
+          </w:tcPr>
+          <w:p/>
+        </w:tc>
+      </w:tr>
+      <w:tr>
+        <w:tc>
+          <w:tcPr>
+            <w:tcW w:w="1129" w:type="dxa"/>
+            <w:tcBorders>
+              <w:top w:val="single" w:sz="4" w:space="0" w:color="auto"/>
+              <w:left w:val="single" w:sz="4" w:space="0" w:color="auto"/>
+              <w:bottom w:val="single" w:sz="4" w:space="0" w:color="auto"/>
+              <w:right w:val="single" w:sz="4" w:space="0" w:color="auto"/>
+            </w:tcBorders>
+            <w:hideMark/>
+          </w:tcPr>
+          <w:p>
+            <w:r>
+              <w:t>02.12.14</w:t>
+            </w:r>
+          </w:p>
+        </w:tc>
+        <w:tc>
+          <w:tcPr>
+            <w:tcW w:w="851" w:type="dxa"/>
+            <w:tcBorders>
+              <w:top w:val="single" w:sz="4" w:space="0" w:color="auto"/>
+              <w:left w:val="single" w:sz="4" w:space="0" w:color="auto"/>
+              <w:bottom w:val="single" w:sz="4" w:space="0" w:color="auto"/>
+              <w:right w:val="single" w:sz="4" w:space="0" w:color="auto"/>
+            </w:tcBorders>
+            <w:hideMark/>
+          </w:tcPr>
+          <w:p>
+            <w:r>
+              <w:t>mkerk</w:t>
+            </w:r>
+          </w:p>
+        </w:tc>
+        <w:tc>
+          <w:tcPr>
+            <w:tcW w:w="1134" w:type="dxa"/>
+            <w:tcBorders>
+              <w:top w:val="single" w:sz="4" w:space="0" w:color="auto"/>
+              <w:left w:val="single" w:sz="4" w:space="0" w:color="auto"/>
+              <w:bottom w:val="single" w:sz="4" w:space="0" w:color="auto"/>
+              <w:right w:val="single" w:sz="4" w:space="0" w:color="auto"/>
+            </w:tcBorders>
+            <w:hideMark/>
+          </w:tcPr>
+          <w:p>
+            <w:r>
+              <w:t>4 h</w:t>
+            </w:r>
+          </w:p>
+        </w:tc>
+        <w:tc>
+          <w:tcPr>
+            <w:tcW w:w="3339" w:type="dxa"/>
+            <w:tcBorders>
+              <w:top w:val="single" w:sz="4" w:space="0" w:color="auto"/>
+              <w:left w:val="single" w:sz="4" w:space="0" w:color="auto"/>
+              <w:bottom w:val="single" w:sz="4" w:space="0" w:color="auto"/>
+              <w:right w:val="single" w:sz="4" w:space="0" w:color="auto"/>
+            </w:tcBorders>
+            <w:hideMark/>
+          </w:tcPr>
+          <w:p>
             <w:r>
               <w:rPr>
                 <w:rFonts w:cs="Verdana"/>
                 <w:color w:val="000000"/>
               </w:rPr>
-              <w:t>ToDo</w:t>
-            </w:r>
-            <w:proofErr w:type="spellEnd"/>
-            <w:r>
-              <w:rPr>
-                <w:rFonts w:cs="Verdana"/>
-                <w:color w:val="000000"/>
-              </w:rPr>
-              <w:t xml:space="preserve">: Es treten </w:t>
-            </w:r>
-            <w:proofErr w:type="spellStart"/>
-            <w:r>
-              <w:rPr>
-                <w:rFonts w:cs="Verdana"/>
-                <w:color w:val="000000"/>
-              </w:rPr>
-              <w:t>Exceptions</w:t>
-            </w:r>
-            <w:proofErr w:type="spellEnd"/>
-            <w:r>
-              <w:rPr>
-                <w:rFonts w:cs="Verdana"/>
-                <w:color w:val="000000"/>
-              </w:rPr>
-              <w:t xml:space="preserve"> auf, weil Elemente im Formular nicht gefunden werden und deshalb null sind (Beseitigen!)</w:t>
-            </w:r>
-          </w:p>
-        </w:tc>
-      </w:tr>
-      <w:tr>
-        <w:tc>
-          <w:tcPr>
-            <w:tcW w:w="1129" w:type="dxa"/>
-            <w:tcBorders>
-              <w:top w:val="single" w:sz="4" w:space="0" w:color="auto"/>
-              <w:left w:val="single" w:sz="4" w:space="0" w:color="auto"/>
-              <w:bottom w:val="single" w:sz="4" w:space="0" w:color="auto"/>
-              <w:right w:val="single" w:sz="4" w:space="0" w:color="auto"/>
-            </w:tcBorders>
-            <w:hideMark/>
-          </w:tcPr>
-          <w:p>
-            <w:r>
-              <w:t>29.11.14</w:t>
-            </w:r>
-          </w:p>
-        </w:tc>
-        <w:tc>
-          <w:tcPr>
-            <w:tcW w:w="851" w:type="dxa"/>
-            <w:tcBorders>
-              <w:top w:val="single" w:sz="4" w:space="0" w:color="auto"/>
-              <w:left w:val="single" w:sz="4" w:space="0" w:color="auto"/>
-              <w:bottom w:val="single" w:sz="4" w:space="0" w:color="auto"/>
-              <w:right w:val="single" w:sz="4" w:space="0" w:color="auto"/>
-            </w:tcBorders>
-            <w:hideMark/>
-          </w:tcPr>
-          <w:p>
-            <w:r>
-              <w:t>Alle</w:t>
-            </w:r>
-          </w:p>
-        </w:tc>
-        <w:tc>
-          <w:tcPr>
-            <w:tcW w:w="1134" w:type="dxa"/>
-            <w:tcBorders>
-              <w:top w:val="single" w:sz="4" w:space="0" w:color="auto"/>
-              <w:left w:val="single" w:sz="4" w:space="0" w:color="auto"/>
-              <w:bottom w:val="single" w:sz="4" w:space="0" w:color="auto"/>
-              <w:right w:val="single" w:sz="4" w:space="0" w:color="auto"/>
-            </w:tcBorders>
-          </w:tcPr>
-          <w:p/>
-        </w:tc>
-        <w:tc>
-          <w:tcPr>
-            <w:tcW w:w="3339" w:type="dxa"/>
-            <w:tcBorders>
-              <w:top w:val="single" w:sz="4" w:space="0" w:color="auto"/>
-              <w:left w:val="single" w:sz="4" w:space="0" w:color="auto"/>
-              <w:bottom w:val="single" w:sz="4" w:space="0" w:color="auto"/>
-              <w:right w:val="single" w:sz="4" w:space="0" w:color="auto"/>
-            </w:tcBorders>
-            <w:hideMark/>
-          </w:tcPr>
-          <w:p>
-            <w:r>
-              <w:t>Besprechung in Bocholt</w:t>
-            </w:r>
-          </w:p>
-        </w:tc>
-        <w:tc>
-          <w:tcPr>
-            <w:tcW w:w="3117" w:type="dxa"/>
-            <w:tcBorders>
-              <w:top w:val="single" w:sz="4" w:space="0" w:color="auto"/>
-              <w:left w:val="single" w:sz="4" w:space="0" w:color="auto"/>
-              <w:bottom w:val="single" w:sz="4" w:space="0" w:color="auto"/>
-              <w:right w:val="single" w:sz="4" w:space="0" w:color="auto"/>
-            </w:tcBorders>
-          </w:tcPr>
-          <w:p/>
-        </w:tc>
-      </w:tr>
-      <w:tr>
-        <w:tc>
-          <w:tcPr>
-            <w:tcW w:w="1129" w:type="dxa"/>
-            <w:tcBorders>
-              <w:top w:val="single" w:sz="4" w:space="0" w:color="auto"/>
-              <w:left w:val="single" w:sz="4" w:space="0" w:color="auto"/>
-              <w:bottom w:val="single" w:sz="4" w:space="0" w:color="auto"/>
-              <w:right w:val="single" w:sz="4" w:space="0" w:color="auto"/>
-            </w:tcBorders>
-            <w:hideMark/>
-          </w:tcPr>
-          <w:p>
-            <w:r>
-              <w:t>02.12.14</w:t>
-            </w:r>
-          </w:p>
-        </w:tc>
-        <w:tc>
-          <w:tcPr>
-            <w:tcW w:w="851" w:type="dxa"/>
-            <w:tcBorders>
-              <w:top w:val="single" w:sz="4" w:space="0" w:color="auto"/>
-              <w:left w:val="single" w:sz="4" w:space="0" w:color="auto"/>
-              <w:bottom w:val="single" w:sz="4" w:space="0" w:color="auto"/>
-              <w:right w:val="single" w:sz="4" w:space="0" w:color="auto"/>
-            </w:tcBorders>
-            <w:hideMark/>
-          </w:tcPr>
-          <w:p>
-            <w:proofErr w:type="spellStart"/>
-            <w:r>
-              <w:t>mkerk</w:t>
-            </w:r>
-            <w:proofErr w:type="spellEnd"/>
-          </w:p>
-        </w:tc>
-        <w:tc>
-          <w:tcPr>
-            <w:tcW w:w="1134" w:type="dxa"/>
-            <w:tcBorders>
-              <w:top w:val="single" w:sz="4" w:space="0" w:color="auto"/>
-              <w:left w:val="single" w:sz="4" w:space="0" w:color="auto"/>
-              <w:bottom w:val="single" w:sz="4" w:space="0" w:color="auto"/>
-              <w:right w:val="single" w:sz="4" w:space="0" w:color="auto"/>
-            </w:tcBorders>
-            <w:hideMark/>
-          </w:tcPr>
-          <w:p>
-            <w:r>
-              <w:t>4 h</w:t>
-            </w:r>
-          </w:p>
-        </w:tc>
-        <w:tc>
-          <w:tcPr>
-            <w:tcW w:w="3339" w:type="dxa"/>
-            <w:tcBorders>
-              <w:top w:val="single" w:sz="4" w:space="0" w:color="auto"/>
-              <w:left w:val="single" w:sz="4" w:space="0" w:color="auto"/>
-              <w:bottom w:val="single" w:sz="4" w:space="0" w:color="auto"/>
-              <w:right w:val="single" w:sz="4" w:space="0" w:color="auto"/>
-            </w:tcBorders>
-            <w:hideMark/>
-          </w:tcPr>
-          <w:p>
-            <w:r>
-              <w:rPr>
-                <w:rFonts w:cs="Verdana"/>
-                <w:color w:val="000000"/>
-              </w:rPr>
-              <w:t xml:space="preserve">- Im vorherigen beschriebene </w:t>
-            </w:r>
-            <w:proofErr w:type="spellStart"/>
-            <w:r>
-              <w:rPr>
-                <w:rFonts w:cs="Verdana"/>
-                <w:color w:val="000000"/>
-              </w:rPr>
-              <w:t>Exceptions</w:t>
-            </w:r>
-            <w:proofErr w:type="spellEnd"/>
-            <w:r>
-              <w:rPr>
-                <w:rFonts w:cs="Verdana"/>
-                <w:color w:val="000000"/>
-              </w:rPr>
-              <w:t xml:space="preserve"> beseitigt</w:t>
+              <w:t>- Im vorherigen beschriebene Exceptions beseitigt</w:t>
             </w:r>
             <w:r>
               <w:rPr>
@@ -1538,11 +1409,9 @@
             <w:hideMark/>
           </w:tcPr>
           <w:p>
-            <w:proofErr w:type="spellStart"/>
             <w:r>
               <w:t>nfe</w:t>
             </w:r>
-            <w:proofErr w:type="spellEnd"/>
           </w:p>
         </w:tc>
         <w:tc>
@@ -1612,15 +1481,7 @@
               <w:ind w:left="175" w:hanging="143"/>
             </w:pPr>
             <w:r>
-              <w:t xml:space="preserve">Tabs entfernen, </w:t>
-            </w:r>
-            <w:proofErr w:type="spellStart"/>
-            <w:r>
-              <w:t>MainActivity</w:t>
-            </w:r>
-            <w:proofErr w:type="spellEnd"/>
-            <w:r>
-              <w:t xml:space="preserve"> in mehrere aufteilen</w:t>
+              <w:t>Tabs entfernen, MainActivity in mehrere aufteilen</w:t>
             </w:r>
           </w:p>
         </w:tc>
@@ -1645,13 +1506,8 @@
               <w:spacing w:line="254" w:lineRule="auto"/>
               <w:ind w:left="175" w:hanging="143"/>
             </w:pPr>
-            <w:proofErr w:type="spellStart"/>
-            <w:r>
-              <w:t>Up</w:t>
-            </w:r>
-            <w:proofErr w:type="spellEnd"/>
-            <w:r>
-              <w:t>-Button funktioniert nicht</w:t>
+            <w:r>
+              <w:t>Up-Button funktioniert nicht</w:t>
             </w:r>
           </w:p>
           <w:p>
@@ -1665,15 +1521,7 @@
               <w:ind w:left="175" w:hanging="143"/>
             </w:pPr>
             <w:r>
-              <w:t xml:space="preserve">Overflow in der </w:t>
-            </w:r>
-            <w:proofErr w:type="spellStart"/>
-            <w:r>
-              <w:t>ActionBar</w:t>
-            </w:r>
-            <w:proofErr w:type="spellEnd"/>
-            <w:r>
-              <w:t xml:space="preserve"> funktioniert nicht</w:t>
+              <w:t>Overflow in der ActionBar funktioniert nicht</w:t>
             </w:r>
           </w:p>
           <w:p>
@@ -1700,15 +1548,7 @@
               <w:spacing w:line="254" w:lineRule="auto"/>
             </w:pPr>
             <w:r>
-              <w:t>Gelöst (</w:t>
-            </w:r>
-            <w:proofErr w:type="spellStart"/>
-            <w:r>
-              <w:t>input</w:t>
-            </w:r>
-            <w:proofErr w:type="spellEnd"/>
-            <w:r>
-              <w:t xml:space="preserve"> type fehlte)</w:t>
+              <w:t>Gelöst (input type fehlte)</w:t>
             </w:r>
           </w:p>
           <w:p>
@@ -1757,11 +1597,9 @@
             <w:hideMark/>
           </w:tcPr>
           <w:p>
-            <w:proofErr w:type="spellStart"/>
             <w:r>
               <w:t>nfe</w:t>
             </w:r>
-            <w:proofErr w:type="spellEnd"/>
           </w:p>
         </w:tc>
         <w:tc>
@@ -1814,13 +1652,8 @@
               </w:numPr>
               <w:spacing w:line="254" w:lineRule="auto"/>
             </w:pPr>
-            <w:proofErr w:type="spellStart"/>
-            <w:r>
-              <w:t>Up</w:t>
-            </w:r>
-            <w:proofErr w:type="spellEnd"/>
-            <w:r>
-              <w:t>-Buttons gefixt</w:t>
+            <w:r>
+              <w:t>Up-Buttons gefixt</w:t>
             </w:r>
           </w:p>
           <w:p>
@@ -1840,35 +1673,7 @@
               <w:rPr>
                 <w:lang w:val="en-US"/>
               </w:rPr>
-              <w:t xml:space="preserve">Copy-to-Clipboard-Button </w:t>
-            </w:r>
-            <w:proofErr w:type="spellStart"/>
-            <w:r>
-              <w:rPr>
-                <w:lang w:val="en-US"/>
-              </w:rPr>
-              <w:t>angelegt</w:t>
-            </w:r>
-            <w:proofErr w:type="spellEnd"/>
-            <w:r>
-              <w:rPr>
-                <w:lang w:val="en-US"/>
-              </w:rPr>
-              <w:t xml:space="preserve"> (</w:t>
-            </w:r>
-            <w:proofErr w:type="spellStart"/>
-            <w:r>
-              <w:rPr>
-                <w:lang w:val="en-US"/>
-              </w:rPr>
-              <w:t>funktionslos</w:t>
-            </w:r>
-            <w:proofErr w:type="spellEnd"/>
-            <w:r>
-              <w:rPr>
-                <w:lang w:val="en-US"/>
-              </w:rPr>
-              <w:t>)</w:t>
+              <w:t>Copy-to-Clipboard-Button angelegt (funktionslos)</w:t>
             </w:r>
           </w:p>
           <w:p>
@@ -1924,15 +1729,7 @@
               <w:ind w:left="175" w:hanging="143"/>
             </w:pPr>
             <w:r>
-              <w:t xml:space="preserve">Maske </w:t>
-            </w:r>
-            <w:proofErr w:type="spellStart"/>
-            <w:r>
-              <w:t>new</w:t>
-            </w:r>
-            <w:proofErr w:type="spellEnd"/>
-            <w:r>
-              <w:t xml:space="preserve"> Master PW</w:t>
+              <w:t>Maske new Master PW</w:t>
             </w:r>
           </w:p>
           <w:p>
@@ -1962,13 +1759,8 @@
               <w:spacing w:line="254" w:lineRule="auto"/>
               <w:ind w:left="175" w:hanging="143"/>
             </w:pPr>
-            <w:proofErr w:type="spellStart"/>
-            <w:r>
-              <w:t>Up</w:t>
-            </w:r>
-            <w:proofErr w:type="spellEnd"/>
-            <w:r>
-              <w:t>-Button funktioniert nicht</w:t>
+            <w:r>
+              <w:t>Up-Button funktioniert nicht</w:t>
             </w:r>
           </w:p>
           <w:p>
@@ -2001,15 +1793,7 @@
               <w:ind w:left="175" w:hanging="143"/>
             </w:pPr>
             <w:r>
-              <w:t xml:space="preserve">Overflow in der </w:t>
-            </w:r>
-            <w:proofErr w:type="spellStart"/>
-            <w:r>
-              <w:t>ActionBar</w:t>
-            </w:r>
-            <w:proofErr w:type="spellEnd"/>
-            <w:r>
-              <w:t xml:space="preserve"> funktioniert nicht (brauchen wir aber nicht unbedingt)</w:t>
+              <w:t>Overflow in der ActionBar funktioniert nicht (brauchen wir aber nicht unbedingt)</w:t>
             </w:r>
           </w:p>
           <w:p/>
@@ -2045,11 +1829,9 @@
             <w:hideMark/>
           </w:tcPr>
           <w:p>
-            <w:proofErr w:type="spellStart"/>
             <w:r>
               <w:t>nfe</w:t>
             </w:r>
-            <w:proofErr w:type="spellEnd"/>
           </w:p>
         </w:tc>
         <w:tc>
@@ -2134,11 +1916,9 @@
             <w:hideMark/>
           </w:tcPr>
           <w:p>
-            <w:proofErr w:type="spellStart"/>
             <w:r>
               <w:t>mkerk</w:t>
             </w:r>
-            <w:proofErr w:type="spellEnd"/>
           </w:p>
         </w:tc>
         <w:tc>
@@ -2188,36 +1968,12 @@
           </w:tcPr>
           <w:p>
             <w:r>
-              <w:t xml:space="preserve">- Wie vermutet verursachte das Update auf eine neue </w:t>
-            </w:r>
-            <w:proofErr w:type="spellStart"/>
-            <w:r>
-              <w:t>Gradle</w:t>
-            </w:r>
-            <w:proofErr w:type="spellEnd"/>
-            <w:r>
-              <w:t xml:space="preserve"> Version Probleme</w:t>
-            </w:r>
-          </w:p>
-          <w:p>
-            <w:r>
-              <w:t xml:space="preserve">- Beim </w:t>
-            </w:r>
-            <w:proofErr w:type="spellStart"/>
-            <w:r>
-              <w:t>Build</w:t>
-            </w:r>
-            <w:proofErr w:type="spellEnd"/>
-            <w:r>
-              <w:t xml:space="preserve"> der </w:t>
-            </w:r>
-            <w:proofErr w:type="spellStart"/>
-            <w:r>
-              <w:t>App</w:t>
-            </w:r>
-            <w:proofErr w:type="spellEnd"/>
-            <w:r>
-              <w:t xml:space="preserve"> wurden das Android Support Repository </w:t>
+              <w:t>- Wie vermutet verursachte das Update auf eine neue Gradle Version Probleme</w:t>
+            </w:r>
+          </w:p>
+          <w:p>
+            <w:r>
+              <w:t xml:space="preserve">- Beim Build der App wurden das Android Support Repository </w:t>
             </w:r>
             <w:r>
               <w:lastRenderedPageBreak/>
@@ -2257,11 +2013,9 @@
             <w:hideMark/>
           </w:tcPr>
           <w:p>
-            <w:proofErr w:type="spellStart"/>
             <w:r>
               <w:t>soch</w:t>
             </w:r>
-            <w:proofErr w:type="spellEnd"/>
           </w:p>
         </w:tc>
         <w:tc>
@@ -2299,15 +2053,7 @@
           </w:p>
           <w:p>
             <w:r>
-              <w:t xml:space="preserve">- </w:t>
-            </w:r>
-            <w:proofErr w:type="spellStart"/>
-            <w:r>
-              <w:t>Splashscreen</w:t>
-            </w:r>
-            <w:proofErr w:type="spellEnd"/>
-            <w:r>
-              <w:t xml:space="preserve"> erstellt </w:t>
+              <w:t xml:space="preserve">- Splashscreen erstellt </w:t>
             </w:r>
           </w:p>
           <w:p>
@@ -2359,11 +2105,9 @@
             <w:hideMark/>
           </w:tcPr>
           <w:p>
-            <w:proofErr w:type="spellStart"/>
             <w:r>
               <w:t>mkerk</w:t>
             </w:r>
-            <w:proofErr w:type="spellEnd"/>
           </w:p>
         </w:tc>
         <w:tc>
@@ -2506,89 +2250,38 @@
             </w:r>
           </w:p>
           <w:p>
-            <w:proofErr w:type="spellStart"/>
-            <w:r>
-              <w:t>Lhu</w:t>
-            </w:r>
-            <w:proofErr w:type="spellEnd"/>
-            <w:r>
-              <w:t>: Umsetzung der Verschlüsselung</w:t>
-            </w:r>
-          </w:p>
-          <w:p>
-            <w:proofErr w:type="spellStart"/>
-            <w:r>
-              <w:t>Lhu</w:t>
-            </w:r>
-            <w:proofErr w:type="spellEnd"/>
-            <w:r>
-              <w:t>: Ändern des MasterPassworts</w:t>
-            </w:r>
-          </w:p>
-          <w:p>
-            <w:proofErr w:type="spellStart"/>
-            <w:r>
-              <w:t>Lhu</w:t>
-            </w:r>
-            <w:proofErr w:type="spellEnd"/>
-            <w:r>
-              <w:t>: evtl. Unit-Tests für Verschlüsselung</w:t>
-            </w:r>
-          </w:p>
-          <w:p>
-            <w:proofErr w:type="spellStart"/>
-            <w:r>
-              <w:t>Nfe</w:t>
-            </w:r>
-            <w:proofErr w:type="spellEnd"/>
-            <w:r>
-              <w:t>: Quality-Ampel rausschmeißen</w:t>
-            </w:r>
-          </w:p>
-          <w:p>
-            <w:proofErr w:type="spellStart"/>
-            <w:r>
-              <w:t>Nfe</w:t>
-            </w:r>
-            <w:proofErr w:type="spellEnd"/>
-            <w:r>
-              <w:t xml:space="preserve">: </w:t>
-            </w:r>
-            <w:proofErr w:type="spellStart"/>
-            <w:r>
-              <w:t>Copy</w:t>
-            </w:r>
-            <w:proofErr w:type="spellEnd"/>
-            <w:r>
-              <w:t xml:space="preserve"> </w:t>
-            </w:r>
-            <w:proofErr w:type="spellStart"/>
-            <w:r>
-              <w:t>to</w:t>
-            </w:r>
-            <w:proofErr w:type="spellEnd"/>
-            <w:r>
-              <w:t xml:space="preserve"> Clipboard-Button implementieren (max. 1 h investieren)</w:t>
-            </w:r>
-          </w:p>
-          <w:p>
-            <w:proofErr w:type="spellStart"/>
-            <w:r>
-              <w:t>Mkerk</w:t>
-            </w:r>
-            <w:proofErr w:type="spellEnd"/>
-            <w:r>
-              <w:t>: Generierung zufälliger Passwörter</w:t>
-            </w:r>
-          </w:p>
-          <w:p>
-            <w:proofErr w:type="spellStart"/>
-            <w:r>
-              <w:t>Soch</w:t>
-            </w:r>
-            <w:proofErr w:type="spellEnd"/>
-            <w:r>
-              <w:t>: Show Password-Button (PWs zunächst ausblenden)</w:t>
+            <w:r>
+              <w:t>Lhu: Umsetzung der Verschlüsselung</w:t>
+            </w:r>
+          </w:p>
+          <w:p>
+            <w:r>
+              <w:t>Lhu: Ändern des MasterPassworts</w:t>
+            </w:r>
+          </w:p>
+          <w:p>
+            <w:r>
+              <w:t>Lhu: evtl. Unit-Tests für Verschlüsselung</w:t>
+            </w:r>
+          </w:p>
+          <w:p>
+            <w:r>
+              <w:t>Nfe: Quality-Ampel rausschmeißen</w:t>
+            </w:r>
+          </w:p>
+          <w:p>
+            <w:r>
+              <w:t>Nfe: Copy to Clipboard-Button implementieren (max. 1 h investieren)</w:t>
+            </w:r>
+          </w:p>
+          <w:p>
+            <w:r>
+              <w:t>Mkerk: Generierung zufälliger Passwörter</w:t>
+            </w:r>
+          </w:p>
+          <w:p>
+            <w:r>
+              <w:t>Soch: Show Password-Button (PWs zunächst ausblenden)</w:t>
             </w:r>
           </w:p>
           <w:p>
@@ -2666,11 +2359,9 @@
             <w:hideMark/>
           </w:tcPr>
           <w:p>
-            <w:proofErr w:type="spellStart"/>
             <w:r>
               <w:t>Mkerk</w:t>
             </w:r>
-            <w:proofErr w:type="spellEnd"/>
           </w:p>
         </w:tc>
         <w:tc>
@@ -2722,9 +2413,10 @@
                 <w:sz w:val="16"/>
                 <w:szCs w:val="16"/>
               </w:rPr>
-              <w:t>- Button "</w:t>
-            </w:r>
-            <w:proofErr w:type="spellStart"/>
+              <w:t>- Button "Generate random password" hinzugefügt</w:t>
+            </w:r>
+          </w:p>
+          <w:p>
             <w:r>
               <w:rPr>
                 <w:rFonts w:ascii="Verdana" w:hAnsi="Verdana" w:cs="Verdana"/>
@@ -2732,88 +2424,7 @@
                 <w:sz w:val="16"/>
                 <w:szCs w:val="16"/>
               </w:rPr>
-              <w:t>Generate</w:t>
-            </w:r>
-            <w:proofErr w:type="spellEnd"/>
-            <w:r>
-              <w:rPr>
-                <w:rFonts w:ascii="Verdana" w:hAnsi="Verdana" w:cs="Verdana"/>
-                <w:color w:val="000000"/>
-                <w:sz w:val="16"/>
-                <w:szCs w:val="16"/>
-              </w:rPr>
-              <w:t xml:space="preserve"> </w:t>
-            </w:r>
-            <w:proofErr w:type="spellStart"/>
-            <w:r>
-              <w:rPr>
-                <w:rFonts w:ascii="Verdana" w:hAnsi="Verdana" w:cs="Verdana"/>
-                <w:color w:val="000000"/>
-                <w:sz w:val="16"/>
-                <w:szCs w:val="16"/>
-              </w:rPr>
-              <w:t>random</w:t>
-            </w:r>
-            <w:proofErr w:type="spellEnd"/>
-            <w:r>
-              <w:rPr>
-                <w:rFonts w:ascii="Verdana" w:hAnsi="Verdana" w:cs="Verdana"/>
-                <w:color w:val="000000"/>
-                <w:sz w:val="16"/>
-                <w:szCs w:val="16"/>
-              </w:rPr>
-              <w:t xml:space="preserve"> </w:t>
-            </w:r>
-            <w:proofErr w:type="spellStart"/>
-            <w:r>
-              <w:rPr>
-                <w:rFonts w:ascii="Verdana" w:hAnsi="Verdana" w:cs="Verdana"/>
-                <w:color w:val="000000"/>
-                <w:sz w:val="16"/>
-                <w:szCs w:val="16"/>
-              </w:rPr>
-              <w:t>password</w:t>
-            </w:r>
-            <w:proofErr w:type="spellEnd"/>
-            <w:r>
-              <w:rPr>
-                <w:rFonts w:ascii="Verdana" w:hAnsi="Verdana" w:cs="Verdana"/>
-                <w:color w:val="000000"/>
-                <w:sz w:val="16"/>
-                <w:szCs w:val="16"/>
-              </w:rPr>
-              <w:t>" hinzugefügt</w:t>
-            </w:r>
-          </w:p>
-          <w:p>
-            <w:r>
-              <w:rPr>
-                <w:rFonts w:ascii="Verdana" w:hAnsi="Verdana" w:cs="Verdana"/>
-                <w:color w:val="000000"/>
-                <w:sz w:val="16"/>
-                <w:szCs w:val="16"/>
-              </w:rPr>
-              <w:t xml:space="preserve">- Methode </w:t>
-            </w:r>
-            <w:proofErr w:type="spellStart"/>
-            <w:r>
-              <w:rPr>
-                <w:rFonts w:ascii="Verdana" w:hAnsi="Verdana" w:cs="Verdana"/>
-                <w:color w:val="000000"/>
-                <w:sz w:val="16"/>
-                <w:szCs w:val="16"/>
-              </w:rPr>
-              <w:t>generateRandomPassword</w:t>
-            </w:r>
-            <w:proofErr w:type="spellEnd"/>
-            <w:r>
-              <w:rPr>
-                <w:rFonts w:ascii="Verdana" w:hAnsi="Verdana" w:cs="Verdana"/>
-                <w:color w:val="000000"/>
-                <w:sz w:val="16"/>
-                <w:szCs w:val="16"/>
-              </w:rPr>
-              <w:t>() hinzugefügt, die ein zufälliges Passwort erzeugt</w:t>
+              <w:t>- Methode generateRandomPassword() hinzugefügt, die ein zufälliges Passwort erzeugt</w:t>
             </w:r>
           </w:p>
         </w:tc>
@@ -2863,11 +2474,9 @@
             </w:tcBorders>
           </w:tcPr>
           <w:p>
-            <w:proofErr w:type="spellStart"/>
             <w:r>
               <w:t>Nfe</w:t>
             </w:r>
-            <w:proofErr w:type="spellEnd"/>
           </w:p>
         </w:tc>
         <w:tc>
@@ -2903,15 +2512,7 @@
           </w:p>
           <w:p>
             <w:r>
-              <w:t xml:space="preserve">- </w:t>
-            </w:r>
-            <w:proofErr w:type="spellStart"/>
-            <w:r>
-              <w:t>Copy</w:t>
-            </w:r>
-            <w:proofErr w:type="spellEnd"/>
-            <w:r>
-              <w:t>-Button implementiert</w:t>
+              <w:t>- Copy-Button implementiert</w:t>
             </w:r>
           </w:p>
         </w:tc>
@@ -2927,23 +2528,7 @@
           </w:tcPr>
           <w:p>
             <w:r>
-              <w:t xml:space="preserve">Konflikte im Code haben mich mit </w:t>
-            </w:r>
-            <w:proofErr w:type="spellStart"/>
-            <w:r>
-              <w:t>SourceTree</w:t>
-            </w:r>
-            <w:proofErr w:type="spellEnd"/>
-            <w:r>
-              <w:t xml:space="preserve"> verwirrt. Hab es zurückgerollt und neu </w:t>
-            </w:r>
-            <w:proofErr w:type="spellStart"/>
-            <w:r>
-              <w:t>committed</w:t>
-            </w:r>
-            <w:proofErr w:type="spellEnd"/>
-            <w:r>
-              <w:t>.</w:t>
+              <w:t>Konflikte im Code haben mich mit SourceTree verwirrt. Hab es zurückgerollt und neu committed.</w:t>
             </w:r>
           </w:p>
         </w:tc>
@@ -2976,11 +2561,9 @@
             </w:tcBorders>
           </w:tcPr>
           <w:p>
-            <w:proofErr w:type="spellStart"/>
             <w:r>
               <w:t>Soch</w:t>
             </w:r>
-            <w:proofErr w:type="spellEnd"/>
           </w:p>
         </w:tc>
         <w:tc>
@@ -3043,15 +2626,7 @@
           </w:p>
           <w:p>
             <w:r>
-              <w:t xml:space="preserve">Mein Testgerät war ein </w:t>
-            </w:r>
-            <w:proofErr w:type="spellStart"/>
-            <w:r>
-              <w:t>Galaxy</w:t>
-            </w:r>
-            <w:proofErr w:type="spellEnd"/>
-            <w:r>
-              <w:t xml:space="preserve"> S3 mini, welches ein kleineres Display hat und deshalb die </w:t>
+              <w:t xml:space="preserve">Mein Testgerät war ein Galaxy S3 mini, welches ein kleineres Display hat und deshalb die </w:t>
             </w:r>
             <w:r>
               <w:lastRenderedPageBreak/>
@@ -3147,15 +2722,7 @@
               <w:t xml:space="preserve"> Notizen zu allem</w:t>
             </w:r>
             <w:r>
-              <w:t xml:space="preserve"> (Google </w:t>
-            </w:r>
-            <w:proofErr w:type="spellStart"/>
-            <w:r>
-              <w:t>Docs</w:t>
-            </w:r>
-            <w:proofErr w:type="spellEnd"/>
-            <w:r>
-              <w:t xml:space="preserve"> Dokument)</w:t>
+              <w:t xml:space="preserve"> (Google Docs Dokument)</w:t>
             </w:r>
           </w:p>
           <w:p>
@@ -3205,11 +2772,9 @@
             </w:tcBorders>
           </w:tcPr>
           <w:p>
-            <w:proofErr w:type="spellStart"/>
             <w:r>
               <w:t>mkerk</w:t>
             </w:r>
-            <w:proofErr w:type="spellEnd"/>
           </w:p>
         </w:tc>
         <w:tc>
@@ -3254,15 +2819,7 @@
           </w:p>
           <w:p>
             <w:r>
-              <w:t xml:space="preserve">- Das Master Password wird nun bis hin zu </w:t>
-            </w:r>
-            <w:proofErr w:type="spellStart"/>
-            <w:r>
-              <w:t>NewMPwActivity</w:t>
-            </w:r>
-            <w:proofErr w:type="spellEnd"/>
-            <w:r>
-              <w:t xml:space="preserve"> weitergereicht</w:t>
+              <w:t>- Das Master Password wird nun bis hin zu NewMPwActivity weitergereicht</w:t>
             </w:r>
           </w:p>
           <w:p>
@@ -3321,11 +2878,9 @@
             </w:tcBorders>
           </w:tcPr>
           <w:p>
-            <w:proofErr w:type="spellStart"/>
             <w:r>
               <w:t>nfe</w:t>
             </w:r>
-            <w:proofErr w:type="spellEnd"/>
           </w:p>
         </w:tc>
         <w:tc>
@@ -3359,15 +2914,7 @@
               <w:ind w:left="5"/>
             </w:pPr>
             <w:r>
-              <w:t xml:space="preserve">- </w:t>
-            </w:r>
-            <w:proofErr w:type="spellStart"/>
-            <w:r>
-              <w:t>DeleteButton</w:t>
-            </w:r>
-            <w:proofErr w:type="spellEnd"/>
-            <w:r>
-              <w:t xml:space="preserve"> eingebaut</w:t>
+              <w:t>- DeleteButton eingebaut</w:t>
             </w:r>
           </w:p>
           <w:p>
@@ -3391,15 +2938,7 @@
               <w:ind w:left="5"/>
             </w:pPr>
             <w:r>
-              <w:t xml:space="preserve">- </w:t>
-            </w:r>
-            <w:proofErr w:type="spellStart"/>
-            <w:r>
-              <w:t>Refaktoriert</w:t>
-            </w:r>
-            <w:proofErr w:type="spellEnd"/>
-            <w:r>
-              <w:t>, formatiert</w:t>
+              <w:t>- Refaktoriert, formatiert</w:t>
             </w:r>
           </w:p>
         </w:tc>
@@ -3444,11 +2983,9 @@
             </w:tcBorders>
           </w:tcPr>
           <w:p>
-            <w:proofErr w:type="spellStart"/>
             <w:r>
               <w:t>Mkerk</w:t>
             </w:r>
-            <w:proofErr w:type="spellEnd"/>
           </w:p>
         </w:tc>
         <w:tc>
@@ -3534,11 +3071,9 @@
             </w:tcBorders>
           </w:tcPr>
           <w:p>
-            <w:proofErr w:type="spellStart"/>
             <w:r>
               <w:t>nfe</w:t>
             </w:r>
-            <w:proofErr w:type="spellEnd"/>
           </w:p>
         </w:tc>
         <w:tc>
@@ -3619,11 +3154,9 @@
             </w:tcBorders>
           </w:tcPr>
           <w:p>
-            <w:proofErr w:type="spellStart"/>
             <w:r>
               <w:t>mkerk</w:t>
             </w:r>
-            <w:proofErr w:type="spellEnd"/>
           </w:p>
         </w:tc>
         <w:tc>
@@ -3638,7 +3171,10 @@
           </w:tcPr>
           <w:p>
             <w:r>
-              <w:t>3 h</w:t>
+              <w:t>4,5</w:t>
+            </w:r>
+            <w:r>
+              <w:t xml:space="preserve"> h</w:t>
             </w:r>
           </w:p>
         </w:tc>
@@ -3665,6 +3201,11 @@
           <w:p>
             <w:r>
               <w:t>- Stichpunkte notiert</w:t>
+            </w:r>
+          </w:p>
+          <w:p>
+            <w:r>
+              <w:t>- Stichpunkte ausformuliert</w:t>
             </w:r>
           </w:p>
         </w:tc>
@@ -4545,7 +4086,7 @@
   <a:extraClrSchemeLst/>
   <a:extLst>
     <a:ext uri="{05A4C25C-085E-4340-85A3-A5531E510DB2}">
-      <thm15:themeFamily xmlns:thm15="http://schemas.microsoft.com/office/thememl/2012/main" xmlns="" name="Office Theme" id="{62F939B6-93AF-4DB8-9C6B-D6C7DFDC589F}" vid="{4A3C46E8-61CC-4603-A589-7422A47A8E4A}"/>
+      <thm15:themeFamily xmlns="" xmlns:thm15="http://schemas.microsoft.com/office/thememl/2012/main" name="Office Theme" id="{62F939B6-93AF-4DB8-9C6B-D6C7DFDC589F}" vid="{4A3C46E8-61CC-4603-A589-7422A47A8E4A}"/>
     </a:ext>
   </a:extLst>
 </a:theme>
@@ -4556,7 +4097,7 @@
 </file>
 
 <file path=customXml/itemProps1.xml><?xml version="1.0" encoding="utf-8"?>
-<ds:datastoreItem xmlns:ds="http://schemas.openxmlformats.org/officeDocument/2006/customXml" ds:itemID="{C7238833-3C0B-48FC-902D-4E054405EDC3}">
+<ds:datastoreItem xmlns:ds="http://schemas.openxmlformats.org/officeDocument/2006/customXml" ds:itemID="{65129484-73F2-42F4-A68B-065E594019A3}">
   <ds:schemaRefs>
     <ds:schemaRef ds:uri="http://schemas.openxmlformats.org/officeDocument/2006/bibliography"/>
   </ds:schemaRefs>

</xml_diff>

<commit_message>
Doku gelesen und kommentiert/ umformuliert
</commit_message>
<xml_diff>
--- a/Dokumentation/Notizen.docx
+++ b/Dokumentation/Notizen.docx
@@ -1,6 +1,6 @@
 
 <file path=word/document.xml><?xml version="1.0" encoding="utf-8"?>
-<w:document xmlns:ve="http://schemas.openxmlformats.org/markup-compatibility/2006" xmlns:o="urn:schemas-microsoft-com:office:office" xmlns:r="http://schemas.openxmlformats.org/officeDocument/2006/relationships" xmlns:m="http://schemas.openxmlformats.org/officeDocument/2006/math" xmlns:v="urn:schemas-microsoft-com:vml" xmlns:wp="http://schemas.openxmlformats.org/drawingml/2006/wordprocessingDrawing" xmlns:w10="urn:schemas-microsoft-com:office:word" xmlns:w="http://schemas.openxmlformats.org/wordprocessingml/2006/main" xmlns:wne="http://schemas.microsoft.com/office/word/2006/wordml">
+<w:document xmlns:wpc="http://schemas.microsoft.com/office/word/2010/wordprocessingCanvas" xmlns:mc="http://schemas.openxmlformats.org/markup-compatibility/2006" xmlns:o="urn:schemas-microsoft-com:office:office" xmlns:r="http://schemas.openxmlformats.org/officeDocument/2006/relationships" xmlns:m="http://schemas.openxmlformats.org/officeDocument/2006/math" xmlns:v="urn:schemas-microsoft-com:vml" xmlns:wp14="http://schemas.microsoft.com/office/word/2010/wordprocessingDrawing" xmlns:wp="http://schemas.openxmlformats.org/drawingml/2006/wordprocessingDrawing" xmlns:w10="urn:schemas-microsoft-com:office:word" xmlns:w="http://schemas.openxmlformats.org/wordprocessingml/2006/main" xmlns:w14="http://schemas.microsoft.com/office/word/2010/wordml" xmlns:w15="http://schemas.microsoft.com/office/word/2012/wordml" xmlns:wpg="http://schemas.microsoft.com/office/word/2010/wordprocessingGroup" xmlns:wpi="http://schemas.microsoft.com/office/word/2010/wordprocessingInk" xmlns:wne="http://schemas.microsoft.com/office/word/2006/wordml" xmlns:wps="http://schemas.microsoft.com/office/word/2010/wordprocessingShape" mc:Ignorable="w14 w15 wp14">
   <w:body>
     <w:p>
       <w:pPr>
@@ -682,8 +682,6 @@
       <w:r>
         <w:t xml:space="preserve">soch: </w:t>
       </w:r>
-      <w:bookmarkStart w:id="0" w:name="_GoBack"/>
-      <w:bookmarkEnd w:id="0"/>
     </w:p>
     <w:p>
       <w:pPr>
@@ -740,10 +738,10 @@
     </w:p>
     <w:tbl>
       <w:tblPr>
-        <w:tblStyle w:val="Tabellengitternetz"/>
+        <w:tblStyle w:val="Tabellenraster"/>
         <w:tblW w:w="9570" w:type="dxa"/>
         <w:tblLayout w:type="fixed"/>
-        <w:tblLook w:val="04A0"/>
+        <w:tblLook w:val="04A0" w:firstRow="1" w:lastRow="0" w:firstColumn="1" w:lastColumn="0" w:noHBand="0" w:noVBand="1"/>
       </w:tblPr>
       <w:tblGrid>
         <w:gridCol w:w="1129"/>
@@ -3222,6 +3220,164 @@
           <w:p/>
         </w:tc>
       </w:tr>
+      <w:tr>
+        <w:tc>
+          <w:tcPr>
+            <w:tcW w:w="1129" w:type="dxa"/>
+            <w:tcBorders>
+              <w:top w:val="single" w:sz="4" w:space="0" w:color="auto"/>
+              <w:left w:val="single" w:sz="4" w:space="0" w:color="auto"/>
+              <w:bottom w:val="single" w:sz="4" w:space="0" w:color="auto"/>
+              <w:right w:val="single" w:sz="4" w:space="0" w:color="auto"/>
+            </w:tcBorders>
+          </w:tcPr>
+          <w:p>
+            <w:r>
+              <w:t>02.02.15</w:t>
+            </w:r>
+          </w:p>
+        </w:tc>
+        <w:tc>
+          <w:tcPr>
+            <w:tcW w:w="851" w:type="dxa"/>
+            <w:tcBorders>
+              <w:top w:val="single" w:sz="4" w:space="0" w:color="auto"/>
+              <w:left w:val="single" w:sz="4" w:space="0" w:color="auto"/>
+              <w:bottom w:val="single" w:sz="4" w:space="0" w:color="auto"/>
+              <w:right w:val="single" w:sz="4" w:space="0" w:color="auto"/>
+            </w:tcBorders>
+          </w:tcPr>
+          <w:p>
+            <w:r>
+              <w:t>soch</w:t>
+            </w:r>
+          </w:p>
+        </w:tc>
+        <w:tc>
+          <w:tcPr>
+            <w:tcW w:w="1134" w:type="dxa"/>
+            <w:tcBorders>
+              <w:top w:val="single" w:sz="4" w:space="0" w:color="auto"/>
+              <w:left w:val="single" w:sz="4" w:space="0" w:color="auto"/>
+              <w:bottom w:val="single" w:sz="4" w:space="0" w:color="auto"/>
+              <w:right w:val="single" w:sz="4" w:space="0" w:color="auto"/>
+            </w:tcBorders>
+          </w:tcPr>
+          <w:p>
+            <w:r>
+              <w:t>4 h</w:t>
+            </w:r>
+          </w:p>
+        </w:tc>
+        <w:tc>
+          <w:tcPr>
+            <w:tcW w:w="3339" w:type="dxa"/>
+            <w:tcBorders>
+              <w:top w:val="single" w:sz="4" w:space="0" w:color="auto"/>
+              <w:left w:val="single" w:sz="4" w:space="0" w:color="auto"/>
+              <w:bottom w:val="single" w:sz="4" w:space="0" w:color="auto"/>
+              <w:right w:val="single" w:sz="4" w:space="0" w:color="auto"/>
+            </w:tcBorders>
+          </w:tcPr>
+          <w:p>
+            <w:r>
+              <w:t>-Doku um meine Punkte erweitert</w:t>
+            </w:r>
+          </w:p>
+        </w:tc>
+        <w:tc>
+          <w:tcPr>
+            <w:tcW w:w="3117" w:type="dxa"/>
+            <w:tcBorders>
+              <w:top w:val="single" w:sz="4" w:space="0" w:color="auto"/>
+              <w:left w:val="single" w:sz="4" w:space="0" w:color="auto"/>
+              <w:bottom w:val="single" w:sz="4" w:space="0" w:color="auto"/>
+              <w:right w:val="single" w:sz="4" w:space="0" w:color="auto"/>
+            </w:tcBorders>
+          </w:tcPr>
+          <w:p/>
+        </w:tc>
+      </w:tr>
+      <w:tr>
+        <w:tc>
+          <w:tcPr>
+            <w:tcW w:w="1129" w:type="dxa"/>
+            <w:tcBorders>
+              <w:top w:val="single" w:sz="4" w:space="0" w:color="auto"/>
+              <w:left w:val="single" w:sz="4" w:space="0" w:color="auto"/>
+              <w:bottom w:val="single" w:sz="4" w:space="0" w:color="auto"/>
+              <w:right w:val="single" w:sz="4" w:space="0" w:color="auto"/>
+            </w:tcBorders>
+          </w:tcPr>
+          <w:p>
+            <w:r>
+              <w:t>03.02.15</w:t>
+            </w:r>
+          </w:p>
+        </w:tc>
+        <w:tc>
+          <w:tcPr>
+            <w:tcW w:w="851" w:type="dxa"/>
+            <w:tcBorders>
+              <w:top w:val="single" w:sz="4" w:space="0" w:color="auto"/>
+              <w:left w:val="single" w:sz="4" w:space="0" w:color="auto"/>
+              <w:bottom w:val="single" w:sz="4" w:space="0" w:color="auto"/>
+              <w:right w:val="single" w:sz="4" w:space="0" w:color="auto"/>
+            </w:tcBorders>
+          </w:tcPr>
+          <w:p>
+            <w:r>
+              <w:t>soch</w:t>
+            </w:r>
+          </w:p>
+        </w:tc>
+        <w:tc>
+          <w:tcPr>
+            <w:tcW w:w="1134" w:type="dxa"/>
+            <w:tcBorders>
+              <w:top w:val="single" w:sz="4" w:space="0" w:color="auto"/>
+              <w:left w:val="single" w:sz="4" w:space="0" w:color="auto"/>
+              <w:bottom w:val="single" w:sz="4" w:space="0" w:color="auto"/>
+              <w:right w:val="single" w:sz="4" w:space="0" w:color="auto"/>
+            </w:tcBorders>
+          </w:tcPr>
+          <w:p>
+            <w:r>
+              <w:t>1,5 h</w:t>
+            </w:r>
+          </w:p>
+        </w:tc>
+        <w:tc>
+          <w:tcPr>
+            <w:tcW w:w="3339" w:type="dxa"/>
+            <w:tcBorders>
+              <w:top w:val="single" w:sz="4" w:space="0" w:color="auto"/>
+              <w:left w:val="single" w:sz="4" w:space="0" w:color="auto"/>
+              <w:bottom w:val="single" w:sz="4" w:space="0" w:color="auto"/>
+              <w:right w:val="single" w:sz="4" w:space="0" w:color="auto"/>
+            </w:tcBorders>
+          </w:tcPr>
+          <w:p>
+            <w:r>
+              <w:t>-Lesen der Dokumentation und Einfügen von Verbesserungsvorschlägen</w:t>
+            </w:r>
+            <w:bookmarkStart w:id="0" w:name="_GoBack"/>
+            <w:bookmarkEnd w:id="0"/>
+          </w:p>
+        </w:tc>
+        <w:tc>
+          <w:tcPr>
+            <w:tcW w:w="3117" w:type="dxa"/>
+            <w:tcBorders>
+              <w:top w:val="single" w:sz="4" w:space="0" w:color="auto"/>
+              <w:left w:val="single" w:sz="4" w:space="0" w:color="auto"/>
+              <w:bottom w:val="single" w:sz="4" w:space="0" w:color="auto"/>
+              <w:right w:val="single" w:sz="4" w:space="0" w:color="auto"/>
+            </w:tcBorders>
+          </w:tcPr>
+          <w:p/>
+        </w:tc>
+      </w:tr>
     </w:tbl>
     <w:p/>
     <w:p>
@@ -3241,7 +3397,7 @@
 </file>
 
 <file path=word/numbering.xml><?xml version="1.0" encoding="utf-8"?>
-<w:numbering xmlns:ve="http://schemas.openxmlformats.org/markup-compatibility/2006" xmlns:o="urn:schemas-microsoft-com:office:office" xmlns:r="http://schemas.openxmlformats.org/officeDocument/2006/relationships" xmlns:m="http://schemas.openxmlformats.org/officeDocument/2006/math" xmlns:v="urn:schemas-microsoft-com:vml" xmlns:wp="http://schemas.openxmlformats.org/drawingml/2006/wordprocessingDrawing" xmlns:w10="urn:schemas-microsoft-com:office:word" xmlns:w="http://schemas.openxmlformats.org/wordprocessingml/2006/main" xmlns:wne="http://schemas.microsoft.com/office/word/2006/wordml">
+<w:numbering xmlns:wpc="http://schemas.microsoft.com/office/word/2010/wordprocessingCanvas" xmlns:mc="http://schemas.openxmlformats.org/markup-compatibility/2006" xmlns:o="urn:schemas-microsoft-com:office:office" xmlns:r="http://schemas.openxmlformats.org/officeDocument/2006/relationships" xmlns:m="http://schemas.openxmlformats.org/officeDocument/2006/math" xmlns:v="urn:schemas-microsoft-com:vml" xmlns:wp14="http://schemas.microsoft.com/office/word/2010/wordprocessingDrawing" xmlns:wp="http://schemas.openxmlformats.org/drawingml/2006/wordprocessingDrawing" xmlns:w10="urn:schemas-microsoft-com:office:word" xmlns:w="http://schemas.openxmlformats.org/wordprocessingml/2006/main" xmlns:w14="http://schemas.microsoft.com/office/word/2010/wordml" xmlns:w15="http://schemas.microsoft.com/office/word/2012/wordml" xmlns:wpg="http://schemas.microsoft.com/office/word/2010/wordprocessingGroup" xmlns:wpi="http://schemas.microsoft.com/office/word/2010/wordprocessingInk" xmlns:wne="http://schemas.microsoft.com/office/word/2006/wordml" xmlns:wps="http://schemas.microsoft.com/office/word/2010/wordprocessingShape" mc:Ignorable="w14 w15 wp14">
   <w:abstractNum w:abstractNumId="0">
     <w:nsid w:val="498F2F9A"/>
     <w:multiLevelType w:val="hybridMultilevel"/>
@@ -3483,7 +3639,7 @@
 </file>
 
 <file path=word/styles.xml><?xml version="1.0" encoding="utf-8"?>
-<w:styles xmlns:r="http://schemas.openxmlformats.org/officeDocument/2006/relationships" xmlns:w="http://schemas.openxmlformats.org/wordprocessingml/2006/main">
+<w:styles xmlns:mc="http://schemas.openxmlformats.org/markup-compatibility/2006" xmlns:r="http://schemas.openxmlformats.org/officeDocument/2006/relationships" xmlns:w="http://schemas.openxmlformats.org/wordprocessingml/2006/main" xmlns:w14="http://schemas.microsoft.com/office/word/2010/wordml" xmlns:w15="http://schemas.microsoft.com/office/word/2012/wordml" mc:Ignorable="w14 w15">
   <w:docDefaults>
     <w:rPrDefault>
       <w:rPr>
@@ -3499,144 +3655,378 @@
       </w:pPr>
     </w:pPrDefault>
   </w:docDefaults>
-  <w:latentStyles w:defLockedState="0" w:defUIPriority="99" w:defSemiHidden="1" w:defUnhideWhenUsed="1" w:defQFormat="0" w:count="267">
-    <w:lsdException w:name="Normal" w:semiHidden="0" w:uiPriority="0" w:unhideWhenUsed="0" w:qFormat="1"/>
-    <w:lsdException w:name="heading 1" w:semiHidden="0" w:uiPriority="9" w:unhideWhenUsed="0" w:qFormat="1"/>
-    <w:lsdException w:name="heading 2" w:uiPriority="9" w:qFormat="1"/>
-    <w:lsdException w:name="heading 3" w:uiPriority="9" w:qFormat="1"/>
-    <w:lsdException w:name="heading 4" w:uiPriority="9" w:qFormat="1"/>
-    <w:lsdException w:name="heading 5" w:uiPriority="9" w:qFormat="1"/>
-    <w:lsdException w:name="heading 6" w:uiPriority="9" w:qFormat="1"/>
-    <w:lsdException w:name="heading 7" w:uiPriority="9" w:qFormat="1"/>
-    <w:lsdException w:name="heading 8" w:uiPriority="9" w:qFormat="1"/>
-    <w:lsdException w:name="heading 9" w:uiPriority="9" w:qFormat="1"/>
-    <w:lsdException w:name="toc 1" w:uiPriority="39"/>
-    <w:lsdException w:name="toc 2" w:uiPriority="39"/>
-    <w:lsdException w:name="toc 3" w:uiPriority="39"/>
-    <w:lsdException w:name="toc 4" w:uiPriority="39"/>
-    <w:lsdException w:name="toc 5" w:uiPriority="39"/>
-    <w:lsdException w:name="toc 6" w:uiPriority="39"/>
-    <w:lsdException w:name="toc 7" w:uiPriority="39"/>
-    <w:lsdException w:name="toc 8" w:uiPriority="39"/>
-    <w:lsdException w:name="toc 9" w:uiPriority="39"/>
-    <w:lsdException w:name="caption" w:uiPriority="35" w:qFormat="1"/>
-    <w:lsdException w:name="Title" w:semiHidden="0" w:uiPriority="10" w:unhideWhenUsed="0" w:qFormat="1"/>
-    <w:lsdException w:name="Default Paragraph Font" w:uiPriority="1"/>
-    <w:lsdException w:name="Subtitle" w:semiHidden="0" w:uiPriority="11" w:unhideWhenUsed="0" w:qFormat="1"/>
-    <w:lsdException w:name="Strong" w:semiHidden="0" w:uiPriority="22" w:unhideWhenUsed="0" w:qFormat="1"/>
-    <w:lsdException w:name="Emphasis" w:semiHidden="0" w:uiPriority="20" w:unhideWhenUsed="0" w:qFormat="1"/>
-    <w:lsdException w:name="Table Grid" w:semiHidden="0" w:uiPriority="39" w:unhideWhenUsed="0"/>
-    <w:lsdException w:name="Placeholder Text" w:unhideWhenUsed="0"/>
-    <w:lsdException w:name="No Spacing" w:semiHidden="0" w:uiPriority="1" w:unhideWhenUsed="0" w:qFormat="1"/>
-    <w:lsdException w:name="Light Shading" w:semiHidden="0" w:uiPriority="60" w:unhideWhenUsed="0"/>
-    <w:lsdException w:name="Light List" w:semiHidden="0" w:uiPriority="61" w:unhideWhenUsed="0"/>
-    <w:lsdException w:name="Light Grid" w:semiHidden="0" w:uiPriority="62" w:unhideWhenUsed="0"/>
-    <w:lsdException w:name="Medium Shading 1" w:semiHidden="0" w:uiPriority="63" w:unhideWhenUsed="0"/>
-    <w:lsdException w:name="Medium Shading 2" w:semiHidden="0" w:uiPriority="64" w:unhideWhenUsed="0"/>
-    <w:lsdException w:name="Medium List 1" w:semiHidden="0" w:uiPriority="65" w:unhideWhenUsed="0"/>
-    <w:lsdException w:name="Medium List 2" w:semiHidden="0" w:uiPriority="66" w:unhideWhenUsed="0"/>
-    <w:lsdException w:name="Medium Grid 1" w:semiHidden="0" w:uiPriority="67" w:unhideWhenUsed="0"/>
-    <w:lsdException w:name="Medium Grid 2" w:semiHidden="0" w:uiPriority="68" w:unhideWhenUsed="0"/>
-    <w:lsdException w:name="Medium Grid 3" w:semiHidden="0" w:uiPriority="69" w:unhideWhenUsed="0"/>
-    <w:lsdException w:name="Dark List" w:semiHidden="0" w:uiPriority="70" w:unhideWhenUsed="0"/>
-    <w:lsdException w:name="Colorful Shading" w:semiHidden="0" w:uiPriority="71" w:unhideWhenUsed="0"/>
-    <w:lsdException w:name="Colorful List" w:semiHidden="0" w:uiPriority="72" w:unhideWhenUsed="0"/>
-    <w:lsdException w:name="Colorful Grid" w:semiHidden="0" w:uiPriority="73" w:unhideWhenUsed="0"/>
-    <w:lsdException w:name="Light Shading Accent 1" w:semiHidden="0" w:uiPriority="60" w:unhideWhenUsed="0"/>
-    <w:lsdException w:name="Light List Accent 1" w:semiHidden="0" w:uiPriority="61" w:unhideWhenUsed="0"/>
-    <w:lsdException w:name="Light Grid Accent 1" w:semiHidden="0" w:uiPriority="62" w:unhideWhenUsed="0"/>
-    <w:lsdException w:name="Medium Shading 1 Accent 1" w:semiHidden="0" w:uiPriority="63" w:unhideWhenUsed="0"/>
-    <w:lsdException w:name="Medium Shading 2 Accent 1" w:semiHidden="0" w:uiPriority="64" w:unhideWhenUsed="0"/>
-    <w:lsdException w:name="Medium List 1 Accent 1" w:semiHidden="0" w:uiPriority="65" w:unhideWhenUsed="0"/>
-    <w:lsdException w:name="Revision" w:unhideWhenUsed="0"/>
-    <w:lsdException w:name="List Paragraph" w:semiHidden="0" w:uiPriority="34" w:unhideWhenUsed="0" w:qFormat="1"/>
-    <w:lsdException w:name="Quote" w:semiHidden="0" w:uiPriority="29" w:unhideWhenUsed="0" w:qFormat="1"/>
-    <w:lsdException w:name="Intense Quote" w:semiHidden="0" w:uiPriority="30" w:unhideWhenUsed="0" w:qFormat="1"/>
-    <w:lsdException w:name="Medium List 2 Accent 1" w:semiHidden="0" w:uiPriority="66" w:unhideWhenUsed="0"/>
-    <w:lsdException w:name="Medium Grid 1 Accent 1" w:semiHidden="0" w:uiPriority="67" w:unhideWhenUsed="0"/>
-    <w:lsdException w:name="Medium Grid 2 Accent 1" w:semiHidden="0" w:uiPriority="68" w:unhideWhenUsed="0"/>
-    <w:lsdException w:name="Medium Grid 3 Accent 1" w:semiHidden="0" w:uiPriority="69" w:unhideWhenUsed="0"/>
-    <w:lsdException w:name="Dark List Accent 1" w:semiHidden="0" w:uiPriority="70" w:unhideWhenUsed="0"/>
-    <w:lsdException w:name="Colorful Shading Accent 1" w:semiHidden="0" w:uiPriority="71" w:unhideWhenUsed="0"/>
-    <w:lsdException w:name="Colorful List Accent 1" w:semiHidden="0" w:uiPriority="72" w:unhideWhenUsed="0"/>
-    <w:lsdException w:name="Colorful Grid Accent 1" w:semiHidden="0" w:uiPriority="73" w:unhideWhenUsed="0"/>
-    <w:lsdException w:name="Light Shading Accent 2" w:semiHidden="0" w:uiPriority="60" w:unhideWhenUsed="0"/>
-    <w:lsdException w:name="Light List Accent 2" w:semiHidden="0" w:uiPriority="61" w:unhideWhenUsed="0"/>
-    <w:lsdException w:name="Light Grid Accent 2" w:semiHidden="0" w:uiPriority="62" w:unhideWhenUsed="0"/>
-    <w:lsdException w:name="Medium Shading 1 Accent 2" w:semiHidden="0" w:uiPriority="63" w:unhideWhenUsed="0"/>
-    <w:lsdException w:name="Medium Shading 2 Accent 2" w:semiHidden="0" w:uiPriority="64" w:unhideWhenUsed="0"/>
-    <w:lsdException w:name="Medium List 1 Accent 2" w:semiHidden="0" w:uiPriority="65" w:unhideWhenUsed="0"/>
-    <w:lsdException w:name="Medium List 2 Accent 2" w:semiHidden="0" w:uiPriority="66" w:unhideWhenUsed="0"/>
-    <w:lsdException w:name="Medium Grid 1 Accent 2" w:semiHidden="0" w:uiPriority="67" w:unhideWhenUsed="0"/>
-    <w:lsdException w:name="Medium Grid 2 Accent 2" w:semiHidden="0" w:uiPriority="68" w:unhideWhenUsed="0"/>
-    <w:lsdException w:name="Medium Grid 3 Accent 2" w:semiHidden="0" w:uiPriority="69" w:unhideWhenUsed="0"/>
-    <w:lsdException w:name="Dark List Accent 2" w:semiHidden="0" w:uiPriority="70" w:unhideWhenUsed="0"/>
-    <w:lsdException w:name="Colorful Shading Accent 2" w:semiHidden="0" w:uiPriority="71" w:unhideWhenUsed="0"/>
-    <w:lsdException w:name="Colorful List Accent 2" w:semiHidden="0" w:uiPriority="72" w:unhideWhenUsed="0"/>
-    <w:lsdException w:name="Colorful Grid Accent 2" w:semiHidden="0" w:uiPriority="73" w:unhideWhenUsed="0"/>
-    <w:lsdException w:name="Light Shading Accent 3" w:semiHidden="0" w:uiPriority="60" w:unhideWhenUsed="0"/>
-    <w:lsdException w:name="Light List Accent 3" w:semiHidden="0" w:uiPriority="61" w:unhideWhenUsed="0"/>
-    <w:lsdException w:name="Light Grid Accent 3" w:semiHidden="0" w:uiPriority="62" w:unhideWhenUsed="0"/>
-    <w:lsdException w:name="Medium Shading 1 Accent 3" w:semiHidden="0" w:uiPriority="63" w:unhideWhenUsed="0"/>
-    <w:lsdException w:name="Medium Shading 2 Accent 3" w:semiHidden="0" w:uiPriority="64" w:unhideWhenUsed="0"/>
-    <w:lsdException w:name="Medium List 1 Accent 3" w:semiHidden="0" w:uiPriority="65" w:unhideWhenUsed="0"/>
-    <w:lsdException w:name="Medium List 2 Accent 3" w:semiHidden="0" w:uiPriority="66" w:unhideWhenUsed="0"/>
-    <w:lsdException w:name="Medium Grid 1 Accent 3" w:semiHidden="0" w:uiPriority="67" w:unhideWhenUsed="0"/>
-    <w:lsdException w:name="Medium Grid 2 Accent 3" w:semiHidden="0" w:uiPriority="68" w:unhideWhenUsed="0"/>
-    <w:lsdException w:name="Medium Grid 3 Accent 3" w:semiHidden="0" w:uiPriority="69" w:unhideWhenUsed="0"/>
-    <w:lsdException w:name="Dark List Accent 3" w:semiHidden="0" w:uiPriority="70" w:unhideWhenUsed="0"/>
-    <w:lsdException w:name="Colorful Shading Accent 3" w:semiHidden="0" w:uiPriority="71" w:unhideWhenUsed="0"/>
-    <w:lsdException w:name="Colorful List Accent 3" w:semiHidden="0" w:uiPriority="72" w:unhideWhenUsed="0"/>
-    <w:lsdException w:name="Colorful Grid Accent 3" w:semiHidden="0" w:uiPriority="73" w:unhideWhenUsed="0"/>
-    <w:lsdException w:name="Light Shading Accent 4" w:semiHidden="0" w:uiPriority="60" w:unhideWhenUsed="0"/>
-    <w:lsdException w:name="Light List Accent 4" w:semiHidden="0" w:uiPriority="61" w:unhideWhenUsed="0"/>
-    <w:lsdException w:name="Light Grid Accent 4" w:semiHidden="0" w:uiPriority="62" w:unhideWhenUsed="0"/>
-    <w:lsdException w:name="Medium Shading 1 Accent 4" w:semiHidden="0" w:uiPriority="63" w:unhideWhenUsed="0"/>
-    <w:lsdException w:name="Medium Shading 2 Accent 4" w:semiHidden="0" w:uiPriority="64" w:unhideWhenUsed="0"/>
-    <w:lsdException w:name="Medium List 1 Accent 4" w:semiHidden="0" w:uiPriority="65" w:unhideWhenUsed="0"/>
-    <w:lsdException w:name="Medium List 2 Accent 4" w:semiHidden="0" w:uiPriority="66" w:unhideWhenUsed="0"/>
-    <w:lsdException w:name="Medium Grid 1 Accent 4" w:semiHidden="0" w:uiPriority="67" w:unhideWhenUsed="0"/>
-    <w:lsdException w:name="Medium Grid 2 Accent 4" w:semiHidden="0" w:uiPriority="68" w:unhideWhenUsed="0"/>
-    <w:lsdException w:name="Medium Grid 3 Accent 4" w:semiHidden="0" w:uiPriority="69" w:unhideWhenUsed="0"/>
-    <w:lsdException w:name="Dark List Accent 4" w:semiHidden="0" w:uiPriority="70" w:unhideWhenUsed="0"/>
-    <w:lsdException w:name="Colorful Shading Accent 4" w:semiHidden="0" w:uiPriority="71" w:unhideWhenUsed="0"/>
-    <w:lsdException w:name="Colorful List Accent 4" w:semiHidden="0" w:uiPriority="72" w:unhideWhenUsed="0"/>
-    <w:lsdException w:name="Colorful Grid Accent 4" w:semiHidden="0" w:uiPriority="73" w:unhideWhenUsed="0"/>
-    <w:lsdException w:name="Light Shading Accent 5" w:semiHidden="0" w:uiPriority="60" w:unhideWhenUsed="0"/>
-    <w:lsdException w:name="Light List Accent 5" w:semiHidden="0" w:uiPriority="61" w:unhideWhenUsed="0"/>
-    <w:lsdException w:name="Light Grid Accent 5" w:semiHidden="0" w:uiPriority="62" w:unhideWhenUsed="0"/>
-    <w:lsdException w:name="Medium Shading 1 Accent 5" w:semiHidden="0" w:uiPriority="63" w:unhideWhenUsed="0"/>
-    <w:lsdException w:name="Medium Shading 2 Accent 5" w:semiHidden="0" w:uiPriority="64" w:unhideWhenUsed="0"/>
-    <w:lsdException w:name="Medium List 1 Accent 5" w:semiHidden="0" w:uiPriority="65" w:unhideWhenUsed="0"/>
-    <w:lsdException w:name="Medium List 2 Accent 5" w:semiHidden="0" w:uiPriority="66" w:unhideWhenUsed="0"/>
-    <w:lsdException w:name="Medium Grid 1 Accent 5" w:semiHidden="0" w:uiPriority="67" w:unhideWhenUsed="0"/>
-    <w:lsdException w:name="Medium Grid 2 Accent 5" w:semiHidden="0" w:uiPriority="68" w:unhideWhenUsed="0"/>
-    <w:lsdException w:name="Medium Grid 3 Accent 5" w:semiHidden="0" w:uiPriority="69" w:unhideWhenUsed="0"/>
-    <w:lsdException w:name="Dark List Accent 5" w:semiHidden="0" w:uiPriority="70" w:unhideWhenUsed="0"/>
-    <w:lsdException w:name="Colorful Shading Accent 5" w:semiHidden="0" w:uiPriority="71" w:unhideWhenUsed="0"/>
-    <w:lsdException w:name="Colorful List Accent 5" w:semiHidden="0" w:uiPriority="72" w:unhideWhenUsed="0"/>
-    <w:lsdException w:name="Colorful Grid Accent 5" w:semiHidden="0" w:uiPriority="73" w:unhideWhenUsed="0"/>
-    <w:lsdException w:name="Light Shading Accent 6" w:semiHidden="0" w:uiPriority="60" w:unhideWhenUsed="0"/>
-    <w:lsdException w:name="Light List Accent 6" w:semiHidden="0" w:uiPriority="61" w:unhideWhenUsed="0"/>
-    <w:lsdException w:name="Light Grid Accent 6" w:semiHidden="0" w:uiPriority="62" w:unhideWhenUsed="0"/>
-    <w:lsdException w:name="Medium Shading 1 Accent 6" w:semiHidden="0" w:uiPriority="63" w:unhideWhenUsed="0"/>
-    <w:lsdException w:name="Medium Shading 2 Accent 6" w:semiHidden="0" w:uiPriority="64" w:unhideWhenUsed="0"/>
-    <w:lsdException w:name="Medium List 1 Accent 6" w:semiHidden="0" w:uiPriority="65" w:unhideWhenUsed="0"/>
-    <w:lsdException w:name="Medium List 2 Accent 6" w:semiHidden="0" w:uiPriority="66" w:unhideWhenUsed="0"/>
-    <w:lsdException w:name="Medium Grid 1 Accent 6" w:semiHidden="0" w:uiPriority="67" w:unhideWhenUsed="0"/>
-    <w:lsdException w:name="Medium Grid 2 Accent 6" w:semiHidden="0" w:uiPriority="68" w:unhideWhenUsed="0"/>
-    <w:lsdException w:name="Medium Grid 3 Accent 6" w:semiHidden="0" w:uiPriority="69" w:unhideWhenUsed="0"/>
-    <w:lsdException w:name="Dark List Accent 6" w:semiHidden="0" w:uiPriority="70" w:unhideWhenUsed="0"/>
-    <w:lsdException w:name="Colorful Shading Accent 6" w:semiHidden="0" w:uiPriority="71" w:unhideWhenUsed="0"/>
-    <w:lsdException w:name="Colorful List Accent 6" w:semiHidden="0" w:uiPriority="72" w:unhideWhenUsed="0"/>
-    <w:lsdException w:name="Colorful Grid Accent 6" w:semiHidden="0" w:uiPriority="73" w:unhideWhenUsed="0"/>
-    <w:lsdException w:name="Subtle Emphasis" w:semiHidden="0" w:uiPriority="19" w:unhideWhenUsed="0" w:qFormat="1"/>
-    <w:lsdException w:name="Intense Emphasis" w:semiHidden="0" w:uiPriority="21" w:unhideWhenUsed="0" w:qFormat="1"/>
-    <w:lsdException w:name="Subtle Reference" w:semiHidden="0" w:uiPriority="31" w:unhideWhenUsed="0" w:qFormat="1"/>
-    <w:lsdException w:name="Intense Reference" w:semiHidden="0" w:uiPriority="32" w:unhideWhenUsed="0" w:qFormat="1"/>
-    <w:lsdException w:name="Book Title" w:semiHidden="0" w:uiPriority="33" w:unhideWhenUsed="0" w:qFormat="1"/>
-    <w:lsdException w:name="Bibliography" w:uiPriority="37"/>
-    <w:lsdException w:name="TOC Heading" w:uiPriority="39" w:qFormat="1"/>
+  <w:latentStyles w:defLockedState="0" w:defUIPriority="99" w:defSemiHidden="0" w:defUnhideWhenUsed="0" w:defQFormat="0" w:count="371">
+    <w:lsdException w:name="Normal" w:uiPriority="0" w:qFormat="1"/>
+    <w:lsdException w:name="heading 1" w:uiPriority="9" w:qFormat="1"/>
+    <w:lsdException w:name="heading 2" w:semiHidden="1" w:uiPriority="9" w:unhideWhenUsed="1" w:qFormat="1"/>
+    <w:lsdException w:name="heading 3" w:semiHidden="1" w:uiPriority="9" w:unhideWhenUsed="1" w:qFormat="1"/>
+    <w:lsdException w:name="heading 4" w:semiHidden="1" w:uiPriority="9" w:unhideWhenUsed="1" w:qFormat="1"/>
+    <w:lsdException w:name="heading 5" w:semiHidden="1" w:uiPriority="9" w:unhideWhenUsed="1" w:qFormat="1"/>
+    <w:lsdException w:name="heading 6" w:semiHidden="1" w:uiPriority="9" w:unhideWhenUsed="1" w:qFormat="1"/>
+    <w:lsdException w:name="heading 7" w:semiHidden="1" w:uiPriority="9" w:unhideWhenUsed="1" w:qFormat="1"/>
+    <w:lsdException w:name="heading 8" w:semiHidden="1" w:uiPriority="9" w:unhideWhenUsed="1" w:qFormat="1"/>
+    <w:lsdException w:name="heading 9" w:semiHidden="1" w:uiPriority="9" w:unhideWhenUsed="1" w:qFormat="1"/>
+    <w:lsdException w:name="index 1" w:semiHidden="1" w:unhideWhenUsed="1"/>
+    <w:lsdException w:name="index 2" w:semiHidden="1" w:unhideWhenUsed="1"/>
+    <w:lsdException w:name="index 3" w:semiHidden="1" w:unhideWhenUsed="1"/>
+    <w:lsdException w:name="index 4" w:semiHidden="1" w:unhideWhenUsed="1"/>
+    <w:lsdException w:name="index 5" w:semiHidden="1" w:unhideWhenUsed="1"/>
+    <w:lsdException w:name="index 6" w:semiHidden="1" w:unhideWhenUsed="1"/>
+    <w:lsdException w:name="index 7" w:semiHidden="1" w:unhideWhenUsed="1"/>
+    <w:lsdException w:name="index 8" w:semiHidden="1" w:unhideWhenUsed="1"/>
+    <w:lsdException w:name="index 9" w:semiHidden="1" w:unhideWhenUsed="1"/>
+    <w:lsdException w:name="toc 1" w:semiHidden="1" w:uiPriority="39" w:unhideWhenUsed="1"/>
+    <w:lsdException w:name="toc 2" w:semiHidden="1" w:uiPriority="39" w:unhideWhenUsed="1"/>
+    <w:lsdException w:name="toc 3" w:semiHidden="1" w:uiPriority="39" w:unhideWhenUsed="1"/>
+    <w:lsdException w:name="toc 4" w:semiHidden="1" w:uiPriority="39" w:unhideWhenUsed="1"/>
+    <w:lsdException w:name="toc 5" w:semiHidden="1" w:uiPriority="39" w:unhideWhenUsed="1"/>
+    <w:lsdException w:name="toc 6" w:semiHidden="1" w:uiPriority="39" w:unhideWhenUsed="1"/>
+    <w:lsdException w:name="toc 7" w:semiHidden="1" w:uiPriority="39" w:unhideWhenUsed="1"/>
+    <w:lsdException w:name="toc 8" w:semiHidden="1" w:uiPriority="39" w:unhideWhenUsed="1"/>
+    <w:lsdException w:name="toc 9" w:semiHidden="1" w:uiPriority="39" w:unhideWhenUsed="1"/>
+    <w:lsdException w:name="Normal Indent" w:semiHidden="1" w:unhideWhenUsed="1"/>
+    <w:lsdException w:name="footnote text" w:semiHidden="1" w:unhideWhenUsed="1"/>
+    <w:lsdException w:name="annotation text" w:semiHidden="1" w:unhideWhenUsed="1"/>
+    <w:lsdException w:name="header" w:semiHidden="1" w:unhideWhenUsed="1"/>
+    <w:lsdException w:name="footer" w:semiHidden="1" w:unhideWhenUsed="1"/>
+    <w:lsdException w:name="index heading" w:semiHidden="1" w:unhideWhenUsed="1"/>
+    <w:lsdException w:name="caption" w:semiHidden="1" w:uiPriority="35" w:unhideWhenUsed="1" w:qFormat="1"/>
+    <w:lsdException w:name="table of figures" w:semiHidden="1" w:unhideWhenUsed="1"/>
+    <w:lsdException w:name="envelope address" w:semiHidden="1" w:unhideWhenUsed="1"/>
+    <w:lsdException w:name="envelope return" w:semiHidden="1" w:unhideWhenUsed="1"/>
+    <w:lsdException w:name="footnote reference" w:semiHidden="1" w:unhideWhenUsed="1"/>
+    <w:lsdException w:name="annotation reference" w:semiHidden="1" w:unhideWhenUsed="1"/>
+    <w:lsdException w:name="line number" w:semiHidden="1" w:unhideWhenUsed="1"/>
+    <w:lsdException w:name="page number" w:semiHidden="1" w:unhideWhenUsed="1"/>
+    <w:lsdException w:name="endnote reference" w:semiHidden="1" w:unhideWhenUsed="1"/>
+    <w:lsdException w:name="endnote text" w:semiHidden="1" w:unhideWhenUsed="1"/>
+    <w:lsdException w:name="table of authorities" w:semiHidden="1" w:unhideWhenUsed="1"/>
+    <w:lsdException w:name="macro" w:semiHidden="1" w:unhideWhenUsed="1"/>
+    <w:lsdException w:name="toa heading" w:semiHidden="1" w:unhideWhenUsed="1"/>
+    <w:lsdException w:name="List" w:semiHidden="1" w:unhideWhenUsed="1"/>
+    <w:lsdException w:name="List Bullet" w:semiHidden="1" w:unhideWhenUsed="1"/>
+    <w:lsdException w:name="List Number" w:semiHidden="1" w:unhideWhenUsed="1"/>
+    <w:lsdException w:name="List 2" w:semiHidden="1" w:unhideWhenUsed="1"/>
+    <w:lsdException w:name="List 3" w:semiHidden="1" w:unhideWhenUsed="1"/>
+    <w:lsdException w:name="List 4" w:semiHidden="1" w:unhideWhenUsed="1"/>
+    <w:lsdException w:name="List 5" w:semiHidden="1" w:unhideWhenUsed="1"/>
+    <w:lsdException w:name="List Bullet 2" w:semiHidden="1" w:unhideWhenUsed="1"/>
+    <w:lsdException w:name="List Bullet 3" w:semiHidden="1" w:unhideWhenUsed="1"/>
+    <w:lsdException w:name="List Bullet 4" w:semiHidden="1" w:unhideWhenUsed="1"/>
+    <w:lsdException w:name="List Bullet 5" w:semiHidden="1" w:unhideWhenUsed="1"/>
+    <w:lsdException w:name="List Number 2" w:semiHidden="1" w:unhideWhenUsed="1"/>
+    <w:lsdException w:name="List Number 3" w:semiHidden="1" w:unhideWhenUsed="1"/>
+    <w:lsdException w:name="List Number 4" w:semiHidden="1" w:unhideWhenUsed="1"/>
+    <w:lsdException w:name="List Number 5" w:semiHidden="1" w:unhideWhenUsed="1"/>
+    <w:lsdException w:name="Title" w:uiPriority="10" w:qFormat="1"/>
+    <w:lsdException w:name="Closing" w:semiHidden="1" w:unhideWhenUsed="1"/>
+    <w:lsdException w:name="Signature" w:semiHidden="1" w:unhideWhenUsed="1"/>
+    <w:lsdException w:name="Default Paragraph Font" w:semiHidden="1" w:uiPriority="1" w:unhideWhenUsed="1"/>
+    <w:lsdException w:name="Body Text" w:semiHidden="1" w:unhideWhenUsed="1"/>
+    <w:lsdException w:name="Body Text Indent" w:semiHidden="1" w:unhideWhenUsed="1"/>
+    <w:lsdException w:name="List Continue" w:semiHidden="1" w:unhideWhenUsed="1"/>
+    <w:lsdException w:name="List Continue 2" w:semiHidden="1" w:unhideWhenUsed="1"/>
+    <w:lsdException w:name="List Continue 3" w:semiHidden="1" w:unhideWhenUsed="1"/>
+    <w:lsdException w:name="List Continue 4" w:semiHidden="1" w:unhideWhenUsed="1"/>
+    <w:lsdException w:name="List Continue 5" w:semiHidden="1" w:unhideWhenUsed="1"/>
+    <w:lsdException w:name="Message Header" w:semiHidden="1" w:unhideWhenUsed="1"/>
+    <w:lsdException w:name="Subtitle" w:uiPriority="11" w:qFormat="1"/>
+    <w:lsdException w:name="Salutation" w:semiHidden="1" w:unhideWhenUsed="1"/>
+    <w:lsdException w:name="Date" w:semiHidden="1" w:unhideWhenUsed="1"/>
+    <w:lsdException w:name="Body Text First Indent" w:semiHidden="1" w:unhideWhenUsed="1"/>
+    <w:lsdException w:name="Body Text First Indent 2" w:semiHidden="1" w:unhideWhenUsed="1"/>
+    <w:lsdException w:name="Note Heading" w:semiHidden="1" w:unhideWhenUsed="1"/>
+    <w:lsdException w:name="Body Text 2" w:semiHidden="1" w:unhideWhenUsed="1"/>
+    <w:lsdException w:name="Body Text 3" w:semiHidden="1" w:unhideWhenUsed="1"/>
+    <w:lsdException w:name="Body Text Indent 2" w:semiHidden="1" w:unhideWhenUsed="1"/>
+    <w:lsdException w:name="Body Text Indent 3" w:semiHidden="1" w:unhideWhenUsed="1"/>
+    <w:lsdException w:name="Block Text" w:semiHidden="1" w:unhideWhenUsed="1"/>
+    <w:lsdException w:name="Hyperlink" w:semiHidden="1" w:unhideWhenUsed="1"/>
+    <w:lsdException w:name="FollowedHyperlink" w:semiHidden="1" w:unhideWhenUsed="1"/>
+    <w:lsdException w:name="Strong" w:uiPriority="22" w:qFormat="1"/>
+    <w:lsdException w:name="Emphasis" w:uiPriority="20" w:qFormat="1"/>
+    <w:lsdException w:name="Document Map" w:semiHidden="1" w:unhideWhenUsed="1"/>
+    <w:lsdException w:name="Plain Text" w:semiHidden="1" w:unhideWhenUsed="1"/>
+    <w:lsdException w:name="E-mail Signature" w:semiHidden="1" w:unhideWhenUsed="1"/>
+    <w:lsdException w:name="HTML Top of Form" w:semiHidden="1" w:unhideWhenUsed="1"/>
+    <w:lsdException w:name="HTML Bottom of Form" w:semiHidden="1" w:unhideWhenUsed="1"/>
+    <w:lsdException w:name="Normal (Web)" w:semiHidden="1" w:unhideWhenUsed="1"/>
+    <w:lsdException w:name="HTML Acronym" w:semiHidden="1" w:unhideWhenUsed="1"/>
+    <w:lsdException w:name="HTML Address" w:semiHidden="1" w:unhideWhenUsed="1"/>
+    <w:lsdException w:name="HTML Cite" w:semiHidden="1" w:unhideWhenUsed="1"/>
+    <w:lsdException w:name="HTML Code" w:semiHidden="1" w:unhideWhenUsed="1"/>
+    <w:lsdException w:name="HTML Definition" w:semiHidden="1" w:unhideWhenUsed="1"/>
+    <w:lsdException w:name="HTML Keyboard" w:semiHidden="1" w:unhideWhenUsed="1"/>
+    <w:lsdException w:name="HTML Preformatted" w:semiHidden="1" w:unhideWhenUsed="1"/>
+    <w:lsdException w:name="HTML Sample" w:semiHidden="1" w:unhideWhenUsed="1"/>
+    <w:lsdException w:name="HTML Typewriter" w:semiHidden="1" w:unhideWhenUsed="1"/>
+    <w:lsdException w:name="HTML Variable" w:semiHidden="1" w:unhideWhenUsed="1"/>
+    <w:lsdException w:name="Normal Table" w:semiHidden="1" w:unhideWhenUsed="1"/>
+    <w:lsdException w:name="annotation subject" w:semiHidden="1" w:unhideWhenUsed="1"/>
+    <w:lsdException w:name="No List" w:semiHidden="1" w:unhideWhenUsed="1"/>
+    <w:lsdException w:name="Outline List 1" w:semiHidden="1" w:unhideWhenUsed="1"/>
+    <w:lsdException w:name="Outline List 2" w:semiHidden="1" w:unhideWhenUsed="1"/>
+    <w:lsdException w:name="Outline List 3" w:semiHidden="1" w:unhideWhenUsed="1"/>
+    <w:lsdException w:name="Table Simple 1" w:semiHidden="1" w:unhideWhenUsed="1"/>
+    <w:lsdException w:name="Table Simple 2" w:semiHidden="1" w:unhideWhenUsed="1"/>
+    <w:lsdException w:name="Table Simple 3" w:semiHidden="1" w:unhideWhenUsed="1"/>
+    <w:lsdException w:name="Table Classic 1" w:semiHidden="1" w:unhideWhenUsed="1"/>
+    <w:lsdException w:name="Table Classic 2" w:semiHidden="1" w:unhideWhenUsed="1"/>
+    <w:lsdException w:name="Table Classic 3" w:semiHidden="1" w:unhideWhenUsed="1"/>
+    <w:lsdException w:name="Table Classic 4" w:semiHidden="1" w:unhideWhenUsed="1"/>
+    <w:lsdException w:name="Table Colorful 1" w:semiHidden="1" w:unhideWhenUsed="1"/>
+    <w:lsdException w:name="Table Colorful 2" w:semiHidden="1" w:unhideWhenUsed="1"/>
+    <w:lsdException w:name="Table Colorful 3" w:semiHidden="1" w:unhideWhenUsed="1"/>
+    <w:lsdException w:name="Table Columns 1" w:semiHidden="1" w:unhideWhenUsed="1"/>
+    <w:lsdException w:name="Table Columns 2" w:semiHidden="1" w:unhideWhenUsed="1"/>
+    <w:lsdException w:name="Table Columns 3" w:semiHidden="1" w:unhideWhenUsed="1"/>
+    <w:lsdException w:name="Table Columns 4" w:semiHidden="1" w:unhideWhenUsed="1"/>
+    <w:lsdException w:name="Table Columns 5" w:semiHidden="1" w:unhideWhenUsed="1"/>
+    <w:lsdException w:name="Table Grid 1" w:semiHidden="1" w:unhideWhenUsed="1"/>
+    <w:lsdException w:name="Table Grid 2" w:semiHidden="1" w:unhideWhenUsed="1"/>
+    <w:lsdException w:name="Table Grid 3" w:semiHidden="1" w:unhideWhenUsed="1"/>
+    <w:lsdException w:name="Table Grid 4" w:semiHidden="1" w:unhideWhenUsed="1"/>
+    <w:lsdException w:name="Table Grid 5" w:semiHidden="1" w:unhideWhenUsed="1"/>
+    <w:lsdException w:name="Table Grid 6" w:semiHidden="1" w:unhideWhenUsed="1"/>
+    <w:lsdException w:name="Table Grid 7" w:semiHidden="1" w:unhideWhenUsed="1"/>
+    <w:lsdException w:name="Table Grid 8" w:semiHidden="1" w:unhideWhenUsed="1"/>
+    <w:lsdException w:name="Table List 1" w:semiHidden="1" w:unhideWhenUsed="1"/>
+    <w:lsdException w:name="Table List 2" w:semiHidden="1" w:unhideWhenUsed="1"/>
+    <w:lsdException w:name="Table List 3" w:semiHidden="1" w:unhideWhenUsed="1"/>
+    <w:lsdException w:name="Table List 4" w:semiHidden="1" w:unhideWhenUsed="1"/>
+    <w:lsdException w:name="Table List 5" w:semiHidden="1" w:unhideWhenUsed="1"/>
+    <w:lsdException w:name="Table List 6" w:semiHidden="1" w:unhideWhenUsed="1"/>
+    <w:lsdException w:name="Table List 7" w:semiHidden="1" w:unhideWhenUsed="1"/>
+    <w:lsdException w:name="Table List 8" w:semiHidden="1" w:unhideWhenUsed="1"/>
+    <w:lsdException w:name="Table 3D effects 1" w:semiHidden="1" w:unhideWhenUsed="1"/>
+    <w:lsdException w:name="Table 3D effects 2" w:semiHidden="1" w:unhideWhenUsed="1"/>
+    <w:lsdException w:name="Table 3D effects 3" w:semiHidden="1" w:unhideWhenUsed="1"/>
+    <w:lsdException w:name="Table Contemporary" w:semiHidden="1" w:unhideWhenUsed="1"/>
+    <w:lsdException w:name="Table Elegant" w:semiHidden="1" w:unhideWhenUsed="1"/>
+    <w:lsdException w:name="Table Professional" w:semiHidden="1" w:unhideWhenUsed="1"/>
+    <w:lsdException w:name="Table Subtle 1" w:semiHidden="1" w:unhideWhenUsed="1"/>
+    <w:lsdException w:name="Table Subtle 2" w:semiHidden="1" w:unhideWhenUsed="1"/>
+    <w:lsdException w:name="Table Web 1" w:semiHidden="1" w:unhideWhenUsed="1"/>
+    <w:lsdException w:name="Table Web 2" w:semiHidden="1" w:unhideWhenUsed="1"/>
+    <w:lsdException w:name="Table Web 3" w:semiHidden="1" w:unhideWhenUsed="1"/>
+    <w:lsdException w:name="Balloon Text" w:semiHidden="1" w:unhideWhenUsed="1"/>
+    <w:lsdException w:name="Table Grid" w:uiPriority="39"/>
+    <w:lsdException w:name="Table Theme" w:semiHidden="1" w:unhideWhenUsed="1"/>
+    <w:lsdException w:name="Placeholder Text" w:semiHidden="1"/>
+    <w:lsdException w:name="No Spacing" w:uiPriority="1" w:qFormat="1"/>
+    <w:lsdException w:name="Light Shading" w:uiPriority="60"/>
+    <w:lsdException w:name="Light List" w:uiPriority="61"/>
+    <w:lsdException w:name="Light Grid" w:uiPriority="62"/>
+    <w:lsdException w:name="Medium Shading 1" w:uiPriority="63"/>
+    <w:lsdException w:name="Medium Shading 2" w:uiPriority="64"/>
+    <w:lsdException w:name="Medium List 1" w:uiPriority="65"/>
+    <w:lsdException w:name="Medium List 2" w:uiPriority="66"/>
+    <w:lsdException w:name="Medium Grid 1" w:uiPriority="67"/>
+    <w:lsdException w:name="Medium Grid 2" w:uiPriority="68"/>
+    <w:lsdException w:name="Medium Grid 3" w:uiPriority="69"/>
+    <w:lsdException w:name="Dark List" w:uiPriority="70"/>
+    <w:lsdException w:name="Colorful Shading" w:uiPriority="71"/>
+    <w:lsdException w:name="Colorful List" w:uiPriority="72"/>
+    <w:lsdException w:name="Colorful Grid" w:uiPriority="73"/>
+    <w:lsdException w:name="Light Shading Accent 1" w:uiPriority="60"/>
+    <w:lsdException w:name="Light List Accent 1" w:uiPriority="61"/>
+    <w:lsdException w:name="Light Grid Accent 1" w:uiPriority="62"/>
+    <w:lsdException w:name="Medium Shading 1 Accent 1" w:uiPriority="63"/>
+    <w:lsdException w:name="Medium Shading 2 Accent 1" w:uiPriority="64"/>
+    <w:lsdException w:name="Medium List 1 Accent 1" w:uiPriority="65"/>
+    <w:lsdException w:name="Revision" w:semiHidden="1"/>
+    <w:lsdException w:name="List Paragraph" w:uiPriority="34" w:qFormat="1"/>
+    <w:lsdException w:name="Quote" w:uiPriority="29" w:qFormat="1"/>
+    <w:lsdException w:name="Intense Quote" w:uiPriority="30" w:qFormat="1"/>
+    <w:lsdException w:name="Medium List 2 Accent 1" w:uiPriority="66"/>
+    <w:lsdException w:name="Medium Grid 1 Accent 1" w:uiPriority="67"/>
+    <w:lsdException w:name="Medium Grid 2 Accent 1" w:uiPriority="68"/>
+    <w:lsdException w:name="Medium Grid 3 Accent 1" w:uiPriority="69"/>
+    <w:lsdException w:name="Dark List Accent 1" w:uiPriority="70"/>
+    <w:lsdException w:name="Colorful Shading Accent 1" w:uiPriority="71"/>
+    <w:lsdException w:name="Colorful List Accent 1" w:uiPriority="72"/>
+    <w:lsdException w:name="Colorful Grid Accent 1" w:uiPriority="73"/>
+    <w:lsdException w:name="Light Shading Accent 2" w:uiPriority="60"/>
+    <w:lsdException w:name="Light List Accent 2" w:uiPriority="61"/>
+    <w:lsdException w:name="Light Grid Accent 2" w:uiPriority="62"/>
+    <w:lsdException w:name="Medium Shading 1 Accent 2" w:uiPriority="63"/>
+    <w:lsdException w:name="Medium Shading 2 Accent 2" w:uiPriority="64"/>
+    <w:lsdException w:name="Medium List 1 Accent 2" w:uiPriority="65"/>
+    <w:lsdException w:name="Medium List 2 Accent 2" w:uiPriority="66"/>
+    <w:lsdException w:name="Medium Grid 1 Accent 2" w:uiPriority="67"/>
+    <w:lsdException w:name="Medium Grid 2 Accent 2" w:uiPriority="68"/>
+    <w:lsdException w:name="Medium Grid 3 Accent 2" w:uiPriority="69"/>
+    <w:lsdException w:name="Dark List Accent 2" w:uiPriority="70"/>
+    <w:lsdException w:name="Colorful Shading Accent 2" w:uiPriority="71"/>
+    <w:lsdException w:name="Colorful List Accent 2" w:uiPriority="72"/>
+    <w:lsdException w:name="Colorful Grid Accent 2" w:uiPriority="73"/>
+    <w:lsdException w:name="Light Shading Accent 3" w:uiPriority="60"/>
+    <w:lsdException w:name="Light List Accent 3" w:uiPriority="61"/>
+    <w:lsdException w:name="Light Grid Accent 3" w:uiPriority="62"/>
+    <w:lsdException w:name="Medium Shading 1 Accent 3" w:uiPriority="63"/>
+    <w:lsdException w:name="Medium Shading 2 Accent 3" w:uiPriority="64"/>
+    <w:lsdException w:name="Medium List 1 Accent 3" w:uiPriority="65"/>
+    <w:lsdException w:name="Medium List 2 Accent 3" w:uiPriority="66"/>
+    <w:lsdException w:name="Medium Grid 1 Accent 3" w:uiPriority="67"/>
+    <w:lsdException w:name="Medium Grid 2 Accent 3" w:uiPriority="68"/>
+    <w:lsdException w:name="Medium Grid 3 Accent 3" w:uiPriority="69"/>
+    <w:lsdException w:name="Dark List Accent 3" w:uiPriority="70"/>
+    <w:lsdException w:name="Colorful Shading Accent 3" w:uiPriority="71"/>
+    <w:lsdException w:name="Colorful List Accent 3" w:uiPriority="72"/>
+    <w:lsdException w:name="Colorful Grid Accent 3" w:uiPriority="73"/>
+    <w:lsdException w:name="Light Shading Accent 4" w:uiPriority="60"/>
+    <w:lsdException w:name="Light List Accent 4" w:uiPriority="61"/>
+    <w:lsdException w:name="Light Grid Accent 4" w:uiPriority="62"/>
+    <w:lsdException w:name="Medium Shading 1 Accent 4" w:uiPriority="63"/>
+    <w:lsdException w:name="Medium Shading 2 Accent 4" w:uiPriority="64"/>
+    <w:lsdException w:name="Medium List 1 Accent 4" w:uiPriority="65"/>
+    <w:lsdException w:name="Medium List 2 Accent 4" w:uiPriority="66"/>
+    <w:lsdException w:name="Medium Grid 1 Accent 4" w:uiPriority="67"/>
+    <w:lsdException w:name="Medium Grid 2 Accent 4" w:uiPriority="68"/>
+    <w:lsdException w:name="Medium Grid 3 Accent 4" w:uiPriority="69"/>
+    <w:lsdException w:name="Dark List Accent 4" w:uiPriority="70"/>
+    <w:lsdException w:name="Colorful Shading Accent 4" w:uiPriority="71"/>
+    <w:lsdException w:name="Colorful List Accent 4" w:uiPriority="72"/>
+    <w:lsdException w:name="Colorful Grid Accent 4" w:uiPriority="73"/>
+    <w:lsdException w:name="Light Shading Accent 5" w:uiPriority="60"/>
+    <w:lsdException w:name="Light List Accent 5" w:uiPriority="61"/>
+    <w:lsdException w:name="Light Grid Accent 5" w:uiPriority="62"/>
+    <w:lsdException w:name="Medium Shading 1 Accent 5" w:uiPriority="63"/>
+    <w:lsdException w:name="Medium Shading 2 Accent 5" w:uiPriority="64"/>
+    <w:lsdException w:name="Medium List 1 Accent 5" w:uiPriority="65"/>
+    <w:lsdException w:name="Medium List 2 Accent 5" w:uiPriority="66"/>
+    <w:lsdException w:name="Medium Grid 1 Accent 5" w:uiPriority="67"/>
+    <w:lsdException w:name="Medium Grid 2 Accent 5" w:uiPriority="68"/>
+    <w:lsdException w:name="Medium Grid 3 Accent 5" w:uiPriority="69"/>
+    <w:lsdException w:name="Dark List Accent 5" w:uiPriority="70"/>
+    <w:lsdException w:name="Colorful Shading Accent 5" w:uiPriority="71"/>
+    <w:lsdException w:name="Colorful List Accent 5" w:uiPriority="72"/>
+    <w:lsdException w:name="Colorful Grid Accent 5" w:uiPriority="73"/>
+    <w:lsdException w:name="Light Shading Accent 6" w:uiPriority="60"/>
+    <w:lsdException w:name="Light List Accent 6" w:uiPriority="61"/>
+    <w:lsdException w:name="Light Grid Accent 6" w:uiPriority="62"/>
+    <w:lsdException w:name="Medium Shading 1 Accent 6" w:uiPriority="63"/>
+    <w:lsdException w:name="Medium Shading 2 Accent 6" w:uiPriority="64"/>
+    <w:lsdException w:name="Medium List 1 Accent 6" w:uiPriority="65"/>
+    <w:lsdException w:name="Medium List 2 Accent 6" w:uiPriority="66"/>
+    <w:lsdException w:name="Medium Grid 1 Accent 6" w:uiPriority="67"/>
+    <w:lsdException w:name="Medium Grid 2 Accent 6" w:uiPriority="68"/>
+    <w:lsdException w:name="Medium Grid 3 Accent 6" w:uiPriority="69"/>
+    <w:lsdException w:name="Dark List Accent 6" w:uiPriority="70"/>
+    <w:lsdException w:name="Colorful Shading Accent 6" w:uiPriority="71"/>
+    <w:lsdException w:name="Colorful List Accent 6" w:uiPriority="72"/>
+    <w:lsdException w:name="Colorful Grid Accent 6" w:uiPriority="73"/>
+    <w:lsdException w:name="Subtle Emphasis" w:uiPriority="19" w:qFormat="1"/>
+    <w:lsdException w:name="Intense Emphasis" w:uiPriority="21" w:qFormat="1"/>
+    <w:lsdException w:name="Subtle Reference" w:uiPriority="31" w:qFormat="1"/>
+    <w:lsdException w:name="Intense Reference" w:uiPriority="32" w:qFormat="1"/>
+    <w:lsdException w:name="Book Title" w:uiPriority="33" w:qFormat="1"/>
+    <w:lsdException w:name="Bibliography" w:semiHidden="1" w:uiPriority="37" w:unhideWhenUsed="1"/>
+    <w:lsdException w:name="TOC Heading" w:semiHidden="1" w:uiPriority="39" w:unhideWhenUsed="1" w:qFormat="1"/>
+    <w:lsdException w:name="Plain Table 1" w:uiPriority="41"/>
+    <w:lsdException w:name="Plain Table 2" w:uiPriority="42"/>
+    <w:lsdException w:name="Plain Table 3" w:uiPriority="43"/>
+    <w:lsdException w:name="Plain Table 4" w:uiPriority="44"/>
+    <w:lsdException w:name="Plain Table 5" w:uiPriority="45"/>
+    <w:lsdException w:name="Grid Table Light" w:uiPriority="40"/>
+    <w:lsdException w:name="Grid Table 1 Light" w:uiPriority="46"/>
+    <w:lsdException w:name="Grid Table 2" w:uiPriority="47"/>
+    <w:lsdException w:name="Grid Table 3" w:uiPriority="48"/>
+    <w:lsdException w:name="Grid Table 4" w:uiPriority="49"/>
+    <w:lsdException w:name="Grid Table 5 Dark" w:uiPriority="50"/>
+    <w:lsdException w:name="Grid Table 6 Colorful" w:uiPriority="51"/>
+    <w:lsdException w:name="Grid Table 7 Colorful" w:uiPriority="52"/>
+    <w:lsdException w:name="Grid Table 1 Light Accent 1" w:uiPriority="46"/>
+    <w:lsdException w:name="Grid Table 2 Accent 1" w:uiPriority="47"/>
+    <w:lsdException w:name="Grid Table 3 Accent 1" w:uiPriority="48"/>
+    <w:lsdException w:name="Grid Table 4 Accent 1" w:uiPriority="49"/>
+    <w:lsdException w:name="Grid Table 5 Dark Accent 1" w:uiPriority="50"/>
+    <w:lsdException w:name="Grid Table 6 Colorful Accent 1" w:uiPriority="51"/>
+    <w:lsdException w:name="Grid Table 7 Colorful Accent 1" w:uiPriority="52"/>
+    <w:lsdException w:name="Grid Table 1 Light Accent 2" w:uiPriority="46"/>
+    <w:lsdException w:name="Grid Table 2 Accent 2" w:uiPriority="47"/>
+    <w:lsdException w:name="Grid Table 3 Accent 2" w:uiPriority="48"/>
+    <w:lsdException w:name="Grid Table 4 Accent 2" w:uiPriority="49"/>
+    <w:lsdException w:name="Grid Table 5 Dark Accent 2" w:uiPriority="50"/>
+    <w:lsdException w:name="Grid Table 6 Colorful Accent 2" w:uiPriority="51"/>
+    <w:lsdException w:name="Grid Table 7 Colorful Accent 2" w:uiPriority="52"/>
+    <w:lsdException w:name="Grid Table 1 Light Accent 3" w:uiPriority="46"/>
+    <w:lsdException w:name="Grid Table 2 Accent 3" w:uiPriority="47"/>
+    <w:lsdException w:name="Grid Table 3 Accent 3" w:uiPriority="48"/>
+    <w:lsdException w:name="Grid Table 4 Accent 3" w:uiPriority="49"/>
+    <w:lsdException w:name="Grid Table 5 Dark Accent 3" w:uiPriority="50"/>
+    <w:lsdException w:name="Grid Table 6 Colorful Accent 3" w:uiPriority="51"/>
+    <w:lsdException w:name="Grid Table 7 Colorful Accent 3" w:uiPriority="52"/>
+    <w:lsdException w:name="Grid Table 1 Light Accent 4" w:uiPriority="46"/>
+    <w:lsdException w:name="Grid Table 2 Accent 4" w:uiPriority="47"/>
+    <w:lsdException w:name="Grid Table 3 Accent 4" w:uiPriority="48"/>
+    <w:lsdException w:name="Grid Table 4 Accent 4" w:uiPriority="49"/>
+    <w:lsdException w:name="Grid Table 5 Dark Accent 4" w:uiPriority="50"/>
+    <w:lsdException w:name="Grid Table 6 Colorful Accent 4" w:uiPriority="51"/>
+    <w:lsdException w:name="Grid Table 7 Colorful Accent 4" w:uiPriority="52"/>
+    <w:lsdException w:name="Grid Table 1 Light Accent 5" w:uiPriority="46"/>
+    <w:lsdException w:name="Grid Table 2 Accent 5" w:uiPriority="47"/>
+    <w:lsdException w:name="Grid Table 3 Accent 5" w:uiPriority="48"/>
+    <w:lsdException w:name="Grid Table 4 Accent 5" w:uiPriority="49"/>
+    <w:lsdException w:name="Grid Table 5 Dark Accent 5" w:uiPriority="50"/>
+    <w:lsdException w:name="Grid Table 6 Colorful Accent 5" w:uiPriority="51"/>
+    <w:lsdException w:name="Grid Table 7 Colorful Accent 5" w:uiPriority="52"/>
+    <w:lsdException w:name="Grid Table 1 Light Accent 6" w:uiPriority="46"/>
+    <w:lsdException w:name="Grid Table 2 Accent 6" w:uiPriority="47"/>
+    <w:lsdException w:name="Grid Table 3 Accent 6" w:uiPriority="48"/>
+    <w:lsdException w:name="Grid Table 4 Accent 6" w:uiPriority="49"/>
+    <w:lsdException w:name="Grid Table 5 Dark Accent 6" w:uiPriority="50"/>
+    <w:lsdException w:name="Grid Table 6 Colorful Accent 6" w:uiPriority="51"/>
+    <w:lsdException w:name="Grid Table 7 Colorful Accent 6" w:uiPriority="52"/>
+    <w:lsdException w:name="List Table 1 Light" w:uiPriority="46"/>
+    <w:lsdException w:name="List Table 2" w:uiPriority="47"/>
+    <w:lsdException w:name="List Table 3" w:uiPriority="48"/>
+    <w:lsdException w:name="List Table 4" w:uiPriority="49"/>
+    <w:lsdException w:name="List Table 5 Dark" w:uiPriority="50"/>
+    <w:lsdException w:name="List Table 6 Colorful" w:uiPriority="51"/>
+    <w:lsdException w:name="List Table 7 Colorful" w:uiPriority="52"/>
+    <w:lsdException w:name="List Table 1 Light Accent 1" w:uiPriority="46"/>
+    <w:lsdException w:name="List Table 2 Accent 1" w:uiPriority="47"/>
+    <w:lsdException w:name="List Table 3 Accent 1" w:uiPriority="48"/>
+    <w:lsdException w:name="List Table 4 Accent 1" w:uiPriority="49"/>
+    <w:lsdException w:name="List Table 5 Dark Accent 1" w:uiPriority="50"/>
+    <w:lsdException w:name="List Table 6 Colorful Accent 1" w:uiPriority="51"/>
+    <w:lsdException w:name="List Table 7 Colorful Accent 1" w:uiPriority="52"/>
+    <w:lsdException w:name="List Table 1 Light Accent 2" w:uiPriority="46"/>
+    <w:lsdException w:name="List Table 2 Accent 2" w:uiPriority="47"/>
+    <w:lsdException w:name="List Table 3 Accent 2" w:uiPriority="48"/>
+    <w:lsdException w:name="List Table 4 Accent 2" w:uiPriority="49"/>
+    <w:lsdException w:name="List Table 5 Dark Accent 2" w:uiPriority="50"/>
+    <w:lsdException w:name="List Table 6 Colorful Accent 2" w:uiPriority="51"/>
+    <w:lsdException w:name="List Table 7 Colorful Accent 2" w:uiPriority="52"/>
+    <w:lsdException w:name="List Table 1 Light Accent 3" w:uiPriority="46"/>
+    <w:lsdException w:name="List Table 2 Accent 3" w:uiPriority="47"/>
+    <w:lsdException w:name="List Table 3 Accent 3" w:uiPriority="48"/>
+    <w:lsdException w:name="List Table 4 Accent 3" w:uiPriority="49"/>
+    <w:lsdException w:name="List Table 5 Dark Accent 3" w:uiPriority="50"/>
+    <w:lsdException w:name="List Table 6 Colorful Accent 3" w:uiPriority="51"/>
+    <w:lsdException w:name="List Table 7 Colorful Accent 3" w:uiPriority="52"/>
+    <w:lsdException w:name="List Table 1 Light Accent 4" w:uiPriority="46"/>
+    <w:lsdException w:name="List Table 2 Accent 4" w:uiPriority="47"/>
+    <w:lsdException w:name="List Table 3 Accent 4" w:uiPriority="48"/>
+    <w:lsdException w:name="List Table 4 Accent 4" w:uiPriority="49"/>
+    <w:lsdException w:name="List Table 5 Dark Accent 4" w:uiPriority="50"/>
+    <w:lsdException w:name="List Table 6 Colorful Accent 4" w:uiPriority="51"/>
+    <w:lsdException w:name="List Table 7 Colorful Accent 4" w:uiPriority="52"/>
+    <w:lsdException w:name="List Table 1 Light Accent 5" w:uiPriority="46"/>
+    <w:lsdException w:name="List Table 2 Accent 5" w:uiPriority="47"/>
+    <w:lsdException w:name="List Table 3 Accent 5" w:uiPriority="48"/>
+    <w:lsdException w:name="List Table 4 Accent 5" w:uiPriority="49"/>
+    <w:lsdException w:name="List Table 5 Dark Accent 5" w:uiPriority="50"/>
+    <w:lsdException w:name="List Table 6 Colorful Accent 5" w:uiPriority="51"/>
+    <w:lsdException w:name="List Table 7 Colorful Accent 5" w:uiPriority="52"/>
+    <w:lsdException w:name="List Table 1 Light Accent 6" w:uiPriority="46"/>
+    <w:lsdException w:name="List Table 2 Accent 6" w:uiPriority="47"/>
+    <w:lsdException w:name="List Table 3 Accent 6" w:uiPriority="48"/>
+    <w:lsdException w:name="List Table 4 Accent 6" w:uiPriority="49"/>
+    <w:lsdException w:name="List Table 5 Dark Accent 6" w:uiPriority="50"/>
+    <w:lsdException w:name="List Table 6 Colorful Accent 6" w:uiPriority="51"/>
+    <w:lsdException w:name="List Table 7 Colorful Accent 6" w:uiPriority="52"/>
   </w:latentStyles>
   <w:style w:type="paragraph" w:default="1" w:styleId="Standard">
     <w:name w:val="Normal"/>
@@ -3722,7 +4112,6 @@
     <w:uiPriority w:val="99"/>
     <w:semiHidden/>
     <w:unhideWhenUsed/>
-    <w:qFormat/>
     <w:tblPr>
       <w:tblInd w:w="0" w:type="dxa"/>
       <w:tblCellMar>
@@ -3802,7 +4191,7 @@
       <w:contextualSpacing/>
     </w:pPr>
   </w:style>
-  <w:style w:type="table" w:styleId="Tabellengitternetz">
+  <w:style w:type="table" w:styleId="Tabellenraster">
     <w:name w:val="Table Grid"/>
     <w:basedOn w:val="NormaleTabelle"/>
     <w:uiPriority w:val="39"/>
@@ -3811,7 +4200,6 @@
       <w:spacing w:after="0" w:line="240" w:lineRule="auto"/>
     </w:pPr>
     <w:tblPr>
-      <w:tblInd w:w="0" w:type="dxa"/>
       <w:tblBorders>
         <w:top w:val="single" w:sz="4" w:space="0" w:color="auto"/>
         <w:left w:val="single" w:sz="4" w:space="0" w:color="auto"/>
@@ -3820,12 +4208,6 @@
         <w:insideH w:val="single" w:sz="4" w:space="0" w:color="auto"/>
         <w:insideV w:val="single" w:sz="4" w:space="0" w:color="auto"/>
       </w:tblBorders>
-      <w:tblCellMar>
-        <w:top w:w="0" w:type="dxa"/>
-        <w:left w:w="108" w:type="dxa"/>
-        <w:bottom w:w="0" w:type="dxa"/>
-        <w:right w:w="108" w:type="dxa"/>
-      </w:tblCellMar>
     </w:tblPr>
   </w:style>
 </w:styles>
@@ -4086,7 +4468,7 @@
   <a:extraClrSchemeLst/>
   <a:extLst>
     <a:ext uri="{05A4C25C-085E-4340-85A3-A5531E510DB2}">
-      <thm15:themeFamily xmlns="" xmlns:thm15="http://schemas.microsoft.com/office/thememl/2012/main" name="Office Theme" id="{62F939B6-93AF-4DB8-9C6B-D6C7DFDC589F}" vid="{4A3C46E8-61CC-4603-A589-7422A47A8E4A}"/>
+      <thm15:themeFamily xmlns:thm15="http://schemas.microsoft.com/office/thememl/2012/main" name="Office Theme" id="{62F939B6-93AF-4DB8-9C6B-D6C7DFDC589F}" vid="{4A3C46E8-61CC-4603-A589-7422A47A8E4A}"/>
     </a:ext>
   </a:extLst>
 </a:theme>
@@ -4097,7 +4479,7 @@
 </file>
 
 <file path=customXml/itemProps1.xml><?xml version="1.0" encoding="utf-8"?>
-<ds:datastoreItem xmlns:ds="http://schemas.openxmlformats.org/officeDocument/2006/customXml" ds:itemID="{65129484-73F2-42F4-A68B-065E594019A3}">
+<ds:datastoreItem xmlns:ds="http://schemas.openxmlformats.org/officeDocument/2006/customXml" ds:itemID="{96F59A8B-CBE2-4AAC-84DE-5AF3BACC8B31}">
   <ds:schemaRefs>
     <ds:schemaRef ds:uri="http://schemas.openxmlformats.org/officeDocument/2006/bibliography"/>
   </ds:schemaRefs>

</xml_diff>